<commit_message>
updated literature and study overview
</commit_message>
<xml_diff>
--- a/0 Literature/1 overview of literature.docx
+++ b/0 Literature/1 overview of literature.docx
@@ -203,7 +203,27 @@
           <w:sz w:val="24"/>
           <w:szCs w:val="24"/>
         </w:rPr>
-        <w:t>Written stimuli limits the research, participation pools, languages to be investigated, etc.</w:t>
+        <w:t xml:space="preserve">Written stimuli </w:t>
+      </w:r>
+      <w:proofErr w:type="gramStart"/>
+      <w:r>
+        <w:rPr>
+          <w:rFonts w:ascii="Arial" w:hAnsi="Arial" w:cs="Arial"/>
+          <w:bCs/>
+          <w:sz w:val="24"/>
+          <w:szCs w:val="24"/>
+        </w:rPr>
+        <w:t>limits</w:t>
+      </w:r>
+      <w:proofErr w:type="gramEnd"/>
+      <w:r>
+        <w:rPr>
+          <w:rFonts w:ascii="Arial" w:hAnsi="Arial" w:cs="Arial"/>
+          <w:bCs/>
+          <w:sz w:val="24"/>
+          <w:szCs w:val="24"/>
+        </w:rPr>
+        <w:t xml:space="preserve"> the research, participation pools, languages to be investigated, etc.</w:t>
       </w:r>
     </w:p>
     <w:p>
@@ -810,7 +830,60 @@
     </w:p>
     <w:p>
       <w:pPr>
-        <w:spacing w:line="276" w:lineRule="auto"/>
+        <w:spacing w:after="0" w:line="276" w:lineRule="auto"/>
+        <w:jc w:val="both"/>
+        <w:rPr>
+          <w:rFonts w:ascii="Arial" w:hAnsi="Arial" w:cs="Arial"/>
+          <w:bCs/>
+          <w:sz w:val="24"/>
+          <w:szCs w:val="24"/>
+        </w:rPr>
+      </w:pPr>
+      <w:r>
+        <w:rPr>
+          <w:rFonts w:ascii="Arial" w:hAnsi="Arial" w:cs="Arial"/>
+          <w:bCs/>
+          <w:sz w:val="24"/>
+          <w:szCs w:val="24"/>
+        </w:rPr>
+        <w:t>Gibson, Piantadosi &amp; Fedorenko 2011</w:t>
+      </w:r>
+    </w:p>
+    <w:p>
+      <w:pPr>
+        <w:pStyle w:val="Listenabsatz"/>
+        <w:numPr>
+          <w:ilvl w:val="0"/>
+          <w:numId w:val="5"/>
+        </w:numPr>
+        <w:spacing w:after="0" w:line="276" w:lineRule="auto"/>
+        <w:jc w:val="both"/>
+        <w:rPr>
+          <w:rFonts w:ascii="Arial" w:hAnsi="Arial" w:cs="Arial"/>
+          <w:bCs/>
+          <w:sz w:val="24"/>
+          <w:szCs w:val="24"/>
+        </w:rPr>
+      </w:pPr>
+      <w:r>
+        <w:rPr>
+          <w:rFonts w:ascii="Arial" w:hAnsi="Arial" w:cs="Arial"/>
+          <w:bCs/>
+          <w:sz w:val="24"/>
+          <w:szCs w:val="24"/>
+        </w:rPr>
+        <w:t>Explain how to conduct studies using mechanical turk (can be applied to Prolifc or clickworker)</w:t>
+      </w:r>
+    </w:p>
+    <w:p>
+      <w:pPr>
+        <w:pStyle w:val="Listenabsatz"/>
+        <w:numPr>
+          <w:ilvl w:val="0"/>
+          <w:numId w:val="5"/>
+        </w:numPr>
+        <w:spacing w:after="0" w:line="276" w:lineRule="auto"/>
+        <w:jc w:val="both"/>
         <w:rPr>
           <w:rFonts w:ascii="Arial" w:hAnsi="Arial" w:cs="Arial"/>
           <w:b/>
@@ -819,6 +892,15 @@
           <w:szCs w:val="24"/>
         </w:rPr>
       </w:pPr>
+      <w:r>
+        <w:rPr>
+          <w:rFonts w:ascii="Arial" w:hAnsi="Arial" w:cs="Arial"/>
+          <w:bCs/>
+          <w:sz w:val="24"/>
+          <w:szCs w:val="24"/>
+        </w:rPr>
+        <w:t>For data analysis, see Section 8, starting p. 519</w:t>
+      </w:r>
       <w:r>
         <w:rPr>
           <w:rFonts w:ascii="Arial" w:hAnsi="Arial" w:cs="Arial"/>
@@ -1491,7 +1573,25 @@
           <w:sz w:val="24"/>
           <w:szCs w:val="24"/>
         </w:rPr>
-        <w:t>reflects the prioritization of syntactic over prosodic information in the interpretation of ellipsis. While pitch accent type and location clearly guides processing expectations, it would appear that the syntactic information has a more robust effect when it comes to interpreting ellipsis.</w:t>
+        <w:t xml:space="preserve">reflects the prioritization of syntactic over prosodic information in the interpretation of ellipsis. While pitch accent type and location clearly </w:t>
+      </w:r>
+      <w:proofErr w:type="gramStart"/>
+      <w:r>
+        <w:rPr>
+          <w:rFonts w:ascii="Arial" w:hAnsi="Arial" w:cs="Arial"/>
+          <w:sz w:val="24"/>
+          <w:szCs w:val="24"/>
+        </w:rPr>
+        <w:t>guides</w:t>
+      </w:r>
+      <w:proofErr w:type="gramEnd"/>
+      <w:r>
+        <w:rPr>
+          <w:rFonts w:ascii="Arial" w:hAnsi="Arial" w:cs="Arial"/>
+          <w:sz w:val="24"/>
+          <w:szCs w:val="24"/>
+        </w:rPr>
+        <w:t xml:space="preserve"> processing expectations, it would appear that the syntactic information has a more robust effect when it comes to interpreting ellipsis.</w:t>
       </w:r>
     </w:p>
     <w:p>
@@ -1690,7 +1790,25 @@
           <w:sz w:val="24"/>
           <w:szCs w:val="24"/>
         </w:rPr>
-        <w:t>“processer prefers to contrast the remnant with the closest possible DP, typically the object” (p. 4), re-formulation of locality bias defined in literature mentioned above</w:t>
+        <w:t>“</w:t>
+      </w:r>
+      <w:proofErr w:type="gramStart"/>
+      <w:r>
+        <w:rPr>
+          <w:rFonts w:ascii="Arial" w:hAnsi="Arial" w:cs="Arial"/>
+          <w:sz w:val="24"/>
+          <w:szCs w:val="24"/>
+        </w:rPr>
+        <w:t>processer</w:t>
+      </w:r>
+      <w:proofErr w:type="gramEnd"/>
+      <w:r>
+        <w:rPr>
+          <w:rFonts w:ascii="Arial" w:hAnsi="Arial" w:cs="Arial"/>
+          <w:sz w:val="24"/>
+          <w:szCs w:val="24"/>
+        </w:rPr>
+        <w:t xml:space="preserve"> prefers to contrast the remnant with the closest possible DP, typically the object” (p. 4), re-formulation of locality bias defined in literature mentioned above</w:t>
       </w:r>
     </w:p>
     <w:p>
@@ -1757,18 +1875,53 @@
         </w:rPr>
       </w:pPr>
       <w:r>
+        <w:rPr>
+          <w:rFonts w:ascii="Arial" w:hAnsi="Arial" w:cs="Arial"/>
+          <w:sz w:val="24"/>
+          <w:szCs w:val="24"/>
+        </w:rPr>
         <w:t>“</w:t>
       </w:r>
-      <w:r>
-        <w:t xml:space="preserve">licensing of ellipsis is sensitive to information status of constituents </w:t>
-      </w:r>
-      <w:r>
+      <w:proofErr w:type="gramStart"/>
+      <w:r>
+        <w:rPr>
+          <w:rFonts w:ascii="Arial" w:hAnsi="Arial" w:cs="Arial"/>
+          <w:sz w:val="24"/>
+          <w:szCs w:val="24"/>
+        </w:rPr>
+        <w:t>licensing</w:t>
+      </w:r>
+      <w:proofErr w:type="gramEnd"/>
+      <w:r>
+        <w:rPr>
+          <w:rFonts w:ascii="Arial" w:hAnsi="Arial" w:cs="Arial"/>
+          <w:sz w:val="24"/>
+          <w:szCs w:val="24"/>
+        </w:rPr>
+        <w:t xml:space="preserve"> of ellipsis is sensitive to information status of constituents </w:t>
+      </w:r>
+      <w:r>
+        <w:rPr>
+          <w:rFonts w:ascii="Arial" w:hAnsi="Arial" w:cs="Arial"/>
+          <w:sz w:val="24"/>
+          <w:szCs w:val="24"/>
+        </w:rPr>
         <w:t>[…] One information structural explanation of the Locality bias is that the closest DP is preferred not because it is linearly more accessible, but because it bears pitch accent by default</w:t>
       </w:r>
       <w:r>
+        <w:rPr>
+          <w:rFonts w:ascii="Arial" w:hAnsi="Arial" w:cs="Arial"/>
+          <w:sz w:val="24"/>
+          <w:szCs w:val="24"/>
+        </w:rPr>
         <w:t>”</w:t>
       </w:r>
       <w:r>
+        <w:rPr>
+          <w:rFonts w:ascii="Arial" w:hAnsi="Arial" w:cs="Arial"/>
+          <w:sz w:val="24"/>
+          <w:szCs w:val="24"/>
+        </w:rPr>
         <w:t xml:space="preserve"> (p. 5)</w:t>
       </w:r>
     </w:p>
@@ -1791,29 +1944,41 @@
       </w:pPr>
       <w:r>
         <w:rPr>
+          <w:rFonts w:ascii="Arial" w:hAnsi="Arial" w:cs="Arial"/>
           <w:b/>
           <w:bCs/>
+          <w:sz w:val="24"/>
+          <w:szCs w:val="24"/>
         </w:rPr>
         <w:t>“</w:t>
       </w:r>
       <w:r>
         <w:rPr>
+          <w:rFonts w:ascii="Arial" w:hAnsi="Arial" w:cs="Arial"/>
           <w:b/>
           <w:bCs/>
+          <w:sz w:val="24"/>
+          <w:szCs w:val="24"/>
         </w:rPr>
         <w:t>In silent reading, comprehenders thus default to the object DP as the location for contrastive accent. However, information structural factors, such as explicit and implicit marking of pitch accent or the location of a contrastive adjective (11), may overturn the default, so that a remnant is paired with a non-local correlate</w:t>
       </w:r>
       <w:r>
         <w:rPr>
+          <w:rFonts w:ascii="Arial" w:hAnsi="Arial" w:cs="Arial"/>
           <w:b/>
           <w:bCs/>
+          <w:sz w:val="24"/>
+          <w:szCs w:val="24"/>
         </w:rPr>
         <w:t>”</w:t>
       </w:r>
       <w:r>
         <w:rPr>
+          <w:rFonts w:ascii="Arial" w:hAnsi="Arial" w:cs="Arial"/>
           <w:b/>
           <w:bCs/>
+          <w:sz w:val="24"/>
+          <w:szCs w:val="24"/>
         </w:rPr>
         <w:t xml:space="preserve"> (p. 5)</w:t>
       </w:r>
@@ -1837,7 +2002,10 @@
       </w:pPr>
       <w:r>
         <w:rPr>
-          <w:bCs/>
+          <w:rFonts w:ascii="Arial" w:hAnsi="Arial" w:cs="Arial"/>
+          <w:bCs/>
+          <w:sz w:val="24"/>
+          <w:szCs w:val="24"/>
         </w:rPr>
         <w:t>In German: usually disambiguated morphologically by e. g. der/den</w:t>
       </w:r>
@@ -1986,10 +2154,12 @@
         </w:rPr>
       </w:pPr>
       <w:r>
-        <w:t>DP Parallelism Hypothesis: The processor favors analyses in which DPs that share internal properties (have similar syntactic, prosodic, and semantic features) share external properties (appear in similar structural positions within their respective clauses or phrases), and vice versa</w:t>
-      </w:r>
-      <w:r>
-        <w:t xml:space="preserve"> (p. 6)</w:t>
+        <w:rPr>
+          <w:rFonts w:ascii="Arial" w:hAnsi="Arial" w:cs="Arial"/>
+          <w:sz w:val="24"/>
+          <w:szCs w:val="24"/>
+        </w:rPr>
+        <w:t>DP Parallelism Hypothesis: The processor favors analyses in which DPs that share internal properties (have similar syntactic, prosodic, and semantic features) share external properties (appear in similar structural positions within their respective clauses or phrases), and vice versa (p. 6)</w:t>
       </w:r>
     </w:p>
     <w:p>
@@ -2008,10 +2178,12 @@
         </w:rPr>
       </w:pPr>
       <w:r>
-        <w:t>Morphological Parallelism: The processor favors correlate-remnant pairings for which the DPs are maximally similar along semantic and morphological dimensions.</w:t>
-      </w:r>
-      <w:r>
-        <w:t xml:space="preserve"> (p. 7) [especially for German]</w:t>
+        <w:rPr>
+          <w:rFonts w:ascii="Arial" w:hAnsi="Arial" w:cs="Arial"/>
+          <w:sz w:val="24"/>
+          <w:szCs w:val="24"/>
+        </w:rPr>
+        <w:t>Morphological Parallelism: The processor favors correlate-remnant pairings for which the DPs are maximally similar along semantic and morphological dimensions. (p. 7) [especially for German]</w:t>
       </w:r>
     </w:p>
     <w:p>
@@ -2175,6 +2347,7 @@
           <w:sz w:val="24"/>
           <w:szCs w:val="24"/>
         </w:rPr>
+        <w:lastRenderedPageBreak/>
         <w:t>See Phillips &amp; Parker 2014, Frazier 2018</w:t>
       </w:r>
       <w:r>
@@ -2221,7 +2394,25 @@
           <w:sz w:val="24"/>
           <w:szCs w:val="24"/>
         </w:rPr>
-        <w:t>See Carlson, Frazier &amp; Clifton 2009 and Harris &amp; Carlson 2018 for sentence processing with auditive stimuli</w:t>
+        <w:t xml:space="preserve">See Carlson, Frazier &amp; Clifton </w:t>
+      </w:r>
+      <w:proofErr w:type="gramStart"/>
+      <w:r>
+        <w:rPr>
+          <w:rFonts w:ascii="Arial" w:hAnsi="Arial" w:cs="Arial"/>
+          <w:sz w:val="24"/>
+          <w:szCs w:val="24"/>
+        </w:rPr>
+        <w:t>2009</w:t>
+      </w:r>
+      <w:proofErr w:type="gramEnd"/>
+      <w:r>
+        <w:rPr>
+          <w:rFonts w:ascii="Arial" w:hAnsi="Arial" w:cs="Arial"/>
+          <w:sz w:val="24"/>
+          <w:szCs w:val="24"/>
+        </w:rPr>
+        <w:t xml:space="preserve"> and Harris &amp; Carlson 2018 for sentence processing with auditive stimuli</w:t>
       </w:r>
     </w:p>
     <w:p>
@@ -2244,18 +2435,7 @@
           <w:sz w:val="24"/>
           <w:szCs w:val="24"/>
         </w:rPr>
-        <w:lastRenderedPageBreak/>
-        <w:t xml:space="preserve">Literature on </w:t>
-      </w:r>
-      <w:r>
-        <w:rPr>
-          <w:rFonts w:ascii="Arial" w:hAnsi="Arial" w:cs="Arial"/>
-          <w:b/>
-          <w:bCs/>
-          <w:sz w:val="24"/>
-          <w:szCs w:val="24"/>
-        </w:rPr>
-        <w:t>German ellipsis</w:t>
+        <w:t>Literature on German ellipsis</w:t>
       </w:r>
     </w:p>
     <w:p>

</xml_diff>

<commit_message>
to dos after meeting
</commit_message>
<xml_diff>
--- a/0 Literature/1 overview of literature.docx
+++ b/0 Literature/1 overview of literature.docx
@@ -90,55 +90,23 @@
           <w:szCs w:val="24"/>
         </w:rPr>
       </w:pPr>
-      <w:proofErr w:type="spellStart"/>
-      <w:r>
-        <w:rPr>
-          <w:rFonts w:ascii="Arial" w:hAnsi="Arial" w:cs="Arial"/>
-          <w:bCs/>
-          <w:sz w:val="24"/>
-          <w:szCs w:val="24"/>
-        </w:rPr>
-        <w:t>Sedarous</w:t>
-      </w:r>
-      <w:proofErr w:type="spellEnd"/>
-      <w:r>
-        <w:rPr>
-          <w:rFonts w:ascii="Arial" w:hAnsi="Arial" w:cs="Arial"/>
-          <w:bCs/>
-          <w:sz w:val="24"/>
-          <w:szCs w:val="24"/>
-        </w:rPr>
-        <w:t xml:space="preserve"> &amp; </w:t>
-      </w:r>
-      <w:proofErr w:type="spellStart"/>
-      <w:r>
-        <w:rPr>
-          <w:rFonts w:ascii="Arial" w:hAnsi="Arial" w:cs="Arial"/>
-          <w:bCs/>
-          <w:sz w:val="24"/>
-          <w:szCs w:val="24"/>
-        </w:rPr>
-        <w:t>Namboodiripad</w:t>
-      </w:r>
-      <w:proofErr w:type="spellEnd"/>
-      <w:r>
-        <w:rPr>
-          <w:rFonts w:ascii="Arial" w:hAnsi="Arial" w:cs="Arial"/>
-          <w:bCs/>
-          <w:sz w:val="24"/>
-          <w:szCs w:val="24"/>
-        </w:rPr>
-        <w:t xml:space="preserve"> (20</w:t>
-      </w:r>
-      <w:r>
-        <w:rPr>
-          <w:rFonts w:ascii="Arial" w:hAnsi="Arial" w:cs="Arial"/>
-          <w:bCs/>
-          <w:color w:val="FF0000"/>
-          <w:sz w:val="24"/>
-          <w:szCs w:val="24"/>
-        </w:rPr>
-        <w:t>19</w:t>
+      <w:r>
+        <w:rPr>
+          <w:rFonts w:ascii="Arial" w:hAnsi="Arial" w:cs="Arial"/>
+          <w:bCs/>
+          <w:sz w:val="24"/>
+          <w:szCs w:val="24"/>
+        </w:rPr>
+        <w:t>Sedarous &amp; Namboodiripad (20</w:t>
+      </w:r>
+      <w:r>
+        <w:rPr>
+          <w:rFonts w:ascii="Arial" w:hAnsi="Arial" w:cs="Arial"/>
+          <w:bCs/>
+          <w:sz w:val="24"/>
+          <w:szCs w:val="24"/>
+        </w:rPr>
+        <w:t>20</w:t>
       </w:r>
       <w:r>
         <w:rPr>
@@ -269,27 +237,7 @@
           <w:sz w:val="24"/>
           <w:szCs w:val="24"/>
         </w:rPr>
-        <w:t xml:space="preserve">Written stimuli </w:t>
-      </w:r>
-      <w:proofErr w:type="gramStart"/>
-      <w:r>
-        <w:rPr>
-          <w:rFonts w:ascii="Arial" w:hAnsi="Arial" w:cs="Arial"/>
-          <w:bCs/>
-          <w:sz w:val="24"/>
-          <w:szCs w:val="24"/>
-        </w:rPr>
-        <w:t>limits</w:t>
-      </w:r>
-      <w:proofErr w:type="gramEnd"/>
-      <w:r>
-        <w:rPr>
-          <w:rFonts w:ascii="Arial" w:hAnsi="Arial" w:cs="Arial"/>
-          <w:bCs/>
-          <w:sz w:val="24"/>
-          <w:szCs w:val="24"/>
-        </w:rPr>
-        <w:t xml:space="preserve"> the research, participation pools, languages to be investigated, etc.</w:t>
+        <w:t>Written stimuli limits the research, participation pools, languages to be investigated, etc.</w:t>
       </w:r>
     </w:p>
     <w:p>
@@ -472,27 +420,7 @@
           <w:sz w:val="24"/>
           <w:szCs w:val="24"/>
         </w:rPr>
-        <w:t xml:space="preserve">Record directly in </w:t>
-      </w:r>
-      <w:proofErr w:type="spellStart"/>
-      <w:r>
-        <w:rPr>
-          <w:rFonts w:ascii="Arial" w:hAnsi="Arial" w:cs="Arial"/>
-          <w:bCs/>
-          <w:sz w:val="24"/>
-          <w:szCs w:val="24"/>
-        </w:rPr>
-        <w:t>Praat</w:t>
-      </w:r>
-      <w:proofErr w:type="spellEnd"/>
-      <w:r>
-        <w:rPr>
-          <w:rFonts w:ascii="Arial" w:hAnsi="Arial" w:cs="Arial"/>
-          <w:bCs/>
-          <w:sz w:val="24"/>
-          <w:szCs w:val="24"/>
-        </w:rPr>
-        <w:t xml:space="preserve"> (or other software)</w:t>
+        <w:t>Record directly in Praat (or other software)</w:t>
       </w:r>
     </w:p>
     <w:p>
@@ -544,27 +472,7 @@
           <w:sz w:val="24"/>
           <w:szCs w:val="24"/>
         </w:rPr>
-        <w:t xml:space="preserve">Inhale and </w:t>
-      </w:r>
-      <w:proofErr w:type="spellStart"/>
-      <w:r>
-        <w:rPr>
-          <w:rFonts w:ascii="Arial" w:hAnsi="Arial" w:cs="Arial"/>
-          <w:bCs/>
-          <w:sz w:val="24"/>
-          <w:szCs w:val="24"/>
-        </w:rPr>
-        <w:t>exhalte</w:t>
-      </w:r>
-      <w:proofErr w:type="spellEnd"/>
-      <w:r>
-        <w:rPr>
-          <w:rFonts w:ascii="Arial" w:hAnsi="Arial" w:cs="Arial"/>
-          <w:bCs/>
-          <w:sz w:val="24"/>
-          <w:szCs w:val="24"/>
-        </w:rPr>
-        <w:t xml:space="preserve"> between each sentence</w:t>
+        <w:t>Inhale and exhalte between each sentence</w:t>
       </w:r>
     </w:p>
     <w:p>
@@ -798,47 +706,7 @@
           <w:sz w:val="24"/>
           <w:szCs w:val="24"/>
         </w:rPr>
-        <w:t xml:space="preserve">How to set up the experiment in </w:t>
-      </w:r>
-      <w:proofErr w:type="spellStart"/>
-      <w:r>
-        <w:rPr>
-          <w:rFonts w:ascii="Arial" w:hAnsi="Arial" w:cs="Arial"/>
-          <w:bCs/>
-          <w:sz w:val="24"/>
-          <w:szCs w:val="24"/>
-        </w:rPr>
-        <w:t>praat</w:t>
-      </w:r>
-      <w:proofErr w:type="spellEnd"/>
-      <w:r>
-        <w:rPr>
-          <w:rFonts w:ascii="Arial" w:hAnsi="Arial" w:cs="Arial"/>
-          <w:bCs/>
-          <w:sz w:val="24"/>
-          <w:szCs w:val="24"/>
-        </w:rPr>
-        <w:t xml:space="preserve">? Pp. 8-9 In </w:t>
-      </w:r>
-      <w:proofErr w:type="spellStart"/>
-      <w:r>
-        <w:rPr>
-          <w:rFonts w:ascii="Arial" w:hAnsi="Arial" w:cs="Arial"/>
-          <w:bCs/>
-          <w:sz w:val="24"/>
-          <w:szCs w:val="24"/>
-        </w:rPr>
-        <w:t>Qualtics</w:t>
-      </w:r>
-      <w:proofErr w:type="spellEnd"/>
-      <w:r>
-        <w:rPr>
-          <w:rFonts w:ascii="Arial" w:hAnsi="Arial" w:cs="Arial"/>
-          <w:bCs/>
-          <w:sz w:val="24"/>
-          <w:szCs w:val="24"/>
-        </w:rPr>
-        <w:t>? Pp. 9-13</w:t>
+        <w:t>How to set up the experiment in praat? Pp. 8-9 In Qualtics? Pp. 9-13</w:t>
       </w:r>
     </w:p>
     <w:p>
@@ -916,27 +784,7 @@
           <w:sz w:val="24"/>
           <w:szCs w:val="24"/>
         </w:rPr>
-        <w:t xml:space="preserve">How to use </w:t>
-      </w:r>
-      <w:proofErr w:type="spellStart"/>
-      <w:r>
-        <w:rPr>
-          <w:rFonts w:ascii="Arial" w:hAnsi="Arial" w:cs="Arial"/>
-          <w:bCs/>
-          <w:sz w:val="24"/>
-          <w:szCs w:val="24"/>
-        </w:rPr>
-        <w:t>penncontroller</w:t>
-      </w:r>
-      <w:proofErr w:type="spellEnd"/>
-      <w:r>
-        <w:rPr>
-          <w:rFonts w:ascii="Arial" w:hAnsi="Arial" w:cs="Arial"/>
-          <w:bCs/>
-          <w:sz w:val="24"/>
-          <w:szCs w:val="24"/>
-        </w:rPr>
-        <w:t xml:space="preserve"> for ibex? Pp. 14-17</w:t>
+        <w:t>How to use penncontroller for ibex? Pp. 14-17</w:t>
       </w:r>
     </w:p>
     <w:p>
@@ -979,51 +827,32 @@
           <w:sz w:val="24"/>
           <w:szCs w:val="24"/>
         </w:rPr>
-        <w:t xml:space="preserve">Section 8 of Gibson, Piantadosi, and </w:t>
-      </w:r>
-      <w:proofErr w:type="spellStart"/>
-      <w:r>
-        <w:rPr>
-          <w:rFonts w:ascii="Arial" w:hAnsi="Arial" w:cs="Arial"/>
-          <w:sz w:val="24"/>
-          <w:szCs w:val="24"/>
-        </w:rPr>
-        <w:t>Fedorenko</w:t>
-      </w:r>
-      <w:proofErr w:type="spellEnd"/>
-      <w:r>
-        <w:rPr>
-          <w:rFonts w:ascii="Arial" w:hAnsi="Arial" w:cs="Arial"/>
-          <w:sz w:val="24"/>
-          <w:szCs w:val="24"/>
-        </w:rPr>
-        <w:t xml:space="preserve"> (2011)</w:t>
-      </w:r>
-    </w:p>
-    <w:p>
-      <w:pPr>
-        <w:spacing w:after="0" w:line="276" w:lineRule="auto"/>
-        <w:jc w:val="both"/>
-        <w:rPr>
-          <w:rFonts w:ascii="Arial" w:hAnsi="Arial" w:cs="Arial"/>
-          <w:bCs/>
-          <w:sz w:val="24"/>
-          <w:szCs w:val="24"/>
-        </w:rPr>
-      </w:pPr>
-    </w:p>
-    <w:p>
-      <w:pPr>
-        <w:spacing w:after="0" w:line="276" w:lineRule="auto"/>
-        <w:jc w:val="both"/>
-        <w:rPr>
-          <w:rFonts w:ascii="Arial" w:hAnsi="Arial" w:cs="Arial"/>
-          <w:bCs/>
-          <w:sz w:val="24"/>
-          <w:szCs w:val="24"/>
-        </w:rPr>
-      </w:pPr>
-      <w:proofErr w:type="spellStart"/>
+        <w:t>Section 8 of Gibson, Piantadosi, and Fedorenko (2011)</w:t>
+      </w:r>
+    </w:p>
+    <w:p>
+      <w:pPr>
+        <w:spacing w:after="0" w:line="276" w:lineRule="auto"/>
+        <w:jc w:val="both"/>
+        <w:rPr>
+          <w:rFonts w:ascii="Arial" w:hAnsi="Arial" w:cs="Arial"/>
+          <w:bCs/>
+          <w:sz w:val="24"/>
+          <w:szCs w:val="24"/>
+        </w:rPr>
+      </w:pPr>
+    </w:p>
+    <w:p>
+      <w:pPr>
+        <w:spacing w:after="0" w:line="276" w:lineRule="auto"/>
+        <w:jc w:val="both"/>
+        <w:rPr>
+          <w:rFonts w:ascii="Arial" w:hAnsi="Arial" w:cs="Arial"/>
+          <w:bCs/>
+          <w:sz w:val="24"/>
+          <w:szCs w:val="24"/>
+        </w:rPr>
+      </w:pPr>
       <w:r>
         <w:rPr>
           <w:rFonts w:ascii="Arial" w:hAnsi="Arial" w:cs="Arial"/>
@@ -1033,7 +862,6 @@
         </w:rPr>
         <w:t>Bross</w:t>
       </w:r>
-      <w:proofErr w:type="spellEnd"/>
       <w:r>
         <w:rPr>
           <w:rFonts w:ascii="Arial" w:hAnsi="Arial" w:cs="Arial"/>
@@ -1096,35 +924,7 @@
           <w:szCs w:val="24"/>
         </w:rPr>
         <w:lastRenderedPageBreak/>
-        <w:t xml:space="preserve">which to interpret the actual data and to check whether participants filled </w:t>
-      </w:r>
-      <w:proofErr w:type="spellStart"/>
-      <w:proofErr w:type="gramStart"/>
-      <w:r>
-        <w:rPr>
-          <w:rFonts w:ascii="Arial" w:hAnsi="Arial" w:cs="Arial"/>
-          <w:sz w:val="24"/>
-          <w:szCs w:val="24"/>
-        </w:rPr>
-        <w:t>our</w:t>
-      </w:r>
-      <w:proofErr w:type="spellEnd"/>
-      <w:r>
-        <w:rPr>
-          <w:rFonts w:ascii="Arial" w:hAnsi="Arial" w:cs="Arial"/>
-          <w:sz w:val="24"/>
-          <w:szCs w:val="24"/>
-        </w:rPr>
-        <w:t xml:space="preserve"> the</w:t>
-      </w:r>
-      <w:proofErr w:type="gramEnd"/>
-      <w:r>
-        <w:rPr>
-          <w:rFonts w:ascii="Arial" w:hAnsi="Arial" w:cs="Arial"/>
-          <w:sz w:val="24"/>
-          <w:szCs w:val="24"/>
-        </w:rPr>
-        <w:t xml:space="preserve"> questionnaire randomly or not</w:t>
+        <w:t>which to interpret the actual data and to check whether participants filled our the questionnaire randomly or not</w:t>
       </w:r>
     </w:p>
     <w:p>
@@ -1147,43 +947,7 @@
           <w:sz w:val="24"/>
           <w:szCs w:val="24"/>
         </w:rPr>
-        <w:t xml:space="preserve">Present participants with acceptable and unacceptable sentences at the beginning of the study (as recommended by </w:t>
-      </w:r>
-      <w:proofErr w:type="spellStart"/>
-      <w:r>
-        <w:rPr>
-          <w:rFonts w:ascii="Arial" w:hAnsi="Arial" w:cs="Arial"/>
-          <w:sz w:val="24"/>
-          <w:szCs w:val="24"/>
-        </w:rPr>
-        <w:t>Sedarous</w:t>
-      </w:r>
-      <w:proofErr w:type="spellEnd"/>
-      <w:r>
-        <w:rPr>
-          <w:rFonts w:ascii="Arial" w:hAnsi="Arial" w:cs="Arial"/>
-          <w:sz w:val="24"/>
-          <w:szCs w:val="24"/>
-        </w:rPr>
-        <w:t xml:space="preserve"> &amp; </w:t>
-      </w:r>
-      <w:proofErr w:type="spellStart"/>
-      <w:r>
-        <w:rPr>
-          <w:rFonts w:ascii="Arial" w:hAnsi="Arial" w:cs="Arial"/>
-          <w:sz w:val="24"/>
-          <w:szCs w:val="24"/>
-        </w:rPr>
-        <w:t>Namboodiripad</w:t>
-      </w:r>
-      <w:proofErr w:type="spellEnd"/>
-      <w:r>
-        <w:rPr>
-          <w:rFonts w:ascii="Arial" w:hAnsi="Arial" w:cs="Arial"/>
-          <w:sz w:val="24"/>
-          <w:szCs w:val="24"/>
-        </w:rPr>
-        <w:t xml:space="preserve"> 2019: 6)</w:t>
+        <w:t>Present participants with acceptable and unacceptable sentences at the beginning of the study (as recommended by Sedarous &amp; Namboodiripad 2019: 6)</w:t>
       </w:r>
     </w:p>
     <w:p>
@@ -1303,25 +1067,7 @@
           <w:sz w:val="24"/>
           <w:szCs w:val="24"/>
         </w:rPr>
-        <w:t xml:space="preserve">Specialized role approach: prosodic boundaries </w:t>
-      </w:r>
-      <w:proofErr w:type="gramStart"/>
-      <w:r>
-        <w:rPr>
-          <w:rFonts w:ascii="Arial" w:hAnsi="Arial" w:cs="Arial"/>
-          <w:sz w:val="24"/>
-          <w:szCs w:val="24"/>
-        </w:rPr>
-        <w:t>determines</w:t>
-      </w:r>
-      <w:proofErr w:type="gramEnd"/>
-      <w:r>
-        <w:rPr>
-          <w:rFonts w:ascii="Arial" w:hAnsi="Arial" w:cs="Arial"/>
-          <w:sz w:val="24"/>
-          <w:szCs w:val="24"/>
-        </w:rPr>
-        <w:t>(?) hierarchical structure, but pitch accents determines accessibility of a constituent</w:t>
+        <w:t>Specialized role approach: prosodic boundaries determines(?) hierarchical structure, but pitch accents determines accessibility of a constituent</w:t>
       </w:r>
     </w:p>
     <w:p>
@@ -1491,18 +1237,8 @@
           <w:sz w:val="24"/>
           <w:szCs w:val="24"/>
         </w:rPr>
-        <w:t xml:space="preserve">Experiment 3: testing the influence of pitch accent on interpretation of ambiguous </w:t>
-      </w:r>
-      <w:proofErr w:type="spellStart"/>
-      <w:r>
-        <w:rPr>
-          <w:rFonts w:ascii="Arial" w:hAnsi="Arial" w:cs="Arial"/>
-          <w:sz w:val="24"/>
-          <w:szCs w:val="24"/>
-        </w:rPr>
-        <w:t>replacives</w:t>
-      </w:r>
-      <w:proofErr w:type="spellEnd"/>
+        <w:t>Experiment 3: testing the influence of pitch accent on interpretation of ambiguous replacives</w:t>
+      </w:r>
     </w:p>
     <w:p>
       <w:pPr>
@@ -1511,27 +1247,20 @@
           <w:ilvl w:val="1"/>
           <w:numId w:val="6"/>
         </w:numPr>
-        <w:rPr>
-          <w:rFonts w:ascii="Arial" w:hAnsi="Arial" w:cs="Arial"/>
-          <w:sz w:val="24"/>
-          <w:szCs w:val="24"/>
-        </w:rPr>
-      </w:pPr>
-      <w:r>
-        <w:rPr>
-          <w:rFonts w:ascii="Arial" w:hAnsi="Arial" w:cs="Arial"/>
-          <w:sz w:val="24"/>
-          <w:szCs w:val="24"/>
-        </w:rPr>
-        <w:t xml:space="preserve">Hypothesis: </w:t>
-      </w:r>
-      <w:r>
-        <w:rPr>
-          <w:rFonts w:ascii="Arial" w:hAnsi="Arial" w:cs="Arial"/>
-          <w:sz w:val="24"/>
-          <w:szCs w:val="24"/>
-        </w:rPr>
-        <w:t>If more prominence, as conferred by the pitch accent, results in greater accessibility in a discourse representation, then accented phrases should more often be chosen as the correlate of a replacive than unaccented phrases</w:t>
+        <w:jc w:val="both"/>
+        <w:rPr>
+          <w:rFonts w:ascii="Arial" w:hAnsi="Arial" w:cs="Arial"/>
+          <w:sz w:val="24"/>
+          <w:szCs w:val="24"/>
+        </w:rPr>
+      </w:pPr>
+      <w:r>
+        <w:rPr>
+          <w:rFonts w:ascii="Arial" w:hAnsi="Arial" w:cs="Arial"/>
+          <w:sz w:val="24"/>
+          <w:szCs w:val="24"/>
+        </w:rPr>
+        <w:t>Hypothesis: If more prominence, as conferred by the pitch accent, results in greater accessibility in a discourse representation, then accented phrases should more often be chosen as the correlate of a replacive than unaccented phrases</w:t>
       </w:r>
     </w:p>
     <w:p>
@@ -1541,37 +1270,20 @@
           <w:ilvl w:val="1"/>
           <w:numId w:val="6"/>
         </w:numPr>
-        <w:rPr>
-          <w:rFonts w:ascii="Arial" w:hAnsi="Arial" w:cs="Arial"/>
-          <w:sz w:val="24"/>
-          <w:szCs w:val="24"/>
-        </w:rPr>
-      </w:pPr>
-      <w:r>
-        <w:rPr>
-          <w:rFonts w:ascii="Arial" w:hAnsi="Arial" w:cs="Arial"/>
-          <w:sz w:val="24"/>
-          <w:szCs w:val="24"/>
-        </w:rPr>
-        <w:t xml:space="preserve">Set-up </w:t>
-      </w:r>
-      <w:proofErr w:type="gramStart"/>
-      <w:r>
-        <w:rPr>
-          <w:rFonts w:ascii="Arial" w:hAnsi="Arial" w:cs="Arial"/>
-          <w:sz w:val="24"/>
-          <w:szCs w:val="24"/>
-        </w:rPr>
-        <w:t>similar to</w:t>
-      </w:r>
-      <w:proofErr w:type="gramEnd"/>
-      <w:r>
-        <w:rPr>
-          <w:rFonts w:ascii="Arial" w:hAnsi="Arial" w:cs="Arial"/>
-          <w:sz w:val="24"/>
-          <w:szCs w:val="24"/>
-        </w:rPr>
-        <w:t xml:space="preserve"> Exp. 1 but including pitch accents</w:t>
+        <w:jc w:val="both"/>
+        <w:rPr>
+          <w:rFonts w:ascii="Arial" w:hAnsi="Arial" w:cs="Arial"/>
+          <w:sz w:val="24"/>
+          <w:szCs w:val="24"/>
+        </w:rPr>
+      </w:pPr>
+      <w:r>
+        <w:rPr>
+          <w:rFonts w:ascii="Arial" w:hAnsi="Arial" w:cs="Arial"/>
+          <w:sz w:val="24"/>
+          <w:szCs w:val="24"/>
+        </w:rPr>
+        <w:t>Set-up similar to Exp. 1 but including pitch accents</w:t>
       </w:r>
     </w:p>
     <w:p>
@@ -1581,41 +1293,25 @@
           <w:ilvl w:val="1"/>
           <w:numId w:val="6"/>
         </w:numPr>
-        <w:rPr>
-          <w:rFonts w:ascii="Arial" w:hAnsi="Arial" w:cs="Arial"/>
-          <w:sz w:val="24"/>
-          <w:szCs w:val="24"/>
-        </w:rPr>
-      </w:pPr>
-      <w:r>
-        <w:rPr>
-          <w:rFonts w:ascii="Arial" w:hAnsi="Arial" w:cs="Arial"/>
-          <w:sz w:val="24"/>
-          <w:szCs w:val="24"/>
-        </w:rPr>
-        <w:t xml:space="preserve">Position of pitch accent significantly affected the </w:t>
-      </w:r>
-      <w:proofErr w:type="spellStart"/>
-      <w:r>
-        <w:rPr>
-          <w:rFonts w:ascii="Arial" w:hAnsi="Arial" w:cs="Arial"/>
-          <w:sz w:val="24"/>
-          <w:szCs w:val="24"/>
-        </w:rPr>
-        <w:t>choise</w:t>
-      </w:r>
-      <w:proofErr w:type="spellEnd"/>
-      <w:r>
-        <w:rPr>
-          <w:rFonts w:ascii="Arial" w:hAnsi="Arial" w:cs="Arial"/>
-          <w:sz w:val="24"/>
-          <w:szCs w:val="24"/>
-        </w:rPr>
-        <w:t xml:space="preserve"> of correlate of the replacive</w:t>
-      </w:r>
-    </w:p>
-    <w:p>
-      <w:pPr>
+        <w:jc w:val="both"/>
+        <w:rPr>
+          <w:rFonts w:ascii="Arial" w:hAnsi="Arial" w:cs="Arial"/>
+          <w:sz w:val="24"/>
+          <w:szCs w:val="24"/>
+        </w:rPr>
+      </w:pPr>
+      <w:r>
+        <w:rPr>
+          <w:rFonts w:ascii="Arial" w:hAnsi="Arial" w:cs="Arial"/>
+          <w:sz w:val="24"/>
+          <w:szCs w:val="24"/>
+        </w:rPr>
+        <w:t>Position of pitch accent significantly affected the choise of correlate of the replacive</w:t>
+      </w:r>
+    </w:p>
+    <w:p>
+      <w:pPr>
+        <w:jc w:val="both"/>
         <w:rPr>
           <w:rFonts w:ascii="Arial" w:hAnsi="Arial" w:cs="Arial"/>
           <w:sz w:val="24"/>
@@ -1630,6 +1326,7 @@
           <w:ilvl w:val="0"/>
           <w:numId w:val="6"/>
         </w:numPr>
+        <w:jc w:val="both"/>
         <w:rPr>
           <w:rFonts w:ascii="Arial" w:hAnsi="Arial" w:cs="Arial"/>
           <w:sz w:val="24"/>
@@ -1697,103 +1394,6 @@
       <w:r>
         <w:rPr>
           <w:rFonts w:ascii="Arial" w:hAnsi="Arial" w:cs="Arial"/>
-          <w:bCs/>
-          <w:sz w:val="24"/>
-          <w:szCs w:val="24"/>
-        </w:rPr>
-        <w:br w:type="page"/>
-      </w:r>
-    </w:p>
-    <w:p>
-      <w:pPr>
-        <w:spacing w:after="0" w:line="276" w:lineRule="auto"/>
-        <w:jc w:val="both"/>
-        <w:rPr>
-          <w:rFonts w:ascii="Arial" w:hAnsi="Arial" w:cs="Arial"/>
-          <w:b/>
-          <w:bCs/>
-          <w:sz w:val="24"/>
-          <w:szCs w:val="24"/>
-        </w:rPr>
-      </w:pPr>
-      <w:r>
-        <w:rPr>
-          <w:rFonts w:ascii="Arial" w:hAnsi="Arial" w:cs="Arial"/>
-          <w:b/>
-          <w:bCs/>
-          <w:sz w:val="24"/>
-          <w:szCs w:val="24"/>
-        </w:rPr>
-        <w:lastRenderedPageBreak/>
-        <w:t>Literature on priming / orthographic marking in studies</w:t>
-      </w:r>
-    </w:p>
-    <w:p>
-      <w:pPr>
-        <w:spacing w:after="0" w:line="276" w:lineRule="auto"/>
-        <w:jc w:val="both"/>
-        <w:rPr>
-          <w:rFonts w:ascii="Arial" w:hAnsi="Arial" w:cs="Arial"/>
-          <w:b/>
-          <w:bCs/>
-          <w:sz w:val="24"/>
-          <w:szCs w:val="24"/>
-        </w:rPr>
-      </w:pPr>
-    </w:p>
-    <w:p>
-      <w:pPr>
-        <w:pStyle w:val="Listenabsatz"/>
-        <w:numPr>
-          <w:ilvl w:val="0"/>
-          <w:numId w:val="5"/>
-        </w:numPr>
-        <w:spacing w:after="0" w:line="276" w:lineRule="auto"/>
-        <w:jc w:val="both"/>
-        <w:rPr>
-          <w:rFonts w:ascii="Arial" w:hAnsi="Arial" w:cs="Arial"/>
-          <w:color w:val="FF0000"/>
-          <w:sz w:val="24"/>
-          <w:szCs w:val="24"/>
-        </w:rPr>
-      </w:pPr>
-      <w:r>
-        <w:rPr>
-          <w:rFonts w:ascii="Arial" w:hAnsi="Arial" w:cs="Arial"/>
-          <w:color w:val="FF0000"/>
-          <w:sz w:val="24"/>
-          <w:szCs w:val="24"/>
-        </w:rPr>
-        <w:t>Look up</w:t>
-      </w:r>
-    </w:p>
-    <w:p>
-      <w:pPr>
-        <w:spacing w:after="0" w:line="276" w:lineRule="auto"/>
-        <w:jc w:val="both"/>
-        <w:rPr>
-          <w:rFonts w:ascii="Arial" w:hAnsi="Arial" w:cs="Arial"/>
-          <w:bCs/>
-          <w:sz w:val="24"/>
-          <w:szCs w:val="24"/>
-        </w:rPr>
-      </w:pPr>
-    </w:p>
-    <w:p>
-      <w:pPr>
-        <w:jc w:val="both"/>
-        <w:rPr>
-          <w:rFonts w:ascii="Arial" w:hAnsi="Arial" w:cs="Arial"/>
-          <w:b/>
-          <w:bCs/>
-          <w:sz w:val="24"/>
-          <w:szCs w:val="24"/>
-        </w:rPr>
-      </w:pPr>
-      <w:r>
-        <w:rPr>
-          <w:rFonts w:ascii="Arial" w:hAnsi="Arial" w:cs="Arial"/>
-          <w:b/>
           <w:bCs/>
           <w:sz w:val="24"/>
           <w:szCs w:val="24"/>
@@ -1860,25 +1460,14 @@
           <w:szCs w:val="24"/>
         </w:rPr>
       </w:pPr>
-      <w:proofErr w:type="spellStart"/>
-      <w:r>
-        <w:rPr>
-          <w:rFonts w:ascii="Arial" w:hAnsi="Arial" w:cs="Arial"/>
-          <w:bCs/>
-          <w:sz w:val="24"/>
-          <w:szCs w:val="24"/>
-        </w:rPr>
-        <w:t>Vallduvi</w:t>
-      </w:r>
-      <w:proofErr w:type="spellEnd"/>
-      <w:r>
-        <w:rPr>
-          <w:rFonts w:ascii="Arial" w:hAnsi="Arial" w:cs="Arial"/>
-          <w:bCs/>
-          <w:sz w:val="24"/>
-          <w:szCs w:val="24"/>
-        </w:rPr>
-        <w:t xml:space="preserve"> 1992</w:t>
+      <w:r>
+        <w:rPr>
+          <w:rFonts w:ascii="Arial" w:hAnsi="Arial" w:cs="Arial"/>
+          <w:bCs/>
+          <w:sz w:val="24"/>
+          <w:szCs w:val="24"/>
+        </w:rPr>
+        <w:t>Vallduvi 1992</w:t>
       </w:r>
     </w:p>
     <w:p>
@@ -2072,69 +1661,40 @@
           <w:sz w:val="24"/>
           <w:szCs w:val="24"/>
         </w:rPr>
-        <w:t xml:space="preserve">Contrastive focus marking […] indicate[s] […] </w:t>
-      </w:r>
-      <w:proofErr w:type="spellStart"/>
-      <w:r>
-        <w:rPr>
-          <w:rFonts w:ascii="Arial" w:hAnsi="Arial" w:cs="Arial"/>
-          <w:sz w:val="24"/>
-          <w:szCs w:val="24"/>
-        </w:rPr>
-        <w:t>acontrast</w:t>
-      </w:r>
-      <w:proofErr w:type="spellEnd"/>
-      <w:r>
-        <w:rPr>
-          <w:rFonts w:ascii="Arial" w:hAnsi="Arial" w:cs="Arial"/>
-          <w:sz w:val="24"/>
-          <w:szCs w:val="24"/>
-        </w:rPr>
-        <w:t xml:space="preserve"> between the information conveyed by the speaker in asserting α and the assumed expectation state of the hearer: the speaker marks the content of α as— in her view—unlikely to be expected by the hearer, thus preparing the scene for a swifter update of the common ground</w:t>
-      </w:r>
-    </w:p>
-    <w:p>
-      <w:pPr>
-        <w:spacing w:after="0" w:line="276" w:lineRule="auto"/>
-        <w:jc w:val="both"/>
-        <w:rPr>
-          <w:rFonts w:ascii="Arial" w:hAnsi="Arial" w:cs="Arial"/>
-          <w:bCs/>
-          <w:sz w:val="24"/>
-          <w:szCs w:val="24"/>
-        </w:rPr>
-      </w:pPr>
-    </w:p>
-    <w:p>
-      <w:pPr>
-        <w:spacing w:after="0" w:line="276" w:lineRule="auto"/>
-        <w:jc w:val="both"/>
-        <w:rPr>
-          <w:rFonts w:ascii="Arial" w:hAnsi="Arial" w:cs="Arial"/>
-          <w:bCs/>
-          <w:sz w:val="24"/>
-          <w:szCs w:val="24"/>
-        </w:rPr>
-      </w:pPr>
-      <w:proofErr w:type="spellStart"/>
-      <w:r>
-        <w:rPr>
-          <w:rFonts w:ascii="Arial" w:hAnsi="Arial" w:cs="Arial"/>
-          <w:bCs/>
-          <w:sz w:val="24"/>
-          <w:szCs w:val="24"/>
-        </w:rPr>
-        <w:t>Steube</w:t>
-      </w:r>
-      <w:proofErr w:type="spellEnd"/>
-      <w:r>
-        <w:rPr>
-          <w:rFonts w:ascii="Arial" w:hAnsi="Arial" w:cs="Arial"/>
-          <w:bCs/>
-          <w:sz w:val="24"/>
-          <w:szCs w:val="24"/>
-        </w:rPr>
-        <w:t xml:space="preserve"> (2001)</w:t>
+        <w:t>Contrastive focus marking […] indicate[s] […] acontrast between the information conveyed by the speaker in asserting α and the assumed expectation state of the hearer: the speaker marks the content of α as— in her view—unlikely to be expected by the hearer, thus preparing the scene for a swifter update of the common ground</w:t>
+      </w:r>
+    </w:p>
+    <w:p>
+      <w:pPr>
+        <w:spacing w:after="0" w:line="276" w:lineRule="auto"/>
+        <w:jc w:val="both"/>
+        <w:rPr>
+          <w:rFonts w:ascii="Arial" w:hAnsi="Arial" w:cs="Arial"/>
+          <w:bCs/>
+          <w:sz w:val="24"/>
+          <w:szCs w:val="24"/>
+        </w:rPr>
+      </w:pPr>
+    </w:p>
+    <w:p>
+      <w:pPr>
+        <w:spacing w:after="0" w:line="276" w:lineRule="auto"/>
+        <w:jc w:val="both"/>
+        <w:rPr>
+          <w:rFonts w:ascii="Arial" w:hAnsi="Arial" w:cs="Arial"/>
+          <w:bCs/>
+          <w:sz w:val="24"/>
+          <w:szCs w:val="24"/>
+        </w:rPr>
+      </w:pPr>
+      <w:r>
+        <w:rPr>
+          <w:rFonts w:ascii="Arial" w:hAnsi="Arial" w:cs="Arial"/>
+          <w:bCs/>
+          <w:sz w:val="24"/>
+          <w:szCs w:val="24"/>
+        </w:rPr>
+        <w:t>Steube (2001)</w:t>
       </w:r>
     </w:p>
     <w:p>
@@ -2153,45 +1713,14 @@
           <w:szCs w:val="24"/>
         </w:rPr>
       </w:pPr>
-      <w:proofErr w:type="spellStart"/>
-      <w:r>
-        <w:rPr>
-          <w:rFonts w:ascii="Arial" w:hAnsi="Arial" w:cs="Arial"/>
-          <w:bCs/>
-          <w:sz w:val="24"/>
-          <w:szCs w:val="24"/>
-        </w:rPr>
-        <w:t>Coorigendum</w:t>
-      </w:r>
-      <w:proofErr w:type="spellEnd"/>
-      <w:r>
-        <w:rPr>
-          <w:rFonts w:ascii="Arial" w:hAnsi="Arial" w:cs="Arial"/>
-          <w:bCs/>
-          <w:sz w:val="24"/>
-          <w:szCs w:val="24"/>
-        </w:rPr>
-        <w:t xml:space="preserve"> and </w:t>
-      </w:r>
-      <w:proofErr w:type="spellStart"/>
-      <w:r>
-        <w:rPr>
-          <w:rFonts w:ascii="Arial" w:hAnsi="Arial" w:cs="Arial"/>
-          <w:bCs/>
-          <w:sz w:val="24"/>
-          <w:szCs w:val="24"/>
-        </w:rPr>
-        <w:t>corrigens</w:t>
-      </w:r>
-      <w:proofErr w:type="spellEnd"/>
-      <w:r>
-        <w:rPr>
-          <w:rFonts w:ascii="Arial" w:hAnsi="Arial" w:cs="Arial"/>
-          <w:bCs/>
-          <w:sz w:val="24"/>
-          <w:szCs w:val="24"/>
-        </w:rPr>
-        <w:t xml:space="preserve"> in German</w:t>
+      <w:r>
+        <w:rPr>
+          <w:rFonts w:ascii="Arial" w:hAnsi="Arial" w:cs="Arial"/>
+          <w:bCs/>
+          <w:sz w:val="24"/>
+          <w:szCs w:val="24"/>
+        </w:rPr>
+        <w:t>Coorigendum and corrigens in German</w:t>
       </w:r>
     </w:p>
     <w:p>
@@ -2328,47 +1857,7 @@
           <w:sz w:val="24"/>
           <w:szCs w:val="24"/>
         </w:rPr>
-        <w:t xml:space="preserve">Contrastive focus has been characterized phonologically with a L + H* pitch for English and German, other propose a </w:t>
-      </w:r>
-      <w:proofErr w:type="spellStart"/>
-      <w:r>
-        <w:rPr>
-          <w:rFonts w:ascii="Arial" w:hAnsi="Arial" w:cs="Arial"/>
-          <w:bCs/>
-          <w:sz w:val="24"/>
-          <w:szCs w:val="24"/>
-        </w:rPr>
-        <w:t>postfocal</w:t>
-      </w:r>
-      <w:proofErr w:type="spellEnd"/>
-      <w:r>
-        <w:rPr>
-          <w:rFonts w:ascii="Arial" w:hAnsi="Arial" w:cs="Arial"/>
-          <w:bCs/>
-          <w:sz w:val="24"/>
-          <w:szCs w:val="24"/>
-        </w:rPr>
-        <w:t xml:space="preserve"> metrical </w:t>
-      </w:r>
-      <w:proofErr w:type="spellStart"/>
-      <w:r>
-        <w:rPr>
-          <w:rFonts w:ascii="Arial" w:hAnsi="Arial" w:cs="Arial"/>
-          <w:bCs/>
-          <w:sz w:val="24"/>
-          <w:szCs w:val="24"/>
-        </w:rPr>
-        <w:t>deaccentuation</w:t>
-      </w:r>
-      <w:proofErr w:type="spellEnd"/>
-      <w:r>
-        <w:rPr>
-          <w:rFonts w:ascii="Arial" w:hAnsi="Arial" w:cs="Arial"/>
-          <w:bCs/>
-          <w:sz w:val="24"/>
-          <w:szCs w:val="24"/>
-        </w:rPr>
-        <w:t xml:space="preserve"> for contrast in German (p. 1529)</w:t>
+        <w:t>Contrastive focus has been characterized phonologically with a L + H* pitch for English and German, other propose a postfocal metrical deaccentuation for contrast in German (p. 1529)</w:t>
       </w:r>
     </w:p>
     <w:p>
@@ -2394,27 +1883,7 @@
           <w:sz w:val="24"/>
           <w:szCs w:val="24"/>
         </w:rPr>
-        <w:t xml:space="preserve">correction contrast is characterized acoustically as an increase in duration on the focal word plus a </w:t>
-      </w:r>
-      <w:proofErr w:type="spellStart"/>
-      <w:r>
-        <w:rPr>
-          <w:rFonts w:ascii="Arial" w:hAnsi="Arial" w:cs="Arial"/>
-          <w:bCs/>
-          <w:sz w:val="24"/>
-          <w:szCs w:val="24"/>
-        </w:rPr>
-        <w:t>postfocal</w:t>
-      </w:r>
-      <w:proofErr w:type="spellEnd"/>
-      <w:r>
-        <w:rPr>
-          <w:rFonts w:ascii="Arial" w:hAnsi="Arial" w:cs="Arial"/>
-          <w:bCs/>
-          <w:sz w:val="24"/>
-          <w:szCs w:val="24"/>
-        </w:rPr>
-        <w:t xml:space="preserve"> flattening of the F0-contour (p. 1529)</w:t>
+        <w:t>correction contrast is characterized acoustically as an increase in duration on the focal word plus a postfocal flattening of the F0-contour (p. 1529)</w:t>
       </w:r>
     </w:p>
     <w:p>
@@ -2439,43 +1908,7 @@
           <w:sz w:val="24"/>
           <w:szCs w:val="24"/>
         </w:rPr>
-        <w:t xml:space="preserve">results clearly indicate a preference for those environments where a </w:t>
-      </w:r>
-      <w:proofErr w:type="spellStart"/>
-      <w:r>
-        <w:rPr>
-          <w:rFonts w:ascii="Arial" w:hAnsi="Arial" w:cs="Arial"/>
-          <w:sz w:val="24"/>
-          <w:szCs w:val="24"/>
-        </w:rPr>
-        <w:t>deaccentuation</w:t>
-      </w:r>
-      <w:proofErr w:type="spellEnd"/>
-      <w:r>
-        <w:rPr>
-          <w:rFonts w:ascii="Arial" w:hAnsi="Arial" w:cs="Arial"/>
-          <w:sz w:val="24"/>
-          <w:szCs w:val="24"/>
-        </w:rPr>
-        <w:t xml:space="preserve"> of the </w:t>
-      </w:r>
-      <w:proofErr w:type="spellStart"/>
-      <w:r>
-        <w:rPr>
-          <w:rFonts w:ascii="Arial" w:hAnsi="Arial" w:cs="Arial"/>
-          <w:sz w:val="24"/>
-          <w:szCs w:val="24"/>
-        </w:rPr>
-        <w:t>postfocal</w:t>
-      </w:r>
-      <w:proofErr w:type="spellEnd"/>
-      <w:r>
-        <w:rPr>
-          <w:rFonts w:ascii="Arial" w:hAnsi="Arial" w:cs="Arial"/>
-          <w:sz w:val="24"/>
-          <w:szCs w:val="24"/>
-        </w:rPr>
-        <w:t xml:space="preserve"> domain and a further durational increase of the focal syllable was employed (p. 1532)</w:t>
+        <w:t>results clearly indicate a preference for those environments where a deaccentuation of the postfocal domain and a further durational increase of the focal syllable was employed (p. 1532)</w:t>
       </w:r>
     </w:p>
     <w:p>
@@ -2526,25 +1959,14 @@
           <w:szCs w:val="24"/>
         </w:rPr>
       </w:pPr>
-      <w:proofErr w:type="spellStart"/>
-      <w:r>
-        <w:rPr>
-          <w:rFonts w:ascii="Arial" w:hAnsi="Arial" w:cs="Arial"/>
-          <w:bCs/>
-          <w:sz w:val="24"/>
-          <w:szCs w:val="24"/>
-        </w:rPr>
-        <w:t>Konietzko</w:t>
-      </w:r>
-      <w:proofErr w:type="spellEnd"/>
-      <w:r>
-        <w:rPr>
-          <w:rFonts w:ascii="Arial" w:hAnsi="Arial" w:cs="Arial"/>
-          <w:bCs/>
-          <w:sz w:val="24"/>
-          <w:szCs w:val="24"/>
-        </w:rPr>
-        <w:t xml:space="preserve"> &amp; Winkler (2010)</w:t>
+      <w:r>
+        <w:rPr>
+          <w:rFonts w:ascii="Arial" w:hAnsi="Arial" w:cs="Arial"/>
+          <w:bCs/>
+          <w:sz w:val="24"/>
+          <w:szCs w:val="24"/>
+        </w:rPr>
+        <w:t>Konietzko &amp; Winkler (2010)</w:t>
       </w:r>
     </w:p>
     <w:p>
@@ -2688,41 +2110,13 @@
           <w:szCs w:val="24"/>
         </w:rPr>
       </w:pPr>
-      <w:proofErr w:type="spellStart"/>
-      <w:r>
-        <w:rPr>
-          <w:rFonts w:ascii="Arial" w:hAnsi="Arial" w:cs="Arial"/>
-          <w:sz w:val="24"/>
-          <w:szCs w:val="24"/>
-        </w:rPr>
-        <w:t>Brechtbau</w:t>
-      </w:r>
-      <w:proofErr w:type="spellEnd"/>
-      <w:r>
-        <w:rPr>
-          <w:rFonts w:ascii="Arial" w:hAnsi="Arial" w:cs="Arial"/>
-          <w:sz w:val="24"/>
-          <w:szCs w:val="24"/>
-        </w:rPr>
-        <w:t xml:space="preserve">, </w:t>
-      </w:r>
-      <w:proofErr w:type="spellStart"/>
-      <w:r>
-        <w:rPr>
-          <w:rFonts w:ascii="Arial" w:hAnsi="Arial" w:cs="Arial"/>
-          <w:sz w:val="24"/>
-          <w:szCs w:val="24"/>
-        </w:rPr>
-        <w:t>Signatur</w:t>
-      </w:r>
-      <w:proofErr w:type="spellEnd"/>
-      <w:r>
-        <w:rPr>
-          <w:rFonts w:ascii="Arial" w:hAnsi="Arial" w:cs="Arial"/>
-          <w:sz w:val="24"/>
-          <w:szCs w:val="24"/>
-        </w:rPr>
-        <w:t>: GJ 600.412 b</w:t>
+      <w:r>
+        <w:rPr>
+          <w:rFonts w:ascii="Arial" w:hAnsi="Arial" w:cs="Arial"/>
+          <w:sz w:val="24"/>
+          <w:szCs w:val="24"/>
+        </w:rPr>
+        <w:t>Brechtbau, Signatur: GJ 600.412 b</w:t>
       </w:r>
     </w:p>
     <w:p>
@@ -2746,25 +2140,7 @@
           <w:sz w:val="24"/>
           <w:szCs w:val="24"/>
         </w:rPr>
-        <w:t xml:space="preserve">1999 version </w:t>
-      </w:r>
-      <w:proofErr w:type="spellStart"/>
-      <w:r>
-        <w:rPr>
-          <w:rFonts w:ascii="Arial" w:hAnsi="Arial" w:cs="Arial"/>
-          <w:sz w:val="24"/>
-          <w:szCs w:val="24"/>
-        </w:rPr>
-        <w:t>ausleihbar</w:t>
-      </w:r>
-      <w:proofErr w:type="spellEnd"/>
-      <w:r>
-        <w:rPr>
-          <w:rFonts w:ascii="Arial" w:hAnsi="Arial" w:cs="Arial"/>
-          <w:sz w:val="24"/>
-          <w:szCs w:val="24"/>
-        </w:rPr>
-        <w:t xml:space="preserve"> in UB</w:t>
+        <w:t>1999 version ausleihbar in UB</w:t>
       </w:r>
     </w:p>
     <w:p>
@@ -2842,31 +2218,7 @@
           <w:sz w:val="24"/>
           <w:szCs w:val="24"/>
         </w:rPr>
-        <w:t xml:space="preserve">Sluicing </w:t>
-      </w:r>
-      <w:r>
-        <w:rPr>
-          <w:rFonts w:ascii="Arial" w:hAnsi="Arial" w:cs="Arial"/>
-          <w:sz w:val="24"/>
-          <w:szCs w:val="24"/>
-        </w:rPr>
-        <w:t>=</w:t>
-      </w:r>
-      <w:r>
-        <w:rPr>
-          <w:rFonts w:ascii="Arial" w:hAnsi="Arial" w:cs="Arial"/>
-          <w:sz w:val="24"/>
-          <w:szCs w:val="24"/>
-        </w:rPr>
-        <w:t xml:space="preserve"> the sentential portion of a constituent question is elided, leaving only the wh-p</w:t>
-      </w:r>
-      <w:r>
-        <w:rPr>
-          <w:rFonts w:ascii="Arial" w:hAnsi="Arial" w:cs="Arial"/>
-          <w:sz w:val="24"/>
-          <w:szCs w:val="24"/>
-        </w:rPr>
-        <w:t>hrase (p. 664)</w:t>
+        <w:t>Sluicing = the sentential portion of a constituent question is elided, leaving only the wh-phrase (p. 664)</w:t>
       </w:r>
     </w:p>
     <w:p>
@@ -3050,46 +2402,20 @@
           <w:numId w:val="4"/>
         </w:numPr>
         <w:spacing w:after="0" w:line="276" w:lineRule="auto"/>
-        <w:rPr>
-          <w:rFonts w:ascii="Arial" w:hAnsi="Arial" w:cs="Arial"/>
-          <w:sz w:val="24"/>
-          <w:szCs w:val="24"/>
-        </w:rPr>
-      </w:pPr>
-      <w:r>
-        <w:rPr>
-          <w:rFonts w:ascii="Arial" w:hAnsi="Arial" w:cs="Arial"/>
-          <w:sz w:val="24"/>
-          <w:szCs w:val="24"/>
-        </w:rPr>
-        <w:t>processing clausal ellipsis requires, at a minimum, the processor to engage in the following tasks:</w:t>
-      </w:r>
-      <w:r>
-        <w:rPr>
-          <w:rFonts w:ascii="Arial" w:hAnsi="Arial" w:cs="Arial"/>
-          <w:sz w:val="24"/>
-          <w:szCs w:val="24"/>
-        </w:rPr>
-        <w:br/>
-        <w:t xml:space="preserve">a. Parse the remnant by constructing the appropriate phrase structure for the remnant given the input. </w:t>
-      </w:r>
-      <w:r>
-        <w:rPr>
-          <w:rFonts w:ascii="Arial" w:hAnsi="Arial" w:cs="Arial"/>
-          <w:sz w:val="24"/>
-          <w:szCs w:val="24"/>
-        </w:rPr>
-        <w:br/>
-        <w:t xml:space="preserve">b. Locate the correlate, if any, from the antecedent clause. </w:t>
-      </w:r>
-      <w:r>
-        <w:rPr>
-          <w:rFonts w:ascii="Arial" w:hAnsi="Arial" w:cs="Arial"/>
-          <w:sz w:val="24"/>
-          <w:szCs w:val="24"/>
-        </w:rPr>
-        <w:br/>
-        <w:t>c. Construct the elided phrase by regenerating or copying a structure at Logical Form.</w:t>
+        <w:jc w:val="both"/>
+        <w:rPr>
+          <w:rFonts w:ascii="Arial" w:hAnsi="Arial" w:cs="Arial"/>
+          <w:sz w:val="24"/>
+          <w:szCs w:val="24"/>
+        </w:rPr>
+      </w:pPr>
+      <w:r>
+        <w:rPr>
+          <w:rFonts w:ascii="Arial" w:hAnsi="Arial" w:cs="Arial"/>
+          <w:sz w:val="24"/>
+          <w:szCs w:val="24"/>
+        </w:rPr>
+        <w:t>Propose that sental-final default locations for focus interfere with the identification of focus in non-default positions from overtly marked constituents</w:t>
       </w:r>
     </w:p>
     <w:p>
@@ -3100,21 +2426,626 @@
           <w:numId w:val="4"/>
         </w:numPr>
         <w:spacing w:after="0" w:line="276" w:lineRule="auto"/>
-        <w:rPr>
-          <w:rFonts w:ascii="Arial" w:hAnsi="Arial" w:cs="Arial"/>
-          <w:color w:val="FF0000"/>
-          <w:sz w:val="24"/>
-          <w:szCs w:val="24"/>
-        </w:rPr>
-      </w:pPr>
-      <w:r>
-        <w:rPr>
-          <w:rFonts w:ascii="Arial" w:hAnsi="Arial" w:cs="Arial"/>
-          <w:color w:val="FF0000"/>
-          <w:sz w:val="24"/>
-          <w:szCs w:val="24"/>
-        </w:rPr>
-        <w:t>Look up more</w:t>
+        <w:jc w:val="both"/>
+        <w:rPr>
+          <w:rFonts w:ascii="Arial" w:hAnsi="Arial" w:cs="Arial"/>
+          <w:sz w:val="24"/>
+          <w:szCs w:val="24"/>
+        </w:rPr>
+      </w:pPr>
+      <w:r>
+        <w:rPr>
+          <w:rFonts w:ascii="Arial" w:hAnsi="Arial" w:cs="Arial"/>
+          <w:sz w:val="24"/>
+          <w:szCs w:val="24"/>
+        </w:rPr>
+        <w:t>Key findings</w:t>
+      </w:r>
+    </w:p>
+    <w:p>
+      <w:pPr>
+        <w:pStyle w:val="Listenabsatz"/>
+        <w:numPr>
+          <w:ilvl w:val="1"/>
+          <w:numId w:val="4"/>
+        </w:numPr>
+        <w:spacing w:after="0" w:line="276" w:lineRule="auto"/>
+        <w:jc w:val="both"/>
+        <w:rPr>
+          <w:rFonts w:ascii="Arial" w:hAnsi="Arial" w:cs="Arial"/>
+          <w:sz w:val="24"/>
+          <w:szCs w:val="24"/>
+        </w:rPr>
+      </w:pPr>
+      <w:r>
+        <w:rPr>
+          <w:rFonts w:ascii="Arial" w:hAnsi="Arial" w:cs="Arial"/>
+          <w:sz w:val="24"/>
+          <w:szCs w:val="24"/>
+        </w:rPr>
+        <w:t xml:space="preserve">a strong bias to pair the remnant with the most local plausible correlate in production </w:t>
+      </w:r>
+    </w:p>
+    <w:p>
+      <w:pPr>
+        <w:pStyle w:val="Listenabsatz"/>
+        <w:numPr>
+          <w:ilvl w:val="1"/>
+          <w:numId w:val="4"/>
+        </w:numPr>
+        <w:spacing w:after="0" w:line="276" w:lineRule="auto"/>
+        <w:jc w:val="both"/>
+        <w:rPr>
+          <w:rFonts w:ascii="Arial" w:hAnsi="Arial" w:cs="Arial"/>
+          <w:sz w:val="24"/>
+          <w:szCs w:val="24"/>
+        </w:rPr>
+      </w:pPr>
+      <w:r>
+        <w:rPr>
+          <w:rFonts w:ascii="Arial" w:hAnsi="Arial" w:cs="Arial"/>
+          <w:sz w:val="24"/>
+          <w:szCs w:val="24"/>
+        </w:rPr>
+        <w:t>marking a non-local correlate with contrastive pitch accent moderates, but does not fully overturn, the bias for local correlates in comprehension</w:t>
+      </w:r>
+    </w:p>
+    <w:p>
+      <w:pPr>
+        <w:pStyle w:val="Listenabsatz"/>
+        <w:numPr>
+          <w:ilvl w:val="0"/>
+          <w:numId w:val="4"/>
+        </w:numPr>
+        <w:spacing w:after="0" w:line="276" w:lineRule="auto"/>
+        <w:jc w:val="both"/>
+        <w:rPr>
+          <w:rFonts w:ascii="Arial" w:hAnsi="Arial" w:cs="Arial"/>
+          <w:sz w:val="24"/>
+          <w:szCs w:val="24"/>
+        </w:rPr>
+      </w:pPr>
+      <w:r>
+        <w:rPr>
+          <w:rFonts w:ascii="Arial" w:hAnsi="Arial" w:cs="Arial"/>
+          <w:sz w:val="24"/>
+          <w:szCs w:val="24"/>
+        </w:rPr>
+        <w:t>background</w:t>
+      </w:r>
+    </w:p>
+    <w:p>
+      <w:pPr>
+        <w:pStyle w:val="Listenabsatz"/>
+        <w:numPr>
+          <w:ilvl w:val="1"/>
+          <w:numId w:val="4"/>
+        </w:numPr>
+        <w:spacing w:after="0" w:line="276" w:lineRule="auto"/>
+        <w:jc w:val="both"/>
+        <w:rPr>
+          <w:rFonts w:ascii="Arial" w:hAnsi="Arial" w:cs="Arial"/>
+          <w:sz w:val="24"/>
+          <w:szCs w:val="24"/>
+        </w:rPr>
+      </w:pPr>
+      <w:r>
+        <w:rPr>
+          <w:rFonts w:ascii="Arial" w:hAnsi="Arial" w:cs="Arial"/>
+          <w:sz w:val="24"/>
+          <w:szCs w:val="24"/>
+        </w:rPr>
+        <w:t>enduring focus: Locations that typically bear default focus continue to provide potential locations for focus, regardless of overt markers of focus. (p. 483)</w:t>
+      </w:r>
+    </w:p>
+    <w:p>
+      <w:pPr>
+        <w:pStyle w:val="Listenabsatz"/>
+        <w:numPr>
+          <w:ilvl w:val="1"/>
+          <w:numId w:val="4"/>
+        </w:numPr>
+        <w:spacing w:after="0" w:line="276" w:lineRule="auto"/>
+        <w:jc w:val="both"/>
+        <w:rPr>
+          <w:rFonts w:ascii="Arial" w:hAnsi="Arial" w:cs="Arial"/>
+          <w:sz w:val="24"/>
+          <w:szCs w:val="24"/>
+        </w:rPr>
+      </w:pPr>
+      <w:r>
+        <w:rPr>
+          <w:rFonts w:ascii="Arial" w:hAnsi="Arial" w:cs="Arial"/>
+          <w:sz w:val="24"/>
+          <w:szCs w:val="24"/>
+        </w:rPr>
+        <w:t>Basic tasks of the processor in ellipsis processing (p. 485)</w:t>
+      </w:r>
+    </w:p>
+    <w:p>
+      <w:pPr>
+        <w:pStyle w:val="Listenabsatz"/>
+        <w:numPr>
+          <w:ilvl w:val="2"/>
+          <w:numId w:val="4"/>
+        </w:numPr>
+        <w:spacing w:after="0" w:line="276" w:lineRule="auto"/>
+        <w:jc w:val="both"/>
+        <w:rPr>
+          <w:rFonts w:ascii="Arial" w:hAnsi="Arial" w:cs="Arial"/>
+          <w:sz w:val="24"/>
+          <w:szCs w:val="24"/>
+        </w:rPr>
+      </w:pPr>
+      <w:r>
+        <w:rPr>
+          <w:rFonts w:ascii="Arial" w:hAnsi="Arial" w:cs="Arial"/>
+          <w:sz w:val="24"/>
+          <w:szCs w:val="24"/>
+        </w:rPr>
+        <w:t xml:space="preserve">Parse the remnant by constructing the appropriate phrase structure for the remnant given the input. </w:t>
+      </w:r>
+    </w:p>
+    <w:p>
+      <w:pPr>
+        <w:pStyle w:val="Listenabsatz"/>
+        <w:numPr>
+          <w:ilvl w:val="2"/>
+          <w:numId w:val="4"/>
+        </w:numPr>
+        <w:spacing w:after="0" w:line="276" w:lineRule="auto"/>
+        <w:jc w:val="both"/>
+        <w:rPr>
+          <w:rFonts w:ascii="Arial" w:hAnsi="Arial" w:cs="Arial"/>
+          <w:sz w:val="24"/>
+          <w:szCs w:val="24"/>
+        </w:rPr>
+      </w:pPr>
+      <w:r>
+        <w:rPr>
+          <w:rFonts w:ascii="Arial" w:hAnsi="Arial" w:cs="Arial"/>
+          <w:sz w:val="24"/>
+          <w:szCs w:val="24"/>
+        </w:rPr>
+        <w:t xml:space="preserve">Locate the correlate, if any, from the antecedent clause. </w:t>
+      </w:r>
+    </w:p>
+    <w:p>
+      <w:pPr>
+        <w:pStyle w:val="Listenabsatz"/>
+        <w:numPr>
+          <w:ilvl w:val="2"/>
+          <w:numId w:val="4"/>
+        </w:numPr>
+        <w:spacing w:after="0" w:line="276" w:lineRule="auto"/>
+        <w:jc w:val="both"/>
+        <w:rPr>
+          <w:rFonts w:ascii="Arial" w:hAnsi="Arial" w:cs="Arial"/>
+          <w:sz w:val="24"/>
+          <w:szCs w:val="24"/>
+        </w:rPr>
+      </w:pPr>
+      <w:r>
+        <w:rPr>
+          <w:rFonts w:ascii="Arial" w:hAnsi="Arial" w:cs="Arial"/>
+          <w:sz w:val="24"/>
+          <w:szCs w:val="24"/>
+        </w:rPr>
+        <w:t>Construct the elided phrase by regenerating or copying a structure at Logical Form.</w:t>
+      </w:r>
+    </w:p>
+    <w:p>
+      <w:pPr>
+        <w:pStyle w:val="Listenabsatz"/>
+        <w:numPr>
+          <w:ilvl w:val="1"/>
+          <w:numId w:val="4"/>
+        </w:numPr>
+        <w:spacing w:after="0" w:line="276" w:lineRule="auto"/>
+        <w:jc w:val="both"/>
+        <w:rPr>
+          <w:rFonts w:ascii="Arial" w:hAnsi="Arial" w:cs="Arial"/>
+          <w:sz w:val="24"/>
+          <w:szCs w:val="24"/>
+        </w:rPr>
+      </w:pPr>
+      <w:r>
+        <w:rPr>
+          <w:rFonts w:ascii="Arial" w:hAnsi="Arial" w:cs="Arial"/>
+          <w:sz w:val="24"/>
+          <w:szCs w:val="24"/>
+        </w:rPr>
+        <w:t>Locality bias: Contrast the remnant with the nearest constituent (of the appropriate type) in the preceding clause (Harris, 2015; Harris &amp; Carlson, 2016)</w:t>
+      </w:r>
+    </w:p>
+    <w:p>
+      <w:pPr>
+        <w:pStyle w:val="Listenabsatz"/>
+        <w:numPr>
+          <w:ilvl w:val="0"/>
+          <w:numId w:val="4"/>
+        </w:numPr>
+        <w:spacing w:after="0" w:line="276" w:lineRule="auto"/>
+        <w:jc w:val="both"/>
+        <w:rPr>
+          <w:rFonts w:ascii="Arial" w:hAnsi="Arial" w:cs="Arial"/>
+          <w:sz w:val="24"/>
+          <w:szCs w:val="24"/>
+        </w:rPr>
+      </w:pPr>
+      <w:r>
+        <w:rPr>
+          <w:rFonts w:ascii="Arial" w:hAnsi="Arial" w:cs="Arial"/>
+          <w:sz w:val="24"/>
+          <w:szCs w:val="24"/>
+        </w:rPr>
+        <w:lastRenderedPageBreak/>
+        <w:t>Experiment 1</w:t>
+      </w:r>
+    </w:p>
+    <w:p>
+      <w:pPr>
+        <w:pStyle w:val="Listenabsatz"/>
+        <w:numPr>
+          <w:ilvl w:val="1"/>
+          <w:numId w:val="4"/>
+        </w:numPr>
+        <w:spacing w:after="0" w:line="276" w:lineRule="auto"/>
+        <w:jc w:val="both"/>
+        <w:rPr>
+          <w:rFonts w:ascii="Arial" w:hAnsi="Arial" w:cs="Arial"/>
+          <w:sz w:val="24"/>
+          <w:szCs w:val="24"/>
+        </w:rPr>
+      </w:pPr>
+      <w:r>
+        <w:rPr>
+          <w:rFonts w:ascii="Arial" w:hAnsi="Arial" w:cs="Arial"/>
+          <w:sz w:val="24"/>
+          <w:szCs w:val="24"/>
+        </w:rPr>
+        <w:t>Research question: does Locality bias would persist in sentences bearing clear, contrastive pitch accents?</w:t>
+      </w:r>
+    </w:p>
+    <w:p>
+      <w:pPr>
+        <w:pStyle w:val="Listenabsatz"/>
+        <w:numPr>
+          <w:ilvl w:val="1"/>
+          <w:numId w:val="4"/>
+        </w:numPr>
+        <w:spacing w:after="0" w:line="276" w:lineRule="auto"/>
+        <w:jc w:val="both"/>
+        <w:rPr>
+          <w:rFonts w:ascii="Arial" w:hAnsi="Arial" w:cs="Arial"/>
+          <w:sz w:val="24"/>
+          <w:szCs w:val="24"/>
+        </w:rPr>
+      </w:pPr>
+      <w:r>
+        <w:rPr>
+          <w:rFonts w:ascii="Arial" w:hAnsi="Arial" w:cs="Arial"/>
+          <w:sz w:val="24"/>
+          <w:szCs w:val="24"/>
+        </w:rPr>
+        <w:t xml:space="preserve">Method: </w:t>
+      </w:r>
+      <w:r>
+        <w:rPr>
+          <w:rFonts w:ascii="Arial" w:hAnsi="Arial" w:cs="Arial"/>
+          <w:sz w:val="24"/>
+          <w:szCs w:val="24"/>
+        </w:rPr>
+        <w:t>Unambiguous sentences, crossing accent location (subject vs. object) and remnant type (subject vs. object)</w:t>
+      </w:r>
+      <w:r>
+        <w:rPr>
+          <w:rFonts w:ascii="Arial" w:hAnsi="Arial" w:cs="Arial"/>
+          <w:sz w:val="24"/>
+          <w:szCs w:val="24"/>
+        </w:rPr>
+        <w:t>, asking participants to rate the naturalness of the sentences on a 7-point Likert scale</w:t>
+      </w:r>
+    </w:p>
+    <w:p>
+      <w:pPr>
+        <w:pStyle w:val="Listenabsatz"/>
+        <w:numPr>
+          <w:ilvl w:val="1"/>
+          <w:numId w:val="4"/>
+        </w:numPr>
+        <w:spacing w:after="0" w:line="276" w:lineRule="auto"/>
+        <w:jc w:val="both"/>
+        <w:rPr>
+          <w:rFonts w:ascii="Arial" w:hAnsi="Arial" w:cs="Arial"/>
+          <w:sz w:val="24"/>
+          <w:szCs w:val="24"/>
+        </w:rPr>
+      </w:pPr>
+      <w:r>
+        <w:rPr>
+          <w:rFonts w:ascii="Arial" w:hAnsi="Arial" w:cs="Arial"/>
+          <w:sz w:val="24"/>
+          <w:szCs w:val="24"/>
+        </w:rPr>
+        <w:t>Result:</w:t>
+      </w:r>
+      <w:r>
+        <w:rPr>
+          <w:rFonts w:ascii="Arial" w:hAnsi="Arial" w:cs="Arial"/>
+          <w:sz w:val="24"/>
+          <w:szCs w:val="24"/>
+        </w:rPr>
+        <w:t xml:space="preserve"> default focus position, that is, the most deeply embedded constituent, is entertained as a possible focus position even when it is not explicitly marked as such</w:t>
+      </w:r>
+    </w:p>
+    <w:p>
+      <w:pPr>
+        <w:pStyle w:val="Listenabsatz"/>
+        <w:numPr>
+          <w:ilvl w:val="0"/>
+          <w:numId w:val="4"/>
+        </w:numPr>
+        <w:spacing w:after="0" w:line="276" w:lineRule="auto"/>
+        <w:jc w:val="both"/>
+        <w:rPr>
+          <w:rFonts w:ascii="Arial" w:hAnsi="Arial" w:cs="Arial"/>
+          <w:sz w:val="24"/>
+          <w:szCs w:val="24"/>
+        </w:rPr>
+      </w:pPr>
+      <w:r>
+        <w:rPr>
+          <w:rFonts w:ascii="Arial" w:hAnsi="Arial" w:cs="Arial"/>
+          <w:sz w:val="24"/>
+          <w:szCs w:val="24"/>
+        </w:rPr>
+        <w:t>Experiment 2</w:t>
+      </w:r>
+    </w:p>
+    <w:p>
+      <w:pPr>
+        <w:pStyle w:val="Listenabsatz"/>
+        <w:numPr>
+          <w:ilvl w:val="1"/>
+          <w:numId w:val="4"/>
+        </w:numPr>
+        <w:spacing w:after="0" w:line="276" w:lineRule="auto"/>
+        <w:jc w:val="both"/>
+        <w:rPr>
+          <w:rFonts w:ascii="Arial" w:hAnsi="Arial" w:cs="Arial"/>
+          <w:sz w:val="24"/>
+          <w:szCs w:val="24"/>
+        </w:rPr>
+      </w:pPr>
+      <w:r>
+        <w:rPr>
+          <w:rFonts w:ascii="Arial" w:hAnsi="Arial" w:cs="Arial"/>
+          <w:sz w:val="24"/>
+          <w:szCs w:val="24"/>
+        </w:rPr>
+        <w:t>Research question: 1. How general is the Locality bias and can it be expressed as a bias against subject correlates/for object correlates? 2. Does Locality effect manifest solely in the case of syntactic ambiguity?</w:t>
+      </w:r>
+    </w:p>
+    <w:p>
+      <w:pPr>
+        <w:pStyle w:val="Listenabsatz"/>
+        <w:numPr>
+          <w:ilvl w:val="1"/>
+          <w:numId w:val="4"/>
+        </w:numPr>
+        <w:spacing w:after="0" w:line="276" w:lineRule="auto"/>
+        <w:jc w:val="both"/>
+        <w:rPr>
+          <w:rFonts w:ascii="Arial" w:hAnsi="Arial" w:cs="Arial"/>
+          <w:sz w:val="24"/>
+          <w:szCs w:val="24"/>
+        </w:rPr>
+      </w:pPr>
+      <w:r>
+        <w:rPr>
+          <w:rFonts w:ascii="Arial" w:hAnsi="Arial" w:cs="Arial"/>
+          <w:sz w:val="24"/>
+          <w:szCs w:val="24"/>
+        </w:rPr>
+        <w:t>Method: Unambiguous sentences, crossing accent location (non-local accent vs. local accent) and remnant type (local vs. non-local vs. non-local relative clause), asking participants to rate the naturalness of the sentences on a 7-point Likert scale</w:t>
+      </w:r>
+    </w:p>
+    <w:p>
+      <w:pPr>
+        <w:pStyle w:val="Listenabsatz"/>
+        <w:spacing w:after="0" w:line="276" w:lineRule="auto"/>
+        <w:ind w:left="1440"/>
+        <w:jc w:val="both"/>
+        <w:rPr>
+          <w:rFonts w:ascii="Arial" w:hAnsi="Arial" w:cs="Arial"/>
+          <w:sz w:val="24"/>
+          <w:szCs w:val="24"/>
+        </w:rPr>
+      </w:pPr>
+      <w:r>
+        <w:rPr>
+          <w:rFonts w:ascii="Arial" w:hAnsi="Arial" w:cs="Arial"/>
+          <w:noProof/>
+          <w:sz w:val="24"/>
+          <w:szCs w:val="24"/>
+        </w:rPr>
+        <w:drawing>
+          <wp:inline distT="0" distB="0" distL="0" distR="0" wp14:anchorId="176EA8E5" wp14:editId="0761018D">
+            <wp:extent cx="3289465" cy="515926"/>
+            <wp:effectExtent l="0" t="0" r="6350" b="0"/>
+            <wp:docPr id="1035285732" name="Grafik 1" descr="Ein Bild, das Text, Screenshot, Schrift, Reihe enthält.&#10;&#10;Automatisch generierte Beschreibung"/>
+            <wp:cNvGraphicFramePr>
+              <a:graphicFrameLocks xmlns:a="http://schemas.openxmlformats.org/drawingml/2006/main" noChangeAspect="1"/>
+            </wp:cNvGraphicFramePr>
+            <a:graphic xmlns:a="http://schemas.openxmlformats.org/drawingml/2006/main">
+              <a:graphicData uri="http://schemas.openxmlformats.org/drawingml/2006/picture">
+                <pic:pic xmlns:pic="http://schemas.openxmlformats.org/drawingml/2006/picture">
+                  <pic:nvPicPr>
+                    <pic:cNvPr id="1035285732" name="Grafik 1" descr="Ein Bild, das Text, Screenshot, Schrift, Reihe enthält.&#10;&#10;Automatisch generierte Beschreibung"/>
+                    <pic:cNvPicPr/>
+                  </pic:nvPicPr>
+                  <pic:blipFill rotWithShape="1">
+                    <a:blip r:embed="rId7"/>
+                    <a:srcRect r="2082" b="78569"/>
+                    <a:stretch/>
+                  </pic:blipFill>
+                  <pic:spPr bwMode="auto">
+                    <a:xfrm>
+                      <a:off x="0" y="0"/>
+                      <a:ext cx="3323641" cy="521286"/>
+                    </a:xfrm>
+                    <a:prstGeom prst="rect">
+                      <a:avLst/>
+                    </a:prstGeom>
+                    <a:ln>
+                      <a:noFill/>
+                    </a:ln>
+                    <a:extLst>
+                      <a:ext uri="{53640926-AAD7-44D8-BBD7-CCE9431645EC}">
+                        <a14:shadowObscured xmlns:a14="http://schemas.microsoft.com/office/drawing/2010/main"/>
+                      </a:ext>
+                    </a:extLst>
+                  </pic:spPr>
+                </pic:pic>
+              </a:graphicData>
+            </a:graphic>
+          </wp:inline>
+        </w:drawing>
+      </w:r>
+      <w:r>
+        <w:rPr>
+          <w:rFonts w:ascii="Arial" w:hAnsi="Arial" w:cs="Arial"/>
+          <w:noProof/>
+          <w:sz w:val="24"/>
+          <w:szCs w:val="24"/>
+        </w:rPr>
+        <w:t xml:space="preserve"> </w:t>
+      </w:r>
+      <w:r>
+        <w:rPr>
+          <w:rFonts w:ascii="Arial" w:hAnsi="Arial" w:cs="Arial"/>
+          <w:noProof/>
+          <w:sz w:val="24"/>
+          <w:szCs w:val="24"/>
+        </w:rPr>
+        <w:drawing>
+          <wp:inline distT="0" distB="0" distL="0" distR="0" wp14:anchorId="2CB78579" wp14:editId="0A7C3934">
+            <wp:extent cx="1223158" cy="535119"/>
+            <wp:effectExtent l="0" t="0" r="0" b="0"/>
+            <wp:docPr id="2014347726" name="Grafik 1" descr="Ein Bild, das Text, Screenshot, Schrift, Reihe enthält.&#10;&#10;Automatisch generierte Beschreibung"/>
+            <wp:cNvGraphicFramePr>
+              <a:graphicFrameLocks xmlns:a="http://schemas.openxmlformats.org/drawingml/2006/main" noChangeAspect="1"/>
+            </wp:cNvGraphicFramePr>
+            <a:graphic xmlns:a="http://schemas.openxmlformats.org/drawingml/2006/main">
+              <a:graphicData uri="http://schemas.openxmlformats.org/drawingml/2006/picture">
+                <pic:pic xmlns:pic="http://schemas.openxmlformats.org/drawingml/2006/picture">
+                  <pic:nvPicPr>
+                    <pic:cNvPr id="2014347726" name="Grafik 1" descr="Ein Bild, das Text, Screenshot, Schrift, Reihe enthält.&#10;&#10;Automatisch generierte Beschreibung"/>
+                    <pic:cNvPicPr/>
+                  </pic:nvPicPr>
+                  <pic:blipFill rotWithShape="1">
+                    <a:blip r:embed="rId7"/>
+                    <a:srcRect t="74075" r="57535"/>
+                    <a:stretch/>
+                  </pic:blipFill>
+                  <pic:spPr bwMode="auto">
+                    <a:xfrm>
+                      <a:off x="0" y="0"/>
+                      <a:ext cx="1247270" cy="545668"/>
+                    </a:xfrm>
+                    <a:prstGeom prst="rect">
+                      <a:avLst/>
+                    </a:prstGeom>
+                    <a:ln>
+                      <a:noFill/>
+                    </a:ln>
+                    <a:extLst>
+                      <a:ext uri="{53640926-AAD7-44D8-BBD7-CCE9431645EC}">
+                        <a14:shadowObscured xmlns:a14="http://schemas.microsoft.com/office/drawing/2010/main"/>
+                      </a:ext>
+                    </a:extLst>
+                  </pic:spPr>
+                </pic:pic>
+              </a:graphicData>
+            </a:graphic>
+          </wp:inline>
+        </w:drawing>
+      </w:r>
+    </w:p>
+    <w:p>
+      <w:pPr>
+        <w:pStyle w:val="Listenabsatz"/>
+        <w:numPr>
+          <w:ilvl w:val="1"/>
+          <w:numId w:val="4"/>
+        </w:numPr>
+        <w:spacing w:after="0" w:line="276" w:lineRule="auto"/>
+        <w:jc w:val="both"/>
+        <w:rPr>
+          <w:rFonts w:ascii="Arial" w:hAnsi="Arial" w:cs="Arial"/>
+          <w:sz w:val="24"/>
+          <w:szCs w:val="24"/>
+        </w:rPr>
+      </w:pPr>
+      <w:r>
+        <w:rPr>
+          <w:rFonts w:ascii="Arial" w:hAnsi="Arial" w:cs="Arial"/>
+          <w:sz w:val="24"/>
+          <w:szCs w:val="24"/>
+        </w:rPr>
+        <w:t xml:space="preserve">Results: non-local </w:t>
+      </w:r>
+      <w:r>
+        <w:rPr>
+          <w:rFonts w:ascii="Arial" w:hAnsi="Arial" w:cs="Arial"/>
+          <w:i/>
+          <w:sz w:val="24"/>
+          <w:szCs w:val="24"/>
+        </w:rPr>
+        <w:t xml:space="preserve">the president </w:t>
+      </w:r>
+      <w:r>
+        <w:rPr>
+          <w:rFonts w:ascii="Arial" w:hAnsi="Arial" w:cs="Arial"/>
+          <w:sz w:val="24"/>
+          <w:szCs w:val="24"/>
+        </w:rPr>
+        <w:t xml:space="preserve">was rates as less acceptable than the local </w:t>
+      </w:r>
+      <w:r>
+        <w:rPr>
+          <w:rFonts w:ascii="Arial" w:hAnsi="Arial" w:cs="Arial"/>
+          <w:i/>
+          <w:sz w:val="24"/>
+          <w:szCs w:val="24"/>
+        </w:rPr>
+        <w:t xml:space="preserve">a book, </w:t>
+      </w:r>
+      <w:r>
+        <w:rPr>
+          <w:rFonts w:ascii="Arial" w:hAnsi="Arial" w:cs="Arial"/>
+          <w:sz w:val="24"/>
+          <w:szCs w:val="24"/>
+        </w:rPr>
+        <w:t xml:space="preserve">which did not differ in acceptability from the non-local relative clause </w:t>
+      </w:r>
+      <w:r>
+        <w:rPr>
+          <w:rFonts w:ascii="Arial" w:hAnsi="Arial" w:cs="Arial"/>
+          <w:i/>
+          <w:sz w:val="24"/>
+          <w:szCs w:val="24"/>
+        </w:rPr>
+        <w:t>a book that did</w:t>
+      </w:r>
+      <w:r>
+        <w:rPr>
+          <w:rFonts w:ascii="Arial" w:hAnsi="Arial" w:cs="Arial"/>
+          <w:sz w:val="24"/>
+          <w:szCs w:val="24"/>
+        </w:rPr>
+        <w:t>. Non-local accent (pitch accent on relative clause head) was rated less acceptable overall than local accent.</w:t>
       </w:r>
     </w:p>
     <w:p>
@@ -3219,23 +3150,13 @@
           <w:szCs w:val="24"/>
         </w:rPr>
       </w:pPr>
-      <w:proofErr w:type="spellStart"/>
-      <w:r>
-        <w:rPr>
-          <w:rFonts w:ascii="Arial" w:hAnsi="Arial" w:cs="Arial"/>
-          <w:sz w:val="24"/>
-          <w:szCs w:val="24"/>
-        </w:rPr>
-        <w:t>i</w:t>
-      </w:r>
-      <w:proofErr w:type="spellEnd"/>
-      <w:r>
-        <w:rPr>
-          <w:rFonts w:ascii="Arial" w:hAnsi="Arial" w:cs="Arial"/>
-          <w:sz w:val="24"/>
-          <w:szCs w:val="24"/>
-        </w:rPr>
-        <w:t xml:space="preserve">. e., investigating how contrastive pitch accent location interacts with global preferences for local correlates in the </w:t>
+      <w:r>
+        <w:rPr>
+          <w:rFonts w:ascii="Arial" w:hAnsi="Arial" w:cs="Arial"/>
+          <w:sz w:val="24"/>
+          <w:szCs w:val="24"/>
+        </w:rPr>
+        <w:t xml:space="preserve">i. e., investigating how contrastive pitch accent location interacts with global preferences for local correlates in the </w:t>
       </w:r>
       <w:r>
         <w:rPr>
@@ -3390,79 +3311,7 @@
           <w:sz w:val="24"/>
           <w:szCs w:val="24"/>
         </w:rPr>
-        <w:t>2x2 design with remnant type (</w:t>
-      </w:r>
-      <w:proofErr w:type="spellStart"/>
-      <w:r>
-        <w:rPr>
-          <w:rFonts w:ascii="Arial" w:hAnsi="Arial" w:cs="Arial"/>
-          <w:sz w:val="24"/>
-          <w:szCs w:val="24"/>
-        </w:rPr>
-        <w:t>ObjectRem</w:t>
-      </w:r>
-      <w:proofErr w:type="spellEnd"/>
-      <w:r>
-        <w:rPr>
-          <w:rFonts w:ascii="Arial" w:hAnsi="Arial" w:cs="Arial"/>
-          <w:sz w:val="24"/>
-          <w:szCs w:val="24"/>
-        </w:rPr>
-        <w:t xml:space="preserve"> vs. </w:t>
-      </w:r>
-      <w:proofErr w:type="spellStart"/>
-      <w:r>
-        <w:rPr>
-          <w:rFonts w:ascii="Arial" w:hAnsi="Arial" w:cs="Arial"/>
-          <w:sz w:val="24"/>
-          <w:szCs w:val="24"/>
-        </w:rPr>
-        <w:t>SubjectRem</w:t>
-      </w:r>
-      <w:proofErr w:type="spellEnd"/>
-      <w:r>
-        <w:rPr>
-          <w:rFonts w:ascii="Arial" w:hAnsi="Arial" w:cs="Arial"/>
-          <w:sz w:val="24"/>
-          <w:szCs w:val="24"/>
-        </w:rPr>
-        <w:t>) and pitch accent location (</w:t>
-      </w:r>
-      <w:proofErr w:type="spellStart"/>
-      <w:r>
-        <w:rPr>
-          <w:rFonts w:ascii="Arial" w:hAnsi="Arial" w:cs="Arial"/>
-          <w:sz w:val="24"/>
-          <w:szCs w:val="24"/>
-        </w:rPr>
-        <w:t>ObjectPA</w:t>
-      </w:r>
-      <w:proofErr w:type="spellEnd"/>
-      <w:r>
-        <w:rPr>
-          <w:rFonts w:ascii="Arial" w:hAnsi="Arial" w:cs="Arial"/>
-          <w:sz w:val="24"/>
-          <w:szCs w:val="24"/>
-        </w:rPr>
-        <w:t xml:space="preserve"> vs. </w:t>
-      </w:r>
-      <w:proofErr w:type="spellStart"/>
-      <w:r>
-        <w:rPr>
-          <w:rFonts w:ascii="Arial" w:hAnsi="Arial" w:cs="Arial"/>
-          <w:sz w:val="24"/>
-          <w:szCs w:val="24"/>
-        </w:rPr>
-        <w:t>SubjectPA</w:t>
-      </w:r>
-      <w:proofErr w:type="spellEnd"/>
-      <w:r>
-        <w:rPr>
-          <w:rFonts w:ascii="Arial" w:hAnsi="Arial" w:cs="Arial"/>
-          <w:sz w:val="24"/>
-          <w:szCs w:val="24"/>
-        </w:rPr>
-        <w:t>)</w:t>
+        <w:t>2x2 design with remnant type (ObjectRem vs. SubjectRem) and pitch accent location (ObjectPA vs. SubjectPA)</w:t>
       </w:r>
     </w:p>
     <w:p>
@@ -3510,7 +3359,6 @@
           <w:sz w:val="24"/>
           <w:szCs w:val="24"/>
         </w:rPr>
-        <w:lastRenderedPageBreak/>
         <w:t>When an object remnant was preceded by a pitch accented subject, the greatest effect on pupil change was observed</w:t>
       </w:r>
     </w:p>
@@ -3583,6 +3431,7 @@
           <w:sz w:val="24"/>
           <w:szCs w:val="24"/>
         </w:rPr>
+        <w:lastRenderedPageBreak/>
         <w:t>if prosodic parallelism and global locality preferences conflict, a penalty for non-local correlate-remnant pairings is observed</w:t>
       </w:r>
     </w:p>
@@ -3607,65 +3456,37 @@
           <w:sz w:val="24"/>
           <w:szCs w:val="24"/>
         </w:rPr>
-        <w:t xml:space="preserve">reflects the prioritization of syntactic over prosodic information in the interpretation of ellipsis. While pitch accent type and location clearly </w:t>
-      </w:r>
-      <w:proofErr w:type="gramStart"/>
-      <w:r>
-        <w:rPr>
-          <w:rFonts w:ascii="Arial" w:hAnsi="Arial" w:cs="Arial"/>
-          <w:sz w:val="24"/>
-          <w:szCs w:val="24"/>
-        </w:rPr>
-        <w:t>guides</w:t>
-      </w:r>
-      <w:proofErr w:type="gramEnd"/>
-      <w:r>
-        <w:rPr>
-          <w:rFonts w:ascii="Arial" w:hAnsi="Arial" w:cs="Arial"/>
-          <w:sz w:val="24"/>
-          <w:szCs w:val="24"/>
-        </w:rPr>
-        <w:t xml:space="preserve"> processing expectations, it would appear that the syntactic information has a more robust effect when it comes to interpreting ellipsis.</w:t>
-      </w:r>
-    </w:p>
-    <w:p>
-      <w:pPr>
-        <w:spacing w:after="0" w:line="276" w:lineRule="auto"/>
-        <w:jc w:val="both"/>
-        <w:rPr>
-          <w:rFonts w:ascii="Arial" w:hAnsi="Arial" w:cs="Arial"/>
-          <w:sz w:val="24"/>
-          <w:szCs w:val="24"/>
-        </w:rPr>
-      </w:pPr>
-    </w:p>
-    <w:p>
-      <w:pPr>
-        <w:spacing w:after="0" w:line="276" w:lineRule="auto"/>
-        <w:jc w:val="both"/>
-        <w:rPr>
-          <w:rFonts w:ascii="Arial" w:hAnsi="Arial" w:cs="Arial"/>
-          <w:sz w:val="24"/>
-          <w:szCs w:val="24"/>
-        </w:rPr>
-      </w:pPr>
-      <w:proofErr w:type="spellStart"/>
-      <w:r>
-        <w:rPr>
-          <w:rFonts w:ascii="Arial" w:hAnsi="Arial" w:cs="Arial"/>
-          <w:sz w:val="24"/>
-          <w:szCs w:val="24"/>
-        </w:rPr>
-        <w:t>Rasekhi</w:t>
-      </w:r>
-      <w:proofErr w:type="spellEnd"/>
-      <w:r>
-        <w:rPr>
-          <w:rFonts w:ascii="Arial" w:hAnsi="Arial" w:cs="Arial"/>
-          <w:sz w:val="24"/>
-          <w:szCs w:val="24"/>
-        </w:rPr>
-        <w:t xml:space="preserve"> &amp; Harris (2021)</w:t>
+        <w:t>reflects the prioritization of syntactic over prosodic information in the interpretation of ellipsis. While pitch accent type and location clearly guides processing expectations, it would appear that the syntactic information has a more robust effect when it comes to interpreting ellipsis.</w:t>
+      </w:r>
+    </w:p>
+    <w:p>
+      <w:pPr>
+        <w:spacing w:after="0" w:line="276" w:lineRule="auto"/>
+        <w:jc w:val="both"/>
+        <w:rPr>
+          <w:rFonts w:ascii="Arial" w:hAnsi="Arial" w:cs="Arial"/>
+          <w:sz w:val="24"/>
+          <w:szCs w:val="24"/>
+        </w:rPr>
+      </w:pPr>
+    </w:p>
+    <w:p>
+      <w:pPr>
+        <w:spacing w:after="0" w:line="276" w:lineRule="auto"/>
+        <w:jc w:val="both"/>
+        <w:rPr>
+          <w:rFonts w:ascii="Arial" w:hAnsi="Arial" w:cs="Arial"/>
+          <w:sz w:val="24"/>
+          <w:szCs w:val="24"/>
+        </w:rPr>
+      </w:pPr>
+      <w:r>
+        <w:rPr>
+          <w:rFonts w:ascii="Arial" w:hAnsi="Arial" w:cs="Arial"/>
+          <w:sz w:val="24"/>
+          <w:szCs w:val="24"/>
+        </w:rPr>
+        <w:t>Rasekhi &amp; Harris (2021)</w:t>
       </w:r>
     </w:p>
     <w:p>
@@ -3833,25 +3654,7 @@
           <w:sz w:val="24"/>
           <w:szCs w:val="24"/>
         </w:rPr>
-        <w:t>“</w:t>
-      </w:r>
-      <w:proofErr w:type="gramStart"/>
-      <w:r>
-        <w:rPr>
-          <w:rFonts w:ascii="Arial" w:hAnsi="Arial" w:cs="Arial"/>
-          <w:sz w:val="24"/>
-          <w:szCs w:val="24"/>
-        </w:rPr>
-        <w:t>processer</w:t>
-      </w:r>
-      <w:proofErr w:type="gramEnd"/>
-      <w:r>
-        <w:rPr>
-          <w:rFonts w:ascii="Arial" w:hAnsi="Arial" w:cs="Arial"/>
-          <w:sz w:val="24"/>
-          <w:szCs w:val="24"/>
-        </w:rPr>
-        <w:t xml:space="preserve"> prefers to contrast the remnant with the closest possible DP, typically the object” (p. 4), re-formulation of locality bias defined in literature mentioned above</w:t>
+        <w:t>“processer prefers to contrast the remnant with the closest possible DP, typically the object” (p. 4), re-formulation of locality bias defined in literature mentioned above</w:t>
       </w:r>
     </w:p>
     <w:p>
@@ -3925,23 +3728,13 @@
         </w:rPr>
         <w:t>“</w:t>
       </w:r>
-      <w:proofErr w:type="gramStart"/>
-      <w:r>
-        <w:rPr>
-          <w:rFonts w:ascii="Arial" w:hAnsi="Arial" w:cs="Arial"/>
-          <w:sz w:val="24"/>
-          <w:szCs w:val="24"/>
-        </w:rPr>
-        <w:t>licensing</w:t>
-      </w:r>
-      <w:proofErr w:type="gramEnd"/>
-      <w:r>
-        <w:rPr>
-          <w:rFonts w:ascii="Arial" w:hAnsi="Arial" w:cs="Arial"/>
-          <w:sz w:val="24"/>
-          <w:szCs w:val="24"/>
-        </w:rPr>
-        <w:t xml:space="preserve"> of ellipsis is sensitive to information status of constituents </w:t>
+      <w:r>
+        <w:rPr>
+          <w:rFonts w:ascii="Arial" w:hAnsi="Arial" w:cs="Arial"/>
+          <w:sz w:val="24"/>
+          <w:szCs w:val="24"/>
+        </w:rPr>
+        <w:t xml:space="preserve">licensing of ellipsis is sensitive to information status of constituents </w:t>
       </w:r>
       <w:r>
         <w:rPr>
@@ -4003,29 +3796,7 @@
           <w:sz w:val="24"/>
           <w:szCs w:val="24"/>
         </w:rPr>
-        <w:t xml:space="preserve">In silent reading, </w:t>
-      </w:r>
-      <w:proofErr w:type="spellStart"/>
-      <w:r>
-        <w:rPr>
-          <w:rFonts w:ascii="Arial" w:hAnsi="Arial" w:cs="Arial"/>
-          <w:b/>
-          <w:bCs/>
-          <w:sz w:val="24"/>
-          <w:szCs w:val="24"/>
-        </w:rPr>
-        <w:t>comprehenders</w:t>
-      </w:r>
-      <w:proofErr w:type="spellEnd"/>
-      <w:r>
-        <w:rPr>
-          <w:rFonts w:ascii="Arial" w:hAnsi="Arial" w:cs="Arial"/>
-          <w:b/>
-          <w:bCs/>
-          <w:sz w:val="24"/>
-          <w:szCs w:val="24"/>
-        </w:rPr>
-        <w:t xml:space="preserve"> thus default to the object DP as the location for contrastive accent. However, information structural factors, such as explicit and implicit marking of pitch accent or the location of a contrastive adjective (11), may overturn the default, so that a remnant is paired with a non-local correlate</w:t>
+        <w:t>In silent reading, comprehenders thus default to the object DP as the location for contrastive accent. However, information structural factors, such as explicit and implicit marking of pitch accent or the location of a contrastive adjective (11), may overturn the default, so that a remnant is paired with a non-local correlate</w:t>
       </w:r>
       <w:r>
         <w:rPr>
@@ -4168,7 +3939,6 @@
           <w:sz w:val="24"/>
           <w:szCs w:val="24"/>
         </w:rPr>
-        <w:lastRenderedPageBreak/>
         <w:t xml:space="preserve">With ellipsis: </w:t>
       </w:r>
       <w:r>
@@ -4249,6 +4019,7 @@
           <w:sz w:val="24"/>
           <w:szCs w:val="24"/>
         </w:rPr>
+        <w:lastRenderedPageBreak/>
         <w:t>Morphological Parallelism: The processor favors correlate-remnant pairings for which the DPs are maximally similar along semantic and morphological dimensions. (p. 7) [especially for German]</w:t>
       </w:r>
     </w:p>
@@ -4445,15 +4216,7 @@
           <w:sz w:val="24"/>
           <w:szCs w:val="24"/>
         </w:rPr>
-        <w:t>review studies that have used experimental methods from psycholinguistics to address questions about</w:t>
-      </w:r>
-      <w:r>
-        <w:rPr>
-          <w:rFonts w:ascii="Arial" w:hAnsi="Arial" w:cs="Arial"/>
-          <w:sz w:val="24"/>
-          <w:szCs w:val="24"/>
-        </w:rPr>
-        <w:t xml:space="preserve"> ellipsis</w:t>
+        <w:t>review studies that have used experimental methods from psycholinguistics to address questions about ellipsis</w:t>
       </w:r>
     </w:p>
     <w:p>
@@ -4901,28 +4664,7 @@
           <w:sz w:val="24"/>
           <w:szCs w:val="24"/>
         </w:rPr>
-        <w:lastRenderedPageBreak/>
-        <w:t xml:space="preserve">Somebody claimed that the president </w:t>
-      </w:r>
-      <w:r>
-        <w:rPr>
-          <w:rFonts w:ascii="Arial" w:hAnsi="Arial" w:cs="Arial"/>
-          <w:i/>
-          <w:iCs/>
-          <w:sz w:val="24"/>
-          <w:szCs w:val="24"/>
-        </w:rPr>
-        <w:t>fi</w:t>
-      </w:r>
-      <w:r>
-        <w:rPr>
-          <w:rFonts w:ascii="Arial" w:hAnsi="Arial" w:cs="Arial"/>
-          <w:i/>
-          <w:iCs/>
-          <w:sz w:val="24"/>
-          <w:szCs w:val="24"/>
-        </w:rPr>
-        <w:t>red Fred, but nobody knows who.</w:t>
+        <w:t>Somebody claimed that the president fired Fred, but nobody knows who.</w:t>
       </w:r>
     </w:p>
     <w:p>
@@ -4946,15 +4688,7 @@
           <w:sz w:val="24"/>
           <w:szCs w:val="24"/>
         </w:rPr>
-        <w:t xml:space="preserve">Here, focus = </w:t>
-      </w:r>
-      <w:r>
-        <w:rPr>
-          <w:rFonts w:ascii="Arial" w:hAnsi="Arial" w:cs="Arial"/>
-          <w:sz w:val="24"/>
-          <w:szCs w:val="24"/>
-        </w:rPr>
-        <w:t>the role a sentence constituent plays in the information structure of a sentence, most commonly the role of conveying novel information</w:t>
+        <w:t>Here, focus = the role a sentence constituent plays in the information structure of a sentence, most commonly the role of conveying novel information</w:t>
       </w:r>
     </w:p>
     <w:p>
@@ -5032,6 +4766,7 @@
           <w:sz w:val="24"/>
           <w:szCs w:val="24"/>
         </w:rPr>
+        <w:lastRenderedPageBreak/>
         <w:t>Ellipsis and psycholinguistics</w:t>
       </w:r>
     </w:p>
@@ -5050,7 +4785,7 @@
           <w:szCs w:val="24"/>
         </w:rPr>
       </w:pPr>
-      <w:hyperlink r:id="rId7" w:history="1">
+      <w:hyperlink r:id="rId8" w:history="1">
         <w:r>
           <w:rPr>
             <w:rStyle w:val="Hyperlink"/>
@@ -5250,7 +4985,7 @@
           <w:szCs w:val="24"/>
         </w:rPr>
       </w:pPr>
-      <w:hyperlink r:id="rId8" w:history="1">
+      <w:hyperlink r:id="rId9" w:history="1">
         <w:r>
           <w:rPr>
             <w:rStyle w:val="Hyperlink"/>
@@ -5309,6 +5044,7 @@
     </w:p>
     <w:p>
       <w:pPr>
+        <w:jc w:val="both"/>
         <w:rPr>
           <w:rFonts w:ascii="Arial" w:hAnsi="Arial" w:cs="Arial"/>
           <w:sz w:val="24"/>
@@ -5345,7 +5081,7 @@
           <w:szCs w:val="24"/>
         </w:rPr>
         <w:lastRenderedPageBreak/>
-        <w:t xml:space="preserve">Literature on </w:t>
+        <w:t>Literature on ellipsis and prepositional ph</w:t>
       </w:r>
       <w:r>
         <w:rPr>
@@ -5355,7 +5091,17 @@
           <w:sz w:val="24"/>
           <w:szCs w:val="24"/>
         </w:rPr>
-        <w:t>ellipsis and prepositional phases</w:t>
+        <w:t>r</w:t>
+      </w:r>
+      <w:r>
+        <w:rPr>
+          <w:rFonts w:ascii="Arial" w:hAnsi="Arial" w:cs="Arial"/>
+          <w:b/>
+          <w:bCs/>
+          <w:sz w:val="24"/>
+          <w:szCs w:val="24"/>
+        </w:rPr>
+        <w:t>ases</w:t>
       </w:r>
     </w:p>
     <w:p>
@@ -5419,12 +5165,12 @@
       </w:pPr>
     </w:p>
     <w:sectPr>
-      <w:headerReference w:type="even" r:id="rId9"/>
-      <w:headerReference w:type="default" r:id="rId10"/>
-      <w:footerReference w:type="even" r:id="rId11"/>
-      <w:footerReference w:type="default" r:id="rId12"/>
-      <w:headerReference w:type="first" r:id="rId13"/>
-      <w:footerReference w:type="first" r:id="rId14"/>
+      <w:headerReference w:type="even" r:id="rId10"/>
+      <w:headerReference w:type="default" r:id="rId11"/>
+      <w:footerReference w:type="even" r:id="rId12"/>
+      <w:footerReference w:type="default" r:id="rId13"/>
+      <w:headerReference w:type="first" r:id="rId14"/>
+      <w:footerReference w:type="first" r:id="rId15"/>
       <w:pgSz w:w="11906" w:h="16838"/>
       <w:pgMar w:top="1417" w:right="1417" w:bottom="1134" w:left="1417" w:header="708" w:footer="708" w:gutter="0"/>
       <w:cols w:space="708"/>
@@ -5659,7 +5405,7 @@
   <w:abstractNum w:abstractNumId="1" w15:restartNumberingAfterBreak="0">
     <w:nsid w:val="35D32AF4"/>
     <w:multiLevelType w:val="hybridMultilevel"/>
-    <w:tmpl w:val="0194F9EE"/>
+    <w:tmpl w:val="061E24CC"/>
     <w:lvl w:ilvl="0" w:tplc="D30C0A2E">
       <w:numFmt w:val="bullet"/>
       <w:lvlText w:val="-"/>
@@ -5683,17 +5429,14 @@
         <w:rFonts w:ascii="Courier New" w:hAnsi="Courier New" w:cs="Courier New" w:hint="default"/>
       </w:rPr>
     </w:lvl>
-    <w:lvl w:ilvl="2" w:tplc="04090005" w:tentative="1">
+    <w:lvl w:ilvl="2" w:tplc="0409000F">
       <w:start w:val="1"/>
-      <w:numFmt w:val="bullet"/>
-      <w:lvlText w:val=""/>
+      <w:numFmt w:val="decimal"/>
+      <w:lvlText w:val="%3."/>
       <w:lvlJc w:val="left"/>
       <w:pPr>
         <w:ind w:left="2160" w:hanging="360"/>
       </w:pPr>
-      <w:rPr>
-        <w:rFonts w:ascii="Wingdings" w:hAnsi="Wingdings" w:hint="default"/>
-      </w:rPr>
     </w:lvl>
     <w:lvl w:ilvl="3" w:tplc="04090001" w:tentative="1">
       <w:start w:val="1"/>

</xml_diff>

<commit_message>
more literature, stimuli added
</commit_message>
<xml_diff>
--- a/0 Literature/1 overview of literature.docx
+++ b/0 Literature/1 overview of literature.docx
@@ -90,14 +90,45 @@
           <w:szCs w:val="24"/>
         </w:rPr>
       </w:pPr>
-      <w:r>
-        <w:rPr>
-          <w:rFonts w:ascii="Arial" w:hAnsi="Arial" w:cs="Arial"/>
-          <w:bCs/>
-          <w:sz w:val="24"/>
-          <w:szCs w:val="24"/>
-        </w:rPr>
-        <w:t>Sedarous &amp; Namboodiripad (20</w:t>
+      <w:proofErr w:type="spellStart"/>
+      <w:r>
+        <w:rPr>
+          <w:rFonts w:ascii="Arial" w:hAnsi="Arial" w:cs="Arial"/>
+          <w:bCs/>
+          <w:sz w:val="24"/>
+          <w:szCs w:val="24"/>
+        </w:rPr>
+        <w:t>Sedarous</w:t>
+      </w:r>
+      <w:proofErr w:type="spellEnd"/>
+      <w:r>
+        <w:rPr>
+          <w:rFonts w:ascii="Arial" w:hAnsi="Arial" w:cs="Arial"/>
+          <w:bCs/>
+          <w:sz w:val="24"/>
+          <w:szCs w:val="24"/>
+        </w:rPr>
+        <w:t xml:space="preserve"> &amp; </w:t>
+      </w:r>
+      <w:proofErr w:type="spellStart"/>
+      <w:r>
+        <w:rPr>
+          <w:rFonts w:ascii="Arial" w:hAnsi="Arial" w:cs="Arial"/>
+          <w:bCs/>
+          <w:sz w:val="24"/>
+          <w:szCs w:val="24"/>
+        </w:rPr>
+        <w:t>Namboodiripad</w:t>
+      </w:r>
+      <w:proofErr w:type="spellEnd"/>
+      <w:r>
+        <w:rPr>
+          <w:rFonts w:ascii="Arial" w:hAnsi="Arial" w:cs="Arial"/>
+          <w:bCs/>
+          <w:sz w:val="24"/>
+          <w:szCs w:val="24"/>
+        </w:rPr>
+        <w:t xml:space="preserve"> (20</w:t>
       </w:r>
       <w:r>
         <w:rPr>
@@ -237,7 +268,27 @@
           <w:sz w:val="24"/>
           <w:szCs w:val="24"/>
         </w:rPr>
-        <w:t>Written stimuli limits the research, participation pools, languages to be investigated, etc.</w:t>
+        <w:t xml:space="preserve">Written stimuli </w:t>
+      </w:r>
+      <w:proofErr w:type="gramStart"/>
+      <w:r>
+        <w:rPr>
+          <w:rFonts w:ascii="Arial" w:hAnsi="Arial" w:cs="Arial"/>
+          <w:bCs/>
+          <w:sz w:val="24"/>
+          <w:szCs w:val="24"/>
+        </w:rPr>
+        <w:t>limits</w:t>
+      </w:r>
+      <w:proofErr w:type="gramEnd"/>
+      <w:r>
+        <w:rPr>
+          <w:rFonts w:ascii="Arial" w:hAnsi="Arial" w:cs="Arial"/>
+          <w:bCs/>
+          <w:sz w:val="24"/>
+          <w:szCs w:val="24"/>
+        </w:rPr>
+        <w:t xml:space="preserve"> the research, participation pools, languages to be investigated, etc.</w:t>
       </w:r>
     </w:p>
     <w:p>
@@ -420,7 +471,27 @@
           <w:sz w:val="24"/>
           <w:szCs w:val="24"/>
         </w:rPr>
-        <w:t>Record directly in Praat (or other software)</w:t>
+        <w:t xml:space="preserve">Record directly in </w:t>
+      </w:r>
+      <w:proofErr w:type="spellStart"/>
+      <w:r>
+        <w:rPr>
+          <w:rFonts w:ascii="Arial" w:hAnsi="Arial" w:cs="Arial"/>
+          <w:bCs/>
+          <w:sz w:val="24"/>
+          <w:szCs w:val="24"/>
+        </w:rPr>
+        <w:t>Praat</w:t>
+      </w:r>
+      <w:proofErr w:type="spellEnd"/>
+      <w:r>
+        <w:rPr>
+          <w:rFonts w:ascii="Arial" w:hAnsi="Arial" w:cs="Arial"/>
+          <w:bCs/>
+          <w:sz w:val="24"/>
+          <w:szCs w:val="24"/>
+        </w:rPr>
+        <w:t xml:space="preserve"> (or other software)</w:t>
       </w:r>
     </w:p>
     <w:p>
@@ -472,7 +543,27 @@
           <w:sz w:val="24"/>
           <w:szCs w:val="24"/>
         </w:rPr>
-        <w:t>Inhale and exhalte between each sentence</w:t>
+        <w:t xml:space="preserve">Inhale and </w:t>
+      </w:r>
+      <w:proofErr w:type="spellStart"/>
+      <w:r>
+        <w:rPr>
+          <w:rFonts w:ascii="Arial" w:hAnsi="Arial" w:cs="Arial"/>
+          <w:bCs/>
+          <w:sz w:val="24"/>
+          <w:szCs w:val="24"/>
+        </w:rPr>
+        <w:t>exhalte</w:t>
+      </w:r>
+      <w:proofErr w:type="spellEnd"/>
+      <w:r>
+        <w:rPr>
+          <w:rFonts w:ascii="Arial" w:hAnsi="Arial" w:cs="Arial"/>
+          <w:bCs/>
+          <w:sz w:val="24"/>
+          <w:szCs w:val="24"/>
+        </w:rPr>
+        <w:t xml:space="preserve"> between each sentence</w:t>
       </w:r>
     </w:p>
     <w:p>
@@ -706,7 +797,47 @@
           <w:sz w:val="24"/>
           <w:szCs w:val="24"/>
         </w:rPr>
-        <w:t>How to set up the experiment in praat? Pp. 8-9 In Qualtics? Pp. 9-13</w:t>
+        <w:t xml:space="preserve">How to set up the experiment in </w:t>
+      </w:r>
+      <w:proofErr w:type="spellStart"/>
+      <w:r>
+        <w:rPr>
+          <w:rFonts w:ascii="Arial" w:hAnsi="Arial" w:cs="Arial"/>
+          <w:bCs/>
+          <w:sz w:val="24"/>
+          <w:szCs w:val="24"/>
+        </w:rPr>
+        <w:t>praat</w:t>
+      </w:r>
+      <w:proofErr w:type="spellEnd"/>
+      <w:r>
+        <w:rPr>
+          <w:rFonts w:ascii="Arial" w:hAnsi="Arial" w:cs="Arial"/>
+          <w:bCs/>
+          <w:sz w:val="24"/>
+          <w:szCs w:val="24"/>
+        </w:rPr>
+        <w:t xml:space="preserve">? Pp. 8-9 In </w:t>
+      </w:r>
+      <w:proofErr w:type="spellStart"/>
+      <w:r>
+        <w:rPr>
+          <w:rFonts w:ascii="Arial" w:hAnsi="Arial" w:cs="Arial"/>
+          <w:bCs/>
+          <w:sz w:val="24"/>
+          <w:szCs w:val="24"/>
+        </w:rPr>
+        <w:t>Qualtics</w:t>
+      </w:r>
+      <w:proofErr w:type="spellEnd"/>
+      <w:r>
+        <w:rPr>
+          <w:rFonts w:ascii="Arial" w:hAnsi="Arial" w:cs="Arial"/>
+          <w:bCs/>
+          <w:sz w:val="24"/>
+          <w:szCs w:val="24"/>
+        </w:rPr>
+        <w:t>? Pp. 9-13</w:t>
       </w:r>
     </w:p>
     <w:p>
@@ -784,7 +915,27 @@
           <w:sz w:val="24"/>
           <w:szCs w:val="24"/>
         </w:rPr>
-        <w:t>How to use penncontroller for ibex? Pp. 14-17</w:t>
+        <w:t xml:space="preserve">How to use </w:t>
+      </w:r>
+      <w:proofErr w:type="spellStart"/>
+      <w:r>
+        <w:rPr>
+          <w:rFonts w:ascii="Arial" w:hAnsi="Arial" w:cs="Arial"/>
+          <w:bCs/>
+          <w:sz w:val="24"/>
+          <w:szCs w:val="24"/>
+        </w:rPr>
+        <w:t>penncontroller</w:t>
+      </w:r>
+      <w:proofErr w:type="spellEnd"/>
+      <w:r>
+        <w:rPr>
+          <w:rFonts w:ascii="Arial" w:hAnsi="Arial" w:cs="Arial"/>
+          <w:bCs/>
+          <w:sz w:val="24"/>
+          <w:szCs w:val="24"/>
+        </w:rPr>
+        <w:t xml:space="preserve"> for ibex? Pp. 14-17</w:t>
       </w:r>
     </w:p>
     <w:p>
@@ -827,32 +978,51 @@
           <w:sz w:val="24"/>
           <w:szCs w:val="24"/>
         </w:rPr>
-        <w:t>Section 8 of Gibson, Piantadosi, and Fedorenko (2011)</w:t>
-      </w:r>
-    </w:p>
-    <w:p>
-      <w:pPr>
-        <w:spacing w:after="0" w:line="276" w:lineRule="auto"/>
-        <w:jc w:val="both"/>
-        <w:rPr>
-          <w:rFonts w:ascii="Arial" w:hAnsi="Arial" w:cs="Arial"/>
-          <w:bCs/>
-          <w:sz w:val="24"/>
-          <w:szCs w:val="24"/>
-        </w:rPr>
-      </w:pPr>
-    </w:p>
-    <w:p>
-      <w:pPr>
-        <w:spacing w:after="0" w:line="276" w:lineRule="auto"/>
-        <w:jc w:val="both"/>
-        <w:rPr>
-          <w:rFonts w:ascii="Arial" w:hAnsi="Arial" w:cs="Arial"/>
-          <w:bCs/>
-          <w:sz w:val="24"/>
-          <w:szCs w:val="24"/>
-        </w:rPr>
-      </w:pPr>
+        <w:t xml:space="preserve">Section 8 of Gibson, Piantadosi, and </w:t>
+      </w:r>
+      <w:proofErr w:type="spellStart"/>
+      <w:r>
+        <w:rPr>
+          <w:rFonts w:ascii="Arial" w:hAnsi="Arial" w:cs="Arial"/>
+          <w:sz w:val="24"/>
+          <w:szCs w:val="24"/>
+        </w:rPr>
+        <w:t>Fedorenko</w:t>
+      </w:r>
+      <w:proofErr w:type="spellEnd"/>
+      <w:r>
+        <w:rPr>
+          <w:rFonts w:ascii="Arial" w:hAnsi="Arial" w:cs="Arial"/>
+          <w:sz w:val="24"/>
+          <w:szCs w:val="24"/>
+        </w:rPr>
+        <w:t xml:space="preserve"> (2011)</w:t>
+      </w:r>
+    </w:p>
+    <w:p>
+      <w:pPr>
+        <w:spacing w:after="0" w:line="276" w:lineRule="auto"/>
+        <w:jc w:val="both"/>
+        <w:rPr>
+          <w:rFonts w:ascii="Arial" w:hAnsi="Arial" w:cs="Arial"/>
+          <w:bCs/>
+          <w:sz w:val="24"/>
+          <w:szCs w:val="24"/>
+        </w:rPr>
+      </w:pPr>
+    </w:p>
+    <w:p>
+      <w:pPr>
+        <w:spacing w:after="0" w:line="276" w:lineRule="auto"/>
+        <w:jc w:val="both"/>
+        <w:rPr>
+          <w:rFonts w:ascii="Arial" w:hAnsi="Arial" w:cs="Arial"/>
+          <w:bCs/>
+          <w:sz w:val="24"/>
+          <w:szCs w:val="24"/>
+        </w:rPr>
+      </w:pPr>
+      <w:proofErr w:type="spellStart"/>
       <w:r>
         <w:rPr>
           <w:rFonts w:ascii="Arial" w:hAnsi="Arial" w:cs="Arial"/>
@@ -862,6 +1032,7 @@
         </w:rPr>
         <w:t>Bross</w:t>
       </w:r>
+      <w:proofErr w:type="spellEnd"/>
       <w:r>
         <w:rPr>
           <w:rFonts w:ascii="Arial" w:hAnsi="Arial" w:cs="Arial"/>
@@ -924,7 +1095,35 @@
           <w:szCs w:val="24"/>
         </w:rPr>
         <w:lastRenderedPageBreak/>
-        <w:t>which to interpret the actual data and to check whether participants filled our the questionnaire randomly or not</w:t>
+        <w:t xml:space="preserve">which to interpret the actual data and to check whether participants filled </w:t>
+      </w:r>
+      <w:proofErr w:type="spellStart"/>
+      <w:proofErr w:type="gramStart"/>
+      <w:r>
+        <w:rPr>
+          <w:rFonts w:ascii="Arial" w:hAnsi="Arial" w:cs="Arial"/>
+          <w:sz w:val="24"/>
+          <w:szCs w:val="24"/>
+        </w:rPr>
+        <w:t>our</w:t>
+      </w:r>
+      <w:proofErr w:type="spellEnd"/>
+      <w:r>
+        <w:rPr>
+          <w:rFonts w:ascii="Arial" w:hAnsi="Arial" w:cs="Arial"/>
+          <w:sz w:val="24"/>
+          <w:szCs w:val="24"/>
+        </w:rPr>
+        <w:t xml:space="preserve"> the</w:t>
+      </w:r>
+      <w:proofErr w:type="gramEnd"/>
+      <w:r>
+        <w:rPr>
+          <w:rFonts w:ascii="Arial" w:hAnsi="Arial" w:cs="Arial"/>
+          <w:sz w:val="24"/>
+          <w:szCs w:val="24"/>
+        </w:rPr>
+        <w:t xml:space="preserve"> questionnaire randomly or not</w:t>
       </w:r>
     </w:p>
     <w:p>
@@ -947,7 +1146,43 @@
           <w:sz w:val="24"/>
           <w:szCs w:val="24"/>
         </w:rPr>
-        <w:t>Present participants with acceptable and unacceptable sentences at the beginning of the study (as recommended by Sedarous &amp; Namboodiripad 2019: 6)</w:t>
+        <w:t xml:space="preserve">Present participants with acceptable and unacceptable sentences at the beginning of the study (as recommended by </w:t>
+      </w:r>
+      <w:proofErr w:type="spellStart"/>
+      <w:r>
+        <w:rPr>
+          <w:rFonts w:ascii="Arial" w:hAnsi="Arial" w:cs="Arial"/>
+          <w:sz w:val="24"/>
+          <w:szCs w:val="24"/>
+        </w:rPr>
+        <w:t>Sedarous</w:t>
+      </w:r>
+      <w:proofErr w:type="spellEnd"/>
+      <w:r>
+        <w:rPr>
+          <w:rFonts w:ascii="Arial" w:hAnsi="Arial" w:cs="Arial"/>
+          <w:sz w:val="24"/>
+          <w:szCs w:val="24"/>
+        </w:rPr>
+        <w:t xml:space="preserve"> &amp; </w:t>
+      </w:r>
+      <w:proofErr w:type="spellStart"/>
+      <w:r>
+        <w:rPr>
+          <w:rFonts w:ascii="Arial" w:hAnsi="Arial" w:cs="Arial"/>
+          <w:sz w:val="24"/>
+          <w:szCs w:val="24"/>
+        </w:rPr>
+        <w:t>Namboodiripad</w:t>
+      </w:r>
+      <w:proofErr w:type="spellEnd"/>
+      <w:r>
+        <w:rPr>
+          <w:rFonts w:ascii="Arial" w:hAnsi="Arial" w:cs="Arial"/>
+          <w:sz w:val="24"/>
+          <w:szCs w:val="24"/>
+        </w:rPr>
+        <w:t xml:space="preserve"> 2019: 6)</w:t>
       </w:r>
     </w:p>
     <w:p>
@@ -1067,7 +1302,25 @@
           <w:sz w:val="24"/>
           <w:szCs w:val="24"/>
         </w:rPr>
-        <w:t>Specialized role approach: prosodic boundaries determines(?) hierarchical structure, but pitch accents determines accessibility of a constituent</w:t>
+        <w:t xml:space="preserve">Specialized role approach: prosodic boundaries </w:t>
+      </w:r>
+      <w:proofErr w:type="gramStart"/>
+      <w:r>
+        <w:rPr>
+          <w:rFonts w:ascii="Arial" w:hAnsi="Arial" w:cs="Arial"/>
+          <w:sz w:val="24"/>
+          <w:szCs w:val="24"/>
+        </w:rPr>
+        <w:t>determines</w:t>
+      </w:r>
+      <w:proofErr w:type="gramEnd"/>
+      <w:r>
+        <w:rPr>
+          <w:rFonts w:ascii="Arial" w:hAnsi="Arial" w:cs="Arial"/>
+          <w:sz w:val="24"/>
+          <w:szCs w:val="24"/>
+        </w:rPr>
+        <w:t>(?) hierarchical structure, but pitch accents determines accessibility of a constituent</w:t>
       </w:r>
     </w:p>
     <w:p>
@@ -1237,8 +1490,18 @@
           <w:sz w:val="24"/>
           <w:szCs w:val="24"/>
         </w:rPr>
-        <w:t>Experiment 3: testing the influence of pitch accent on interpretation of ambiguous replacives</w:t>
-      </w:r>
+        <w:t xml:space="preserve">Experiment 3: testing the influence of pitch accent on interpretation of ambiguous </w:t>
+      </w:r>
+      <w:proofErr w:type="spellStart"/>
+      <w:r>
+        <w:rPr>
+          <w:rFonts w:ascii="Arial" w:hAnsi="Arial" w:cs="Arial"/>
+          <w:sz w:val="24"/>
+          <w:szCs w:val="24"/>
+        </w:rPr>
+        <w:t>replacives</w:t>
+      </w:r>
+      <w:proofErr w:type="spellEnd"/>
     </w:p>
     <w:p>
       <w:pPr>
@@ -1283,7 +1546,25 @@
           <w:sz w:val="24"/>
           <w:szCs w:val="24"/>
         </w:rPr>
-        <w:t>Set-up similar to Exp. 1 but including pitch accents</w:t>
+        <w:t xml:space="preserve">Set-up </w:t>
+      </w:r>
+      <w:proofErr w:type="gramStart"/>
+      <w:r>
+        <w:rPr>
+          <w:rFonts w:ascii="Arial" w:hAnsi="Arial" w:cs="Arial"/>
+          <w:sz w:val="24"/>
+          <w:szCs w:val="24"/>
+        </w:rPr>
+        <w:t>similar to</w:t>
+      </w:r>
+      <w:proofErr w:type="gramEnd"/>
+      <w:r>
+        <w:rPr>
+          <w:rFonts w:ascii="Arial" w:hAnsi="Arial" w:cs="Arial"/>
+          <w:sz w:val="24"/>
+          <w:szCs w:val="24"/>
+        </w:rPr>
+        <w:t xml:space="preserve"> Exp. 1 but including pitch accents</w:t>
       </w:r>
     </w:p>
     <w:p>
@@ -1306,7 +1587,25 @@
           <w:sz w:val="24"/>
           <w:szCs w:val="24"/>
         </w:rPr>
-        <w:t>Position of pitch accent significantly affected the choise of correlate of the replacive</w:t>
+        <w:t xml:space="preserve">Position of pitch accent significantly affected the </w:t>
+      </w:r>
+      <w:proofErr w:type="spellStart"/>
+      <w:r>
+        <w:rPr>
+          <w:rFonts w:ascii="Arial" w:hAnsi="Arial" w:cs="Arial"/>
+          <w:sz w:val="24"/>
+          <w:szCs w:val="24"/>
+        </w:rPr>
+        <w:t>choise</w:t>
+      </w:r>
+      <w:proofErr w:type="spellEnd"/>
+      <w:r>
+        <w:rPr>
+          <w:rFonts w:ascii="Arial" w:hAnsi="Arial" w:cs="Arial"/>
+          <w:sz w:val="24"/>
+          <w:szCs w:val="24"/>
+        </w:rPr>
+        <w:t xml:space="preserve"> of correlate of the replacive</w:t>
       </w:r>
     </w:p>
     <w:p>
@@ -1333,13 +1632,23 @@
           <w:szCs w:val="24"/>
         </w:rPr>
       </w:pPr>
-      <w:r>
-        <w:rPr>
-          <w:rFonts w:ascii="Arial" w:hAnsi="Arial" w:cs="Arial"/>
-          <w:sz w:val="24"/>
-          <w:szCs w:val="24"/>
-        </w:rPr>
-        <w:t>Fore more, see</w:t>
+      <w:proofErr w:type="spellStart"/>
+      <w:r>
+        <w:rPr>
+          <w:rFonts w:ascii="Arial" w:hAnsi="Arial" w:cs="Arial"/>
+          <w:sz w:val="24"/>
+          <w:szCs w:val="24"/>
+        </w:rPr>
+        <w:t>Fore</w:t>
+      </w:r>
+      <w:proofErr w:type="spellEnd"/>
+      <w:r>
+        <w:rPr>
+          <w:rFonts w:ascii="Arial" w:hAnsi="Arial" w:cs="Arial"/>
+          <w:sz w:val="24"/>
+          <w:szCs w:val="24"/>
+        </w:rPr>
+        <w:t xml:space="preserve"> more, see</w:t>
       </w:r>
       <w:r>
         <w:rPr>
@@ -1394,6 +1703,1003 @@
       <w:r>
         <w:rPr>
           <w:rFonts w:ascii="Arial" w:hAnsi="Arial" w:cs="Arial"/>
+          <w:bCs/>
+          <w:sz w:val="24"/>
+          <w:szCs w:val="24"/>
+        </w:rPr>
+        <w:br w:type="page"/>
+      </w:r>
+    </w:p>
+    <w:p>
+      <w:pPr>
+        <w:spacing w:after="0" w:line="276" w:lineRule="auto"/>
+        <w:jc w:val="both"/>
+        <w:rPr>
+          <w:rFonts w:ascii="Arial" w:hAnsi="Arial" w:cs="Arial"/>
+          <w:b/>
+          <w:bCs/>
+          <w:sz w:val="24"/>
+          <w:szCs w:val="24"/>
+        </w:rPr>
+      </w:pPr>
+      <w:r>
+        <w:rPr>
+          <w:rFonts w:ascii="Arial" w:hAnsi="Arial" w:cs="Arial"/>
+          <w:b/>
+          <w:bCs/>
+          <w:sz w:val="24"/>
+          <w:szCs w:val="24"/>
+        </w:rPr>
+        <w:lastRenderedPageBreak/>
+        <w:t xml:space="preserve">Literature on </w:t>
+      </w:r>
+      <w:r>
+        <w:rPr>
+          <w:rFonts w:ascii="Arial" w:hAnsi="Arial" w:cs="Arial"/>
+          <w:b/>
+          <w:bCs/>
+          <w:sz w:val="24"/>
+          <w:szCs w:val="24"/>
+        </w:rPr>
+        <w:t>at-</w:t>
+      </w:r>
+      <w:proofErr w:type="spellStart"/>
+      <w:r>
+        <w:rPr>
+          <w:rFonts w:ascii="Arial" w:hAnsi="Arial" w:cs="Arial"/>
+          <w:b/>
+          <w:bCs/>
+          <w:sz w:val="24"/>
+          <w:szCs w:val="24"/>
+        </w:rPr>
+        <w:t>isueness</w:t>
+      </w:r>
+      <w:proofErr w:type="spellEnd"/>
+    </w:p>
+    <w:p>
+      <w:pPr>
+        <w:spacing w:after="0" w:line="276" w:lineRule="auto"/>
+        <w:jc w:val="both"/>
+        <w:rPr>
+          <w:rFonts w:ascii="Arial" w:hAnsi="Arial" w:cs="Arial"/>
+          <w:b/>
+          <w:bCs/>
+          <w:sz w:val="24"/>
+          <w:szCs w:val="24"/>
+        </w:rPr>
+      </w:pPr>
+    </w:p>
+    <w:p>
+      <w:pPr>
+        <w:spacing w:after="0" w:line="276" w:lineRule="auto"/>
+        <w:jc w:val="both"/>
+        <w:rPr>
+          <w:rFonts w:ascii="Arial" w:hAnsi="Arial" w:cs="Arial"/>
+          <w:bCs/>
+          <w:sz w:val="24"/>
+          <w:szCs w:val="24"/>
+        </w:rPr>
+      </w:pPr>
+      <w:proofErr w:type="spellStart"/>
+      <w:r>
+        <w:rPr>
+          <w:rFonts w:ascii="Arial" w:hAnsi="Arial" w:cs="Arial"/>
+          <w:bCs/>
+          <w:sz w:val="24"/>
+          <w:szCs w:val="24"/>
+        </w:rPr>
+        <w:t>Koev</w:t>
+      </w:r>
+      <w:proofErr w:type="spellEnd"/>
+      <w:r>
+        <w:rPr>
+          <w:rFonts w:ascii="Arial" w:hAnsi="Arial" w:cs="Arial"/>
+          <w:bCs/>
+          <w:sz w:val="24"/>
+          <w:szCs w:val="24"/>
+        </w:rPr>
+        <w:t xml:space="preserve"> 2018</w:t>
+      </w:r>
+    </w:p>
+    <w:p>
+      <w:pPr>
+        <w:pStyle w:val="Listenabsatz"/>
+        <w:numPr>
+          <w:ilvl w:val="0"/>
+          <w:numId w:val="6"/>
+        </w:numPr>
+        <w:spacing w:after="0" w:line="276" w:lineRule="auto"/>
+        <w:jc w:val="both"/>
+        <w:rPr>
+          <w:rFonts w:ascii="Arial" w:hAnsi="Arial" w:cs="Arial"/>
+          <w:bCs/>
+          <w:sz w:val="24"/>
+          <w:szCs w:val="24"/>
+        </w:rPr>
+      </w:pPr>
+      <w:r>
+        <w:rPr>
+          <w:rFonts w:ascii="Arial" w:hAnsi="Arial" w:cs="Arial"/>
+          <w:bCs/>
+          <w:sz w:val="24"/>
+          <w:szCs w:val="24"/>
+        </w:rPr>
+        <w:t>Former approach: main clause is conveying the so-called main point of the utterance. This part of the utterance is then at-issue. The rest, e.g., appositives, are not at-issue (see Potts 2005: 7 &amp; 666)</w:t>
+      </w:r>
+    </w:p>
+    <w:p>
+      <w:pPr>
+        <w:pStyle w:val="Listenabsatz"/>
+        <w:numPr>
+          <w:ilvl w:val="0"/>
+          <w:numId w:val="6"/>
+        </w:numPr>
+        <w:spacing w:after="0" w:line="276" w:lineRule="auto"/>
+        <w:jc w:val="both"/>
+        <w:rPr>
+          <w:rFonts w:ascii="Arial" w:hAnsi="Arial" w:cs="Arial"/>
+          <w:bCs/>
+          <w:sz w:val="24"/>
+          <w:szCs w:val="24"/>
+        </w:rPr>
+      </w:pPr>
+      <w:proofErr w:type="spellStart"/>
+      <w:r>
+        <w:rPr>
+          <w:rFonts w:ascii="Arial" w:hAnsi="Arial" w:cs="Arial"/>
+          <w:bCs/>
+          <w:sz w:val="24"/>
+          <w:szCs w:val="24"/>
+        </w:rPr>
+        <w:t>Koev’s</w:t>
+      </w:r>
+      <w:proofErr w:type="spellEnd"/>
+      <w:r>
+        <w:rPr>
+          <w:rFonts w:ascii="Arial" w:hAnsi="Arial" w:cs="Arial"/>
+          <w:bCs/>
+          <w:sz w:val="24"/>
+          <w:szCs w:val="24"/>
+        </w:rPr>
+        <w:t xml:space="preserve"> proposal: differentiate between three specific notions of at-</w:t>
+      </w:r>
+      <w:proofErr w:type="spellStart"/>
+      <w:r>
+        <w:rPr>
+          <w:rFonts w:ascii="Arial" w:hAnsi="Arial" w:cs="Arial"/>
+          <w:bCs/>
+          <w:sz w:val="24"/>
+          <w:szCs w:val="24"/>
+        </w:rPr>
+        <w:t>issueness</w:t>
+      </w:r>
+      <w:proofErr w:type="spellEnd"/>
+    </w:p>
+    <w:p>
+      <w:pPr>
+        <w:pStyle w:val="Listenabsatz"/>
+        <w:numPr>
+          <w:ilvl w:val="1"/>
+          <w:numId w:val="6"/>
+        </w:numPr>
+        <w:spacing w:after="0" w:line="276" w:lineRule="auto"/>
+        <w:jc w:val="both"/>
+        <w:rPr>
+          <w:rFonts w:ascii="Arial" w:hAnsi="Arial" w:cs="Arial"/>
+          <w:bCs/>
+          <w:sz w:val="24"/>
+          <w:szCs w:val="24"/>
+        </w:rPr>
+      </w:pPr>
+      <w:r>
+        <w:rPr>
+          <w:rFonts w:ascii="Arial" w:hAnsi="Arial" w:cs="Arial"/>
+          <w:bCs/>
+          <w:sz w:val="24"/>
+          <w:szCs w:val="24"/>
+        </w:rPr>
+        <w:t xml:space="preserve">Question-at-issue: </w:t>
+      </w:r>
+    </w:p>
+    <w:p>
+      <w:pPr>
+        <w:pStyle w:val="Listenabsatz"/>
+        <w:numPr>
+          <w:ilvl w:val="2"/>
+          <w:numId w:val="6"/>
+        </w:numPr>
+        <w:spacing w:after="0" w:line="276" w:lineRule="auto"/>
+        <w:jc w:val="both"/>
+        <w:rPr>
+          <w:rFonts w:ascii="Arial" w:hAnsi="Arial" w:cs="Arial"/>
+          <w:bCs/>
+          <w:sz w:val="24"/>
+          <w:szCs w:val="24"/>
+        </w:rPr>
+      </w:pPr>
+      <w:r>
+        <w:rPr>
+          <w:rFonts w:ascii="Arial" w:hAnsi="Arial" w:cs="Arial"/>
+          <w:bCs/>
+          <w:sz w:val="24"/>
+          <w:szCs w:val="24"/>
+        </w:rPr>
+        <w:t>Rooted in the topic-based model</w:t>
+      </w:r>
+    </w:p>
+    <w:p>
+      <w:pPr>
+        <w:pStyle w:val="Listenabsatz"/>
+        <w:numPr>
+          <w:ilvl w:val="2"/>
+          <w:numId w:val="6"/>
+        </w:numPr>
+        <w:spacing w:after="0" w:line="276" w:lineRule="auto"/>
+        <w:jc w:val="both"/>
+        <w:rPr>
+          <w:rFonts w:ascii="Arial" w:hAnsi="Arial" w:cs="Arial"/>
+          <w:bCs/>
+          <w:sz w:val="24"/>
+          <w:szCs w:val="24"/>
+        </w:rPr>
+      </w:pPr>
+      <w:r>
+        <w:rPr>
+          <w:rFonts w:ascii="Arial" w:hAnsi="Arial" w:cs="Arial"/>
+          <w:bCs/>
+          <w:sz w:val="24"/>
+          <w:szCs w:val="24"/>
+        </w:rPr>
+        <w:t>not relevant for MA thesis because all stimuli are declarative sentences</w:t>
+      </w:r>
+    </w:p>
+    <w:p>
+      <w:pPr>
+        <w:pStyle w:val="Listenabsatz"/>
+        <w:numPr>
+          <w:ilvl w:val="1"/>
+          <w:numId w:val="6"/>
+        </w:numPr>
+        <w:spacing w:after="0" w:line="276" w:lineRule="auto"/>
+        <w:jc w:val="both"/>
+        <w:rPr>
+          <w:rFonts w:ascii="Arial" w:hAnsi="Arial" w:cs="Arial"/>
+          <w:bCs/>
+          <w:sz w:val="24"/>
+          <w:szCs w:val="24"/>
+        </w:rPr>
+      </w:pPr>
+      <w:r>
+        <w:rPr>
+          <w:rFonts w:ascii="Arial" w:hAnsi="Arial" w:cs="Arial"/>
+          <w:bCs/>
+          <w:sz w:val="24"/>
+          <w:szCs w:val="24"/>
+        </w:rPr>
+        <w:t>Proposal-at-issue</w:t>
+      </w:r>
+    </w:p>
+    <w:p>
+      <w:pPr>
+        <w:pStyle w:val="Listenabsatz"/>
+        <w:numPr>
+          <w:ilvl w:val="2"/>
+          <w:numId w:val="6"/>
+        </w:numPr>
+        <w:spacing w:after="0" w:line="276" w:lineRule="auto"/>
+        <w:jc w:val="both"/>
+        <w:rPr>
+          <w:rFonts w:ascii="Arial" w:hAnsi="Arial" w:cs="Arial"/>
+          <w:bCs/>
+          <w:sz w:val="24"/>
+          <w:szCs w:val="24"/>
+        </w:rPr>
+      </w:pPr>
+      <w:r>
+        <w:rPr>
+          <w:rFonts w:ascii="Arial" w:hAnsi="Arial" w:cs="Arial"/>
+          <w:bCs/>
+          <w:sz w:val="24"/>
+          <w:szCs w:val="24"/>
+        </w:rPr>
+        <w:t>See Stalnaker</w:t>
+      </w:r>
+      <w:r>
+        <w:rPr>
+          <w:rFonts w:ascii="Arial" w:hAnsi="Arial" w:cs="Arial"/>
+          <w:bCs/>
+          <w:sz w:val="24"/>
+          <w:szCs w:val="24"/>
+        </w:rPr>
+        <w:t>’s common ground model</w:t>
+      </w:r>
+      <w:r>
+        <w:rPr>
+          <w:rFonts w:ascii="Arial" w:hAnsi="Arial" w:cs="Arial"/>
+          <w:bCs/>
+          <w:sz w:val="24"/>
+          <w:szCs w:val="24"/>
+        </w:rPr>
+        <w:t xml:space="preserve"> (1978, 1999)</w:t>
+      </w:r>
+    </w:p>
+    <w:p>
+      <w:pPr>
+        <w:pStyle w:val="Listenabsatz"/>
+        <w:numPr>
+          <w:ilvl w:val="2"/>
+          <w:numId w:val="6"/>
+        </w:numPr>
+        <w:spacing w:after="0" w:line="276" w:lineRule="auto"/>
+        <w:jc w:val="both"/>
+        <w:rPr>
+          <w:rFonts w:ascii="Arial" w:hAnsi="Arial" w:cs="Arial"/>
+          <w:bCs/>
+          <w:sz w:val="24"/>
+          <w:szCs w:val="24"/>
+        </w:rPr>
+      </w:pPr>
+      <w:r>
+        <w:rPr>
+          <w:rFonts w:ascii="Arial" w:hAnsi="Arial" w:cs="Arial"/>
+          <w:bCs/>
+          <w:sz w:val="24"/>
+          <w:szCs w:val="24"/>
+        </w:rPr>
+        <w:t xml:space="preserve">According to Stalnaker, </w:t>
+      </w:r>
+      <w:proofErr w:type="spellStart"/>
+      <w:r>
+        <w:rPr>
+          <w:rFonts w:ascii="Arial" w:hAnsi="Arial" w:cs="Arial"/>
+          <w:bCs/>
+          <w:sz w:val="24"/>
+          <w:szCs w:val="24"/>
+        </w:rPr>
+        <w:t>discources</w:t>
+      </w:r>
+      <w:proofErr w:type="spellEnd"/>
+      <w:r>
+        <w:rPr>
+          <w:rFonts w:ascii="Arial" w:hAnsi="Arial" w:cs="Arial"/>
+          <w:bCs/>
+          <w:sz w:val="24"/>
+          <w:szCs w:val="24"/>
+        </w:rPr>
+        <w:t xml:space="preserve"> </w:t>
+      </w:r>
+      <w:proofErr w:type="spellStart"/>
+      <w:r>
+        <w:rPr>
+          <w:rFonts w:ascii="Arial" w:hAnsi="Arial" w:cs="Arial"/>
+          <w:bCs/>
+          <w:sz w:val="24"/>
+          <w:szCs w:val="24"/>
+        </w:rPr>
+        <w:t>eveolves</w:t>
+      </w:r>
+      <w:proofErr w:type="spellEnd"/>
+      <w:r>
+        <w:rPr>
+          <w:rFonts w:ascii="Arial" w:hAnsi="Arial" w:cs="Arial"/>
+          <w:bCs/>
+          <w:sz w:val="24"/>
+          <w:szCs w:val="24"/>
+        </w:rPr>
+        <w:t xml:space="preserve"> against a shared set of background beliefs, modeled as a set of propositions (the common ground) or, alternatively, as a set of possible worlds (the context set). Participants aim to gain information via assertion (=proposal to reduce the context set to those worlds in which the asserted content is true)</w:t>
+      </w:r>
+    </w:p>
+    <w:p>
+      <w:pPr>
+        <w:pStyle w:val="Listenabsatz"/>
+        <w:numPr>
+          <w:ilvl w:val="2"/>
+          <w:numId w:val="6"/>
+        </w:numPr>
+        <w:spacing w:after="0" w:line="276" w:lineRule="auto"/>
+        <w:jc w:val="both"/>
+        <w:rPr>
+          <w:rFonts w:ascii="Arial" w:hAnsi="Arial" w:cs="Arial"/>
+          <w:bCs/>
+          <w:sz w:val="24"/>
+          <w:szCs w:val="24"/>
+        </w:rPr>
+      </w:pPr>
+      <w:r>
+        <w:rPr>
+          <w:rFonts w:ascii="Arial" w:hAnsi="Arial" w:cs="Arial"/>
+          <w:bCs/>
+          <w:sz w:val="24"/>
+          <w:szCs w:val="24"/>
+        </w:rPr>
+        <w:t>At-issue content: proposal introduced by a declarative utterance, i.e., with its asserted content</w:t>
+      </w:r>
+    </w:p>
+    <w:p>
+      <w:pPr>
+        <w:pStyle w:val="Listenabsatz"/>
+        <w:numPr>
+          <w:ilvl w:val="2"/>
+          <w:numId w:val="6"/>
+        </w:numPr>
+        <w:spacing w:after="0" w:line="276" w:lineRule="auto"/>
+        <w:jc w:val="both"/>
+        <w:rPr>
+          <w:rFonts w:ascii="Arial" w:hAnsi="Arial" w:cs="Arial"/>
+          <w:bCs/>
+          <w:sz w:val="24"/>
+          <w:szCs w:val="24"/>
+        </w:rPr>
+      </w:pPr>
+      <w:r>
+        <w:rPr>
+          <w:rFonts w:ascii="Arial" w:hAnsi="Arial" w:cs="Arial"/>
+          <w:bCs/>
+          <w:sz w:val="24"/>
+          <w:szCs w:val="24"/>
+        </w:rPr>
+        <w:t xml:space="preserve">E. g. </w:t>
+      </w:r>
+      <w:r>
+        <w:rPr>
+          <w:rFonts w:ascii="Arial" w:hAnsi="Arial" w:cs="Arial"/>
+          <w:sz w:val="24"/>
+          <w:szCs w:val="24"/>
+        </w:rPr>
+        <w:t xml:space="preserve">A: Edna, a fearless leader, started the descent. </w:t>
+      </w:r>
+      <w:r>
+        <w:rPr>
+          <w:rFonts w:ascii="Arial" w:hAnsi="Arial" w:cs="Arial"/>
+          <w:sz w:val="24"/>
+          <w:szCs w:val="24"/>
+        </w:rPr>
+        <w:br/>
+      </w:r>
+      <w:r>
+        <w:rPr>
+          <w:rFonts w:ascii="Arial" w:hAnsi="Arial" w:cs="Arial"/>
+          <w:sz w:val="24"/>
+          <w:szCs w:val="24"/>
+        </w:rPr>
+        <w:t xml:space="preserve">B1: That's not true—Edna has not started the descent. </w:t>
+      </w:r>
+      <w:r>
+        <w:rPr>
+          <w:rFonts w:ascii="Arial" w:hAnsi="Arial" w:cs="Arial"/>
+          <w:sz w:val="24"/>
+          <w:szCs w:val="24"/>
+        </w:rPr>
+        <w:br/>
+      </w:r>
+      <w:r>
+        <w:rPr>
+          <w:rFonts w:ascii="Arial" w:hAnsi="Arial" w:cs="Arial"/>
+          <w:sz w:val="24"/>
+          <w:szCs w:val="24"/>
+        </w:rPr>
+        <w:t>B2: # That's not true—Edna is not a fearless leader</w:t>
+      </w:r>
+    </w:p>
+    <w:p>
+      <w:pPr>
+        <w:pStyle w:val="Listenabsatz"/>
+        <w:numPr>
+          <w:ilvl w:val="1"/>
+          <w:numId w:val="6"/>
+        </w:numPr>
+        <w:spacing w:after="0" w:line="276" w:lineRule="auto"/>
+        <w:jc w:val="both"/>
+        <w:rPr>
+          <w:rFonts w:ascii="Arial" w:hAnsi="Arial" w:cs="Arial"/>
+          <w:bCs/>
+          <w:sz w:val="24"/>
+          <w:szCs w:val="24"/>
+        </w:rPr>
+      </w:pPr>
+      <w:proofErr w:type="spellStart"/>
+      <w:r>
+        <w:rPr>
+          <w:rFonts w:ascii="Arial" w:hAnsi="Arial" w:cs="Arial"/>
+          <w:bCs/>
+          <w:sz w:val="24"/>
+          <w:szCs w:val="24"/>
+        </w:rPr>
+        <w:t>Coherance</w:t>
+      </w:r>
+      <w:proofErr w:type="spellEnd"/>
+      <w:r>
+        <w:rPr>
+          <w:rFonts w:ascii="Arial" w:hAnsi="Arial" w:cs="Arial"/>
+          <w:bCs/>
+          <w:sz w:val="24"/>
+          <w:szCs w:val="24"/>
+        </w:rPr>
+        <w:t>-at-issue</w:t>
+      </w:r>
+    </w:p>
+    <w:p>
+      <w:pPr>
+        <w:pStyle w:val="Listenabsatz"/>
+        <w:numPr>
+          <w:ilvl w:val="2"/>
+          <w:numId w:val="6"/>
+        </w:numPr>
+        <w:spacing w:after="0" w:line="276" w:lineRule="auto"/>
+        <w:jc w:val="both"/>
+        <w:rPr>
+          <w:rFonts w:ascii="Arial" w:hAnsi="Arial" w:cs="Arial"/>
+          <w:bCs/>
+          <w:sz w:val="24"/>
+          <w:szCs w:val="24"/>
+        </w:rPr>
+      </w:pPr>
+      <w:r>
+        <w:rPr>
+          <w:rFonts w:ascii="Arial" w:hAnsi="Arial" w:cs="Arial"/>
+          <w:bCs/>
+          <w:sz w:val="24"/>
+          <w:szCs w:val="24"/>
+        </w:rPr>
+        <w:t>Based on discourse segmentation models</w:t>
+      </w:r>
+    </w:p>
+    <w:p>
+      <w:pPr>
+        <w:pStyle w:val="Listenabsatz"/>
+        <w:numPr>
+          <w:ilvl w:val="2"/>
+          <w:numId w:val="6"/>
+        </w:numPr>
+        <w:spacing w:after="0" w:line="276" w:lineRule="auto"/>
+        <w:jc w:val="both"/>
+        <w:rPr>
+          <w:rFonts w:ascii="Arial" w:hAnsi="Arial" w:cs="Arial"/>
+          <w:bCs/>
+          <w:sz w:val="24"/>
+          <w:szCs w:val="24"/>
+        </w:rPr>
+      </w:pPr>
+      <w:r>
+        <w:rPr>
+          <w:rFonts w:ascii="Arial" w:hAnsi="Arial" w:cs="Arial"/>
+          <w:bCs/>
+          <w:sz w:val="24"/>
+          <w:szCs w:val="24"/>
+        </w:rPr>
+        <w:t xml:space="preserve">Newly uttered clauses must attach to some part of the existing discourse. Coherences arises because speakers draw </w:t>
+      </w:r>
+      <w:proofErr w:type="spellStart"/>
+      <w:r>
+        <w:rPr>
+          <w:rFonts w:ascii="Arial" w:hAnsi="Arial" w:cs="Arial"/>
+          <w:bCs/>
+          <w:sz w:val="24"/>
+          <w:szCs w:val="24"/>
+        </w:rPr>
+        <w:t>interfences</w:t>
+      </w:r>
+      <w:proofErr w:type="spellEnd"/>
+      <w:r>
+        <w:rPr>
+          <w:rFonts w:ascii="Arial" w:hAnsi="Arial" w:cs="Arial"/>
+          <w:bCs/>
+          <w:sz w:val="24"/>
+          <w:szCs w:val="24"/>
+        </w:rPr>
+        <w:t xml:space="preserve"> about the way discourse segments are connected. E. g.</w:t>
+      </w:r>
+      <w:r>
+        <w:rPr>
+          <w:rFonts w:ascii="Arial" w:hAnsi="Arial" w:cs="Arial"/>
+          <w:sz w:val="24"/>
+          <w:szCs w:val="24"/>
+        </w:rPr>
+        <w:t xml:space="preserve"> </w:t>
+      </w:r>
+      <w:r>
+        <w:rPr>
+          <w:rFonts w:ascii="Arial" w:hAnsi="Arial" w:cs="Arial"/>
+          <w:sz w:val="24"/>
+          <w:szCs w:val="24"/>
+        </w:rPr>
+        <w:t xml:space="preserve">(16) John took a train from Paris to Istanbul. He has family there. </w:t>
+      </w:r>
+      <w:r>
+        <w:rPr>
+          <w:rFonts w:ascii="Arial" w:hAnsi="Arial" w:cs="Arial"/>
+          <w:sz w:val="24"/>
+          <w:szCs w:val="24"/>
+        </w:rPr>
+        <w:br/>
+      </w:r>
+      <w:r>
+        <w:rPr>
+          <w:rFonts w:ascii="Arial" w:hAnsi="Arial" w:cs="Arial"/>
+          <w:sz w:val="24"/>
+          <w:szCs w:val="24"/>
+        </w:rPr>
+        <w:t>(17) John took a train from Paris to Istanbul. #He likes spinach</w:t>
+      </w:r>
+    </w:p>
+    <w:p>
+      <w:pPr>
+        <w:pStyle w:val="Listenabsatz"/>
+        <w:numPr>
+          <w:ilvl w:val="2"/>
+          <w:numId w:val="6"/>
+        </w:numPr>
+        <w:spacing w:after="0" w:line="276" w:lineRule="auto"/>
+        <w:jc w:val="both"/>
+        <w:rPr>
+          <w:rFonts w:ascii="Arial" w:hAnsi="Arial" w:cs="Arial"/>
+          <w:bCs/>
+          <w:sz w:val="24"/>
+          <w:szCs w:val="24"/>
+        </w:rPr>
+      </w:pPr>
+      <w:proofErr w:type="gramStart"/>
+      <w:r>
+        <w:rPr>
+          <w:rFonts w:ascii="Arial" w:hAnsi="Arial" w:cs="Arial"/>
+          <w:sz w:val="24"/>
+          <w:szCs w:val="24"/>
+        </w:rPr>
+        <w:t>Also</w:t>
+      </w:r>
+      <w:proofErr w:type="gramEnd"/>
+      <w:r>
+        <w:rPr>
+          <w:rFonts w:ascii="Arial" w:hAnsi="Arial" w:cs="Arial"/>
+          <w:sz w:val="24"/>
+          <w:szCs w:val="24"/>
+        </w:rPr>
+        <w:t xml:space="preserve"> probably not relevant for MA thesis because all stimuli only contain one sentence</w:t>
+      </w:r>
+    </w:p>
+    <w:p>
+      <w:pPr>
+        <w:spacing w:after="0" w:line="276" w:lineRule="auto"/>
+        <w:jc w:val="both"/>
+        <w:rPr>
+          <w:rFonts w:ascii="Arial" w:hAnsi="Arial" w:cs="Arial"/>
+          <w:bCs/>
+          <w:sz w:val="24"/>
+          <w:szCs w:val="24"/>
+        </w:rPr>
+      </w:pPr>
+    </w:p>
+    <w:p>
+      <w:pPr>
+        <w:spacing w:after="0" w:line="276" w:lineRule="auto"/>
+        <w:jc w:val="both"/>
+        <w:rPr>
+          <w:rFonts w:ascii="Arial" w:hAnsi="Arial" w:cs="Arial"/>
+          <w:bCs/>
+          <w:sz w:val="24"/>
+          <w:szCs w:val="24"/>
+        </w:rPr>
+      </w:pPr>
+    </w:p>
+    <w:p>
+      <w:pPr>
+        <w:spacing w:after="0" w:line="276" w:lineRule="auto"/>
+        <w:jc w:val="both"/>
+        <w:rPr>
+          <w:rFonts w:ascii="Arial" w:hAnsi="Arial" w:cs="Arial"/>
+          <w:bCs/>
+          <w:sz w:val="24"/>
+          <w:szCs w:val="24"/>
+        </w:rPr>
+      </w:pPr>
+      <w:proofErr w:type="spellStart"/>
+      <w:r>
+        <w:rPr>
+          <w:rFonts w:ascii="Arial" w:hAnsi="Arial" w:cs="Arial"/>
+          <w:bCs/>
+          <w:sz w:val="24"/>
+          <w:szCs w:val="24"/>
+        </w:rPr>
+        <w:t>Esipova</w:t>
+      </w:r>
+      <w:proofErr w:type="spellEnd"/>
+      <w:r>
+        <w:rPr>
+          <w:rFonts w:ascii="Arial" w:hAnsi="Arial" w:cs="Arial"/>
+          <w:bCs/>
+          <w:sz w:val="24"/>
+          <w:szCs w:val="24"/>
+        </w:rPr>
+        <w:t xml:space="preserve"> 2018</w:t>
+      </w:r>
+    </w:p>
+    <w:p>
+      <w:pPr>
+        <w:pStyle w:val="Listenabsatz"/>
+        <w:numPr>
+          <w:ilvl w:val="0"/>
+          <w:numId w:val="6"/>
+        </w:numPr>
+        <w:spacing w:after="0" w:line="276" w:lineRule="auto"/>
+        <w:jc w:val="both"/>
+        <w:rPr>
+          <w:rFonts w:ascii="Arial" w:hAnsi="Arial" w:cs="Arial"/>
+          <w:bCs/>
+          <w:sz w:val="24"/>
+          <w:szCs w:val="24"/>
+        </w:rPr>
+      </w:pPr>
+      <w:r>
+        <w:rPr>
+          <w:rFonts w:ascii="Arial" w:hAnsi="Arial" w:cs="Arial"/>
+          <w:bCs/>
+          <w:sz w:val="24"/>
+          <w:szCs w:val="24"/>
+        </w:rPr>
+        <w:t xml:space="preserve">How contrastive focus interacts with not-at-issue content, </w:t>
+      </w:r>
+      <w:r>
+        <w:rPr>
+          <w:rFonts w:ascii="Arial" w:hAnsi="Arial" w:cs="Arial"/>
+          <w:sz w:val="24"/>
+          <w:szCs w:val="24"/>
+        </w:rPr>
+        <w:t>when focus-related considerations force at-issue interpretations of typically not-at-issue content and when they do not</w:t>
+      </w:r>
+      <w:r>
+        <w:rPr>
+          <w:rFonts w:ascii="Arial" w:hAnsi="Arial" w:cs="Arial"/>
+          <w:sz w:val="24"/>
+          <w:szCs w:val="24"/>
+        </w:rPr>
+        <w:t>, and in some cases, at-issue interpretations are unavailable even when that would be the only way to make contrast felicitous</w:t>
+      </w:r>
+    </w:p>
+    <w:p>
+      <w:pPr>
+        <w:pStyle w:val="Listenabsatz"/>
+        <w:numPr>
+          <w:ilvl w:val="0"/>
+          <w:numId w:val="6"/>
+        </w:numPr>
+        <w:spacing w:after="0" w:line="276" w:lineRule="auto"/>
+        <w:rPr>
+          <w:rFonts w:ascii="Arial" w:hAnsi="Arial" w:cs="Arial"/>
+          <w:bCs/>
+          <w:sz w:val="24"/>
+          <w:szCs w:val="24"/>
+        </w:rPr>
+      </w:pPr>
+      <w:r>
+        <w:rPr>
+          <w:rFonts w:ascii="Arial" w:hAnsi="Arial" w:cs="Arial"/>
+          <w:bCs/>
+          <w:sz w:val="24"/>
+          <w:szCs w:val="24"/>
+        </w:rPr>
+        <w:t>Not-at-issue: content that projects from embedded environments all the way to the global context</w:t>
+      </w:r>
+    </w:p>
+    <w:p>
+      <w:pPr>
+        <w:pStyle w:val="Listenabsatz"/>
+        <w:numPr>
+          <w:ilvl w:val="0"/>
+          <w:numId w:val="6"/>
+        </w:numPr>
+        <w:spacing w:after="0" w:line="276" w:lineRule="auto"/>
+        <w:rPr>
+          <w:rFonts w:ascii="Arial" w:hAnsi="Arial" w:cs="Arial"/>
+          <w:bCs/>
+          <w:sz w:val="24"/>
+          <w:szCs w:val="24"/>
+        </w:rPr>
+      </w:pPr>
+      <w:r>
+        <w:rPr>
+          <w:rFonts w:ascii="Arial" w:hAnsi="Arial" w:cs="Arial"/>
+          <w:bCs/>
+          <w:sz w:val="24"/>
+          <w:szCs w:val="24"/>
+        </w:rPr>
+        <w:t>At-issue: content that does not project at all</w:t>
+      </w:r>
+    </w:p>
+    <w:p>
+      <w:pPr>
+        <w:pStyle w:val="Listenabsatz"/>
+        <w:numPr>
+          <w:ilvl w:val="0"/>
+          <w:numId w:val="6"/>
+        </w:numPr>
+        <w:spacing w:after="0" w:line="276" w:lineRule="auto"/>
+        <w:rPr>
+          <w:rFonts w:ascii="Arial" w:hAnsi="Arial" w:cs="Arial"/>
+          <w:bCs/>
+          <w:sz w:val="24"/>
+          <w:szCs w:val="24"/>
+        </w:rPr>
+      </w:pPr>
+      <w:r>
+        <w:rPr>
+          <w:rFonts w:ascii="Arial" w:hAnsi="Arial" w:cs="Arial"/>
+          <w:bCs/>
+          <w:sz w:val="24"/>
+          <w:szCs w:val="24"/>
+        </w:rPr>
+        <w:t xml:space="preserve">Does not look at sentences of the type </w:t>
+      </w:r>
+      <w:r>
+        <w:rPr>
+          <w:rFonts w:ascii="Arial" w:hAnsi="Arial" w:cs="Arial"/>
+          <w:bCs/>
+          <w:i/>
+          <w:sz w:val="24"/>
+          <w:szCs w:val="24"/>
+        </w:rPr>
+        <w:t>I heard that X does Y</w:t>
+      </w:r>
+      <w:r>
+        <w:rPr>
+          <w:rFonts w:ascii="Arial" w:hAnsi="Arial" w:cs="Arial"/>
+          <w:bCs/>
+          <w:sz w:val="24"/>
+          <w:szCs w:val="24"/>
+        </w:rPr>
+        <w:t xml:space="preserve">. – </w:t>
+      </w:r>
+      <w:r>
+        <w:rPr>
+          <w:rFonts w:ascii="Arial" w:hAnsi="Arial" w:cs="Arial"/>
+          <w:bCs/>
+          <w:i/>
+          <w:sz w:val="24"/>
+          <w:szCs w:val="24"/>
+        </w:rPr>
+        <w:t>No, Z.</w:t>
+      </w:r>
+    </w:p>
+    <w:p>
+      <w:pPr>
+        <w:pStyle w:val="Listenabsatz"/>
+        <w:numPr>
+          <w:ilvl w:val="0"/>
+          <w:numId w:val="6"/>
+        </w:numPr>
+        <w:spacing w:after="0" w:line="276" w:lineRule="auto"/>
+        <w:rPr>
+          <w:rFonts w:ascii="Arial" w:hAnsi="Arial" w:cs="Arial"/>
+          <w:bCs/>
+          <w:sz w:val="24"/>
+          <w:szCs w:val="24"/>
+        </w:rPr>
+      </w:pPr>
+      <w:r>
+        <w:rPr>
+          <w:rFonts w:ascii="Arial" w:hAnsi="Arial" w:cs="Arial"/>
+          <w:bCs/>
+          <w:sz w:val="24"/>
+          <w:szCs w:val="24"/>
+        </w:rPr>
+        <w:lastRenderedPageBreak/>
+        <w:t>Conclusions:</w:t>
+      </w:r>
+    </w:p>
+    <w:p>
+      <w:pPr>
+        <w:pStyle w:val="Listenabsatz"/>
+        <w:numPr>
+          <w:ilvl w:val="1"/>
+          <w:numId w:val="6"/>
+        </w:numPr>
+        <w:spacing w:after="0" w:line="276" w:lineRule="auto"/>
+        <w:rPr>
+          <w:rFonts w:ascii="Arial" w:hAnsi="Arial" w:cs="Arial"/>
+          <w:bCs/>
+          <w:sz w:val="24"/>
+          <w:szCs w:val="24"/>
+        </w:rPr>
+      </w:pPr>
+      <w:r>
+        <w:t>at-issue interpretations of typically not-at-issue content are forced in this case only if it is necessary to make the F-items properly contrastive across the conjuncts</w:t>
+      </w:r>
+      <w:r>
+        <w:t xml:space="preserve">. </w:t>
+      </w:r>
+      <w:r>
+        <w:t>These considerations apply to prosodically dependent not-at-issue content only, namely, co-speech gestures and lexical presuppositions. Prosodically independent content, such as appositives and post-speech gestures, cannot be an F-item in a CT+F configuration.</w:t>
+      </w:r>
+      <w:r>
+        <w:t xml:space="preserve"> (p. 401)</w:t>
+      </w:r>
+    </w:p>
+    <w:p>
+      <w:pPr>
+        <w:pStyle w:val="Listenabsatz"/>
+        <w:numPr>
+          <w:ilvl w:val="1"/>
+          <w:numId w:val="6"/>
+        </w:numPr>
+        <w:spacing w:after="0" w:line="276" w:lineRule="auto"/>
+        <w:rPr>
+          <w:rFonts w:ascii="Arial" w:hAnsi="Arial" w:cs="Arial"/>
+          <w:bCs/>
+          <w:sz w:val="24"/>
+          <w:szCs w:val="24"/>
+        </w:rPr>
+      </w:pPr>
+      <w:r>
+        <w:t>it is much easier for prosodically independent not</w:t>
+      </w:r>
+      <w:r>
+        <w:t>-</w:t>
+      </w:r>
+      <w:r>
+        <w:t>at-issue content to bear not-at-issue contrastive focus</w:t>
+      </w:r>
+      <w:r>
+        <w:t>. (p. 401)</w:t>
+      </w:r>
+    </w:p>
+    <w:p>
+      <w:pPr>
+        <w:pStyle w:val="Listenabsatz"/>
+        <w:numPr>
+          <w:ilvl w:val="1"/>
+          <w:numId w:val="6"/>
+        </w:numPr>
+        <w:spacing w:after="0" w:line="276" w:lineRule="auto"/>
+        <w:rPr>
+          <w:rFonts w:ascii="Arial" w:hAnsi="Arial" w:cs="Arial"/>
+          <w:bCs/>
+          <w:sz w:val="24"/>
+          <w:szCs w:val="24"/>
+        </w:rPr>
+      </w:pPr>
+      <w:r>
+        <w:rPr>
+          <w:rFonts w:ascii="Arial" w:hAnsi="Arial" w:cs="Arial"/>
+          <w:bCs/>
+          <w:sz w:val="24"/>
+          <w:szCs w:val="24"/>
+        </w:rPr>
+        <w:t xml:space="preserve">finds differences in attachment in syntax as a second factor but it is not relevant to the MA project because none of the stimuli </w:t>
+      </w:r>
+      <w:proofErr w:type="spellStart"/>
+      <w:r>
+        <w:rPr>
+          <w:rFonts w:ascii="Arial" w:hAnsi="Arial" w:cs="Arial"/>
+          <w:bCs/>
+          <w:sz w:val="24"/>
+          <w:szCs w:val="24"/>
+        </w:rPr>
+        <w:t>contrains</w:t>
+      </w:r>
+      <w:proofErr w:type="spellEnd"/>
+      <w:r>
+        <w:rPr>
+          <w:rFonts w:ascii="Arial" w:hAnsi="Arial" w:cs="Arial"/>
+          <w:bCs/>
+          <w:sz w:val="24"/>
+          <w:szCs w:val="24"/>
+        </w:rPr>
+        <w:t xml:space="preserve"> a subclause</w:t>
+      </w:r>
+    </w:p>
+    <w:p>
+      <w:pPr>
+        <w:rPr>
+          <w:rFonts w:ascii="Arial" w:hAnsi="Arial" w:cs="Arial"/>
+          <w:b/>
+          <w:bCs/>
+          <w:sz w:val="24"/>
+          <w:szCs w:val="24"/>
+        </w:rPr>
+      </w:pPr>
+      <w:r>
+        <w:rPr>
+          <w:rFonts w:ascii="Arial" w:hAnsi="Arial" w:cs="Arial"/>
+          <w:b/>
           <w:bCs/>
           <w:sz w:val="24"/>
           <w:szCs w:val="24"/>
@@ -1448,26 +2754,235 @@
           <w:szCs w:val="24"/>
         </w:rPr>
       </w:pPr>
-    </w:p>
-    <w:p>
-      <w:pPr>
-        <w:spacing w:after="0" w:line="276" w:lineRule="auto"/>
-        <w:jc w:val="both"/>
-        <w:rPr>
-          <w:rFonts w:ascii="Arial" w:hAnsi="Arial" w:cs="Arial"/>
-          <w:bCs/>
-          <w:sz w:val="24"/>
-          <w:szCs w:val="24"/>
-        </w:rPr>
-      </w:pPr>
-      <w:r>
-        <w:rPr>
-          <w:rFonts w:ascii="Arial" w:hAnsi="Arial" w:cs="Arial"/>
-          <w:bCs/>
-          <w:sz w:val="24"/>
-          <w:szCs w:val="24"/>
-        </w:rPr>
-        <w:t>Vallduvi 1992</w:t>
+      <w:proofErr w:type="spellStart"/>
+      <w:r>
+        <w:rPr>
+          <w:rFonts w:ascii="Arial" w:hAnsi="Arial" w:cs="Arial"/>
+          <w:bCs/>
+          <w:sz w:val="24"/>
+          <w:szCs w:val="24"/>
+        </w:rPr>
+        <w:t>Krifka</w:t>
+      </w:r>
+      <w:proofErr w:type="spellEnd"/>
+      <w:r>
+        <w:rPr>
+          <w:rFonts w:ascii="Arial" w:hAnsi="Arial" w:cs="Arial"/>
+          <w:bCs/>
+          <w:sz w:val="24"/>
+          <w:szCs w:val="24"/>
+        </w:rPr>
+        <w:t xml:space="preserve"> 2008</w:t>
+      </w:r>
+    </w:p>
+    <w:p>
+      <w:pPr>
+        <w:pStyle w:val="Listenabsatz"/>
+        <w:numPr>
+          <w:ilvl w:val="0"/>
+          <w:numId w:val="6"/>
+        </w:numPr>
+        <w:spacing w:after="0" w:line="276" w:lineRule="auto"/>
+        <w:jc w:val="both"/>
+        <w:rPr>
+          <w:rFonts w:ascii="Arial" w:hAnsi="Arial" w:cs="Arial"/>
+          <w:bCs/>
+          <w:sz w:val="24"/>
+          <w:szCs w:val="24"/>
+        </w:rPr>
+      </w:pPr>
+      <w:r>
+        <w:rPr>
+          <w:rFonts w:ascii="Arial" w:hAnsi="Arial" w:cs="Arial"/>
+          <w:bCs/>
+          <w:sz w:val="24"/>
+          <w:szCs w:val="24"/>
+        </w:rPr>
+        <w:t>“Focus indicates the presence of alternatives that are relevant for the interpretation of linguistic expre</w:t>
+      </w:r>
+      <w:r>
+        <w:rPr>
+          <w:rFonts w:ascii="Arial" w:hAnsi="Arial" w:cs="Arial"/>
+          <w:bCs/>
+          <w:sz w:val="24"/>
+          <w:szCs w:val="24"/>
+        </w:rPr>
+        <w:t>s</w:t>
+      </w:r>
+      <w:r>
+        <w:rPr>
+          <w:rFonts w:ascii="Arial" w:hAnsi="Arial" w:cs="Arial"/>
+          <w:bCs/>
+          <w:sz w:val="24"/>
+          <w:szCs w:val="24"/>
+        </w:rPr>
+        <w:t>sions" (</w:t>
+      </w:r>
+      <w:r>
+        <w:rPr>
+          <w:rFonts w:ascii="Arial" w:hAnsi="Arial" w:cs="Arial"/>
+          <w:bCs/>
+          <w:sz w:val="24"/>
+          <w:szCs w:val="24"/>
+        </w:rPr>
+        <w:t>p. 247)</w:t>
+      </w:r>
+    </w:p>
+    <w:p>
+      <w:pPr>
+        <w:pStyle w:val="Listenabsatz"/>
+        <w:numPr>
+          <w:ilvl w:val="0"/>
+          <w:numId w:val="6"/>
+        </w:numPr>
+        <w:spacing w:after="0" w:line="276" w:lineRule="auto"/>
+        <w:jc w:val="both"/>
+        <w:rPr>
+          <w:rFonts w:ascii="Arial" w:hAnsi="Arial" w:cs="Arial"/>
+          <w:bCs/>
+          <w:sz w:val="24"/>
+          <w:szCs w:val="24"/>
+        </w:rPr>
+      </w:pPr>
+      <w:r>
+        <w:rPr>
+          <w:rFonts w:ascii="Arial" w:hAnsi="Arial" w:cs="Arial"/>
+          <w:sz w:val="24"/>
+          <w:szCs w:val="24"/>
+        </w:rPr>
+        <w:t>For contrastive focus see pp. 258-</w:t>
+      </w:r>
+      <w:r>
+        <w:rPr>
+          <w:rFonts w:ascii="Arial" w:hAnsi="Arial" w:cs="Arial"/>
+          <w:bCs/>
+          <w:sz w:val="24"/>
+          <w:szCs w:val="24"/>
+        </w:rPr>
+        <w:t>259</w:t>
+      </w:r>
+      <w:r>
+        <w:rPr>
+          <w:rFonts w:ascii="Arial" w:hAnsi="Arial" w:cs="Arial"/>
+          <w:bCs/>
+          <w:sz w:val="24"/>
+          <w:szCs w:val="24"/>
+        </w:rPr>
+        <w:t>)</w:t>
+      </w:r>
+    </w:p>
+    <w:p>
+      <w:pPr>
+        <w:spacing w:after="0" w:line="276" w:lineRule="auto"/>
+        <w:jc w:val="both"/>
+        <w:rPr>
+          <w:rFonts w:ascii="Arial" w:hAnsi="Arial" w:cs="Arial"/>
+          <w:bCs/>
+          <w:sz w:val="24"/>
+          <w:szCs w:val="24"/>
+        </w:rPr>
+      </w:pPr>
+    </w:p>
+    <w:p>
+      <w:pPr>
+        <w:spacing w:after="0" w:line="276" w:lineRule="auto"/>
+        <w:jc w:val="both"/>
+        <w:rPr>
+          <w:rFonts w:ascii="Arial" w:hAnsi="Arial" w:cs="Arial"/>
+          <w:bCs/>
+          <w:sz w:val="24"/>
+          <w:szCs w:val="24"/>
+        </w:rPr>
+      </w:pPr>
+      <w:proofErr w:type="spellStart"/>
+      <w:r>
+        <w:rPr>
+          <w:rFonts w:ascii="Arial" w:hAnsi="Arial" w:cs="Arial"/>
+          <w:bCs/>
+          <w:sz w:val="24"/>
+          <w:szCs w:val="24"/>
+        </w:rPr>
+        <w:t>Katzir</w:t>
+      </w:r>
+      <w:proofErr w:type="spellEnd"/>
+      <w:r>
+        <w:rPr>
+          <w:rFonts w:ascii="Arial" w:hAnsi="Arial" w:cs="Arial"/>
+          <w:bCs/>
+          <w:sz w:val="24"/>
+          <w:szCs w:val="24"/>
+        </w:rPr>
+        <w:t xml:space="preserve"> 2014</w:t>
+      </w:r>
+    </w:p>
+    <w:p>
+      <w:pPr>
+        <w:pStyle w:val="Listenabsatz"/>
+        <w:numPr>
+          <w:ilvl w:val="0"/>
+          <w:numId w:val="6"/>
+        </w:numPr>
+        <w:spacing w:after="0" w:line="276" w:lineRule="auto"/>
+        <w:jc w:val="both"/>
+        <w:rPr>
+          <w:rFonts w:ascii="Arial" w:hAnsi="Arial" w:cs="Arial"/>
+          <w:bCs/>
+          <w:sz w:val="24"/>
+          <w:szCs w:val="24"/>
+        </w:rPr>
+      </w:pPr>
+      <w:r>
+        <w:rPr>
+          <w:rFonts w:ascii="Arial" w:hAnsi="Arial" w:cs="Arial"/>
+          <w:bCs/>
+          <w:sz w:val="24"/>
+          <w:szCs w:val="24"/>
+        </w:rPr>
+        <w:t>Discussion of what it means for two expressions to be contrastive</w:t>
+      </w:r>
+    </w:p>
+    <w:p>
+      <w:pPr>
+        <w:spacing w:after="0" w:line="276" w:lineRule="auto"/>
+        <w:jc w:val="both"/>
+        <w:rPr>
+          <w:rFonts w:ascii="Arial" w:hAnsi="Arial" w:cs="Arial"/>
+          <w:bCs/>
+          <w:sz w:val="24"/>
+          <w:szCs w:val="24"/>
+        </w:rPr>
+      </w:pPr>
+    </w:p>
+    <w:p>
+      <w:pPr>
+        <w:spacing w:after="0" w:line="276" w:lineRule="auto"/>
+        <w:jc w:val="both"/>
+        <w:rPr>
+          <w:rFonts w:ascii="Arial" w:hAnsi="Arial" w:cs="Arial"/>
+          <w:bCs/>
+          <w:sz w:val="24"/>
+          <w:szCs w:val="24"/>
+        </w:rPr>
+      </w:pPr>
+      <w:proofErr w:type="spellStart"/>
+      <w:r>
+        <w:rPr>
+          <w:rFonts w:ascii="Arial" w:hAnsi="Arial" w:cs="Arial"/>
+          <w:bCs/>
+          <w:sz w:val="24"/>
+          <w:szCs w:val="24"/>
+        </w:rPr>
+        <w:t>Vallduvi</w:t>
+      </w:r>
+      <w:proofErr w:type="spellEnd"/>
+      <w:r>
+        <w:rPr>
+          <w:rFonts w:ascii="Arial" w:hAnsi="Arial" w:cs="Arial"/>
+          <w:bCs/>
+          <w:sz w:val="24"/>
+          <w:szCs w:val="24"/>
+        </w:rPr>
+        <w:t xml:space="preserve"> 1992</w:t>
       </w:r>
     </w:p>
     <w:p>
@@ -1661,40 +3176,69 @@
           <w:sz w:val="24"/>
           <w:szCs w:val="24"/>
         </w:rPr>
-        <w:t>Contrastive focus marking […] indicate[s] […] acontrast between the information conveyed by the speaker in asserting α and the assumed expectation state of the hearer: the speaker marks the content of α as— in her view—unlikely to be expected by the hearer, thus preparing the scene for a swifter update of the common ground</w:t>
-      </w:r>
-    </w:p>
-    <w:p>
-      <w:pPr>
-        <w:spacing w:after="0" w:line="276" w:lineRule="auto"/>
-        <w:jc w:val="both"/>
-        <w:rPr>
-          <w:rFonts w:ascii="Arial" w:hAnsi="Arial" w:cs="Arial"/>
-          <w:bCs/>
-          <w:sz w:val="24"/>
-          <w:szCs w:val="24"/>
-        </w:rPr>
-      </w:pPr>
-    </w:p>
-    <w:p>
-      <w:pPr>
-        <w:spacing w:after="0" w:line="276" w:lineRule="auto"/>
-        <w:jc w:val="both"/>
-        <w:rPr>
-          <w:rFonts w:ascii="Arial" w:hAnsi="Arial" w:cs="Arial"/>
-          <w:bCs/>
-          <w:sz w:val="24"/>
-          <w:szCs w:val="24"/>
-        </w:rPr>
-      </w:pPr>
-      <w:r>
-        <w:rPr>
-          <w:rFonts w:ascii="Arial" w:hAnsi="Arial" w:cs="Arial"/>
-          <w:bCs/>
-          <w:sz w:val="24"/>
-          <w:szCs w:val="24"/>
-        </w:rPr>
-        <w:t>Steube (2001)</w:t>
+        <w:t xml:space="preserve">Contrastive focus marking […] indicate[s] […] </w:t>
+      </w:r>
+      <w:proofErr w:type="spellStart"/>
+      <w:r>
+        <w:rPr>
+          <w:rFonts w:ascii="Arial" w:hAnsi="Arial" w:cs="Arial"/>
+          <w:sz w:val="24"/>
+          <w:szCs w:val="24"/>
+        </w:rPr>
+        <w:t>acontrast</w:t>
+      </w:r>
+      <w:proofErr w:type="spellEnd"/>
+      <w:r>
+        <w:rPr>
+          <w:rFonts w:ascii="Arial" w:hAnsi="Arial" w:cs="Arial"/>
+          <w:sz w:val="24"/>
+          <w:szCs w:val="24"/>
+        </w:rPr>
+        <w:t xml:space="preserve"> between the information conveyed by the speaker in asserting α and the assumed expectation state of the hearer: the speaker marks the content of α as— in her view—unlikely to be expected by the hearer, thus preparing the scene for a swifter update of the common ground</w:t>
+      </w:r>
+    </w:p>
+    <w:p>
+      <w:pPr>
+        <w:spacing w:after="0" w:line="276" w:lineRule="auto"/>
+        <w:jc w:val="both"/>
+        <w:rPr>
+          <w:rFonts w:ascii="Arial" w:hAnsi="Arial" w:cs="Arial"/>
+          <w:bCs/>
+          <w:sz w:val="24"/>
+          <w:szCs w:val="24"/>
+        </w:rPr>
+      </w:pPr>
+    </w:p>
+    <w:p>
+      <w:pPr>
+        <w:spacing w:after="0" w:line="276" w:lineRule="auto"/>
+        <w:jc w:val="both"/>
+        <w:rPr>
+          <w:rFonts w:ascii="Arial" w:hAnsi="Arial" w:cs="Arial"/>
+          <w:bCs/>
+          <w:sz w:val="24"/>
+          <w:szCs w:val="24"/>
+        </w:rPr>
+      </w:pPr>
+      <w:proofErr w:type="spellStart"/>
+      <w:r>
+        <w:rPr>
+          <w:rFonts w:ascii="Arial" w:hAnsi="Arial" w:cs="Arial"/>
+          <w:bCs/>
+          <w:sz w:val="24"/>
+          <w:szCs w:val="24"/>
+        </w:rPr>
+        <w:t>Steube</w:t>
+      </w:r>
+      <w:proofErr w:type="spellEnd"/>
+      <w:r>
+        <w:rPr>
+          <w:rFonts w:ascii="Arial" w:hAnsi="Arial" w:cs="Arial"/>
+          <w:bCs/>
+          <w:sz w:val="24"/>
+          <w:szCs w:val="24"/>
+        </w:rPr>
+        <w:t xml:space="preserve"> (2001)</w:t>
       </w:r>
     </w:p>
     <w:p>
@@ -1713,14 +3257,45 @@
           <w:szCs w:val="24"/>
         </w:rPr>
       </w:pPr>
-      <w:r>
-        <w:rPr>
-          <w:rFonts w:ascii="Arial" w:hAnsi="Arial" w:cs="Arial"/>
-          <w:bCs/>
-          <w:sz w:val="24"/>
-          <w:szCs w:val="24"/>
-        </w:rPr>
-        <w:t>Coorigendum and corrigens in German</w:t>
+      <w:proofErr w:type="spellStart"/>
+      <w:r>
+        <w:rPr>
+          <w:rFonts w:ascii="Arial" w:hAnsi="Arial" w:cs="Arial"/>
+          <w:bCs/>
+          <w:sz w:val="24"/>
+          <w:szCs w:val="24"/>
+        </w:rPr>
+        <w:t>Coorigendum</w:t>
+      </w:r>
+      <w:proofErr w:type="spellEnd"/>
+      <w:r>
+        <w:rPr>
+          <w:rFonts w:ascii="Arial" w:hAnsi="Arial" w:cs="Arial"/>
+          <w:bCs/>
+          <w:sz w:val="24"/>
+          <w:szCs w:val="24"/>
+        </w:rPr>
+        <w:t xml:space="preserve"> and </w:t>
+      </w:r>
+      <w:proofErr w:type="spellStart"/>
+      <w:r>
+        <w:rPr>
+          <w:rFonts w:ascii="Arial" w:hAnsi="Arial" w:cs="Arial"/>
+          <w:bCs/>
+          <w:sz w:val="24"/>
+          <w:szCs w:val="24"/>
+        </w:rPr>
+        <w:t>corrigens</w:t>
+      </w:r>
+      <w:proofErr w:type="spellEnd"/>
+      <w:r>
+        <w:rPr>
+          <w:rFonts w:ascii="Arial" w:hAnsi="Arial" w:cs="Arial"/>
+          <w:bCs/>
+          <w:sz w:val="24"/>
+          <w:szCs w:val="24"/>
+        </w:rPr>
+        <w:t xml:space="preserve"> in German</w:t>
       </w:r>
     </w:p>
     <w:p>
@@ -1857,7 +3432,47 @@
           <w:sz w:val="24"/>
           <w:szCs w:val="24"/>
         </w:rPr>
-        <w:t>Contrastive focus has been characterized phonologically with a L + H* pitch for English and German, other propose a postfocal metrical deaccentuation for contrast in German (p. 1529)</w:t>
+        <w:t xml:space="preserve">Contrastive focus has been characterized phonologically with a L + H* pitch for English and German, other propose a </w:t>
+      </w:r>
+      <w:proofErr w:type="spellStart"/>
+      <w:r>
+        <w:rPr>
+          <w:rFonts w:ascii="Arial" w:hAnsi="Arial" w:cs="Arial"/>
+          <w:bCs/>
+          <w:sz w:val="24"/>
+          <w:szCs w:val="24"/>
+        </w:rPr>
+        <w:t>postfocal</w:t>
+      </w:r>
+      <w:proofErr w:type="spellEnd"/>
+      <w:r>
+        <w:rPr>
+          <w:rFonts w:ascii="Arial" w:hAnsi="Arial" w:cs="Arial"/>
+          <w:bCs/>
+          <w:sz w:val="24"/>
+          <w:szCs w:val="24"/>
+        </w:rPr>
+        <w:t xml:space="preserve"> metrical </w:t>
+      </w:r>
+      <w:proofErr w:type="spellStart"/>
+      <w:r>
+        <w:rPr>
+          <w:rFonts w:ascii="Arial" w:hAnsi="Arial" w:cs="Arial"/>
+          <w:bCs/>
+          <w:sz w:val="24"/>
+          <w:szCs w:val="24"/>
+        </w:rPr>
+        <w:t>deaccentuation</w:t>
+      </w:r>
+      <w:proofErr w:type="spellEnd"/>
+      <w:r>
+        <w:rPr>
+          <w:rFonts w:ascii="Arial" w:hAnsi="Arial" w:cs="Arial"/>
+          <w:bCs/>
+          <w:sz w:val="24"/>
+          <w:szCs w:val="24"/>
+        </w:rPr>
+        <w:t xml:space="preserve"> for contrast in German (p. 1529)</w:t>
       </w:r>
     </w:p>
     <w:p>
@@ -1883,7 +3498,27 @@
           <w:sz w:val="24"/>
           <w:szCs w:val="24"/>
         </w:rPr>
-        <w:t>correction contrast is characterized acoustically as an increase in duration on the focal word plus a postfocal flattening of the F0-contour (p. 1529)</w:t>
+        <w:t xml:space="preserve">correction contrast is characterized acoustically as an increase in duration on the focal word plus a </w:t>
+      </w:r>
+      <w:proofErr w:type="spellStart"/>
+      <w:r>
+        <w:rPr>
+          <w:rFonts w:ascii="Arial" w:hAnsi="Arial" w:cs="Arial"/>
+          <w:bCs/>
+          <w:sz w:val="24"/>
+          <w:szCs w:val="24"/>
+        </w:rPr>
+        <w:t>postfocal</w:t>
+      </w:r>
+      <w:proofErr w:type="spellEnd"/>
+      <w:r>
+        <w:rPr>
+          <w:rFonts w:ascii="Arial" w:hAnsi="Arial" w:cs="Arial"/>
+          <w:bCs/>
+          <w:sz w:val="24"/>
+          <w:szCs w:val="24"/>
+        </w:rPr>
+        <w:t xml:space="preserve"> flattening of the F0-contour (p. 1529)</w:t>
       </w:r>
     </w:p>
     <w:p>
@@ -1908,7 +3543,43 @@
           <w:sz w:val="24"/>
           <w:szCs w:val="24"/>
         </w:rPr>
-        <w:t>results clearly indicate a preference for those environments where a deaccentuation of the postfocal domain and a further durational increase of the focal syllable was employed (p. 1532)</w:t>
+        <w:t xml:space="preserve">results clearly indicate a preference for those environments where a </w:t>
+      </w:r>
+      <w:proofErr w:type="spellStart"/>
+      <w:r>
+        <w:rPr>
+          <w:rFonts w:ascii="Arial" w:hAnsi="Arial" w:cs="Arial"/>
+          <w:sz w:val="24"/>
+          <w:szCs w:val="24"/>
+        </w:rPr>
+        <w:t>deaccentuation</w:t>
+      </w:r>
+      <w:proofErr w:type="spellEnd"/>
+      <w:r>
+        <w:rPr>
+          <w:rFonts w:ascii="Arial" w:hAnsi="Arial" w:cs="Arial"/>
+          <w:sz w:val="24"/>
+          <w:szCs w:val="24"/>
+        </w:rPr>
+        <w:t xml:space="preserve"> of the </w:t>
+      </w:r>
+      <w:proofErr w:type="spellStart"/>
+      <w:r>
+        <w:rPr>
+          <w:rFonts w:ascii="Arial" w:hAnsi="Arial" w:cs="Arial"/>
+          <w:sz w:val="24"/>
+          <w:szCs w:val="24"/>
+        </w:rPr>
+        <w:t>postfocal</w:t>
+      </w:r>
+      <w:proofErr w:type="spellEnd"/>
+      <w:r>
+        <w:rPr>
+          <w:rFonts w:ascii="Arial" w:hAnsi="Arial" w:cs="Arial"/>
+          <w:sz w:val="24"/>
+          <w:szCs w:val="24"/>
+        </w:rPr>
+        <w:t xml:space="preserve"> domain and a further durational increase of the focal syllable was employed (p. 1532)</w:t>
       </w:r>
     </w:p>
     <w:p>
@@ -1959,14 +3630,25 @@
           <w:szCs w:val="24"/>
         </w:rPr>
       </w:pPr>
-      <w:r>
-        <w:rPr>
-          <w:rFonts w:ascii="Arial" w:hAnsi="Arial" w:cs="Arial"/>
-          <w:bCs/>
-          <w:sz w:val="24"/>
-          <w:szCs w:val="24"/>
-        </w:rPr>
-        <w:t>Konietzko &amp; Winkler (2010)</w:t>
+      <w:proofErr w:type="spellStart"/>
+      <w:r>
+        <w:rPr>
+          <w:rFonts w:ascii="Arial" w:hAnsi="Arial" w:cs="Arial"/>
+          <w:bCs/>
+          <w:sz w:val="24"/>
+          <w:szCs w:val="24"/>
+        </w:rPr>
+        <w:t>Konietzko</w:t>
+      </w:r>
+      <w:proofErr w:type="spellEnd"/>
+      <w:r>
+        <w:rPr>
+          <w:rFonts w:ascii="Arial" w:hAnsi="Arial" w:cs="Arial"/>
+          <w:bCs/>
+          <w:sz w:val="24"/>
+          <w:szCs w:val="24"/>
+        </w:rPr>
+        <w:t xml:space="preserve"> &amp; Winkler (2010)</w:t>
       </w:r>
     </w:p>
     <w:p>
@@ -1980,6 +3662,7 @@
         <w:jc w:val="both"/>
         <w:rPr>
           <w:rFonts w:ascii="Arial" w:hAnsi="Arial" w:cs="Arial"/>
+          <w:b/>
           <w:bCs/>
           <w:sz w:val="24"/>
           <w:szCs w:val="24"/>
@@ -1994,22 +3677,175 @@
         </w:rPr>
         <w:t>Contrastive ellipsis</w:t>
       </w:r>
-    </w:p>
-    <w:p>
-      <w:pPr>
-        <w:spacing w:after="0" w:line="276" w:lineRule="auto"/>
-        <w:jc w:val="both"/>
-        <w:rPr>
-          <w:rFonts w:ascii="Arial" w:hAnsi="Arial" w:cs="Arial"/>
-          <w:bCs/>
-          <w:sz w:val="24"/>
-          <w:szCs w:val="24"/>
-        </w:rPr>
-      </w:pPr>
-    </w:p>
-    <w:p>
-      <w:pPr>
-        <w:jc w:val="both"/>
+      <w:r>
+        <w:rPr>
+          <w:rFonts w:ascii="Arial" w:hAnsi="Arial" w:cs="Arial"/>
+          <w:b/>
+          <w:bCs/>
+          <w:sz w:val="24"/>
+          <w:szCs w:val="24"/>
+        </w:rPr>
+        <w:br w:type="page"/>
+      </w:r>
+    </w:p>
+    <w:p>
+      <w:pPr>
+        <w:spacing w:after="0" w:line="276" w:lineRule="auto"/>
+        <w:jc w:val="both"/>
+        <w:rPr>
+          <w:rFonts w:ascii="Arial" w:hAnsi="Arial" w:cs="Arial"/>
+          <w:b/>
+          <w:bCs/>
+          <w:sz w:val="24"/>
+          <w:szCs w:val="24"/>
+        </w:rPr>
+      </w:pPr>
+    </w:p>
+    <w:p>
+      <w:pPr>
+        <w:spacing w:after="0" w:line="276" w:lineRule="auto"/>
+        <w:jc w:val="both"/>
+        <w:rPr>
+          <w:rFonts w:ascii="Arial" w:hAnsi="Arial" w:cs="Arial"/>
+          <w:bCs/>
+          <w:sz w:val="24"/>
+          <w:szCs w:val="24"/>
+        </w:rPr>
+      </w:pPr>
+      <w:r>
+        <w:rPr>
+          <w:rFonts w:ascii="Arial" w:hAnsi="Arial" w:cs="Arial"/>
+          <w:b/>
+          <w:bCs/>
+          <w:sz w:val="24"/>
+          <w:szCs w:val="24"/>
+        </w:rPr>
+        <w:t xml:space="preserve">Literature on </w:t>
+      </w:r>
+      <w:r>
+        <w:rPr>
+          <w:rFonts w:ascii="Arial" w:hAnsi="Arial" w:cs="Arial"/>
+          <w:b/>
+          <w:bCs/>
+          <w:sz w:val="24"/>
+          <w:szCs w:val="24"/>
+        </w:rPr>
+        <w:t>pitch accent and contrastive focus</w:t>
+      </w:r>
+    </w:p>
+    <w:p>
+      <w:pPr>
+        <w:spacing w:after="0" w:line="276" w:lineRule="auto"/>
+        <w:jc w:val="both"/>
+        <w:rPr>
+          <w:rFonts w:ascii="Arial" w:hAnsi="Arial" w:cs="Arial"/>
+          <w:bCs/>
+          <w:sz w:val="24"/>
+          <w:szCs w:val="24"/>
+        </w:rPr>
+      </w:pPr>
+    </w:p>
+    <w:p>
+      <w:pPr>
+        <w:spacing w:after="0" w:line="276" w:lineRule="auto"/>
+        <w:jc w:val="both"/>
+        <w:rPr>
+          <w:rFonts w:ascii="Arial" w:hAnsi="Arial" w:cs="Arial"/>
+          <w:bCs/>
+          <w:sz w:val="24"/>
+          <w:szCs w:val="24"/>
+        </w:rPr>
+      </w:pPr>
+      <w:r>
+        <w:rPr>
+          <w:rFonts w:ascii="Arial" w:hAnsi="Arial" w:cs="Arial"/>
+          <w:bCs/>
+          <w:sz w:val="24"/>
+          <w:szCs w:val="24"/>
+        </w:rPr>
+        <w:t>Beckman &amp; Ayers 1997</w:t>
+      </w:r>
+    </w:p>
+    <w:p>
+      <w:pPr>
+        <w:pStyle w:val="Listenabsatz"/>
+        <w:numPr>
+          <w:ilvl w:val="0"/>
+          <w:numId w:val="5"/>
+        </w:numPr>
+        <w:spacing w:after="0" w:line="276" w:lineRule="auto"/>
+        <w:jc w:val="both"/>
+        <w:rPr>
+          <w:rFonts w:ascii="Arial" w:hAnsi="Arial" w:cs="Arial"/>
+          <w:bCs/>
+          <w:sz w:val="24"/>
+          <w:szCs w:val="24"/>
+        </w:rPr>
+      </w:pPr>
+      <w:proofErr w:type="spellStart"/>
+      <w:r>
+        <w:rPr>
+          <w:rFonts w:ascii="Arial" w:hAnsi="Arial" w:cs="Arial"/>
+          <w:bCs/>
+          <w:sz w:val="24"/>
+          <w:szCs w:val="24"/>
+        </w:rPr>
+        <w:t>ToBI</w:t>
+      </w:r>
+      <w:proofErr w:type="spellEnd"/>
+    </w:p>
+    <w:p>
+      <w:pPr>
+        <w:pStyle w:val="Listenabsatz"/>
+        <w:numPr>
+          <w:ilvl w:val="0"/>
+          <w:numId w:val="5"/>
+        </w:numPr>
+        <w:spacing w:after="0" w:line="276" w:lineRule="auto"/>
+        <w:jc w:val="both"/>
+        <w:rPr>
+          <w:rFonts w:ascii="Arial" w:hAnsi="Arial" w:cs="Arial"/>
+          <w:bCs/>
+          <w:sz w:val="24"/>
+          <w:szCs w:val="24"/>
+        </w:rPr>
+      </w:pPr>
+      <w:r>
+        <w:rPr>
+          <w:rFonts w:ascii="Arial" w:hAnsi="Arial" w:cs="Arial"/>
+          <w:bCs/>
+          <w:sz w:val="24"/>
+          <w:szCs w:val="24"/>
+        </w:rPr>
+        <w:t>Use those terms to describe pitch accent in MA</w:t>
+      </w:r>
+    </w:p>
+    <w:p>
+      <w:pPr>
+        <w:spacing w:after="0" w:line="276" w:lineRule="auto"/>
+        <w:jc w:val="both"/>
+        <w:rPr>
+          <w:rFonts w:ascii="Arial" w:hAnsi="Arial" w:cs="Arial"/>
+          <w:bCs/>
+          <w:sz w:val="24"/>
+          <w:szCs w:val="24"/>
+        </w:rPr>
+      </w:pPr>
+    </w:p>
+    <w:p>
+      <w:pPr>
+        <w:spacing w:after="0" w:line="276" w:lineRule="auto"/>
+        <w:jc w:val="both"/>
+        <w:rPr>
+          <w:rFonts w:ascii="Arial" w:hAnsi="Arial" w:cs="Arial"/>
+          <w:bCs/>
+          <w:sz w:val="24"/>
+          <w:szCs w:val="24"/>
+        </w:rPr>
+      </w:pPr>
+    </w:p>
+    <w:p>
+      <w:pPr>
         <w:rPr>
           <w:rFonts w:ascii="Arial" w:hAnsi="Arial" w:cs="Arial"/>
           <w:b/>
@@ -2110,13 +3946,41 @@
           <w:szCs w:val="24"/>
         </w:rPr>
       </w:pPr>
-      <w:r>
-        <w:rPr>
-          <w:rFonts w:ascii="Arial" w:hAnsi="Arial" w:cs="Arial"/>
-          <w:sz w:val="24"/>
-          <w:szCs w:val="24"/>
-        </w:rPr>
-        <w:t>Brechtbau, Signatur: GJ 600.412 b</w:t>
+      <w:proofErr w:type="spellStart"/>
+      <w:r>
+        <w:rPr>
+          <w:rFonts w:ascii="Arial" w:hAnsi="Arial" w:cs="Arial"/>
+          <w:sz w:val="24"/>
+          <w:szCs w:val="24"/>
+        </w:rPr>
+        <w:t>Brechtbau</w:t>
+      </w:r>
+      <w:proofErr w:type="spellEnd"/>
+      <w:r>
+        <w:rPr>
+          <w:rFonts w:ascii="Arial" w:hAnsi="Arial" w:cs="Arial"/>
+          <w:sz w:val="24"/>
+          <w:szCs w:val="24"/>
+        </w:rPr>
+        <w:t xml:space="preserve">, </w:t>
+      </w:r>
+      <w:proofErr w:type="spellStart"/>
+      <w:r>
+        <w:rPr>
+          <w:rFonts w:ascii="Arial" w:hAnsi="Arial" w:cs="Arial"/>
+          <w:sz w:val="24"/>
+          <w:szCs w:val="24"/>
+        </w:rPr>
+        <w:t>Signatur</w:t>
+      </w:r>
+      <w:proofErr w:type="spellEnd"/>
+      <w:r>
+        <w:rPr>
+          <w:rFonts w:ascii="Arial" w:hAnsi="Arial" w:cs="Arial"/>
+          <w:sz w:val="24"/>
+          <w:szCs w:val="24"/>
+        </w:rPr>
+        <w:t>: GJ 600.412 b</w:t>
       </w:r>
     </w:p>
     <w:p>
@@ -2140,7 +4004,25 @@
           <w:sz w:val="24"/>
           <w:szCs w:val="24"/>
         </w:rPr>
-        <w:t>1999 version ausleihbar in UB</w:t>
+        <w:t xml:space="preserve">1999 version </w:t>
+      </w:r>
+      <w:proofErr w:type="spellStart"/>
+      <w:r>
+        <w:rPr>
+          <w:rFonts w:ascii="Arial" w:hAnsi="Arial" w:cs="Arial"/>
+          <w:sz w:val="24"/>
+          <w:szCs w:val="24"/>
+        </w:rPr>
+        <w:t>ausleihbar</w:t>
+      </w:r>
+      <w:proofErr w:type="spellEnd"/>
+      <w:r>
+        <w:rPr>
+          <w:rFonts w:ascii="Arial" w:hAnsi="Arial" w:cs="Arial"/>
+          <w:sz w:val="24"/>
+          <w:szCs w:val="24"/>
+        </w:rPr>
+        <w:t xml:space="preserve"> in UB</w:t>
       </w:r>
     </w:p>
     <w:p>
@@ -2415,7 +4297,25 @@
           <w:sz w:val="24"/>
           <w:szCs w:val="24"/>
         </w:rPr>
-        <w:t>Propose that sental-final default locations for focus interfere with the identification of focus in non-default positions from overtly marked constituents</w:t>
+        <w:t xml:space="preserve">Propose that </w:t>
+      </w:r>
+      <w:proofErr w:type="spellStart"/>
+      <w:r>
+        <w:rPr>
+          <w:rFonts w:ascii="Arial" w:hAnsi="Arial" w:cs="Arial"/>
+          <w:sz w:val="24"/>
+          <w:szCs w:val="24"/>
+        </w:rPr>
+        <w:t>sental</w:t>
+      </w:r>
+      <w:proofErr w:type="spellEnd"/>
+      <w:r>
+        <w:rPr>
+          <w:rFonts w:ascii="Arial" w:hAnsi="Arial" w:cs="Arial"/>
+          <w:sz w:val="24"/>
+          <w:szCs w:val="24"/>
+        </w:rPr>
+        <w:t>-final default locations for focus interfere with the identification of focus in non-default positions from overtly marked constituents</w:t>
       </w:r>
     </w:p>
     <w:p>
@@ -3150,13 +5050,23 @@
           <w:szCs w:val="24"/>
         </w:rPr>
       </w:pPr>
-      <w:r>
-        <w:rPr>
-          <w:rFonts w:ascii="Arial" w:hAnsi="Arial" w:cs="Arial"/>
-          <w:sz w:val="24"/>
-          <w:szCs w:val="24"/>
-        </w:rPr>
-        <w:t xml:space="preserve">i. e., investigating how contrastive pitch accent location interacts with global preferences for local correlates in the </w:t>
+      <w:proofErr w:type="spellStart"/>
+      <w:r>
+        <w:rPr>
+          <w:rFonts w:ascii="Arial" w:hAnsi="Arial" w:cs="Arial"/>
+          <w:sz w:val="24"/>
+          <w:szCs w:val="24"/>
+        </w:rPr>
+        <w:t>i</w:t>
+      </w:r>
+      <w:proofErr w:type="spellEnd"/>
+      <w:r>
+        <w:rPr>
+          <w:rFonts w:ascii="Arial" w:hAnsi="Arial" w:cs="Arial"/>
+          <w:sz w:val="24"/>
+          <w:szCs w:val="24"/>
+        </w:rPr>
+        <w:t xml:space="preserve">. e., investigating how contrastive pitch accent location interacts with global preferences for local correlates in the </w:t>
       </w:r>
       <w:r>
         <w:rPr>
@@ -3311,7 +5221,79 @@
           <w:sz w:val="24"/>
           <w:szCs w:val="24"/>
         </w:rPr>
-        <w:t>2x2 design with remnant type (ObjectRem vs. SubjectRem) and pitch accent location (ObjectPA vs. SubjectPA)</w:t>
+        <w:t>2x2 design with remnant type (</w:t>
+      </w:r>
+      <w:proofErr w:type="spellStart"/>
+      <w:r>
+        <w:rPr>
+          <w:rFonts w:ascii="Arial" w:hAnsi="Arial" w:cs="Arial"/>
+          <w:sz w:val="24"/>
+          <w:szCs w:val="24"/>
+        </w:rPr>
+        <w:t>ObjectRem</w:t>
+      </w:r>
+      <w:proofErr w:type="spellEnd"/>
+      <w:r>
+        <w:rPr>
+          <w:rFonts w:ascii="Arial" w:hAnsi="Arial" w:cs="Arial"/>
+          <w:sz w:val="24"/>
+          <w:szCs w:val="24"/>
+        </w:rPr>
+        <w:t xml:space="preserve"> vs. </w:t>
+      </w:r>
+      <w:proofErr w:type="spellStart"/>
+      <w:r>
+        <w:rPr>
+          <w:rFonts w:ascii="Arial" w:hAnsi="Arial" w:cs="Arial"/>
+          <w:sz w:val="24"/>
+          <w:szCs w:val="24"/>
+        </w:rPr>
+        <w:t>SubjectRem</w:t>
+      </w:r>
+      <w:proofErr w:type="spellEnd"/>
+      <w:r>
+        <w:rPr>
+          <w:rFonts w:ascii="Arial" w:hAnsi="Arial" w:cs="Arial"/>
+          <w:sz w:val="24"/>
+          <w:szCs w:val="24"/>
+        </w:rPr>
+        <w:t>) and pitch accent location (</w:t>
+      </w:r>
+      <w:proofErr w:type="spellStart"/>
+      <w:r>
+        <w:rPr>
+          <w:rFonts w:ascii="Arial" w:hAnsi="Arial" w:cs="Arial"/>
+          <w:sz w:val="24"/>
+          <w:szCs w:val="24"/>
+        </w:rPr>
+        <w:t>ObjectPA</w:t>
+      </w:r>
+      <w:proofErr w:type="spellEnd"/>
+      <w:r>
+        <w:rPr>
+          <w:rFonts w:ascii="Arial" w:hAnsi="Arial" w:cs="Arial"/>
+          <w:sz w:val="24"/>
+          <w:szCs w:val="24"/>
+        </w:rPr>
+        <w:t xml:space="preserve"> vs. </w:t>
+      </w:r>
+      <w:proofErr w:type="spellStart"/>
+      <w:r>
+        <w:rPr>
+          <w:rFonts w:ascii="Arial" w:hAnsi="Arial" w:cs="Arial"/>
+          <w:sz w:val="24"/>
+          <w:szCs w:val="24"/>
+        </w:rPr>
+        <w:t>SubjectPA</w:t>
+      </w:r>
+      <w:proofErr w:type="spellEnd"/>
+      <w:r>
+        <w:rPr>
+          <w:rFonts w:ascii="Arial" w:hAnsi="Arial" w:cs="Arial"/>
+          <w:sz w:val="24"/>
+          <w:szCs w:val="24"/>
+        </w:rPr>
+        <w:t>)</w:t>
       </w:r>
     </w:p>
     <w:p>
@@ -3456,37 +5438,65 @@
           <w:sz w:val="24"/>
           <w:szCs w:val="24"/>
         </w:rPr>
-        <w:t>reflects the prioritization of syntactic over prosodic information in the interpretation of ellipsis. While pitch accent type and location clearly guides processing expectations, it would appear that the syntactic information has a more robust effect when it comes to interpreting ellipsis.</w:t>
-      </w:r>
-    </w:p>
-    <w:p>
-      <w:pPr>
-        <w:spacing w:after="0" w:line="276" w:lineRule="auto"/>
-        <w:jc w:val="both"/>
-        <w:rPr>
-          <w:rFonts w:ascii="Arial" w:hAnsi="Arial" w:cs="Arial"/>
-          <w:sz w:val="24"/>
-          <w:szCs w:val="24"/>
-        </w:rPr>
-      </w:pPr>
-    </w:p>
-    <w:p>
-      <w:pPr>
-        <w:spacing w:after="0" w:line="276" w:lineRule="auto"/>
-        <w:jc w:val="both"/>
-        <w:rPr>
-          <w:rFonts w:ascii="Arial" w:hAnsi="Arial" w:cs="Arial"/>
-          <w:sz w:val="24"/>
-          <w:szCs w:val="24"/>
-        </w:rPr>
-      </w:pPr>
-      <w:r>
-        <w:rPr>
-          <w:rFonts w:ascii="Arial" w:hAnsi="Arial" w:cs="Arial"/>
-          <w:sz w:val="24"/>
-          <w:szCs w:val="24"/>
-        </w:rPr>
-        <w:t>Rasekhi &amp; Harris (2021)</w:t>
+        <w:t xml:space="preserve">reflects the prioritization of syntactic over prosodic information in the interpretation of ellipsis. While pitch accent type and location clearly </w:t>
+      </w:r>
+      <w:proofErr w:type="gramStart"/>
+      <w:r>
+        <w:rPr>
+          <w:rFonts w:ascii="Arial" w:hAnsi="Arial" w:cs="Arial"/>
+          <w:sz w:val="24"/>
+          <w:szCs w:val="24"/>
+        </w:rPr>
+        <w:t>guides</w:t>
+      </w:r>
+      <w:proofErr w:type="gramEnd"/>
+      <w:r>
+        <w:rPr>
+          <w:rFonts w:ascii="Arial" w:hAnsi="Arial" w:cs="Arial"/>
+          <w:sz w:val="24"/>
+          <w:szCs w:val="24"/>
+        </w:rPr>
+        <w:t xml:space="preserve"> processing expectations, it would appear that the syntactic information has a more robust effect when it comes to interpreting ellipsis.</w:t>
+      </w:r>
+    </w:p>
+    <w:p>
+      <w:pPr>
+        <w:spacing w:after="0" w:line="276" w:lineRule="auto"/>
+        <w:jc w:val="both"/>
+        <w:rPr>
+          <w:rFonts w:ascii="Arial" w:hAnsi="Arial" w:cs="Arial"/>
+          <w:sz w:val="24"/>
+          <w:szCs w:val="24"/>
+        </w:rPr>
+      </w:pPr>
+    </w:p>
+    <w:p>
+      <w:pPr>
+        <w:spacing w:after="0" w:line="276" w:lineRule="auto"/>
+        <w:jc w:val="both"/>
+        <w:rPr>
+          <w:rFonts w:ascii="Arial" w:hAnsi="Arial" w:cs="Arial"/>
+          <w:sz w:val="24"/>
+          <w:szCs w:val="24"/>
+        </w:rPr>
+      </w:pPr>
+      <w:proofErr w:type="spellStart"/>
+      <w:r>
+        <w:rPr>
+          <w:rFonts w:ascii="Arial" w:hAnsi="Arial" w:cs="Arial"/>
+          <w:sz w:val="24"/>
+          <w:szCs w:val="24"/>
+        </w:rPr>
+        <w:t>Rasekhi</w:t>
+      </w:r>
+      <w:proofErr w:type="spellEnd"/>
+      <w:r>
+        <w:rPr>
+          <w:rFonts w:ascii="Arial" w:hAnsi="Arial" w:cs="Arial"/>
+          <w:sz w:val="24"/>
+          <w:szCs w:val="24"/>
+        </w:rPr>
+        <w:t xml:space="preserve"> &amp; Harris (2021)</w:t>
       </w:r>
     </w:p>
     <w:p>
@@ -3654,7 +5664,25 @@
           <w:sz w:val="24"/>
           <w:szCs w:val="24"/>
         </w:rPr>
-        <w:t>“processer prefers to contrast the remnant with the closest possible DP, typically the object” (p. 4), re-formulation of locality bias defined in literature mentioned above</w:t>
+        <w:t>“</w:t>
+      </w:r>
+      <w:proofErr w:type="gramStart"/>
+      <w:r>
+        <w:rPr>
+          <w:rFonts w:ascii="Arial" w:hAnsi="Arial" w:cs="Arial"/>
+          <w:sz w:val="24"/>
+          <w:szCs w:val="24"/>
+        </w:rPr>
+        <w:t>processer</w:t>
+      </w:r>
+      <w:proofErr w:type="gramEnd"/>
+      <w:r>
+        <w:rPr>
+          <w:rFonts w:ascii="Arial" w:hAnsi="Arial" w:cs="Arial"/>
+          <w:sz w:val="24"/>
+          <w:szCs w:val="24"/>
+        </w:rPr>
+        <w:t xml:space="preserve"> prefers to contrast the remnant with the closest possible DP, typically the object” (p. 4), re-formulation of locality bias defined in literature mentioned above</w:t>
       </w:r>
     </w:p>
     <w:p>
@@ -3728,13 +5756,23 @@
         </w:rPr>
         <w:t>“</w:t>
       </w:r>
-      <w:r>
-        <w:rPr>
-          <w:rFonts w:ascii="Arial" w:hAnsi="Arial" w:cs="Arial"/>
-          <w:sz w:val="24"/>
-          <w:szCs w:val="24"/>
-        </w:rPr>
-        <w:t xml:space="preserve">licensing of ellipsis is sensitive to information status of constituents </w:t>
+      <w:proofErr w:type="gramStart"/>
+      <w:r>
+        <w:rPr>
+          <w:rFonts w:ascii="Arial" w:hAnsi="Arial" w:cs="Arial"/>
+          <w:sz w:val="24"/>
+          <w:szCs w:val="24"/>
+        </w:rPr>
+        <w:t>licensing</w:t>
+      </w:r>
+      <w:proofErr w:type="gramEnd"/>
+      <w:r>
+        <w:rPr>
+          <w:rFonts w:ascii="Arial" w:hAnsi="Arial" w:cs="Arial"/>
+          <w:sz w:val="24"/>
+          <w:szCs w:val="24"/>
+        </w:rPr>
+        <w:t xml:space="preserve"> of ellipsis is sensitive to information status of constituents </w:t>
       </w:r>
       <w:r>
         <w:rPr>
@@ -3796,7 +5834,29 @@
           <w:sz w:val="24"/>
           <w:szCs w:val="24"/>
         </w:rPr>
-        <w:t>In silent reading, comprehenders thus default to the object DP as the location for contrastive accent. However, information structural factors, such as explicit and implicit marking of pitch accent or the location of a contrastive adjective (11), may overturn the default, so that a remnant is paired with a non-local correlate</w:t>
+        <w:t xml:space="preserve">In silent reading, </w:t>
+      </w:r>
+      <w:proofErr w:type="spellStart"/>
+      <w:r>
+        <w:rPr>
+          <w:rFonts w:ascii="Arial" w:hAnsi="Arial" w:cs="Arial"/>
+          <w:b/>
+          <w:bCs/>
+          <w:sz w:val="24"/>
+          <w:szCs w:val="24"/>
+        </w:rPr>
+        <w:t>comprehenders</w:t>
+      </w:r>
+      <w:proofErr w:type="spellEnd"/>
+      <w:r>
+        <w:rPr>
+          <w:rFonts w:ascii="Arial" w:hAnsi="Arial" w:cs="Arial"/>
+          <w:b/>
+          <w:bCs/>
+          <w:sz w:val="24"/>
+          <w:szCs w:val="24"/>
+        </w:rPr>
+        <w:t xml:space="preserve"> thus default to the object DP as the location for contrastive accent. However, information structural factors, such as explicit and implicit marking of pitch accent or the location of a contrastive adjective (11), may overturn the default, so that a remnant is paired with a non-local correlate</w:t>
       </w:r>
       <w:r>
         <w:rPr>
@@ -5851,7 +7911,7 @@
         <w:rFonts w:ascii="Courier New" w:hAnsi="Courier New" w:cs="Courier New" w:hint="default"/>
       </w:rPr>
     </w:lvl>
-    <w:lvl w:ilvl="2" w:tplc="04090005" w:tentative="1">
+    <w:lvl w:ilvl="2" w:tplc="04090005">
       <w:start w:val="1"/>
       <w:numFmt w:val="bullet"/>
       <w:lvlText w:val=""/>

</xml_diff>

<commit_message>
improved hypotheses and stimuli
</commit_message>
<xml_diff>
--- a/0 Literature/1 overview of literature.docx
+++ b/0 Literature/1 overview of literature.docx
@@ -90,45 +90,14 @@
           <w:szCs w:val="24"/>
         </w:rPr>
       </w:pPr>
-      <w:proofErr w:type="spellStart"/>
-      <w:r>
-        <w:rPr>
-          <w:rFonts w:ascii="Arial" w:hAnsi="Arial" w:cs="Arial"/>
-          <w:bCs/>
-          <w:sz w:val="24"/>
-          <w:szCs w:val="24"/>
-        </w:rPr>
-        <w:t>Sedarous</w:t>
-      </w:r>
-      <w:proofErr w:type="spellEnd"/>
-      <w:r>
-        <w:rPr>
-          <w:rFonts w:ascii="Arial" w:hAnsi="Arial" w:cs="Arial"/>
-          <w:bCs/>
-          <w:sz w:val="24"/>
-          <w:szCs w:val="24"/>
-        </w:rPr>
-        <w:t xml:space="preserve"> &amp; </w:t>
-      </w:r>
-      <w:proofErr w:type="spellStart"/>
-      <w:r>
-        <w:rPr>
-          <w:rFonts w:ascii="Arial" w:hAnsi="Arial" w:cs="Arial"/>
-          <w:bCs/>
-          <w:sz w:val="24"/>
-          <w:szCs w:val="24"/>
-        </w:rPr>
-        <w:t>Namboodiripad</w:t>
-      </w:r>
-      <w:proofErr w:type="spellEnd"/>
-      <w:r>
-        <w:rPr>
-          <w:rFonts w:ascii="Arial" w:hAnsi="Arial" w:cs="Arial"/>
-          <w:bCs/>
-          <w:sz w:val="24"/>
-          <w:szCs w:val="24"/>
-        </w:rPr>
-        <w:t xml:space="preserve"> (20</w:t>
+      <w:r>
+        <w:rPr>
+          <w:rFonts w:ascii="Arial" w:hAnsi="Arial" w:cs="Arial"/>
+          <w:bCs/>
+          <w:sz w:val="24"/>
+          <w:szCs w:val="24"/>
+        </w:rPr>
+        <w:t>Sedarous &amp; Namboodiripad (20</w:t>
       </w:r>
       <w:r>
         <w:rPr>
@@ -451,27 +420,7 @@
           <w:sz w:val="24"/>
           <w:szCs w:val="24"/>
         </w:rPr>
-        <w:t xml:space="preserve">Record directly in </w:t>
-      </w:r>
-      <w:proofErr w:type="spellStart"/>
-      <w:r>
-        <w:rPr>
-          <w:rFonts w:ascii="Arial" w:hAnsi="Arial" w:cs="Arial"/>
-          <w:bCs/>
-          <w:sz w:val="24"/>
-          <w:szCs w:val="24"/>
-        </w:rPr>
-        <w:t>Praat</w:t>
-      </w:r>
-      <w:proofErr w:type="spellEnd"/>
-      <w:r>
-        <w:rPr>
-          <w:rFonts w:ascii="Arial" w:hAnsi="Arial" w:cs="Arial"/>
-          <w:bCs/>
-          <w:sz w:val="24"/>
-          <w:szCs w:val="24"/>
-        </w:rPr>
-        <w:t xml:space="preserve"> (or other software)</w:t>
+        <w:t>Record directly in Praat (or other software)</w:t>
       </w:r>
     </w:p>
     <w:p>
@@ -523,27 +472,7 @@
           <w:sz w:val="24"/>
           <w:szCs w:val="24"/>
         </w:rPr>
-        <w:t xml:space="preserve">Inhale and </w:t>
-      </w:r>
-      <w:proofErr w:type="spellStart"/>
-      <w:r>
-        <w:rPr>
-          <w:rFonts w:ascii="Arial" w:hAnsi="Arial" w:cs="Arial"/>
-          <w:bCs/>
-          <w:sz w:val="24"/>
-          <w:szCs w:val="24"/>
-        </w:rPr>
-        <w:t>exhalte</w:t>
-      </w:r>
-      <w:proofErr w:type="spellEnd"/>
-      <w:r>
-        <w:rPr>
-          <w:rFonts w:ascii="Arial" w:hAnsi="Arial" w:cs="Arial"/>
-          <w:bCs/>
-          <w:sz w:val="24"/>
-          <w:szCs w:val="24"/>
-        </w:rPr>
-        <w:t xml:space="preserve"> between each sentence</w:t>
+        <w:t>Inhale and exhalte between each sentence</w:t>
       </w:r>
     </w:p>
     <w:p>
@@ -777,47 +706,7 @@
           <w:sz w:val="24"/>
           <w:szCs w:val="24"/>
         </w:rPr>
-        <w:t xml:space="preserve">How to set up the experiment in </w:t>
-      </w:r>
-      <w:proofErr w:type="spellStart"/>
-      <w:r>
-        <w:rPr>
-          <w:rFonts w:ascii="Arial" w:hAnsi="Arial" w:cs="Arial"/>
-          <w:bCs/>
-          <w:sz w:val="24"/>
-          <w:szCs w:val="24"/>
-        </w:rPr>
-        <w:t>praat</w:t>
-      </w:r>
-      <w:proofErr w:type="spellEnd"/>
-      <w:r>
-        <w:rPr>
-          <w:rFonts w:ascii="Arial" w:hAnsi="Arial" w:cs="Arial"/>
-          <w:bCs/>
-          <w:sz w:val="24"/>
-          <w:szCs w:val="24"/>
-        </w:rPr>
-        <w:t xml:space="preserve">? Pp. 8-9 In </w:t>
-      </w:r>
-      <w:proofErr w:type="spellStart"/>
-      <w:r>
-        <w:rPr>
-          <w:rFonts w:ascii="Arial" w:hAnsi="Arial" w:cs="Arial"/>
-          <w:bCs/>
-          <w:sz w:val="24"/>
-          <w:szCs w:val="24"/>
-        </w:rPr>
-        <w:t>Qualtics</w:t>
-      </w:r>
-      <w:proofErr w:type="spellEnd"/>
-      <w:r>
-        <w:rPr>
-          <w:rFonts w:ascii="Arial" w:hAnsi="Arial" w:cs="Arial"/>
-          <w:bCs/>
-          <w:sz w:val="24"/>
-          <w:szCs w:val="24"/>
-        </w:rPr>
-        <w:t>? Pp. 9-13</w:t>
+        <w:t>How to set up the experiment in praat? Pp. 8-9 In Qualtics? Pp. 9-13</w:t>
       </w:r>
     </w:p>
     <w:p>
@@ -895,27 +784,7 @@
           <w:sz w:val="24"/>
           <w:szCs w:val="24"/>
         </w:rPr>
-        <w:t xml:space="preserve">How to use </w:t>
-      </w:r>
-      <w:proofErr w:type="spellStart"/>
-      <w:r>
-        <w:rPr>
-          <w:rFonts w:ascii="Arial" w:hAnsi="Arial" w:cs="Arial"/>
-          <w:bCs/>
-          <w:sz w:val="24"/>
-          <w:szCs w:val="24"/>
-        </w:rPr>
-        <w:t>penncontroller</w:t>
-      </w:r>
-      <w:proofErr w:type="spellEnd"/>
-      <w:r>
-        <w:rPr>
-          <w:rFonts w:ascii="Arial" w:hAnsi="Arial" w:cs="Arial"/>
-          <w:bCs/>
-          <w:sz w:val="24"/>
-          <w:szCs w:val="24"/>
-        </w:rPr>
-        <w:t xml:space="preserve"> for ibex? Pp. 14-17</w:t>
+        <w:t>How to use penncontroller for ibex? Pp. 14-17</w:t>
       </w:r>
     </w:p>
     <w:p>
@@ -958,51 +827,32 @@
           <w:sz w:val="24"/>
           <w:szCs w:val="24"/>
         </w:rPr>
-        <w:t xml:space="preserve">Section 8 of Gibson, Piantadosi, and </w:t>
-      </w:r>
-      <w:proofErr w:type="spellStart"/>
-      <w:r>
-        <w:rPr>
-          <w:rFonts w:ascii="Arial" w:hAnsi="Arial" w:cs="Arial"/>
-          <w:sz w:val="24"/>
-          <w:szCs w:val="24"/>
-        </w:rPr>
-        <w:t>Fedorenko</w:t>
-      </w:r>
-      <w:proofErr w:type="spellEnd"/>
-      <w:r>
-        <w:rPr>
-          <w:rFonts w:ascii="Arial" w:hAnsi="Arial" w:cs="Arial"/>
-          <w:sz w:val="24"/>
-          <w:szCs w:val="24"/>
-        </w:rPr>
-        <w:t xml:space="preserve"> (2011)</w:t>
-      </w:r>
-    </w:p>
-    <w:p>
-      <w:pPr>
-        <w:spacing w:after="0" w:line="276" w:lineRule="auto"/>
-        <w:jc w:val="both"/>
-        <w:rPr>
-          <w:rFonts w:ascii="Arial" w:hAnsi="Arial" w:cs="Arial"/>
-          <w:bCs/>
-          <w:sz w:val="24"/>
-          <w:szCs w:val="24"/>
-        </w:rPr>
-      </w:pPr>
-    </w:p>
-    <w:p>
-      <w:pPr>
-        <w:spacing w:after="0" w:line="276" w:lineRule="auto"/>
-        <w:jc w:val="both"/>
-        <w:rPr>
-          <w:rFonts w:ascii="Arial" w:hAnsi="Arial" w:cs="Arial"/>
-          <w:bCs/>
-          <w:sz w:val="24"/>
-          <w:szCs w:val="24"/>
-        </w:rPr>
-      </w:pPr>
-      <w:proofErr w:type="spellStart"/>
+        <w:t>Section 8 of Gibson, Piantadosi, and Fedorenko (2011)</w:t>
+      </w:r>
+    </w:p>
+    <w:p>
+      <w:pPr>
+        <w:spacing w:after="0" w:line="276" w:lineRule="auto"/>
+        <w:jc w:val="both"/>
+        <w:rPr>
+          <w:rFonts w:ascii="Arial" w:hAnsi="Arial" w:cs="Arial"/>
+          <w:bCs/>
+          <w:sz w:val="24"/>
+          <w:szCs w:val="24"/>
+        </w:rPr>
+      </w:pPr>
+    </w:p>
+    <w:p>
+      <w:pPr>
+        <w:spacing w:after="0" w:line="276" w:lineRule="auto"/>
+        <w:jc w:val="both"/>
+        <w:rPr>
+          <w:rFonts w:ascii="Arial" w:hAnsi="Arial" w:cs="Arial"/>
+          <w:bCs/>
+          <w:sz w:val="24"/>
+          <w:szCs w:val="24"/>
+        </w:rPr>
+      </w:pPr>
       <w:r>
         <w:rPr>
           <w:rFonts w:ascii="Arial" w:hAnsi="Arial" w:cs="Arial"/>
@@ -1012,7 +862,6 @@
         </w:rPr>
         <w:t>Bross</w:t>
       </w:r>
-      <w:proofErr w:type="spellEnd"/>
       <w:r>
         <w:rPr>
           <w:rFonts w:ascii="Arial" w:hAnsi="Arial" w:cs="Arial"/>
@@ -1090,25 +939,7 @@
           <w:szCs w:val="24"/>
         </w:rPr>
         <w:lastRenderedPageBreak/>
-        <w:t xml:space="preserve">In addition to your sentences of interest, include some grammatical and some completely ill-formed sentences -&gt; can be used as anchor values against which to interpret the actual data and to check whether participants filled </w:t>
-      </w:r>
-      <w:proofErr w:type="spellStart"/>
-      <w:r>
-        <w:rPr>
-          <w:rFonts w:ascii="Arial" w:hAnsi="Arial" w:cs="Arial"/>
-          <w:sz w:val="24"/>
-          <w:szCs w:val="24"/>
-        </w:rPr>
-        <w:t>our</w:t>
-      </w:r>
-      <w:proofErr w:type="spellEnd"/>
-      <w:r>
-        <w:rPr>
-          <w:rFonts w:ascii="Arial" w:hAnsi="Arial" w:cs="Arial"/>
-          <w:sz w:val="24"/>
-          <w:szCs w:val="24"/>
-        </w:rPr>
-        <w:t xml:space="preserve"> the questionnaire randomly or not</w:t>
+        <w:t>In addition to your sentences of interest, include some grammatical and some completely ill-formed sentences -&gt; can be used as anchor values against which to interpret the actual data and to check whether participants filled our the questionnaire randomly or not</w:t>
       </w:r>
     </w:p>
     <w:p>
@@ -1131,43 +962,7 @@
           <w:sz w:val="24"/>
           <w:szCs w:val="24"/>
         </w:rPr>
-        <w:t xml:space="preserve">Present participants with acceptable and unacceptable sentences at the beginning of the study (as recommended by </w:t>
-      </w:r>
-      <w:proofErr w:type="spellStart"/>
-      <w:r>
-        <w:rPr>
-          <w:rFonts w:ascii="Arial" w:hAnsi="Arial" w:cs="Arial"/>
-          <w:sz w:val="24"/>
-          <w:szCs w:val="24"/>
-        </w:rPr>
-        <w:t>Sedarous</w:t>
-      </w:r>
-      <w:proofErr w:type="spellEnd"/>
-      <w:r>
-        <w:rPr>
-          <w:rFonts w:ascii="Arial" w:hAnsi="Arial" w:cs="Arial"/>
-          <w:sz w:val="24"/>
-          <w:szCs w:val="24"/>
-        </w:rPr>
-        <w:t xml:space="preserve"> &amp; </w:t>
-      </w:r>
-      <w:proofErr w:type="spellStart"/>
-      <w:r>
-        <w:rPr>
-          <w:rFonts w:ascii="Arial" w:hAnsi="Arial" w:cs="Arial"/>
-          <w:sz w:val="24"/>
-          <w:szCs w:val="24"/>
-        </w:rPr>
-        <w:t>Namboodiripad</w:t>
-      </w:r>
-      <w:proofErr w:type="spellEnd"/>
-      <w:r>
-        <w:rPr>
-          <w:rFonts w:ascii="Arial" w:hAnsi="Arial" w:cs="Arial"/>
-          <w:sz w:val="24"/>
-          <w:szCs w:val="24"/>
-        </w:rPr>
-        <w:t xml:space="preserve"> 2019: 6)</w:t>
+        <w:t>Present participants with acceptable and unacceptable sentences at the beginning of the study (as recommended by Sedarous &amp; Namboodiripad 2019: 6)</w:t>
       </w:r>
     </w:p>
     <w:p>
@@ -1506,18 +1301,8 @@
           <w:sz w:val="24"/>
           <w:szCs w:val="24"/>
         </w:rPr>
-        <w:t xml:space="preserve">Experiment 3: testing the influence of pitch accent on interpretation of ambiguous </w:t>
-      </w:r>
-      <w:proofErr w:type="spellStart"/>
-      <w:r>
-        <w:rPr>
-          <w:rFonts w:ascii="Arial" w:hAnsi="Arial" w:cs="Arial"/>
-          <w:sz w:val="24"/>
-          <w:szCs w:val="24"/>
-        </w:rPr>
-        <w:t>replacives</w:t>
-      </w:r>
-      <w:proofErr w:type="spellEnd"/>
+        <w:t>Experiment 3: testing the influence of pitch accent on interpretation of ambiguous replacives</w:t>
+      </w:r>
     </w:p>
     <w:p>
       <w:pPr>
@@ -1585,25 +1370,7 @@
           <w:sz w:val="24"/>
           <w:szCs w:val="24"/>
         </w:rPr>
-        <w:t xml:space="preserve">Position of pitch accent significantly affected the </w:t>
-      </w:r>
-      <w:proofErr w:type="spellStart"/>
-      <w:r>
-        <w:rPr>
-          <w:rFonts w:ascii="Arial" w:hAnsi="Arial" w:cs="Arial"/>
-          <w:sz w:val="24"/>
-          <w:szCs w:val="24"/>
-        </w:rPr>
-        <w:t>choise</w:t>
-      </w:r>
-      <w:proofErr w:type="spellEnd"/>
-      <w:r>
-        <w:rPr>
-          <w:rFonts w:ascii="Arial" w:hAnsi="Arial" w:cs="Arial"/>
-          <w:sz w:val="24"/>
-          <w:szCs w:val="24"/>
-        </w:rPr>
-        <w:t xml:space="preserve"> of correlate of the replacive</w:t>
+        <w:t>Position of pitch accent significantly affected the choise of correlate of the replacive</w:t>
       </w:r>
     </w:p>
     <w:p>
@@ -1699,9 +1466,8 @@
           <w:szCs w:val="24"/>
         </w:rPr>
         <w:lastRenderedPageBreak/>
-        <w:t xml:space="preserve">Literature on </w:t>
-      </w:r>
-      <w:proofErr w:type="spellStart"/>
+        <w:t>Literature on is</w:t>
+      </w:r>
       <w:r>
         <w:rPr>
           <w:rFonts w:ascii="Arial" w:hAnsi="Arial" w:cs="Arial"/>
@@ -1710,9 +1476,8 @@
           <w:sz w:val="24"/>
           <w:szCs w:val="24"/>
         </w:rPr>
-        <w:t>isueness</w:t>
-      </w:r>
-      <w:proofErr w:type="spellEnd"/>
+        <w:t>s</w:t>
+      </w:r>
       <w:r>
         <w:rPr>
           <w:rFonts w:ascii="Arial" w:hAnsi="Arial" w:cs="Arial"/>
@@ -1721,6 +1486,16 @@
           <w:sz w:val="24"/>
           <w:szCs w:val="24"/>
         </w:rPr>
+        <w:t>ueness</w:t>
+      </w:r>
+      <w:r>
+        <w:rPr>
+          <w:rFonts w:ascii="Arial" w:hAnsi="Arial" w:cs="Arial"/>
+          <w:b/>
+          <w:bCs/>
+          <w:sz w:val="24"/>
+          <w:szCs w:val="24"/>
+        </w:rPr>
         <w:t xml:space="preserve"> (in combination with contrastive focus)</w:t>
       </w:r>
     </w:p>
@@ -1748,25 +1523,14 @@
           <w:szCs w:val="24"/>
         </w:rPr>
       </w:pPr>
-      <w:proofErr w:type="spellStart"/>
-      <w:r>
-        <w:rPr>
-          <w:rFonts w:ascii="Arial" w:hAnsi="Arial" w:cs="Arial"/>
-          <w:bCs/>
-          <w:sz w:val="24"/>
-          <w:szCs w:val="24"/>
-        </w:rPr>
-        <w:t>Koev</w:t>
-      </w:r>
-      <w:proofErr w:type="spellEnd"/>
-      <w:r>
-        <w:rPr>
-          <w:rFonts w:ascii="Arial" w:hAnsi="Arial" w:cs="Arial"/>
-          <w:bCs/>
-          <w:sz w:val="24"/>
-          <w:szCs w:val="24"/>
-        </w:rPr>
-        <w:t xml:space="preserve"> 2018</w:t>
+      <w:r>
+        <w:rPr>
+          <w:rFonts w:ascii="Arial" w:hAnsi="Arial" w:cs="Arial"/>
+          <w:bCs/>
+          <w:sz w:val="24"/>
+          <w:szCs w:val="24"/>
+        </w:rPr>
+        <w:t>Koev 2018</w:t>
       </w:r>
     </w:p>
     <w:p>
@@ -1811,25 +1575,14 @@
           <w:szCs w:val="24"/>
         </w:rPr>
       </w:pPr>
-      <w:proofErr w:type="spellStart"/>
-      <w:r>
-        <w:rPr>
-          <w:rFonts w:ascii="Arial" w:hAnsi="Arial" w:cs="Arial"/>
-          <w:bCs/>
-          <w:sz w:val="24"/>
-          <w:szCs w:val="24"/>
-        </w:rPr>
-        <w:t>Koev’s</w:t>
-      </w:r>
-      <w:proofErr w:type="spellEnd"/>
-      <w:r>
-        <w:rPr>
-          <w:rFonts w:ascii="Arial" w:hAnsi="Arial" w:cs="Arial"/>
-          <w:bCs/>
-          <w:sz w:val="24"/>
-          <w:szCs w:val="24"/>
-        </w:rPr>
-        <w:t xml:space="preserve"> proposal: differentiate between three specific notions of at-issueness</w:t>
+      <w:r>
+        <w:rPr>
+          <w:rFonts w:ascii="Arial" w:hAnsi="Arial" w:cs="Arial"/>
+          <w:bCs/>
+          <w:sz w:val="24"/>
+          <w:szCs w:val="24"/>
+        </w:rPr>
+        <w:t>Koev’s proposal: differentiate between three specific notions of at-issueness</w:t>
       </w:r>
     </w:p>
     <w:p>
@@ -1907,7 +1660,59 @@
           <w:sz w:val="24"/>
           <w:szCs w:val="24"/>
         </w:rPr>
-        <w:t>not relevant for MA thesis because all stimuli are declarative sentences</w:t>
+        <w:t>Based on the assumption that “topicality is the main organizing principle of discourse” (p. 2)</w:t>
+      </w:r>
+    </w:p>
+    <w:p>
+      <w:pPr>
+        <w:pStyle w:val="Listenabsatz"/>
+        <w:numPr>
+          <w:ilvl w:val="2"/>
+          <w:numId w:val="6"/>
+        </w:numPr>
+        <w:spacing w:after="0" w:line="276" w:lineRule="auto"/>
+        <w:jc w:val="both"/>
+        <w:rPr>
+          <w:rFonts w:ascii="Arial" w:hAnsi="Arial" w:cs="Arial"/>
+          <w:bCs/>
+          <w:sz w:val="24"/>
+          <w:szCs w:val="24"/>
+        </w:rPr>
+      </w:pPr>
+      <w:r>
+        <w:rPr>
+          <w:rFonts w:ascii="Arial" w:hAnsi="Arial" w:cs="Arial"/>
+          <w:bCs/>
+          <w:sz w:val="24"/>
+          <w:szCs w:val="24"/>
+        </w:rPr>
+        <w:t>From this perspective, at-issue content is only “that part of the utterance meaning that is intended to address the question under discussion, where the intention is felicitous if this meaning is presented as relevant to that question” (p. 2)</w:t>
+      </w:r>
+    </w:p>
+    <w:p>
+      <w:pPr>
+        <w:pStyle w:val="Listenabsatz"/>
+        <w:numPr>
+          <w:ilvl w:val="2"/>
+          <w:numId w:val="6"/>
+        </w:numPr>
+        <w:spacing w:after="0" w:line="276" w:lineRule="auto"/>
+        <w:jc w:val="both"/>
+        <w:rPr>
+          <w:rFonts w:ascii="Arial" w:hAnsi="Arial" w:cs="Arial"/>
+          <w:b/>
+          <w:sz w:val="24"/>
+          <w:szCs w:val="24"/>
+        </w:rPr>
+      </w:pPr>
+      <w:r>
+        <w:rPr>
+          <w:rFonts w:ascii="Arial" w:hAnsi="Arial" w:cs="Arial"/>
+          <w:b/>
+          <w:sz w:val="24"/>
+          <w:szCs w:val="24"/>
+        </w:rPr>
+        <w:t>This definition is relevant if we end up using stimuli with preceding questions</w:t>
       </w:r>
     </w:p>
     <w:p>
@@ -2003,47 +1808,7 @@
           <w:sz w:val="24"/>
           <w:szCs w:val="24"/>
         </w:rPr>
-        <w:t xml:space="preserve">According to Stalnaker, </w:t>
-      </w:r>
-      <w:proofErr w:type="spellStart"/>
-      <w:r>
-        <w:rPr>
-          <w:rFonts w:ascii="Arial" w:hAnsi="Arial" w:cs="Arial"/>
-          <w:bCs/>
-          <w:sz w:val="24"/>
-          <w:szCs w:val="24"/>
-        </w:rPr>
-        <w:t>discources</w:t>
-      </w:r>
-      <w:proofErr w:type="spellEnd"/>
-      <w:r>
-        <w:rPr>
-          <w:rFonts w:ascii="Arial" w:hAnsi="Arial" w:cs="Arial"/>
-          <w:bCs/>
-          <w:sz w:val="24"/>
-          <w:szCs w:val="24"/>
-        </w:rPr>
-        <w:t xml:space="preserve"> </w:t>
-      </w:r>
-      <w:proofErr w:type="spellStart"/>
-      <w:r>
-        <w:rPr>
-          <w:rFonts w:ascii="Arial" w:hAnsi="Arial" w:cs="Arial"/>
-          <w:bCs/>
-          <w:sz w:val="24"/>
-          <w:szCs w:val="24"/>
-        </w:rPr>
-        <w:t>eveolves</w:t>
-      </w:r>
-      <w:proofErr w:type="spellEnd"/>
-      <w:r>
-        <w:rPr>
-          <w:rFonts w:ascii="Arial" w:hAnsi="Arial" w:cs="Arial"/>
-          <w:bCs/>
-          <w:sz w:val="24"/>
-          <w:szCs w:val="24"/>
-        </w:rPr>
-        <w:t xml:space="preserve"> against a shared set of background beliefs, modeled as a set of propositions (the common ground) or, alternatively, as a set of possible worlds (the context set). Participants aim to gain information via assertion (=proposal to reduce the context set to those worlds in which the asserted content is true)</w:t>
+        <w:t>According to Stalnaker, discources eveolves against a shared set of background beliefs, modeled as a set of propositions (the common ground) or, alternatively, as a set of possible worlds (the context set). Participants aim to gain information via assertion (=proposal to reduce the context set to those worlds in which the asserted content is true)</w:t>
       </w:r>
     </w:p>
     <w:p>
@@ -2128,6 +1893,41 @@
       <w:pPr>
         <w:pStyle w:val="Listenabsatz"/>
         <w:numPr>
+          <w:ilvl w:val="2"/>
+          <w:numId w:val="6"/>
+        </w:numPr>
+        <w:spacing w:after="0" w:line="276" w:lineRule="auto"/>
+        <w:jc w:val="both"/>
+        <w:rPr>
+          <w:rFonts w:ascii="Arial" w:hAnsi="Arial" w:cs="Arial"/>
+          <w:b/>
+          <w:sz w:val="24"/>
+          <w:szCs w:val="24"/>
+        </w:rPr>
+      </w:pPr>
+      <w:r>
+        <w:rPr>
+          <w:rFonts w:ascii="Arial" w:hAnsi="Arial" w:cs="Arial"/>
+          <w:b/>
+          <w:sz w:val="24"/>
+          <w:szCs w:val="24"/>
+        </w:rPr>
+        <w:t xml:space="preserve">This definition is relevant if we end up using stimuli with </w:t>
+      </w:r>
+      <w:r>
+        <w:rPr>
+          <w:rFonts w:ascii="Arial" w:hAnsi="Arial" w:cs="Arial"/>
+          <w:b/>
+          <w:sz w:val="24"/>
+          <w:szCs w:val="24"/>
+        </w:rPr>
+        <w:t>appositives</w:t>
+      </w:r>
+    </w:p>
+    <w:p>
+      <w:pPr>
+        <w:pStyle w:val="Listenabsatz"/>
+        <w:numPr>
           <w:ilvl w:val="1"/>
           <w:numId w:val="6"/>
         </w:numPr>
@@ -2140,25 +1940,14 @@
           <w:szCs w:val="24"/>
         </w:rPr>
       </w:pPr>
-      <w:proofErr w:type="spellStart"/>
-      <w:r>
-        <w:rPr>
-          <w:rFonts w:ascii="Arial" w:hAnsi="Arial" w:cs="Arial"/>
-          <w:bCs/>
-          <w:sz w:val="24"/>
-          <w:szCs w:val="24"/>
-        </w:rPr>
-        <w:t>Coherance</w:t>
-      </w:r>
-      <w:proofErr w:type="spellEnd"/>
-      <w:r>
-        <w:rPr>
-          <w:rFonts w:ascii="Arial" w:hAnsi="Arial" w:cs="Arial"/>
-          <w:bCs/>
-          <w:sz w:val="24"/>
-          <w:szCs w:val="24"/>
-        </w:rPr>
-        <w:t>-at-issue</w:t>
+      <w:r>
+        <w:rPr>
+          <w:rFonts w:ascii="Arial" w:hAnsi="Arial" w:cs="Arial"/>
+          <w:bCs/>
+          <w:sz w:val="24"/>
+          <w:szCs w:val="24"/>
+        </w:rPr>
+        <w:t>Coherance-at-issue</w:t>
       </w:r>
     </w:p>
     <w:p>
@@ -2210,27 +1999,7 @@
           <w:sz w:val="24"/>
           <w:szCs w:val="24"/>
         </w:rPr>
-        <w:t xml:space="preserve">Newly uttered clauses must attach to some part of the existing discourse. Coherences arises because speakers draw </w:t>
-      </w:r>
-      <w:proofErr w:type="spellStart"/>
-      <w:r>
-        <w:rPr>
-          <w:rFonts w:ascii="Arial" w:hAnsi="Arial" w:cs="Arial"/>
-          <w:bCs/>
-          <w:sz w:val="24"/>
-          <w:szCs w:val="24"/>
-        </w:rPr>
-        <w:t>interfences</w:t>
-      </w:r>
-      <w:proofErr w:type="spellEnd"/>
-      <w:r>
-        <w:rPr>
-          <w:rFonts w:ascii="Arial" w:hAnsi="Arial" w:cs="Arial"/>
-          <w:bCs/>
-          <w:sz w:val="24"/>
-          <w:szCs w:val="24"/>
-        </w:rPr>
-        <w:t xml:space="preserve"> about the way discourse segments are connected. E. g.</w:t>
+        <w:t>Newly uttered clauses must attach to some part of the existing discourse. Coherences arises because speakers draw interfences about the way discourse segments are connected. E. g.</w:t>
       </w:r>
       <w:r>
         <w:rPr>
@@ -2277,271 +2046,28 @@
     </w:p>
     <w:p>
       <w:pPr>
-        <w:spacing w:after="0" w:line="276" w:lineRule="auto"/>
-        <w:jc w:val="both"/>
-        <w:rPr>
-          <w:rFonts w:ascii="Arial" w:hAnsi="Arial" w:cs="Arial"/>
-          <w:bCs/>
-          <w:sz w:val="24"/>
-          <w:szCs w:val="24"/>
-        </w:rPr>
-      </w:pPr>
-    </w:p>
-    <w:p>
-      <w:pPr>
-        <w:spacing w:after="0" w:line="276" w:lineRule="auto"/>
-        <w:jc w:val="both"/>
-        <w:rPr>
-          <w:rFonts w:ascii="Arial" w:hAnsi="Arial" w:cs="Arial"/>
-          <w:bCs/>
-          <w:sz w:val="24"/>
-          <w:szCs w:val="24"/>
-        </w:rPr>
-      </w:pPr>
-    </w:p>
-    <w:p>
-      <w:pPr>
-        <w:spacing w:after="0" w:line="276" w:lineRule="auto"/>
-        <w:jc w:val="both"/>
-        <w:rPr>
-          <w:rFonts w:ascii="Arial" w:hAnsi="Arial" w:cs="Arial"/>
-          <w:bCs/>
-          <w:sz w:val="24"/>
-          <w:szCs w:val="24"/>
-        </w:rPr>
-      </w:pPr>
-      <w:proofErr w:type="spellStart"/>
-      <w:r>
-        <w:rPr>
-          <w:rFonts w:ascii="Arial" w:hAnsi="Arial" w:cs="Arial"/>
-          <w:bCs/>
-          <w:sz w:val="24"/>
-          <w:szCs w:val="24"/>
-        </w:rPr>
-        <w:t>Esipova</w:t>
-      </w:r>
-      <w:proofErr w:type="spellEnd"/>
-      <w:r>
-        <w:rPr>
-          <w:rFonts w:ascii="Arial" w:hAnsi="Arial" w:cs="Arial"/>
-          <w:bCs/>
-          <w:sz w:val="24"/>
-          <w:szCs w:val="24"/>
-        </w:rPr>
-        <w:t xml:space="preserve"> 2018</w:t>
-      </w:r>
-    </w:p>
-    <w:p>
-      <w:pPr>
-        <w:pStyle w:val="Listenabsatz"/>
-        <w:numPr>
-          <w:ilvl w:val="0"/>
-          <w:numId w:val="6"/>
-        </w:numPr>
-        <w:spacing w:after="0" w:line="276" w:lineRule="auto"/>
-        <w:jc w:val="both"/>
-        <w:rPr>
-          <w:rFonts w:ascii="Arial" w:hAnsi="Arial" w:cs="Arial"/>
-          <w:bCs/>
-          <w:sz w:val="24"/>
-          <w:szCs w:val="24"/>
-        </w:rPr>
-      </w:pPr>
-      <w:r>
-        <w:rPr>
-          <w:rFonts w:ascii="Arial" w:hAnsi="Arial" w:cs="Arial"/>
-          <w:bCs/>
-          <w:sz w:val="24"/>
-          <w:szCs w:val="24"/>
-        </w:rPr>
-        <w:t xml:space="preserve">How contrastive focus interacts with not-at-issue content, </w:t>
-      </w:r>
-      <w:r>
-        <w:rPr>
-          <w:rFonts w:ascii="Arial" w:hAnsi="Arial" w:cs="Arial"/>
-          <w:sz w:val="24"/>
-          <w:szCs w:val="24"/>
-        </w:rPr>
-        <w:t>when focus-related considerations force at-issue interpretations of typically not-at-issue content and when they do not, and in some cases, at-issue interpretations are unavailable even when that would be the only way to make contrast felicitous</w:t>
-      </w:r>
-    </w:p>
-    <w:p>
-      <w:pPr>
-        <w:pStyle w:val="Listenabsatz"/>
-        <w:numPr>
-          <w:ilvl w:val="0"/>
-          <w:numId w:val="6"/>
-        </w:numPr>
-        <w:spacing w:after="0" w:line="276" w:lineRule="auto"/>
-        <w:jc w:val="both"/>
-        <w:rPr>
-          <w:rFonts w:ascii="Arial" w:hAnsi="Arial" w:cs="Arial"/>
-          <w:bCs/>
-          <w:sz w:val="24"/>
-          <w:szCs w:val="24"/>
-        </w:rPr>
-      </w:pPr>
-      <w:r>
-        <w:rPr>
-          <w:rFonts w:ascii="Arial" w:hAnsi="Arial" w:cs="Arial"/>
-          <w:sz w:val="24"/>
-          <w:szCs w:val="24"/>
-        </w:rPr>
-        <w:t>However, paper focuses on gestures and hence, probably not as relevant for the MA project</w:t>
-      </w:r>
-    </w:p>
-    <w:p>
-      <w:pPr>
-        <w:pStyle w:val="Listenabsatz"/>
-        <w:numPr>
-          <w:ilvl w:val="0"/>
-          <w:numId w:val="6"/>
-        </w:numPr>
-        <w:spacing w:after="0" w:line="276" w:lineRule="auto"/>
-        <w:rPr>
-          <w:rFonts w:ascii="Arial" w:hAnsi="Arial" w:cs="Arial"/>
-          <w:bCs/>
-          <w:sz w:val="24"/>
-          <w:szCs w:val="24"/>
-        </w:rPr>
-      </w:pPr>
-      <w:r>
-        <w:rPr>
-          <w:rFonts w:ascii="Arial" w:hAnsi="Arial" w:cs="Arial"/>
-          <w:bCs/>
-          <w:sz w:val="24"/>
-          <w:szCs w:val="24"/>
-        </w:rPr>
-        <w:t>Not-at-issue: content that projects from embedded environments all the way to the global context</w:t>
-      </w:r>
-    </w:p>
-    <w:p>
-      <w:pPr>
-        <w:pStyle w:val="Listenabsatz"/>
-        <w:numPr>
-          <w:ilvl w:val="0"/>
-          <w:numId w:val="6"/>
-        </w:numPr>
-        <w:spacing w:after="0" w:line="276" w:lineRule="auto"/>
-        <w:rPr>
-          <w:rFonts w:ascii="Arial" w:hAnsi="Arial" w:cs="Arial"/>
-          <w:bCs/>
-          <w:sz w:val="24"/>
-          <w:szCs w:val="24"/>
-        </w:rPr>
-      </w:pPr>
-      <w:r>
-        <w:rPr>
-          <w:rFonts w:ascii="Arial" w:hAnsi="Arial" w:cs="Arial"/>
-          <w:bCs/>
-          <w:sz w:val="24"/>
-          <w:szCs w:val="24"/>
-        </w:rPr>
-        <w:lastRenderedPageBreak/>
-        <w:t>At-issue: content that does not project at all</w:t>
-      </w:r>
-    </w:p>
-    <w:p>
-      <w:pPr>
-        <w:pStyle w:val="Listenabsatz"/>
-        <w:numPr>
-          <w:ilvl w:val="0"/>
-          <w:numId w:val="6"/>
-        </w:numPr>
-        <w:spacing w:after="0" w:line="276" w:lineRule="auto"/>
-        <w:rPr>
-          <w:rFonts w:ascii="Arial" w:hAnsi="Arial" w:cs="Arial"/>
-          <w:bCs/>
-          <w:sz w:val="24"/>
-          <w:szCs w:val="24"/>
-        </w:rPr>
-      </w:pPr>
-      <w:r>
-        <w:rPr>
-          <w:rFonts w:ascii="Arial" w:hAnsi="Arial" w:cs="Arial"/>
-          <w:bCs/>
-          <w:sz w:val="24"/>
-          <w:szCs w:val="24"/>
-        </w:rPr>
-        <w:t xml:space="preserve">Does not look at sentences of the type </w:t>
-      </w:r>
-      <w:r>
-        <w:rPr>
-          <w:rFonts w:ascii="Arial" w:hAnsi="Arial" w:cs="Arial"/>
-          <w:bCs/>
-          <w:i/>
-          <w:sz w:val="24"/>
-          <w:szCs w:val="24"/>
-        </w:rPr>
-        <w:t>I heard that X does Y</w:t>
-      </w:r>
-      <w:r>
-        <w:rPr>
-          <w:rFonts w:ascii="Arial" w:hAnsi="Arial" w:cs="Arial"/>
-          <w:bCs/>
-          <w:sz w:val="24"/>
-          <w:szCs w:val="24"/>
-        </w:rPr>
-        <w:t xml:space="preserve">. – </w:t>
-      </w:r>
-      <w:r>
-        <w:rPr>
-          <w:rFonts w:ascii="Arial" w:hAnsi="Arial" w:cs="Arial"/>
-          <w:bCs/>
-          <w:i/>
-          <w:sz w:val="24"/>
-          <w:szCs w:val="24"/>
-        </w:rPr>
-        <w:t>No, Z.</w:t>
-      </w:r>
-    </w:p>
-    <w:p>
-      <w:pPr>
-        <w:pStyle w:val="Listenabsatz"/>
-        <w:numPr>
-          <w:ilvl w:val="0"/>
-          <w:numId w:val="6"/>
-        </w:numPr>
-        <w:spacing w:after="0" w:line="276" w:lineRule="auto"/>
-        <w:rPr>
-          <w:rFonts w:ascii="Arial" w:hAnsi="Arial" w:cs="Arial"/>
-          <w:bCs/>
-          <w:sz w:val="24"/>
-          <w:szCs w:val="24"/>
-        </w:rPr>
-      </w:pPr>
-      <w:r>
-        <w:rPr>
-          <w:rFonts w:ascii="Arial" w:hAnsi="Arial" w:cs="Arial"/>
-          <w:bCs/>
-          <w:sz w:val="24"/>
-          <w:szCs w:val="24"/>
-        </w:rPr>
-        <w:t>Conclusions:</w:t>
-      </w:r>
-    </w:p>
-    <w:p>
-      <w:pPr>
         <w:pStyle w:val="Listenabsatz"/>
         <w:numPr>
           <w:ilvl w:val="1"/>
           <w:numId w:val="6"/>
         </w:numPr>
         <w:spacing w:after="0" w:line="276" w:lineRule="auto"/>
-        <w:rPr>
-          <w:rFonts w:ascii="Arial" w:hAnsi="Arial" w:cs="Arial"/>
-          <w:bCs/>
-          <w:sz w:val="24"/>
-          <w:szCs w:val="24"/>
-        </w:rPr>
-      </w:pPr>
-      <w:r>
-        <w:rPr>
-          <w:rFonts w:ascii="Arial" w:hAnsi="Arial" w:cs="Arial"/>
-          <w:sz w:val="24"/>
-          <w:szCs w:val="24"/>
-        </w:rPr>
-        <w:t>at-issue interpretations of typically not-at-issue content are forced in this case only if it is necessary to make the F-items properly contrastive across the conjuncts. These considerations apply to prosodically dependent not-at-issue content only, namely, co-speech gestures and lexical presuppositions. Prosodically independent content, such as appositives and post-speech gestures, cannot be an F-item in a CT+F configuration. (p. 401)</w:t>
+        <w:jc w:val="both"/>
+        <w:rPr>
+          <w:rFonts w:ascii="Arial" w:hAnsi="Arial" w:cs="Arial"/>
+          <w:bCs/>
+          <w:sz w:val="24"/>
+          <w:szCs w:val="24"/>
+        </w:rPr>
+      </w:pPr>
+      <w:r>
+        <w:rPr>
+          <w:rFonts w:ascii="Arial" w:hAnsi="Arial" w:cs="Arial"/>
+          <w:bCs/>
+          <w:sz w:val="24"/>
+          <w:szCs w:val="24"/>
+        </w:rPr>
+        <w:t>According to Koev, those three theories do not make comparable predictions (p. 10)</w:t>
       </w:r>
     </w:p>
     <w:p>
@@ -2552,20 +2078,420 @@
           <w:numId w:val="6"/>
         </w:numPr>
         <w:spacing w:after="0" w:line="276" w:lineRule="auto"/>
-        <w:rPr>
-          <w:rFonts w:ascii="Arial" w:hAnsi="Arial" w:cs="Arial"/>
-          <w:bCs/>
-          <w:sz w:val="24"/>
-          <w:szCs w:val="24"/>
-        </w:rPr>
-      </w:pPr>
-      <w:r>
-        <w:rPr>
-          <w:rFonts w:ascii="Arial" w:hAnsi="Arial" w:cs="Arial"/>
-          <w:sz w:val="24"/>
-          <w:szCs w:val="24"/>
-        </w:rPr>
-        <w:t>it is much easier for prosodically independent not-at-issue content to bear not-at-issue contrastive focus. (p. 401)</w:t>
+        <w:jc w:val="both"/>
+        <w:rPr>
+          <w:rFonts w:ascii="Arial" w:hAnsi="Arial" w:cs="Arial"/>
+          <w:bCs/>
+          <w:sz w:val="24"/>
+          <w:szCs w:val="24"/>
+        </w:rPr>
+      </w:pPr>
+      <w:r>
+        <w:rPr>
+          <w:rFonts w:ascii="Arial" w:hAnsi="Arial" w:cs="Arial"/>
+          <w:sz w:val="24"/>
+          <w:szCs w:val="24"/>
+        </w:rPr>
+        <w:t>See page 10 for discussion of examples such as</w:t>
+      </w:r>
+    </w:p>
+    <w:p>
+      <w:pPr>
+        <w:pStyle w:val="Listenabsatz"/>
+        <w:spacing w:after="0" w:line="276" w:lineRule="auto"/>
+        <w:ind w:left="1440"/>
+        <w:jc w:val="both"/>
+        <w:rPr>
+          <w:rFonts w:ascii="Arial" w:hAnsi="Arial" w:cs="Arial"/>
+          <w:sz w:val="24"/>
+          <w:szCs w:val="24"/>
+        </w:rPr>
+      </w:pPr>
+      <w:r>
+        <w:rPr>
+          <w:rFonts w:ascii="Arial" w:hAnsi="Arial" w:cs="Arial"/>
+          <w:sz w:val="24"/>
+          <w:szCs w:val="24"/>
+        </w:rPr>
+        <w:lastRenderedPageBreak/>
+        <w:t>A: Is Jimmy coming to the party?</w:t>
+      </w:r>
+    </w:p>
+    <w:p>
+      <w:pPr>
+        <w:pStyle w:val="Listenabsatz"/>
+        <w:spacing w:after="0" w:line="276" w:lineRule="auto"/>
+        <w:ind w:left="1440"/>
+        <w:jc w:val="both"/>
+        <w:rPr>
+          <w:rFonts w:ascii="Arial" w:hAnsi="Arial" w:cs="Arial"/>
+          <w:sz w:val="24"/>
+          <w:szCs w:val="24"/>
+        </w:rPr>
+      </w:pPr>
+      <w:r>
+        <w:rPr>
+          <w:rFonts w:ascii="Arial" w:hAnsi="Arial" w:cs="Arial"/>
+          <w:sz w:val="24"/>
+          <w:szCs w:val="24"/>
+        </w:rPr>
+        <w:t xml:space="preserve">B: His car broke down. </w:t>
+      </w:r>
+      <w:r>
+        <w:rPr>
+          <w:rFonts w:ascii="Arial" w:hAnsi="Arial" w:cs="Arial"/>
+          <w:sz w:val="24"/>
+          <w:szCs w:val="24"/>
+        </w:rPr>
+        <w:t>(</w:t>
+      </w:r>
+      <w:r>
+        <w:rPr>
+          <w:rFonts w:ascii="Cambria Math" w:hAnsi="Cambria Math" w:cs="Cambria Math"/>
+          <w:sz w:val="24"/>
+          <w:szCs w:val="24"/>
+        </w:rPr>
+        <w:t>⇝</w:t>
+      </w:r>
+      <w:r>
+        <w:rPr>
+          <w:rFonts w:ascii="Arial" w:hAnsi="Arial" w:cs="Arial"/>
+          <w:sz w:val="24"/>
+          <w:szCs w:val="24"/>
+        </w:rPr>
+        <w:t xml:space="preserve"> Jimmy is not coming to the party.)</w:t>
+      </w:r>
+    </w:p>
+    <w:p>
+      <w:pPr>
+        <w:pStyle w:val="Listenabsatz"/>
+        <w:spacing w:after="0" w:line="276" w:lineRule="auto"/>
+        <w:ind w:left="1440"/>
+        <w:jc w:val="both"/>
+        <w:rPr>
+          <w:rFonts w:ascii="Arial" w:hAnsi="Arial" w:cs="Arial"/>
+          <w:sz w:val="24"/>
+          <w:szCs w:val="24"/>
+        </w:rPr>
+      </w:pPr>
+      <w:r>
+        <w:rPr>
+          <w:rFonts w:ascii="Arial" w:hAnsi="Arial" w:cs="Arial"/>
+          <w:sz w:val="24"/>
+          <w:szCs w:val="24"/>
+        </w:rPr>
+        <w:t>C: Not true – his car is fince. / #Not true – he’ll be coming to the party.</w:t>
+      </w:r>
+    </w:p>
+    <w:p>
+      <w:pPr>
+        <w:pStyle w:val="Listenabsatz"/>
+        <w:numPr>
+          <w:ilvl w:val="2"/>
+          <w:numId w:val="6"/>
+        </w:numPr>
+        <w:spacing w:after="0" w:line="276" w:lineRule="auto"/>
+        <w:jc w:val="both"/>
+        <w:rPr>
+          <w:rFonts w:ascii="Arial" w:hAnsi="Arial" w:cs="Arial"/>
+          <w:bCs/>
+          <w:sz w:val="24"/>
+          <w:szCs w:val="24"/>
+        </w:rPr>
+      </w:pPr>
+      <w:r>
+        <w:rPr>
+          <w:rFonts w:ascii="Arial" w:hAnsi="Arial" w:cs="Arial"/>
+          <w:bCs/>
+          <w:sz w:val="24"/>
+          <w:szCs w:val="24"/>
+        </w:rPr>
+        <w:t>Implications are Q-at issue by definition (inform the discourse topic in the most efficient way, p.10)</w:t>
+      </w:r>
+    </w:p>
+    <w:p>
+      <w:pPr>
+        <w:pStyle w:val="Listenabsatz"/>
+        <w:numPr>
+          <w:ilvl w:val="2"/>
+          <w:numId w:val="6"/>
+        </w:numPr>
+        <w:spacing w:after="0" w:line="276" w:lineRule="auto"/>
+        <w:jc w:val="both"/>
+        <w:rPr>
+          <w:rFonts w:ascii="Arial" w:hAnsi="Arial" w:cs="Arial"/>
+          <w:bCs/>
+          <w:sz w:val="24"/>
+          <w:szCs w:val="24"/>
+        </w:rPr>
+      </w:pPr>
+      <w:r>
+        <w:rPr>
+          <w:rFonts w:ascii="Arial" w:hAnsi="Arial" w:cs="Arial"/>
+          <w:bCs/>
+          <w:sz w:val="24"/>
+          <w:szCs w:val="24"/>
+        </w:rPr>
+        <w:t>But implications also need to be at P-at issue</w:t>
+      </w:r>
+    </w:p>
+    <w:p>
+      <w:pPr>
+        <w:pStyle w:val="Listenabsatz"/>
+        <w:numPr>
+          <w:ilvl w:val="2"/>
+          <w:numId w:val="6"/>
+        </w:numPr>
+        <w:spacing w:after="0" w:line="276" w:lineRule="auto"/>
+        <w:jc w:val="both"/>
+        <w:rPr>
+          <w:rFonts w:ascii="Arial" w:hAnsi="Arial" w:cs="Arial"/>
+          <w:bCs/>
+          <w:sz w:val="24"/>
+          <w:szCs w:val="24"/>
+        </w:rPr>
+      </w:pPr>
+      <w:r>
+        <w:rPr>
+          <w:rFonts w:ascii="Arial" w:hAnsi="Arial" w:cs="Arial"/>
+          <w:bCs/>
+          <w:sz w:val="24"/>
+          <w:szCs w:val="24"/>
+        </w:rPr>
+        <w:t>Example shows that Q-at issue and P-at issue do not entail the same properties</w:t>
+      </w:r>
+    </w:p>
+    <w:p>
+      <w:pPr>
+        <w:spacing w:after="0" w:line="276" w:lineRule="auto"/>
+        <w:jc w:val="both"/>
+        <w:rPr>
+          <w:rFonts w:ascii="Arial" w:hAnsi="Arial" w:cs="Arial"/>
+          <w:bCs/>
+          <w:sz w:val="24"/>
+          <w:szCs w:val="24"/>
+        </w:rPr>
+      </w:pPr>
+    </w:p>
+    <w:p>
+      <w:pPr>
+        <w:spacing w:after="0" w:line="276" w:lineRule="auto"/>
+        <w:jc w:val="both"/>
+        <w:rPr>
+          <w:rFonts w:ascii="Arial" w:hAnsi="Arial" w:cs="Arial"/>
+          <w:bCs/>
+          <w:sz w:val="24"/>
+          <w:szCs w:val="24"/>
+        </w:rPr>
+      </w:pPr>
+    </w:p>
+    <w:p>
+      <w:pPr>
+        <w:spacing w:after="0" w:line="276" w:lineRule="auto"/>
+        <w:jc w:val="both"/>
+        <w:rPr>
+          <w:rFonts w:ascii="Arial" w:hAnsi="Arial" w:cs="Arial"/>
+          <w:bCs/>
+          <w:sz w:val="24"/>
+          <w:szCs w:val="24"/>
+        </w:rPr>
+      </w:pPr>
+      <w:r>
+        <w:rPr>
+          <w:rFonts w:ascii="Arial" w:hAnsi="Arial" w:cs="Arial"/>
+          <w:bCs/>
+          <w:sz w:val="24"/>
+          <w:szCs w:val="24"/>
+        </w:rPr>
+        <w:t>Esipova 2018</w:t>
+      </w:r>
+    </w:p>
+    <w:p>
+      <w:pPr>
+        <w:pStyle w:val="Listenabsatz"/>
+        <w:numPr>
+          <w:ilvl w:val="0"/>
+          <w:numId w:val="6"/>
+        </w:numPr>
+        <w:spacing w:after="0" w:line="276" w:lineRule="auto"/>
+        <w:jc w:val="both"/>
+        <w:rPr>
+          <w:rFonts w:ascii="Arial" w:hAnsi="Arial" w:cs="Arial"/>
+          <w:bCs/>
+          <w:sz w:val="24"/>
+          <w:szCs w:val="24"/>
+        </w:rPr>
+      </w:pPr>
+      <w:r>
+        <w:rPr>
+          <w:rFonts w:ascii="Arial" w:hAnsi="Arial" w:cs="Arial"/>
+          <w:bCs/>
+          <w:sz w:val="24"/>
+          <w:szCs w:val="24"/>
+        </w:rPr>
+        <w:t xml:space="preserve">How contrastive focus interacts with not-at-issue content, </w:t>
+      </w:r>
+      <w:r>
+        <w:rPr>
+          <w:rFonts w:ascii="Arial" w:hAnsi="Arial" w:cs="Arial"/>
+          <w:sz w:val="24"/>
+          <w:szCs w:val="24"/>
+        </w:rPr>
+        <w:t>when focus-related considerations force at-issue interpretations of typically not-at-issue content and when they do not, and in some cases, at-issue interpretations are unavailable even when that would be the only way to make contrast felicitous</w:t>
+      </w:r>
+    </w:p>
+    <w:p>
+      <w:pPr>
+        <w:pStyle w:val="Listenabsatz"/>
+        <w:numPr>
+          <w:ilvl w:val="0"/>
+          <w:numId w:val="6"/>
+        </w:numPr>
+        <w:spacing w:after="0" w:line="276" w:lineRule="auto"/>
+        <w:jc w:val="both"/>
+        <w:rPr>
+          <w:rFonts w:ascii="Arial" w:hAnsi="Arial" w:cs="Arial"/>
+          <w:bCs/>
+          <w:sz w:val="24"/>
+          <w:szCs w:val="24"/>
+        </w:rPr>
+      </w:pPr>
+      <w:r>
+        <w:rPr>
+          <w:rFonts w:ascii="Arial" w:hAnsi="Arial" w:cs="Arial"/>
+          <w:sz w:val="24"/>
+          <w:szCs w:val="24"/>
+        </w:rPr>
+        <w:t>However, paper focuses on gestures and hence, probably not as relevant for the MA project</w:t>
+      </w:r>
+    </w:p>
+    <w:p>
+      <w:pPr>
+        <w:pStyle w:val="Listenabsatz"/>
+        <w:numPr>
+          <w:ilvl w:val="0"/>
+          <w:numId w:val="6"/>
+        </w:numPr>
+        <w:spacing w:after="0" w:line="276" w:lineRule="auto"/>
+        <w:rPr>
+          <w:rFonts w:ascii="Arial" w:hAnsi="Arial" w:cs="Arial"/>
+          <w:bCs/>
+          <w:sz w:val="24"/>
+          <w:szCs w:val="24"/>
+        </w:rPr>
+      </w:pPr>
+      <w:r>
+        <w:rPr>
+          <w:rFonts w:ascii="Arial" w:hAnsi="Arial" w:cs="Arial"/>
+          <w:bCs/>
+          <w:sz w:val="24"/>
+          <w:szCs w:val="24"/>
+        </w:rPr>
+        <w:t>Not-at-issue: content that projects from embedded environments all the way to the global context</w:t>
+      </w:r>
+    </w:p>
+    <w:p>
+      <w:pPr>
+        <w:pStyle w:val="Listenabsatz"/>
+        <w:numPr>
+          <w:ilvl w:val="0"/>
+          <w:numId w:val="6"/>
+        </w:numPr>
+        <w:spacing w:after="0" w:line="276" w:lineRule="auto"/>
+        <w:rPr>
+          <w:rFonts w:ascii="Arial" w:hAnsi="Arial" w:cs="Arial"/>
+          <w:bCs/>
+          <w:sz w:val="24"/>
+          <w:szCs w:val="24"/>
+        </w:rPr>
+      </w:pPr>
+      <w:r>
+        <w:rPr>
+          <w:rFonts w:ascii="Arial" w:hAnsi="Arial" w:cs="Arial"/>
+          <w:bCs/>
+          <w:sz w:val="24"/>
+          <w:szCs w:val="24"/>
+        </w:rPr>
+        <w:t>At-issue: content that does not project at all</w:t>
+      </w:r>
+    </w:p>
+    <w:p>
+      <w:pPr>
+        <w:pStyle w:val="Listenabsatz"/>
+        <w:numPr>
+          <w:ilvl w:val="0"/>
+          <w:numId w:val="6"/>
+        </w:numPr>
+        <w:spacing w:after="0" w:line="276" w:lineRule="auto"/>
+        <w:rPr>
+          <w:rFonts w:ascii="Arial" w:hAnsi="Arial" w:cs="Arial"/>
+          <w:bCs/>
+          <w:sz w:val="24"/>
+          <w:szCs w:val="24"/>
+        </w:rPr>
+      </w:pPr>
+      <w:r>
+        <w:rPr>
+          <w:rFonts w:ascii="Arial" w:hAnsi="Arial" w:cs="Arial"/>
+          <w:bCs/>
+          <w:sz w:val="24"/>
+          <w:szCs w:val="24"/>
+        </w:rPr>
+        <w:t xml:space="preserve">Does not look at sentences of the type </w:t>
+      </w:r>
+      <w:r>
+        <w:rPr>
+          <w:rFonts w:ascii="Arial" w:hAnsi="Arial" w:cs="Arial"/>
+          <w:bCs/>
+          <w:i/>
+          <w:sz w:val="24"/>
+          <w:szCs w:val="24"/>
+        </w:rPr>
+        <w:t>I heard that X does Y</w:t>
+      </w:r>
+      <w:r>
+        <w:rPr>
+          <w:rFonts w:ascii="Arial" w:hAnsi="Arial" w:cs="Arial"/>
+          <w:bCs/>
+          <w:sz w:val="24"/>
+          <w:szCs w:val="24"/>
+        </w:rPr>
+        <w:t xml:space="preserve">. – </w:t>
+      </w:r>
+      <w:r>
+        <w:rPr>
+          <w:rFonts w:ascii="Arial" w:hAnsi="Arial" w:cs="Arial"/>
+          <w:bCs/>
+          <w:i/>
+          <w:sz w:val="24"/>
+          <w:szCs w:val="24"/>
+        </w:rPr>
+        <w:t>No, Z.</w:t>
+      </w:r>
+    </w:p>
+    <w:p>
+      <w:pPr>
+        <w:pStyle w:val="Listenabsatz"/>
+        <w:numPr>
+          <w:ilvl w:val="0"/>
+          <w:numId w:val="6"/>
+        </w:numPr>
+        <w:spacing w:after="0" w:line="276" w:lineRule="auto"/>
+        <w:rPr>
+          <w:rFonts w:ascii="Arial" w:hAnsi="Arial" w:cs="Arial"/>
+          <w:bCs/>
+          <w:sz w:val="24"/>
+          <w:szCs w:val="24"/>
+        </w:rPr>
+      </w:pPr>
+      <w:r>
+        <w:rPr>
+          <w:rFonts w:ascii="Arial" w:hAnsi="Arial" w:cs="Arial"/>
+          <w:bCs/>
+          <w:sz w:val="24"/>
+          <w:szCs w:val="24"/>
+        </w:rPr>
+        <w:t>Conclusions:</w:t>
       </w:r>
     </w:p>
     <w:p>
@@ -2586,31 +2512,59 @@
       <w:r>
         <w:rPr>
           <w:rFonts w:ascii="Arial" w:hAnsi="Arial" w:cs="Arial"/>
-          <w:bCs/>
-          <w:sz w:val="24"/>
-          <w:szCs w:val="24"/>
-        </w:rPr>
-        <w:t xml:space="preserve">finds differences in attachment in syntax as a second factor but it is not relevant to the MA project because none of the stimuli </w:t>
-      </w:r>
-      <w:proofErr w:type="spellStart"/>
-      <w:r>
-        <w:rPr>
-          <w:rFonts w:ascii="Arial" w:hAnsi="Arial" w:cs="Arial"/>
-          <w:bCs/>
-          <w:sz w:val="24"/>
-          <w:szCs w:val="24"/>
-        </w:rPr>
-        <w:t>contrains</w:t>
-      </w:r>
-      <w:proofErr w:type="spellEnd"/>
-      <w:r>
-        <w:rPr>
-          <w:rFonts w:ascii="Arial" w:hAnsi="Arial" w:cs="Arial"/>
-          <w:bCs/>
-          <w:sz w:val="24"/>
-          <w:szCs w:val="24"/>
-        </w:rPr>
-        <w:t xml:space="preserve"> a subclause</w:t>
+          <w:sz w:val="24"/>
+          <w:szCs w:val="24"/>
+        </w:rPr>
+        <w:t>at-issue interpretations of typically not-at-issue content are forced in this case only if it is necessary to make the F-items properly contrastive across the conjuncts. These considerations apply to prosodically dependent not-at-issue content only, namely, co-speech gestures and lexical presuppositions. Prosodically independent content, such as appositives and post-speech gestures, cannot be an F-item in a CT+F configuration. (p. 401)</w:t>
+      </w:r>
+    </w:p>
+    <w:p>
+      <w:pPr>
+        <w:pStyle w:val="Listenabsatz"/>
+        <w:numPr>
+          <w:ilvl w:val="1"/>
+          <w:numId w:val="6"/>
+        </w:numPr>
+        <w:spacing w:after="0" w:line="276" w:lineRule="auto"/>
+        <w:rPr>
+          <w:rFonts w:ascii="Arial" w:hAnsi="Arial" w:cs="Arial"/>
+          <w:bCs/>
+          <w:sz w:val="24"/>
+          <w:szCs w:val="24"/>
+        </w:rPr>
+      </w:pPr>
+      <w:r>
+        <w:rPr>
+          <w:rFonts w:ascii="Arial" w:hAnsi="Arial" w:cs="Arial"/>
+          <w:sz w:val="24"/>
+          <w:szCs w:val="24"/>
+        </w:rPr>
+        <w:t>it is much easier for prosodically independent not-at-issue content to bear not-at-issue contrastive focus. (p. 401)</w:t>
+      </w:r>
+    </w:p>
+    <w:p>
+      <w:pPr>
+        <w:pStyle w:val="Listenabsatz"/>
+        <w:numPr>
+          <w:ilvl w:val="1"/>
+          <w:numId w:val="6"/>
+        </w:numPr>
+        <w:spacing w:after="0" w:line="276" w:lineRule="auto"/>
+        <w:rPr>
+          <w:rFonts w:ascii="Arial" w:hAnsi="Arial" w:cs="Arial"/>
+          <w:bCs/>
+          <w:sz w:val="24"/>
+          <w:szCs w:val="24"/>
+        </w:rPr>
+      </w:pPr>
+      <w:r>
+        <w:rPr>
+          <w:rFonts w:ascii="Arial" w:hAnsi="Arial" w:cs="Arial"/>
+          <w:bCs/>
+          <w:sz w:val="24"/>
+          <w:szCs w:val="24"/>
+        </w:rPr>
+        <w:t>finds differences in attachment in syntax as a second factor but it is not relevant to the MA project because none of the stimuli contrains a subclause</w:t>
       </w:r>
     </w:p>
     <w:p>
@@ -2681,25 +2635,14 @@
           <w:szCs w:val="24"/>
         </w:rPr>
       </w:pPr>
-      <w:proofErr w:type="spellStart"/>
-      <w:r>
-        <w:rPr>
-          <w:rFonts w:ascii="Arial" w:hAnsi="Arial" w:cs="Arial"/>
-          <w:bCs/>
-          <w:sz w:val="24"/>
-          <w:szCs w:val="24"/>
-        </w:rPr>
-        <w:t>Krifka</w:t>
-      </w:r>
-      <w:proofErr w:type="spellEnd"/>
-      <w:r>
-        <w:rPr>
-          <w:rFonts w:ascii="Arial" w:hAnsi="Arial" w:cs="Arial"/>
-          <w:bCs/>
-          <w:sz w:val="24"/>
-          <w:szCs w:val="24"/>
-        </w:rPr>
-        <w:t xml:space="preserve"> 2008</w:t>
+      <w:r>
+        <w:rPr>
+          <w:rFonts w:ascii="Arial" w:hAnsi="Arial" w:cs="Arial"/>
+          <w:bCs/>
+          <w:sz w:val="24"/>
+          <w:szCs w:val="24"/>
+        </w:rPr>
+        <w:t>Krifka 2008</w:t>
       </w:r>
     </w:p>
     <w:p>
@@ -2821,25 +2764,14 @@
           <w:szCs w:val="24"/>
         </w:rPr>
       </w:pPr>
-      <w:proofErr w:type="spellStart"/>
-      <w:r>
-        <w:rPr>
-          <w:rFonts w:ascii="Arial" w:hAnsi="Arial" w:cs="Arial"/>
-          <w:bCs/>
-          <w:sz w:val="24"/>
-          <w:szCs w:val="24"/>
-        </w:rPr>
-        <w:t>Katzir</w:t>
-      </w:r>
-      <w:proofErr w:type="spellEnd"/>
-      <w:r>
-        <w:rPr>
-          <w:rFonts w:ascii="Arial" w:hAnsi="Arial" w:cs="Arial"/>
-          <w:bCs/>
-          <w:sz w:val="24"/>
-          <w:szCs w:val="24"/>
-        </w:rPr>
-        <w:t xml:space="preserve"> 2014</w:t>
+      <w:r>
+        <w:rPr>
+          <w:rFonts w:ascii="Arial" w:hAnsi="Arial" w:cs="Arial"/>
+          <w:bCs/>
+          <w:sz w:val="24"/>
+          <w:szCs w:val="24"/>
+        </w:rPr>
+        <w:t>Katzir 2014</w:t>
       </w:r>
     </w:p>
     <w:p>
@@ -2891,25 +2823,14 @@
           <w:szCs w:val="24"/>
         </w:rPr>
       </w:pPr>
-      <w:proofErr w:type="spellStart"/>
-      <w:r>
-        <w:rPr>
-          <w:rFonts w:ascii="Arial" w:hAnsi="Arial" w:cs="Arial"/>
-          <w:bCs/>
-          <w:sz w:val="24"/>
-          <w:szCs w:val="24"/>
-        </w:rPr>
-        <w:t>Vallduvi</w:t>
-      </w:r>
-      <w:proofErr w:type="spellEnd"/>
-      <w:r>
-        <w:rPr>
-          <w:rFonts w:ascii="Arial" w:hAnsi="Arial" w:cs="Arial"/>
-          <w:bCs/>
-          <w:sz w:val="24"/>
-          <w:szCs w:val="24"/>
-        </w:rPr>
-        <w:t xml:space="preserve"> 1992</w:t>
+      <w:r>
+        <w:rPr>
+          <w:rFonts w:ascii="Arial" w:hAnsi="Arial" w:cs="Arial"/>
+          <w:bCs/>
+          <w:sz w:val="24"/>
+          <w:szCs w:val="24"/>
+        </w:rPr>
+        <w:t>Vallduvi 1992</w:t>
       </w:r>
     </w:p>
     <w:p>
@@ -3103,69 +3024,40 @@
           <w:sz w:val="24"/>
           <w:szCs w:val="24"/>
         </w:rPr>
-        <w:t xml:space="preserve">Contrastive focus marking […] indicate[s] […] </w:t>
-      </w:r>
-      <w:proofErr w:type="spellStart"/>
-      <w:r>
-        <w:rPr>
-          <w:rFonts w:ascii="Arial" w:hAnsi="Arial" w:cs="Arial"/>
-          <w:sz w:val="24"/>
-          <w:szCs w:val="24"/>
-        </w:rPr>
-        <w:t>acontrast</w:t>
-      </w:r>
-      <w:proofErr w:type="spellEnd"/>
-      <w:r>
-        <w:rPr>
-          <w:rFonts w:ascii="Arial" w:hAnsi="Arial" w:cs="Arial"/>
-          <w:sz w:val="24"/>
-          <w:szCs w:val="24"/>
-        </w:rPr>
-        <w:t xml:space="preserve"> between the information conveyed by the speaker in asserting α and the assumed expectation state of the hearer: the speaker marks the content of α as— in her view—unlikely to be expected by the hearer, thus preparing the scene for a swifter update of the common ground</w:t>
-      </w:r>
-    </w:p>
-    <w:p>
-      <w:pPr>
-        <w:spacing w:after="0" w:line="276" w:lineRule="auto"/>
-        <w:jc w:val="both"/>
-        <w:rPr>
-          <w:rFonts w:ascii="Arial" w:hAnsi="Arial" w:cs="Arial"/>
-          <w:bCs/>
-          <w:sz w:val="24"/>
-          <w:szCs w:val="24"/>
-        </w:rPr>
-      </w:pPr>
-    </w:p>
-    <w:p>
-      <w:pPr>
-        <w:spacing w:after="0" w:line="276" w:lineRule="auto"/>
-        <w:jc w:val="both"/>
-        <w:rPr>
-          <w:rFonts w:ascii="Arial" w:hAnsi="Arial" w:cs="Arial"/>
-          <w:bCs/>
-          <w:sz w:val="24"/>
-          <w:szCs w:val="24"/>
-        </w:rPr>
-      </w:pPr>
-      <w:proofErr w:type="spellStart"/>
-      <w:r>
-        <w:rPr>
-          <w:rFonts w:ascii="Arial" w:hAnsi="Arial" w:cs="Arial"/>
-          <w:bCs/>
-          <w:sz w:val="24"/>
-          <w:szCs w:val="24"/>
-        </w:rPr>
-        <w:t>Steube</w:t>
-      </w:r>
-      <w:proofErr w:type="spellEnd"/>
-      <w:r>
-        <w:rPr>
-          <w:rFonts w:ascii="Arial" w:hAnsi="Arial" w:cs="Arial"/>
-          <w:bCs/>
-          <w:sz w:val="24"/>
-          <w:szCs w:val="24"/>
-        </w:rPr>
-        <w:t xml:space="preserve"> (2001)</w:t>
+        <w:t>Contrastive focus marking […] indicate[s] […] acontrast between the information conveyed by the speaker in asserting α and the assumed expectation state of the hearer: the speaker marks the content of α as— in her view—unlikely to be expected by the hearer, thus preparing the scene for a swifter update of the common ground</w:t>
+      </w:r>
+    </w:p>
+    <w:p>
+      <w:pPr>
+        <w:spacing w:after="0" w:line="276" w:lineRule="auto"/>
+        <w:jc w:val="both"/>
+        <w:rPr>
+          <w:rFonts w:ascii="Arial" w:hAnsi="Arial" w:cs="Arial"/>
+          <w:bCs/>
+          <w:sz w:val="24"/>
+          <w:szCs w:val="24"/>
+        </w:rPr>
+      </w:pPr>
+    </w:p>
+    <w:p>
+      <w:pPr>
+        <w:spacing w:after="0" w:line="276" w:lineRule="auto"/>
+        <w:jc w:val="both"/>
+        <w:rPr>
+          <w:rFonts w:ascii="Arial" w:hAnsi="Arial" w:cs="Arial"/>
+          <w:bCs/>
+          <w:sz w:val="24"/>
+          <w:szCs w:val="24"/>
+        </w:rPr>
+      </w:pPr>
+      <w:r>
+        <w:rPr>
+          <w:rFonts w:ascii="Arial" w:hAnsi="Arial" w:cs="Arial"/>
+          <w:bCs/>
+          <w:sz w:val="24"/>
+          <w:szCs w:val="24"/>
+        </w:rPr>
+        <w:t>Steube (2001)</w:t>
       </w:r>
     </w:p>
     <w:p>
@@ -3184,45 +3076,14 @@
           <w:szCs w:val="24"/>
         </w:rPr>
       </w:pPr>
-      <w:proofErr w:type="spellStart"/>
-      <w:r>
-        <w:rPr>
-          <w:rFonts w:ascii="Arial" w:hAnsi="Arial" w:cs="Arial"/>
-          <w:bCs/>
-          <w:sz w:val="24"/>
-          <w:szCs w:val="24"/>
-        </w:rPr>
-        <w:t>Coorigendum</w:t>
-      </w:r>
-      <w:proofErr w:type="spellEnd"/>
-      <w:r>
-        <w:rPr>
-          <w:rFonts w:ascii="Arial" w:hAnsi="Arial" w:cs="Arial"/>
-          <w:bCs/>
-          <w:sz w:val="24"/>
-          <w:szCs w:val="24"/>
-        </w:rPr>
-        <w:t xml:space="preserve"> and </w:t>
-      </w:r>
-      <w:proofErr w:type="spellStart"/>
-      <w:r>
-        <w:rPr>
-          <w:rFonts w:ascii="Arial" w:hAnsi="Arial" w:cs="Arial"/>
-          <w:bCs/>
-          <w:sz w:val="24"/>
-          <w:szCs w:val="24"/>
-        </w:rPr>
-        <w:t>corrigens</w:t>
-      </w:r>
-      <w:proofErr w:type="spellEnd"/>
-      <w:r>
-        <w:rPr>
-          <w:rFonts w:ascii="Arial" w:hAnsi="Arial" w:cs="Arial"/>
-          <w:bCs/>
-          <w:sz w:val="24"/>
-          <w:szCs w:val="24"/>
-        </w:rPr>
-        <w:t xml:space="preserve"> in German</w:t>
+      <w:r>
+        <w:rPr>
+          <w:rFonts w:ascii="Arial" w:hAnsi="Arial" w:cs="Arial"/>
+          <w:bCs/>
+          <w:sz w:val="24"/>
+          <w:szCs w:val="24"/>
+        </w:rPr>
+        <w:t>Coorigendum and corrigens in German</w:t>
       </w:r>
     </w:p>
     <w:p>
@@ -3359,47 +3220,7 @@
           <w:sz w:val="24"/>
           <w:szCs w:val="24"/>
         </w:rPr>
-        <w:t xml:space="preserve">Contrastive focus has been characterized phonologically with a L + H* pitch for English and German, other propose a </w:t>
-      </w:r>
-      <w:proofErr w:type="spellStart"/>
-      <w:r>
-        <w:rPr>
-          <w:rFonts w:ascii="Arial" w:hAnsi="Arial" w:cs="Arial"/>
-          <w:bCs/>
-          <w:sz w:val="24"/>
-          <w:szCs w:val="24"/>
-        </w:rPr>
-        <w:t>postfocal</w:t>
-      </w:r>
-      <w:proofErr w:type="spellEnd"/>
-      <w:r>
-        <w:rPr>
-          <w:rFonts w:ascii="Arial" w:hAnsi="Arial" w:cs="Arial"/>
-          <w:bCs/>
-          <w:sz w:val="24"/>
-          <w:szCs w:val="24"/>
-        </w:rPr>
-        <w:t xml:space="preserve"> metrical </w:t>
-      </w:r>
-      <w:proofErr w:type="spellStart"/>
-      <w:r>
-        <w:rPr>
-          <w:rFonts w:ascii="Arial" w:hAnsi="Arial" w:cs="Arial"/>
-          <w:bCs/>
-          <w:sz w:val="24"/>
-          <w:szCs w:val="24"/>
-        </w:rPr>
-        <w:t>deaccentuation</w:t>
-      </w:r>
-      <w:proofErr w:type="spellEnd"/>
-      <w:r>
-        <w:rPr>
-          <w:rFonts w:ascii="Arial" w:hAnsi="Arial" w:cs="Arial"/>
-          <w:bCs/>
-          <w:sz w:val="24"/>
-          <w:szCs w:val="24"/>
-        </w:rPr>
-        <w:t xml:space="preserve"> for contrast in German (p. 1529)</w:t>
+        <w:t>Contrastive focus has been characterized phonologically with a L + H* pitch for English and German, other propose a postfocal metrical deaccentuation for contrast in German (p. 1529)</w:t>
       </w:r>
     </w:p>
     <w:p>
@@ -3425,27 +3246,7 @@
           <w:sz w:val="24"/>
           <w:szCs w:val="24"/>
         </w:rPr>
-        <w:t xml:space="preserve">correction contrast is characterized acoustically as an increase in duration on the focal word plus a </w:t>
-      </w:r>
-      <w:proofErr w:type="spellStart"/>
-      <w:r>
-        <w:rPr>
-          <w:rFonts w:ascii="Arial" w:hAnsi="Arial" w:cs="Arial"/>
-          <w:bCs/>
-          <w:sz w:val="24"/>
-          <w:szCs w:val="24"/>
-        </w:rPr>
-        <w:t>postfocal</w:t>
-      </w:r>
-      <w:proofErr w:type="spellEnd"/>
-      <w:r>
-        <w:rPr>
-          <w:rFonts w:ascii="Arial" w:hAnsi="Arial" w:cs="Arial"/>
-          <w:bCs/>
-          <w:sz w:val="24"/>
-          <w:szCs w:val="24"/>
-        </w:rPr>
-        <w:t xml:space="preserve"> flattening of the F0-contour (p. 1529)</w:t>
+        <w:t>correction contrast is characterized acoustically as an increase in duration on the focal word plus a postfocal flattening of the F0-contour (p. 1529)</w:t>
       </w:r>
     </w:p>
     <w:p>
@@ -3470,43 +3271,7 @@
           <w:sz w:val="24"/>
           <w:szCs w:val="24"/>
         </w:rPr>
-        <w:t xml:space="preserve">results clearly indicate a preference for those environments where a </w:t>
-      </w:r>
-      <w:proofErr w:type="spellStart"/>
-      <w:r>
-        <w:rPr>
-          <w:rFonts w:ascii="Arial" w:hAnsi="Arial" w:cs="Arial"/>
-          <w:sz w:val="24"/>
-          <w:szCs w:val="24"/>
-        </w:rPr>
-        <w:t>deaccentuation</w:t>
-      </w:r>
-      <w:proofErr w:type="spellEnd"/>
-      <w:r>
-        <w:rPr>
-          <w:rFonts w:ascii="Arial" w:hAnsi="Arial" w:cs="Arial"/>
-          <w:sz w:val="24"/>
-          <w:szCs w:val="24"/>
-        </w:rPr>
-        <w:t xml:space="preserve"> of the </w:t>
-      </w:r>
-      <w:proofErr w:type="spellStart"/>
-      <w:r>
-        <w:rPr>
-          <w:rFonts w:ascii="Arial" w:hAnsi="Arial" w:cs="Arial"/>
-          <w:sz w:val="24"/>
-          <w:szCs w:val="24"/>
-        </w:rPr>
-        <w:t>postfocal</w:t>
-      </w:r>
-      <w:proofErr w:type="spellEnd"/>
-      <w:r>
-        <w:rPr>
-          <w:rFonts w:ascii="Arial" w:hAnsi="Arial" w:cs="Arial"/>
-          <w:sz w:val="24"/>
-          <w:szCs w:val="24"/>
-        </w:rPr>
-        <w:t xml:space="preserve"> domain and a further durational increase of the focal syllable was employed (p. 1532)</w:t>
+        <w:t>results clearly indicate a preference for those environments where a deaccentuation of the postfocal domain and a further durational increase of the focal syllable was employed (p. 1532)</w:t>
       </w:r>
     </w:p>
     <w:p>
@@ -3557,25 +3322,14 @@
           <w:szCs w:val="24"/>
         </w:rPr>
       </w:pPr>
-      <w:proofErr w:type="spellStart"/>
-      <w:r>
-        <w:rPr>
-          <w:rFonts w:ascii="Arial" w:hAnsi="Arial" w:cs="Arial"/>
-          <w:bCs/>
-          <w:sz w:val="24"/>
-          <w:szCs w:val="24"/>
-        </w:rPr>
-        <w:t>Konietzko</w:t>
-      </w:r>
-      <w:proofErr w:type="spellEnd"/>
-      <w:r>
-        <w:rPr>
-          <w:rFonts w:ascii="Arial" w:hAnsi="Arial" w:cs="Arial"/>
-          <w:bCs/>
-          <w:sz w:val="24"/>
-          <w:szCs w:val="24"/>
-        </w:rPr>
-        <w:t xml:space="preserve"> &amp; Winkler (2010)</w:t>
+      <w:r>
+        <w:rPr>
+          <w:rFonts w:ascii="Arial" w:hAnsi="Arial" w:cs="Arial"/>
+          <w:bCs/>
+          <w:sz w:val="24"/>
+          <w:szCs w:val="24"/>
+        </w:rPr>
+        <w:t>Konietzko &amp; Winkler (2010)</w:t>
       </w:r>
     </w:p>
     <w:p>
@@ -3699,7 +3453,6 @@
           <w:szCs w:val="24"/>
         </w:rPr>
       </w:pPr>
-      <w:proofErr w:type="spellStart"/>
       <w:r>
         <w:rPr>
           <w:rFonts w:ascii="Arial" w:hAnsi="Arial" w:cs="Arial"/>
@@ -3709,7 +3462,6 @@
         </w:rPr>
         <w:t>ToBI</w:t>
       </w:r>
-      <w:proofErr w:type="spellEnd"/>
     </w:p>
     <w:p>
       <w:pPr>
@@ -3863,41 +3615,13 @@
           <w:szCs w:val="24"/>
         </w:rPr>
       </w:pPr>
-      <w:proofErr w:type="spellStart"/>
-      <w:r>
-        <w:rPr>
-          <w:rFonts w:ascii="Arial" w:hAnsi="Arial" w:cs="Arial"/>
-          <w:sz w:val="24"/>
-          <w:szCs w:val="24"/>
-        </w:rPr>
-        <w:t>Brechtbau</w:t>
-      </w:r>
-      <w:proofErr w:type="spellEnd"/>
-      <w:r>
-        <w:rPr>
-          <w:rFonts w:ascii="Arial" w:hAnsi="Arial" w:cs="Arial"/>
-          <w:sz w:val="24"/>
-          <w:szCs w:val="24"/>
-        </w:rPr>
-        <w:t xml:space="preserve">, </w:t>
-      </w:r>
-      <w:proofErr w:type="spellStart"/>
-      <w:r>
-        <w:rPr>
-          <w:rFonts w:ascii="Arial" w:hAnsi="Arial" w:cs="Arial"/>
-          <w:sz w:val="24"/>
-          <w:szCs w:val="24"/>
-        </w:rPr>
-        <w:t>Signatur</w:t>
-      </w:r>
-      <w:proofErr w:type="spellEnd"/>
-      <w:r>
-        <w:rPr>
-          <w:rFonts w:ascii="Arial" w:hAnsi="Arial" w:cs="Arial"/>
-          <w:sz w:val="24"/>
-          <w:szCs w:val="24"/>
-        </w:rPr>
-        <w:t>: GJ 600.412 b</w:t>
+      <w:r>
+        <w:rPr>
+          <w:rFonts w:ascii="Arial" w:hAnsi="Arial" w:cs="Arial"/>
+          <w:sz w:val="24"/>
+          <w:szCs w:val="24"/>
+        </w:rPr>
+        <w:t>Brechtbau, Signatur: GJ 600.412 b</w:t>
       </w:r>
     </w:p>
     <w:p>
@@ -3921,25 +3645,7 @@
           <w:sz w:val="24"/>
           <w:szCs w:val="24"/>
         </w:rPr>
-        <w:t xml:space="preserve">1999 version </w:t>
-      </w:r>
-      <w:proofErr w:type="spellStart"/>
-      <w:r>
-        <w:rPr>
-          <w:rFonts w:ascii="Arial" w:hAnsi="Arial" w:cs="Arial"/>
-          <w:sz w:val="24"/>
-          <w:szCs w:val="24"/>
-        </w:rPr>
-        <w:t>ausleihbar</w:t>
-      </w:r>
-      <w:proofErr w:type="spellEnd"/>
-      <w:r>
-        <w:rPr>
-          <w:rFonts w:ascii="Arial" w:hAnsi="Arial" w:cs="Arial"/>
-          <w:sz w:val="24"/>
-          <w:szCs w:val="24"/>
-        </w:rPr>
-        <w:t xml:space="preserve"> in UB</w:t>
+        <w:t>1999 version ausleihbar in UB</w:t>
       </w:r>
     </w:p>
     <w:p>
@@ -4254,25 +3960,7 @@
           <w:sz w:val="24"/>
           <w:szCs w:val="24"/>
         </w:rPr>
-        <w:t xml:space="preserve">Propose that </w:t>
-      </w:r>
-      <w:proofErr w:type="spellStart"/>
-      <w:r>
-        <w:rPr>
-          <w:rFonts w:ascii="Arial" w:hAnsi="Arial" w:cs="Arial"/>
-          <w:sz w:val="24"/>
-          <w:szCs w:val="24"/>
-        </w:rPr>
-        <w:t>sental</w:t>
-      </w:r>
-      <w:proofErr w:type="spellEnd"/>
-      <w:r>
-        <w:rPr>
-          <w:rFonts w:ascii="Arial" w:hAnsi="Arial" w:cs="Arial"/>
-          <w:sz w:val="24"/>
-          <w:szCs w:val="24"/>
-        </w:rPr>
-        <w:t>-final default locations for focus interfere with the identification of focus in non-default positions from overtly marked constituents</w:t>
+        <w:t>Propose that sental-final default locations for focus interfere with the identification of focus in non-default positions from overtly marked constituents</w:t>
       </w:r>
     </w:p>
     <w:p>
@@ -5007,23 +4695,13 @@
           <w:szCs w:val="24"/>
         </w:rPr>
       </w:pPr>
-      <w:proofErr w:type="spellStart"/>
-      <w:r>
-        <w:rPr>
-          <w:rFonts w:ascii="Arial" w:hAnsi="Arial" w:cs="Arial"/>
-          <w:sz w:val="24"/>
-          <w:szCs w:val="24"/>
-        </w:rPr>
-        <w:t>i</w:t>
-      </w:r>
-      <w:proofErr w:type="spellEnd"/>
-      <w:r>
-        <w:rPr>
-          <w:rFonts w:ascii="Arial" w:hAnsi="Arial" w:cs="Arial"/>
-          <w:sz w:val="24"/>
-          <w:szCs w:val="24"/>
-        </w:rPr>
-        <w:t xml:space="preserve">. e., investigating how contrastive pitch accent location interacts with global preferences for local correlates in the </w:t>
+      <w:r>
+        <w:rPr>
+          <w:rFonts w:ascii="Arial" w:hAnsi="Arial" w:cs="Arial"/>
+          <w:sz w:val="24"/>
+          <w:szCs w:val="24"/>
+        </w:rPr>
+        <w:t xml:space="preserve">i. e., investigating how contrastive pitch accent location interacts with global preferences for local correlates in the </w:t>
       </w:r>
       <w:r>
         <w:rPr>
@@ -5178,79 +4856,7 @@
           <w:sz w:val="24"/>
           <w:szCs w:val="24"/>
         </w:rPr>
-        <w:t>2x2 design with remnant type (</w:t>
-      </w:r>
-      <w:proofErr w:type="spellStart"/>
-      <w:r>
-        <w:rPr>
-          <w:rFonts w:ascii="Arial" w:hAnsi="Arial" w:cs="Arial"/>
-          <w:sz w:val="24"/>
-          <w:szCs w:val="24"/>
-        </w:rPr>
-        <w:t>ObjectRem</w:t>
-      </w:r>
-      <w:proofErr w:type="spellEnd"/>
-      <w:r>
-        <w:rPr>
-          <w:rFonts w:ascii="Arial" w:hAnsi="Arial" w:cs="Arial"/>
-          <w:sz w:val="24"/>
-          <w:szCs w:val="24"/>
-        </w:rPr>
-        <w:t xml:space="preserve"> vs. </w:t>
-      </w:r>
-      <w:proofErr w:type="spellStart"/>
-      <w:r>
-        <w:rPr>
-          <w:rFonts w:ascii="Arial" w:hAnsi="Arial" w:cs="Arial"/>
-          <w:sz w:val="24"/>
-          <w:szCs w:val="24"/>
-        </w:rPr>
-        <w:t>SubjectRem</w:t>
-      </w:r>
-      <w:proofErr w:type="spellEnd"/>
-      <w:r>
-        <w:rPr>
-          <w:rFonts w:ascii="Arial" w:hAnsi="Arial" w:cs="Arial"/>
-          <w:sz w:val="24"/>
-          <w:szCs w:val="24"/>
-        </w:rPr>
-        <w:t>) and pitch accent location (</w:t>
-      </w:r>
-      <w:proofErr w:type="spellStart"/>
-      <w:r>
-        <w:rPr>
-          <w:rFonts w:ascii="Arial" w:hAnsi="Arial" w:cs="Arial"/>
-          <w:sz w:val="24"/>
-          <w:szCs w:val="24"/>
-        </w:rPr>
-        <w:t>ObjectPA</w:t>
-      </w:r>
-      <w:proofErr w:type="spellEnd"/>
-      <w:r>
-        <w:rPr>
-          <w:rFonts w:ascii="Arial" w:hAnsi="Arial" w:cs="Arial"/>
-          <w:sz w:val="24"/>
-          <w:szCs w:val="24"/>
-        </w:rPr>
-        <w:t xml:space="preserve"> vs. </w:t>
-      </w:r>
-      <w:proofErr w:type="spellStart"/>
-      <w:r>
-        <w:rPr>
-          <w:rFonts w:ascii="Arial" w:hAnsi="Arial" w:cs="Arial"/>
-          <w:sz w:val="24"/>
-          <w:szCs w:val="24"/>
-        </w:rPr>
-        <w:t>SubjectPA</w:t>
-      </w:r>
-      <w:proofErr w:type="spellEnd"/>
-      <w:r>
-        <w:rPr>
-          <w:rFonts w:ascii="Arial" w:hAnsi="Arial" w:cs="Arial"/>
-          <w:sz w:val="24"/>
-          <w:szCs w:val="24"/>
-        </w:rPr>
-        <w:t>)</w:t>
+        <w:t>2x2 design with remnant type (ObjectRem vs. SubjectRem) and pitch accent location (ObjectPA vs. SubjectPA)</w:t>
       </w:r>
     </w:p>
     <w:p>
@@ -5427,23 +5033,13 @@
           <w:szCs w:val="24"/>
         </w:rPr>
       </w:pPr>
-      <w:proofErr w:type="spellStart"/>
-      <w:r>
-        <w:rPr>
-          <w:rFonts w:ascii="Arial" w:hAnsi="Arial" w:cs="Arial"/>
-          <w:sz w:val="24"/>
-          <w:szCs w:val="24"/>
-        </w:rPr>
-        <w:t>Rasekhi</w:t>
-      </w:r>
-      <w:proofErr w:type="spellEnd"/>
-      <w:r>
-        <w:rPr>
-          <w:rFonts w:ascii="Arial" w:hAnsi="Arial" w:cs="Arial"/>
-          <w:sz w:val="24"/>
-          <w:szCs w:val="24"/>
-        </w:rPr>
-        <w:t xml:space="preserve"> &amp; Harris (2021)</w:t>
+      <w:r>
+        <w:rPr>
+          <w:rFonts w:ascii="Arial" w:hAnsi="Arial" w:cs="Arial"/>
+          <w:sz w:val="24"/>
+          <w:szCs w:val="24"/>
+        </w:rPr>
+        <w:t>Rasekhi &amp; Harris (2021)</w:t>
       </w:r>
     </w:p>
     <w:p>
@@ -5753,29 +5349,7 @@
           <w:sz w:val="24"/>
           <w:szCs w:val="24"/>
         </w:rPr>
-        <w:t xml:space="preserve">In silent reading, </w:t>
-      </w:r>
-      <w:proofErr w:type="spellStart"/>
-      <w:r>
-        <w:rPr>
-          <w:rFonts w:ascii="Arial" w:hAnsi="Arial" w:cs="Arial"/>
-          <w:b/>
-          <w:bCs/>
-          <w:sz w:val="24"/>
-          <w:szCs w:val="24"/>
-        </w:rPr>
-        <w:t>comprehenders</w:t>
-      </w:r>
-      <w:proofErr w:type="spellEnd"/>
-      <w:r>
-        <w:rPr>
-          <w:rFonts w:ascii="Arial" w:hAnsi="Arial" w:cs="Arial"/>
-          <w:b/>
-          <w:bCs/>
-          <w:sz w:val="24"/>
-          <w:szCs w:val="24"/>
-        </w:rPr>
-        <w:t xml:space="preserve"> thus default to the object DP as the location for contrastive accent. However, information structural factors, such as explicit and implicit marking of pitch accent or the location of a contrastive adjective (11), may overturn the default, so that a remnant is paired with a non-local correlate</w:t>
+        <w:t>In silent reading, comprehenders thus default to the object DP as the location for contrastive accent. However, information structural factors, such as explicit and implicit marking of pitch accent or the location of a contrastive adjective (11), may overturn the default, so that a remnant is paired with a non-local correlate</w:t>
       </w:r>
       <w:r>
         <w:rPr>

</xml_diff>

<commit_message>
work on literature review
</commit_message>
<xml_diff>
--- a/0 Literature/1 overview of literature.docx
+++ b/0 Literature/1 overview of literature.docx
@@ -90,14 +90,45 @@
           <w:szCs w:val="24"/>
         </w:rPr>
       </w:pPr>
-      <w:r>
-        <w:rPr>
-          <w:rFonts w:ascii="Arial" w:hAnsi="Arial" w:cs="Arial"/>
-          <w:bCs/>
-          <w:sz w:val="24"/>
-          <w:szCs w:val="24"/>
-        </w:rPr>
-        <w:t>Sedarous &amp; Namboodiripad (20</w:t>
+      <w:proofErr w:type="spellStart"/>
+      <w:r>
+        <w:rPr>
+          <w:rFonts w:ascii="Arial" w:hAnsi="Arial" w:cs="Arial"/>
+          <w:bCs/>
+          <w:sz w:val="24"/>
+          <w:szCs w:val="24"/>
+        </w:rPr>
+        <w:t>Sedarous</w:t>
+      </w:r>
+      <w:proofErr w:type="spellEnd"/>
+      <w:r>
+        <w:rPr>
+          <w:rFonts w:ascii="Arial" w:hAnsi="Arial" w:cs="Arial"/>
+          <w:bCs/>
+          <w:sz w:val="24"/>
+          <w:szCs w:val="24"/>
+        </w:rPr>
+        <w:t xml:space="preserve"> &amp; </w:t>
+      </w:r>
+      <w:proofErr w:type="spellStart"/>
+      <w:r>
+        <w:rPr>
+          <w:rFonts w:ascii="Arial" w:hAnsi="Arial" w:cs="Arial"/>
+          <w:bCs/>
+          <w:sz w:val="24"/>
+          <w:szCs w:val="24"/>
+        </w:rPr>
+        <w:t>Namboodiripad</w:t>
+      </w:r>
+      <w:proofErr w:type="spellEnd"/>
+      <w:r>
+        <w:rPr>
+          <w:rFonts w:ascii="Arial" w:hAnsi="Arial" w:cs="Arial"/>
+          <w:bCs/>
+          <w:sz w:val="24"/>
+          <w:szCs w:val="24"/>
+        </w:rPr>
+        <w:t xml:space="preserve"> (20</w:t>
       </w:r>
       <w:r>
         <w:rPr>
@@ -420,7 +451,27 @@
           <w:sz w:val="24"/>
           <w:szCs w:val="24"/>
         </w:rPr>
-        <w:t>Record directly in Praat (or other software)</w:t>
+        <w:t xml:space="preserve">Record directly in </w:t>
+      </w:r>
+      <w:proofErr w:type="spellStart"/>
+      <w:r>
+        <w:rPr>
+          <w:rFonts w:ascii="Arial" w:hAnsi="Arial" w:cs="Arial"/>
+          <w:bCs/>
+          <w:sz w:val="24"/>
+          <w:szCs w:val="24"/>
+        </w:rPr>
+        <w:t>Praat</w:t>
+      </w:r>
+      <w:proofErr w:type="spellEnd"/>
+      <w:r>
+        <w:rPr>
+          <w:rFonts w:ascii="Arial" w:hAnsi="Arial" w:cs="Arial"/>
+          <w:bCs/>
+          <w:sz w:val="24"/>
+          <w:szCs w:val="24"/>
+        </w:rPr>
+        <w:t xml:space="preserve"> (or other software)</w:t>
       </w:r>
     </w:p>
     <w:p>
@@ -472,7 +523,27 @@
           <w:sz w:val="24"/>
           <w:szCs w:val="24"/>
         </w:rPr>
-        <w:t>Inhale and exhalte between each sentence</w:t>
+        <w:t xml:space="preserve">Inhale and </w:t>
+      </w:r>
+      <w:proofErr w:type="spellStart"/>
+      <w:r>
+        <w:rPr>
+          <w:rFonts w:ascii="Arial" w:hAnsi="Arial" w:cs="Arial"/>
+          <w:bCs/>
+          <w:sz w:val="24"/>
+          <w:szCs w:val="24"/>
+        </w:rPr>
+        <w:t>exhalte</w:t>
+      </w:r>
+      <w:proofErr w:type="spellEnd"/>
+      <w:r>
+        <w:rPr>
+          <w:rFonts w:ascii="Arial" w:hAnsi="Arial" w:cs="Arial"/>
+          <w:bCs/>
+          <w:sz w:val="24"/>
+          <w:szCs w:val="24"/>
+        </w:rPr>
+        <w:t xml:space="preserve"> between each sentence</w:t>
       </w:r>
     </w:p>
     <w:p>
@@ -706,7 +777,47 @@
           <w:sz w:val="24"/>
           <w:szCs w:val="24"/>
         </w:rPr>
-        <w:t>How to set up the experiment in praat? Pp. 8-9 In Qualtics? Pp. 9-13</w:t>
+        <w:t xml:space="preserve">How to set up the experiment in </w:t>
+      </w:r>
+      <w:proofErr w:type="spellStart"/>
+      <w:r>
+        <w:rPr>
+          <w:rFonts w:ascii="Arial" w:hAnsi="Arial" w:cs="Arial"/>
+          <w:bCs/>
+          <w:sz w:val="24"/>
+          <w:szCs w:val="24"/>
+        </w:rPr>
+        <w:t>praat</w:t>
+      </w:r>
+      <w:proofErr w:type="spellEnd"/>
+      <w:r>
+        <w:rPr>
+          <w:rFonts w:ascii="Arial" w:hAnsi="Arial" w:cs="Arial"/>
+          <w:bCs/>
+          <w:sz w:val="24"/>
+          <w:szCs w:val="24"/>
+        </w:rPr>
+        <w:t xml:space="preserve">? Pp. 8-9 In </w:t>
+      </w:r>
+      <w:proofErr w:type="spellStart"/>
+      <w:r>
+        <w:rPr>
+          <w:rFonts w:ascii="Arial" w:hAnsi="Arial" w:cs="Arial"/>
+          <w:bCs/>
+          <w:sz w:val="24"/>
+          <w:szCs w:val="24"/>
+        </w:rPr>
+        <w:t>Qualtics</w:t>
+      </w:r>
+      <w:proofErr w:type="spellEnd"/>
+      <w:r>
+        <w:rPr>
+          <w:rFonts w:ascii="Arial" w:hAnsi="Arial" w:cs="Arial"/>
+          <w:bCs/>
+          <w:sz w:val="24"/>
+          <w:szCs w:val="24"/>
+        </w:rPr>
+        <w:t>? Pp. 9-13</w:t>
       </w:r>
     </w:p>
     <w:p>
@@ -784,7 +895,27 @@
           <w:sz w:val="24"/>
           <w:szCs w:val="24"/>
         </w:rPr>
-        <w:t>How to use penncontroller for ibex? Pp. 14-17</w:t>
+        <w:t xml:space="preserve">How to use </w:t>
+      </w:r>
+      <w:proofErr w:type="spellStart"/>
+      <w:r>
+        <w:rPr>
+          <w:rFonts w:ascii="Arial" w:hAnsi="Arial" w:cs="Arial"/>
+          <w:bCs/>
+          <w:sz w:val="24"/>
+          <w:szCs w:val="24"/>
+        </w:rPr>
+        <w:t>penncontroller</w:t>
+      </w:r>
+      <w:proofErr w:type="spellEnd"/>
+      <w:r>
+        <w:rPr>
+          <w:rFonts w:ascii="Arial" w:hAnsi="Arial" w:cs="Arial"/>
+          <w:bCs/>
+          <w:sz w:val="24"/>
+          <w:szCs w:val="24"/>
+        </w:rPr>
+        <w:t xml:space="preserve"> for ibex? Pp. 14-17</w:t>
       </w:r>
     </w:p>
     <w:p>
@@ -827,32 +958,51 @@
           <w:sz w:val="24"/>
           <w:szCs w:val="24"/>
         </w:rPr>
-        <w:t>Section 8 of Gibson, Piantadosi, and Fedorenko (2011)</w:t>
-      </w:r>
-    </w:p>
-    <w:p>
-      <w:pPr>
-        <w:spacing w:after="0" w:line="276" w:lineRule="auto"/>
-        <w:jc w:val="both"/>
-        <w:rPr>
-          <w:rFonts w:ascii="Arial" w:hAnsi="Arial" w:cs="Arial"/>
-          <w:bCs/>
-          <w:sz w:val="24"/>
-          <w:szCs w:val="24"/>
-        </w:rPr>
-      </w:pPr>
-    </w:p>
-    <w:p>
-      <w:pPr>
-        <w:spacing w:after="0" w:line="276" w:lineRule="auto"/>
-        <w:jc w:val="both"/>
-        <w:rPr>
-          <w:rFonts w:ascii="Arial" w:hAnsi="Arial" w:cs="Arial"/>
-          <w:bCs/>
-          <w:sz w:val="24"/>
-          <w:szCs w:val="24"/>
-        </w:rPr>
-      </w:pPr>
+        <w:t xml:space="preserve">Section 8 of Gibson, Piantadosi, and </w:t>
+      </w:r>
+      <w:proofErr w:type="spellStart"/>
+      <w:r>
+        <w:rPr>
+          <w:rFonts w:ascii="Arial" w:hAnsi="Arial" w:cs="Arial"/>
+          <w:sz w:val="24"/>
+          <w:szCs w:val="24"/>
+        </w:rPr>
+        <w:t>Fedorenko</w:t>
+      </w:r>
+      <w:proofErr w:type="spellEnd"/>
+      <w:r>
+        <w:rPr>
+          <w:rFonts w:ascii="Arial" w:hAnsi="Arial" w:cs="Arial"/>
+          <w:sz w:val="24"/>
+          <w:szCs w:val="24"/>
+        </w:rPr>
+        <w:t xml:space="preserve"> (2011)</w:t>
+      </w:r>
+    </w:p>
+    <w:p>
+      <w:pPr>
+        <w:spacing w:after="0" w:line="276" w:lineRule="auto"/>
+        <w:jc w:val="both"/>
+        <w:rPr>
+          <w:rFonts w:ascii="Arial" w:hAnsi="Arial" w:cs="Arial"/>
+          <w:bCs/>
+          <w:sz w:val="24"/>
+          <w:szCs w:val="24"/>
+        </w:rPr>
+      </w:pPr>
+    </w:p>
+    <w:p>
+      <w:pPr>
+        <w:spacing w:after="0" w:line="276" w:lineRule="auto"/>
+        <w:jc w:val="both"/>
+        <w:rPr>
+          <w:rFonts w:ascii="Arial" w:hAnsi="Arial" w:cs="Arial"/>
+          <w:bCs/>
+          <w:sz w:val="24"/>
+          <w:szCs w:val="24"/>
+        </w:rPr>
+      </w:pPr>
+      <w:proofErr w:type="spellStart"/>
       <w:r>
         <w:rPr>
           <w:rFonts w:ascii="Arial" w:hAnsi="Arial" w:cs="Arial"/>
@@ -862,6 +1012,7 @@
         </w:rPr>
         <w:t>Bross</w:t>
       </w:r>
+      <w:proofErr w:type="spellEnd"/>
       <w:r>
         <w:rPr>
           <w:rFonts w:ascii="Arial" w:hAnsi="Arial" w:cs="Arial"/>
@@ -939,7 +1090,25 @@
           <w:szCs w:val="24"/>
         </w:rPr>
         <w:lastRenderedPageBreak/>
-        <w:t>In addition to your sentences of interest, include some grammatical and some completely ill-formed sentences -&gt; can be used as anchor values against which to interpret the actual data and to check whether participants filled our the questionnaire randomly or not</w:t>
+        <w:t xml:space="preserve">In addition to your sentences of interest, include some grammatical and some completely ill-formed sentences -&gt; can be used as anchor values against which to interpret the actual data and to check whether participants filled </w:t>
+      </w:r>
+      <w:proofErr w:type="spellStart"/>
+      <w:r>
+        <w:rPr>
+          <w:rFonts w:ascii="Arial" w:hAnsi="Arial" w:cs="Arial"/>
+          <w:sz w:val="24"/>
+          <w:szCs w:val="24"/>
+        </w:rPr>
+        <w:t>our</w:t>
+      </w:r>
+      <w:proofErr w:type="spellEnd"/>
+      <w:r>
+        <w:rPr>
+          <w:rFonts w:ascii="Arial" w:hAnsi="Arial" w:cs="Arial"/>
+          <w:sz w:val="24"/>
+          <w:szCs w:val="24"/>
+        </w:rPr>
+        <w:t xml:space="preserve"> the questionnaire randomly or not</w:t>
       </w:r>
     </w:p>
     <w:p>
@@ -962,7 +1131,43 @@
           <w:sz w:val="24"/>
           <w:szCs w:val="24"/>
         </w:rPr>
-        <w:t>Present participants with acceptable and unacceptable sentences at the beginning of the study (as recommended by Sedarous &amp; Namboodiripad 2019: 6)</w:t>
+        <w:t xml:space="preserve">Present participants with acceptable and unacceptable sentences at the beginning of the study (as recommended by </w:t>
+      </w:r>
+      <w:proofErr w:type="spellStart"/>
+      <w:r>
+        <w:rPr>
+          <w:rFonts w:ascii="Arial" w:hAnsi="Arial" w:cs="Arial"/>
+          <w:sz w:val="24"/>
+          <w:szCs w:val="24"/>
+        </w:rPr>
+        <w:t>Sedarous</w:t>
+      </w:r>
+      <w:proofErr w:type="spellEnd"/>
+      <w:r>
+        <w:rPr>
+          <w:rFonts w:ascii="Arial" w:hAnsi="Arial" w:cs="Arial"/>
+          <w:sz w:val="24"/>
+          <w:szCs w:val="24"/>
+        </w:rPr>
+        <w:t xml:space="preserve"> &amp; </w:t>
+      </w:r>
+      <w:proofErr w:type="spellStart"/>
+      <w:r>
+        <w:rPr>
+          <w:rFonts w:ascii="Arial" w:hAnsi="Arial" w:cs="Arial"/>
+          <w:sz w:val="24"/>
+          <w:szCs w:val="24"/>
+        </w:rPr>
+        <w:t>Namboodiripad</w:t>
+      </w:r>
+      <w:proofErr w:type="spellEnd"/>
+      <w:r>
+        <w:rPr>
+          <w:rFonts w:ascii="Arial" w:hAnsi="Arial" w:cs="Arial"/>
+          <w:sz w:val="24"/>
+          <w:szCs w:val="24"/>
+        </w:rPr>
+        <w:t xml:space="preserve"> 2019: 6)</w:t>
       </w:r>
     </w:p>
     <w:p>
@@ -1301,8 +1506,18 @@
           <w:sz w:val="24"/>
           <w:szCs w:val="24"/>
         </w:rPr>
-        <w:t>Experiment 3: testing the influence of pitch accent on interpretation of ambiguous replacives</w:t>
-      </w:r>
+        <w:t xml:space="preserve">Experiment 3: testing the influence of pitch accent on interpretation of ambiguous </w:t>
+      </w:r>
+      <w:proofErr w:type="spellStart"/>
+      <w:r>
+        <w:rPr>
+          <w:rFonts w:ascii="Arial" w:hAnsi="Arial" w:cs="Arial"/>
+          <w:sz w:val="24"/>
+          <w:szCs w:val="24"/>
+        </w:rPr>
+        <w:t>replacives</w:t>
+      </w:r>
+      <w:proofErr w:type="spellEnd"/>
     </w:p>
     <w:p>
       <w:pPr>
@@ -1370,7 +1585,25 @@
           <w:sz w:val="24"/>
           <w:szCs w:val="24"/>
         </w:rPr>
-        <w:t>Position of pitch accent significantly affected the choise of correlate of the replacive</w:t>
+        <w:t xml:space="preserve">Position of pitch accent significantly affected the </w:t>
+      </w:r>
+      <w:proofErr w:type="spellStart"/>
+      <w:r>
+        <w:rPr>
+          <w:rFonts w:ascii="Arial" w:hAnsi="Arial" w:cs="Arial"/>
+          <w:sz w:val="24"/>
+          <w:szCs w:val="24"/>
+        </w:rPr>
+        <w:t>choise</w:t>
+      </w:r>
+      <w:proofErr w:type="spellEnd"/>
+      <w:r>
+        <w:rPr>
+          <w:rFonts w:ascii="Arial" w:hAnsi="Arial" w:cs="Arial"/>
+          <w:sz w:val="24"/>
+          <w:szCs w:val="24"/>
+        </w:rPr>
+        <w:t xml:space="preserve"> of correlate of the replacive</w:t>
       </w:r>
     </w:p>
     <w:p>
@@ -1523,14 +1756,25 @@
           <w:szCs w:val="24"/>
         </w:rPr>
       </w:pPr>
-      <w:r>
-        <w:rPr>
-          <w:rFonts w:ascii="Arial" w:hAnsi="Arial" w:cs="Arial"/>
-          <w:bCs/>
-          <w:sz w:val="24"/>
-          <w:szCs w:val="24"/>
-        </w:rPr>
-        <w:t>Koev 2018</w:t>
+      <w:proofErr w:type="spellStart"/>
+      <w:r>
+        <w:rPr>
+          <w:rFonts w:ascii="Arial" w:hAnsi="Arial" w:cs="Arial"/>
+          <w:bCs/>
+          <w:sz w:val="24"/>
+          <w:szCs w:val="24"/>
+        </w:rPr>
+        <w:t>Koev</w:t>
+      </w:r>
+      <w:proofErr w:type="spellEnd"/>
+      <w:r>
+        <w:rPr>
+          <w:rFonts w:ascii="Arial" w:hAnsi="Arial" w:cs="Arial"/>
+          <w:bCs/>
+          <w:sz w:val="24"/>
+          <w:szCs w:val="24"/>
+        </w:rPr>
+        <w:t xml:space="preserve"> 2018</w:t>
       </w:r>
     </w:p>
     <w:p>
@@ -1575,14 +1819,25 @@
           <w:szCs w:val="24"/>
         </w:rPr>
       </w:pPr>
-      <w:r>
-        <w:rPr>
-          <w:rFonts w:ascii="Arial" w:hAnsi="Arial" w:cs="Arial"/>
-          <w:bCs/>
-          <w:sz w:val="24"/>
-          <w:szCs w:val="24"/>
-        </w:rPr>
-        <w:t>Koev’s proposal: differentiate between three specific notions of at-issueness</w:t>
+      <w:proofErr w:type="spellStart"/>
+      <w:r>
+        <w:rPr>
+          <w:rFonts w:ascii="Arial" w:hAnsi="Arial" w:cs="Arial"/>
+          <w:bCs/>
+          <w:sz w:val="24"/>
+          <w:szCs w:val="24"/>
+        </w:rPr>
+        <w:t>Koev’s</w:t>
+      </w:r>
+      <w:proofErr w:type="spellEnd"/>
+      <w:r>
+        <w:rPr>
+          <w:rFonts w:ascii="Arial" w:hAnsi="Arial" w:cs="Arial"/>
+          <w:bCs/>
+          <w:sz w:val="24"/>
+          <w:szCs w:val="24"/>
+        </w:rPr>
+        <w:t xml:space="preserve"> proposal: differentiate between three specific notions of at-issueness</w:t>
       </w:r>
     </w:p>
     <w:p>
@@ -1608,7 +1863,25 @@
           <w:sz w:val="24"/>
           <w:szCs w:val="24"/>
         </w:rPr>
-        <w:t xml:space="preserve">Question-at-issue: </w:t>
+        <w:t>Question-at-issue</w:t>
+      </w:r>
+      <w:r>
+        <w:rPr>
+          <w:rFonts w:ascii="Arial" w:hAnsi="Arial" w:cs="Arial"/>
+          <w:bCs/>
+          <w:sz w:val="24"/>
+          <w:szCs w:val="24"/>
+        </w:rPr>
+        <w:t>ness</w:t>
+      </w:r>
+      <w:r>
+        <w:rPr>
+          <w:rFonts w:ascii="Arial" w:hAnsi="Arial" w:cs="Arial"/>
+          <w:bCs/>
+          <w:sz w:val="24"/>
+          <w:szCs w:val="24"/>
+        </w:rPr>
+        <w:t xml:space="preserve">: </w:t>
       </w:r>
     </w:p>
     <w:p>
@@ -1740,6 +2013,15 @@
         </w:rPr>
         <w:t>Proposal-at-issue</w:t>
       </w:r>
+      <w:r>
+        <w:rPr>
+          <w:rFonts w:ascii="Arial" w:hAnsi="Arial" w:cs="Arial"/>
+          <w:bCs/>
+          <w:sz w:val="24"/>
+          <w:szCs w:val="24"/>
+        </w:rPr>
+        <w:t>ness</w:t>
+      </w:r>
     </w:p>
     <w:p>
       <w:pPr>
@@ -1808,7 +2090,47 @@
           <w:sz w:val="24"/>
           <w:szCs w:val="24"/>
         </w:rPr>
-        <w:t>According to Stalnaker, discources eveolves against a shared set of background beliefs, modeled as a set of propositions (the common ground) or, alternatively, as a set of possible worlds (the context set). Participants aim to gain information via assertion (=proposal to reduce the context set to those worlds in which the asserted content is true)</w:t>
+        <w:t xml:space="preserve">According to Stalnaker, </w:t>
+      </w:r>
+      <w:proofErr w:type="spellStart"/>
+      <w:r>
+        <w:rPr>
+          <w:rFonts w:ascii="Arial" w:hAnsi="Arial" w:cs="Arial"/>
+          <w:bCs/>
+          <w:sz w:val="24"/>
+          <w:szCs w:val="24"/>
+        </w:rPr>
+        <w:t>discources</w:t>
+      </w:r>
+      <w:proofErr w:type="spellEnd"/>
+      <w:r>
+        <w:rPr>
+          <w:rFonts w:ascii="Arial" w:hAnsi="Arial" w:cs="Arial"/>
+          <w:bCs/>
+          <w:sz w:val="24"/>
+          <w:szCs w:val="24"/>
+        </w:rPr>
+        <w:t xml:space="preserve"> </w:t>
+      </w:r>
+      <w:proofErr w:type="spellStart"/>
+      <w:r>
+        <w:rPr>
+          <w:rFonts w:ascii="Arial" w:hAnsi="Arial" w:cs="Arial"/>
+          <w:bCs/>
+          <w:sz w:val="24"/>
+          <w:szCs w:val="24"/>
+        </w:rPr>
+        <w:t>eveolves</w:t>
+      </w:r>
+      <w:proofErr w:type="spellEnd"/>
+      <w:r>
+        <w:rPr>
+          <w:rFonts w:ascii="Arial" w:hAnsi="Arial" w:cs="Arial"/>
+          <w:bCs/>
+          <w:sz w:val="24"/>
+          <w:szCs w:val="24"/>
+        </w:rPr>
+        <w:t xml:space="preserve"> against a shared set of background beliefs, modeled as a set of propositions (the common ground) or, alternatively, as a set of possible worlds (the context set). Participants aim to gain information via assertion (=proposal to reduce the context set to those worlds in which the asserted content is true)</w:t>
       </w:r>
     </w:p>
     <w:p>
@@ -1940,14 +2262,34 @@
           <w:szCs w:val="24"/>
         </w:rPr>
       </w:pPr>
-      <w:r>
-        <w:rPr>
-          <w:rFonts w:ascii="Arial" w:hAnsi="Arial" w:cs="Arial"/>
-          <w:bCs/>
-          <w:sz w:val="24"/>
-          <w:szCs w:val="24"/>
-        </w:rPr>
-        <w:t>Coherance-at-issue</w:t>
+      <w:proofErr w:type="spellStart"/>
+      <w:r>
+        <w:rPr>
+          <w:rFonts w:ascii="Arial" w:hAnsi="Arial" w:cs="Arial"/>
+          <w:bCs/>
+          <w:sz w:val="24"/>
+          <w:szCs w:val="24"/>
+        </w:rPr>
+        <w:t>Coherance</w:t>
+      </w:r>
+      <w:proofErr w:type="spellEnd"/>
+      <w:r>
+        <w:rPr>
+          <w:rFonts w:ascii="Arial" w:hAnsi="Arial" w:cs="Arial"/>
+          <w:bCs/>
+          <w:sz w:val="24"/>
+          <w:szCs w:val="24"/>
+        </w:rPr>
+        <w:t>-at-issue</w:t>
+      </w:r>
+      <w:r>
+        <w:rPr>
+          <w:rFonts w:ascii="Arial" w:hAnsi="Arial" w:cs="Arial"/>
+          <w:bCs/>
+          <w:sz w:val="24"/>
+          <w:szCs w:val="24"/>
+        </w:rPr>
+        <w:t>ness</w:t>
       </w:r>
     </w:p>
     <w:p>
@@ -1999,7 +2341,27 @@
           <w:sz w:val="24"/>
           <w:szCs w:val="24"/>
         </w:rPr>
-        <w:t>Newly uttered clauses must attach to some part of the existing discourse. Coherences arises because speakers draw interfences about the way discourse segments are connected. E. g.</w:t>
+        <w:t xml:space="preserve">Newly uttered clauses must attach to some part of the existing discourse. Coherences arises because speakers draw </w:t>
+      </w:r>
+      <w:proofErr w:type="spellStart"/>
+      <w:r>
+        <w:rPr>
+          <w:rFonts w:ascii="Arial" w:hAnsi="Arial" w:cs="Arial"/>
+          <w:bCs/>
+          <w:sz w:val="24"/>
+          <w:szCs w:val="24"/>
+        </w:rPr>
+        <w:t>interfences</w:t>
+      </w:r>
+      <w:proofErr w:type="spellEnd"/>
+      <w:r>
+        <w:rPr>
+          <w:rFonts w:ascii="Arial" w:hAnsi="Arial" w:cs="Arial"/>
+          <w:bCs/>
+          <w:sz w:val="24"/>
+          <w:szCs w:val="24"/>
+        </w:rPr>
+        <w:t xml:space="preserve"> about the way discourse segments are connected. E. g.</w:t>
       </w:r>
       <w:r>
         <w:rPr>
@@ -2067,7 +2429,27 @@
           <w:sz w:val="24"/>
           <w:szCs w:val="24"/>
         </w:rPr>
-        <w:t>According to Koev, those three theories do not make comparable predictions (p. 10)</w:t>
+        <w:t xml:space="preserve">According to </w:t>
+      </w:r>
+      <w:proofErr w:type="spellStart"/>
+      <w:r>
+        <w:rPr>
+          <w:rFonts w:ascii="Arial" w:hAnsi="Arial" w:cs="Arial"/>
+          <w:bCs/>
+          <w:sz w:val="24"/>
+          <w:szCs w:val="24"/>
+        </w:rPr>
+        <w:t>Koev</w:t>
+      </w:r>
+      <w:proofErr w:type="spellEnd"/>
+      <w:r>
+        <w:rPr>
+          <w:rFonts w:ascii="Arial" w:hAnsi="Arial" w:cs="Arial"/>
+          <w:bCs/>
+          <w:sz w:val="24"/>
+          <w:szCs w:val="24"/>
+        </w:rPr>
+        <w:t>, those three theories do not make comparable predictions (p. 10)</w:t>
       </w:r>
     </w:p>
     <w:p>
@@ -2135,15 +2517,7 @@
           <w:sz w:val="24"/>
           <w:szCs w:val="24"/>
         </w:rPr>
-        <w:t xml:space="preserve">B: His car broke down. </w:t>
-      </w:r>
-      <w:r>
-        <w:rPr>
-          <w:rFonts w:ascii="Arial" w:hAnsi="Arial" w:cs="Arial"/>
-          <w:sz w:val="24"/>
-          <w:szCs w:val="24"/>
-        </w:rPr>
-        <w:t>(</w:t>
+        <w:t>B: His car broke down. (</w:t>
       </w:r>
       <w:r>
         <w:rPr>
@@ -2180,7 +2554,25 @@
           <w:sz w:val="24"/>
           <w:szCs w:val="24"/>
         </w:rPr>
-        <w:t>C: Not true – his car is fince. / #Not true – he’ll be coming to the party.</w:t>
+        <w:t xml:space="preserve">C: Not true – his car is </w:t>
+      </w:r>
+      <w:proofErr w:type="spellStart"/>
+      <w:r>
+        <w:rPr>
+          <w:rFonts w:ascii="Arial" w:hAnsi="Arial" w:cs="Arial"/>
+          <w:sz w:val="24"/>
+          <w:szCs w:val="24"/>
+        </w:rPr>
+        <w:t>fince</w:t>
+      </w:r>
+      <w:proofErr w:type="spellEnd"/>
+      <w:r>
+        <w:rPr>
+          <w:rFonts w:ascii="Arial" w:hAnsi="Arial" w:cs="Arial"/>
+          <w:sz w:val="24"/>
+          <w:szCs w:val="24"/>
+        </w:rPr>
+        <w:t>. / #Not true – he’ll be coming to the party.</w:t>
       </w:r>
     </w:p>
     <w:p>
@@ -2296,14 +2688,25 @@
           <w:szCs w:val="24"/>
         </w:rPr>
       </w:pPr>
-      <w:r>
-        <w:rPr>
-          <w:rFonts w:ascii="Arial" w:hAnsi="Arial" w:cs="Arial"/>
-          <w:bCs/>
-          <w:sz w:val="24"/>
-          <w:szCs w:val="24"/>
-        </w:rPr>
-        <w:t>Esipova 2018</w:t>
+      <w:proofErr w:type="spellStart"/>
+      <w:r>
+        <w:rPr>
+          <w:rFonts w:ascii="Arial" w:hAnsi="Arial" w:cs="Arial"/>
+          <w:bCs/>
+          <w:sz w:val="24"/>
+          <w:szCs w:val="24"/>
+        </w:rPr>
+        <w:t>Esipova</w:t>
+      </w:r>
+      <w:proofErr w:type="spellEnd"/>
+      <w:r>
+        <w:rPr>
+          <w:rFonts w:ascii="Arial" w:hAnsi="Arial" w:cs="Arial"/>
+          <w:bCs/>
+          <w:sz w:val="24"/>
+          <w:szCs w:val="24"/>
+        </w:rPr>
+        <w:t xml:space="preserve"> 2018</w:t>
       </w:r>
     </w:p>
     <w:p>
@@ -2564,7 +2967,27 @@
           <w:sz w:val="24"/>
           <w:szCs w:val="24"/>
         </w:rPr>
-        <w:t>finds differences in attachment in syntax as a second factor but it is not relevant to the MA project because none of the stimuli contrains a subclause</w:t>
+        <w:t xml:space="preserve">finds differences in attachment in syntax as a second factor but it is not relevant to the MA project because none of the stimuli </w:t>
+      </w:r>
+      <w:proofErr w:type="spellStart"/>
+      <w:r>
+        <w:rPr>
+          <w:rFonts w:ascii="Arial" w:hAnsi="Arial" w:cs="Arial"/>
+          <w:bCs/>
+          <w:sz w:val="24"/>
+          <w:szCs w:val="24"/>
+        </w:rPr>
+        <w:t>contrains</w:t>
+      </w:r>
+      <w:proofErr w:type="spellEnd"/>
+      <w:r>
+        <w:rPr>
+          <w:rFonts w:ascii="Arial" w:hAnsi="Arial" w:cs="Arial"/>
+          <w:bCs/>
+          <w:sz w:val="24"/>
+          <w:szCs w:val="24"/>
+        </w:rPr>
+        <w:t xml:space="preserve"> a subclause</w:t>
       </w:r>
     </w:p>
     <w:p>
@@ -2635,14 +3058,25 @@
           <w:szCs w:val="24"/>
         </w:rPr>
       </w:pPr>
-      <w:r>
-        <w:rPr>
-          <w:rFonts w:ascii="Arial" w:hAnsi="Arial" w:cs="Arial"/>
-          <w:bCs/>
-          <w:sz w:val="24"/>
-          <w:szCs w:val="24"/>
-        </w:rPr>
-        <w:t>Krifka 2008</w:t>
+      <w:proofErr w:type="spellStart"/>
+      <w:r>
+        <w:rPr>
+          <w:rFonts w:ascii="Arial" w:hAnsi="Arial" w:cs="Arial"/>
+          <w:bCs/>
+          <w:sz w:val="24"/>
+          <w:szCs w:val="24"/>
+        </w:rPr>
+        <w:t>Krifka</w:t>
+      </w:r>
+      <w:proofErr w:type="spellEnd"/>
+      <w:r>
+        <w:rPr>
+          <w:rFonts w:ascii="Arial" w:hAnsi="Arial" w:cs="Arial"/>
+          <w:bCs/>
+          <w:sz w:val="24"/>
+          <w:szCs w:val="24"/>
+        </w:rPr>
+        <w:t xml:space="preserve"> 2008</w:t>
       </w:r>
     </w:p>
     <w:p>
@@ -2764,14 +3198,25 @@
           <w:szCs w:val="24"/>
         </w:rPr>
       </w:pPr>
-      <w:r>
-        <w:rPr>
-          <w:rFonts w:ascii="Arial" w:hAnsi="Arial" w:cs="Arial"/>
-          <w:bCs/>
-          <w:sz w:val="24"/>
-          <w:szCs w:val="24"/>
-        </w:rPr>
-        <w:t>Katzir 2014</w:t>
+      <w:proofErr w:type="spellStart"/>
+      <w:r>
+        <w:rPr>
+          <w:rFonts w:ascii="Arial" w:hAnsi="Arial" w:cs="Arial"/>
+          <w:bCs/>
+          <w:sz w:val="24"/>
+          <w:szCs w:val="24"/>
+        </w:rPr>
+        <w:t>Katzir</w:t>
+      </w:r>
+      <w:proofErr w:type="spellEnd"/>
+      <w:r>
+        <w:rPr>
+          <w:rFonts w:ascii="Arial" w:hAnsi="Arial" w:cs="Arial"/>
+          <w:bCs/>
+          <w:sz w:val="24"/>
+          <w:szCs w:val="24"/>
+        </w:rPr>
+        <w:t xml:space="preserve"> 2014</w:t>
       </w:r>
     </w:p>
     <w:p>
@@ -2823,14 +3268,25 @@
           <w:szCs w:val="24"/>
         </w:rPr>
       </w:pPr>
-      <w:r>
-        <w:rPr>
-          <w:rFonts w:ascii="Arial" w:hAnsi="Arial" w:cs="Arial"/>
-          <w:bCs/>
-          <w:sz w:val="24"/>
-          <w:szCs w:val="24"/>
-        </w:rPr>
-        <w:t>Vallduvi 1992</w:t>
+      <w:proofErr w:type="spellStart"/>
+      <w:r>
+        <w:rPr>
+          <w:rFonts w:ascii="Arial" w:hAnsi="Arial" w:cs="Arial"/>
+          <w:bCs/>
+          <w:sz w:val="24"/>
+          <w:szCs w:val="24"/>
+        </w:rPr>
+        <w:t>Vallduvi</w:t>
+      </w:r>
+      <w:proofErr w:type="spellEnd"/>
+      <w:r>
+        <w:rPr>
+          <w:rFonts w:ascii="Arial" w:hAnsi="Arial" w:cs="Arial"/>
+          <w:bCs/>
+          <w:sz w:val="24"/>
+          <w:szCs w:val="24"/>
+        </w:rPr>
+        <w:t xml:space="preserve"> 1992</w:t>
       </w:r>
     </w:p>
     <w:p>
@@ -3024,40 +3480,69 @@
           <w:sz w:val="24"/>
           <w:szCs w:val="24"/>
         </w:rPr>
-        <w:t>Contrastive focus marking […] indicate[s] […] acontrast between the information conveyed by the speaker in asserting α and the assumed expectation state of the hearer: the speaker marks the content of α as— in her view—unlikely to be expected by the hearer, thus preparing the scene for a swifter update of the common ground</w:t>
-      </w:r>
-    </w:p>
-    <w:p>
-      <w:pPr>
-        <w:spacing w:after="0" w:line="276" w:lineRule="auto"/>
-        <w:jc w:val="both"/>
-        <w:rPr>
-          <w:rFonts w:ascii="Arial" w:hAnsi="Arial" w:cs="Arial"/>
-          <w:bCs/>
-          <w:sz w:val="24"/>
-          <w:szCs w:val="24"/>
-        </w:rPr>
-      </w:pPr>
-    </w:p>
-    <w:p>
-      <w:pPr>
-        <w:spacing w:after="0" w:line="276" w:lineRule="auto"/>
-        <w:jc w:val="both"/>
-        <w:rPr>
-          <w:rFonts w:ascii="Arial" w:hAnsi="Arial" w:cs="Arial"/>
-          <w:bCs/>
-          <w:sz w:val="24"/>
-          <w:szCs w:val="24"/>
-        </w:rPr>
-      </w:pPr>
-      <w:r>
-        <w:rPr>
-          <w:rFonts w:ascii="Arial" w:hAnsi="Arial" w:cs="Arial"/>
-          <w:bCs/>
-          <w:sz w:val="24"/>
-          <w:szCs w:val="24"/>
-        </w:rPr>
-        <w:t>Steube (2001)</w:t>
+        <w:t xml:space="preserve">Contrastive focus marking […] indicate[s] […] </w:t>
+      </w:r>
+      <w:proofErr w:type="spellStart"/>
+      <w:r>
+        <w:rPr>
+          <w:rFonts w:ascii="Arial" w:hAnsi="Arial" w:cs="Arial"/>
+          <w:sz w:val="24"/>
+          <w:szCs w:val="24"/>
+        </w:rPr>
+        <w:t>acontrast</w:t>
+      </w:r>
+      <w:proofErr w:type="spellEnd"/>
+      <w:r>
+        <w:rPr>
+          <w:rFonts w:ascii="Arial" w:hAnsi="Arial" w:cs="Arial"/>
+          <w:sz w:val="24"/>
+          <w:szCs w:val="24"/>
+        </w:rPr>
+        <w:t xml:space="preserve"> between the information conveyed by the speaker in asserting α and the assumed expectation state of the hearer: the speaker marks the content of α as— in her view—unlikely to be expected by the hearer, thus preparing the scene for a swifter update of the common ground</w:t>
+      </w:r>
+    </w:p>
+    <w:p>
+      <w:pPr>
+        <w:spacing w:after="0" w:line="276" w:lineRule="auto"/>
+        <w:jc w:val="both"/>
+        <w:rPr>
+          <w:rFonts w:ascii="Arial" w:hAnsi="Arial" w:cs="Arial"/>
+          <w:bCs/>
+          <w:sz w:val="24"/>
+          <w:szCs w:val="24"/>
+        </w:rPr>
+      </w:pPr>
+    </w:p>
+    <w:p>
+      <w:pPr>
+        <w:spacing w:after="0" w:line="276" w:lineRule="auto"/>
+        <w:jc w:val="both"/>
+        <w:rPr>
+          <w:rFonts w:ascii="Arial" w:hAnsi="Arial" w:cs="Arial"/>
+          <w:bCs/>
+          <w:sz w:val="24"/>
+          <w:szCs w:val="24"/>
+        </w:rPr>
+      </w:pPr>
+      <w:proofErr w:type="spellStart"/>
+      <w:r>
+        <w:rPr>
+          <w:rFonts w:ascii="Arial" w:hAnsi="Arial" w:cs="Arial"/>
+          <w:bCs/>
+          <w:sz w:val="24"/>
+          <w:szCs w:val="24"/>
+        </w:rPr>
+        <w:t>Steube</w:t>
+      </w:r>
+      <w:proofErr w:type="spellEnd"/>
+      <w:r>
+        <w:rPr>
+          <w:rFonts w:ascii="Arial" w:hAnsi="Arial" w:cs="Arial"/>
+          <w:bCs/>
+          <w:sz w:val="24"/>
+          <w:szCs w:val="24"/>
+        </w:rPr>
+        <w:t xml:space="preserve"> (2001)</w:t>
       </w:r>
     </w:p>
     <w:p>
@@ -3076,14 +3561,45 @@
           <w:szCs w:val="24"/>
         </w:rPr>
       </w:pPr>
-      <w:r>
-        <w:rPr>
-          <w:rFonts w:ascii="Arial" w:hAnsi="Arial" w:cs="Arial"/>
-          <w:bCs/>
-          <w:sz w:val="24"/>
-          <w:szCs w:val="24"/>
-        </w:rPr>
-        <w:t>Coorigendum and corrigens in German</w:t>
+      <w:proofErr w:type="spellStart"/>
+      <w:r>
+        <w:rPr>
+          <w:rFonts w:ascii="Arial" w:hAnsi="Arial" w:cs="Arial"/>
+          <w:bCs/>
+          <w:sz w:val="24"/>
+          <w:szCs w:val="24"/>
+        </w:rPr>
+        <w:t>Coorigendum</w:t>
+      </w:r>
+      <w:proofErr w:type="spellEnd"/>
+      <w:r>
+        <w:rPr>
+          <w:rFonts w:ascii="Arial" w:hAnsi="Arial" w:cs="Arial"/>
+          <w:bCs/>
+          <w:sz w:val="24"/>
+          <w:szCs w:val="24"/>
+        </w:rPr>
+        <w:t xml:space="preserve"> and </w:t>
+      </w:r>
+      <w:proofErr w:type="spellStart"/>
+      <w:r>
+        <w:rPr>
+          <w:rFonts w:ascii="Arial" w:hAnsi="Arial" w:cs="Arial"/>
+          <w:bCs/>
+          <w:sz w:val="24"/>
+          <w:szCs w:val="24"/>
+        </w:rPr>
+        <w:t>corrigens</w:t>
+      </w:r>
+      <w:proofErr w:type="spellEnd"/>
+      <w:r>
+        <w:rPr>
+          <w:rFonts w:ascii="Arial" w:hAnsi="Arial" w:cs="Arial"/>
+          <w:bCs/>
+          <w:sz w:val="24"/>
+          <w:szCs w:val="24"/>
+        </w:rPr>
+        <w:t xml:space="preserve"> in German</w:t>
       </w:r>
     </w:p>
     <w:p>
@@ -3220,7 +3736,47 @@
           <w:sz w:val="24"/>
           <w:szCs w:val="24"/>
         </w:rPr>
-        <w:t>Contrastive focus has been characterized phonologically with a L + H* pitch for English and German, other propose a postfocal metrical deaccentuation for contrast in German (p. 1529)</w:t>
+        <w:t xml:space="preserve">Contrastive focus has been characterized phonologically with a L + H* pitch for English and German, other propose a </w:t>
+      </w:r>
+      <w:proofErr w:type="spellStart"/>
+      <w:r>
+        <w:rPr>
+          <w:rFonts w:ascii="Arial" w:hAnsi="Arial" w:cs="Arial"/>
+          <w:bCs/>
+          <w:sz w:val="24"/>
+          <w:szCs w:val="24"/>
+        </w:rPr>
+        <w:t>postfocal</w:t>
+      </w:r>
+      <w:proofErr w:type="spellEnd"/>
+      <w:r>
+        <w:rPr>
+          <w:rFonts w:ascii="Arial" w:hAnsi="Arial" w:cs="Arial"/>
+          <w:bCs/>
+          <w:sz w:val="24"/>
+          <w:szCs w:val="24"/>
+        </w:rPr>
+        <w:t xml:space="preserve"> metrical </w:t>
+      </w:r>
+      <w:proofErr w:type="spellStart"/>
+      <w:r>
+        <w:rPr>
+          <w:rFonts w:ascii="Arial" w:hAnsi="Arial" w:cs="Arial"/>
+          <w:bCs/>
+          <w:sz w:val="24"/>
+          <w:szCs w:val="24"/>
+        </w:rPr>
+        <w:t>deaccentuation</w:t>
+      </w:r>
+      <w:proofErr w:type="spellEnd"/>
+      <w:r>
+        <w:rPr>
+          <w:rFonts w:ascii="Arial" w:hAnsi="Arial" w:cs="Arial"/>
+          <w:bCs/>
+          <w:sz w:val="24"/>
+          <w:szCs w:val="24"/>
+        </w:rPr>
+        <w:t xml:space="preserve"> for contrast in German (p. 1529)</w:t>
       </w:r>
     </w:p>
     <w:p>
@@ -3246,7 +3802,27 @@
           <w:sz w:val="24"/>
           <w:szCs w:val="24"/>
         </w:rPr>
-        <w:t>correction contrast is characterized acoustically as an increase in duration on the focal word plus a postfocal flattening of the F0-contour (p. 1529)</w:t>
+        <w:t xml:space="preserve">correction contrast is characterized acoustically as an increase in duration on the focal word plus a </w:t>
+      </w:r>
+      <w:proofErr w:type="spellStart"/>
+      <w:r>
+        <w:rPr>
+          <w:rFonts w:ascii="Arial" w:hAnsi="Arial" w:cs="Arial"/>
+          <w:bCs/>
+          <w:sz w:val="24"/>
+          <w:szCs w:val="24"/>
+        </w:rPr>
+        <w:t>postfocal</w:t>
+      </w:r>
+      <w:proofErr w:type="spellEnd"/>
+      <w:r>
+        <w:rPr>
+          <w:rFonts w:ascii="Arial" w:hAnsi="Arial" w:cs="Arial"/>
+          <w:bCs/>
+          <w:sz w:val="24"/>
+          <w:szCs w:val="24"/>
+        </w:rPr>
+        <w:t xml:space="preserve"> flattening of the F0-contour (p. 1529)</w:t>
       </w:r>
     </w:p>
     <w:p>
@@ -3271,7 +3847,43 @@
           <w:sz w:val="24"/>
           <w:szCs w:val="24"/>
         </w:rPr>
-        <w:t>results clearly indicate a preference for those environments where a deaccentuation of the postfocal domain and a further durational increase of the focal syllable was employed (p. 1532)</w:t>
+        <w:t xml:space="preserve">results clearly indicate a preference for those environments where a </w:t>
+      </w:r>
+      <w:proofErr w:type="spellStart"/>
+      <w:r>
+        <w:rPr>
+          <w:rFonts w:ascii="Arial" w:hAnsi="Arial" w:cs="Arial"/>
+          <w:sz w:val="24"/>
+          <w:szCs w:val="24"/>
+        </w:rPr>
+        <w:t>deaccentuation</w:t>
+      </w:r>
+      <w:proofErr w:type="spellEnd"/>
+      <w:r>
+        <w:rPr>
+          <w:rFonts w:ascii="Arial" w:hAnsi="Arial" w:cs="Arial"/>
+          <w:sz w:val="24"/>
+          <w:szCs w:val="24"/>
+        </w:rPr>
+        <w:t xml:space="preserve"> of the </w:t>
+      </w:r>
+      <w:proofErr w:type="spellStart"/>
+      <w:r>
+        <w:rPr>
+          <w:rFonts w:ascii="Arial" w:hAnsi="Arial" w:cs="Arial"/>
+          <w:sz w:val="24"/>
+          <w:szCs w:val="24"/>
+        </w:rPr>
+        <w:t>postfocal</w:t>
+      </w:r>
+      <w:proofErr w:type="spellEnd"/>
+      <w:r>
+        <w:rPr>
+          <w:rFonts w:ascii="Arial" w:hAnsi="Arial" w:cs="Arial"/>
+          <w:sz w:val="24"/>
+          <w:szCs w:val="24"/>
+        </w:rPr>
+        <w:t xml:space="preserve"> domain and a further durational increase of the focal syllable was employed (p. 1532)</w:t>
       </w:r>
     </w:p>
     <w:p>
@@ -3322,14 +3934,25 @@
           <w:szCs w:val="24"/>
         </w:rPr>
       </w:pPr>
-      <w:r>
-        <w:rPr>
-          <w:rFonts w:ascii="Arial" w:hAnsi="Arial" w:cs="Arial"/>
-          <w:bCs/>
-          <w:sz w:val="24"/>
-          <w:szCs w:val="24"/>
-        </w:rPr>
-        <w:t>Konietzko &amp; Winkler (2010)</w:t>
+      <w:proofErr w:type="spellStart"/>
+      <w:r>
+        <w:rPr>
+          <w:rFonts w:ascii="Arial" w:hAnsi="Arial" w:cs="Arial"/>
+          <w:bCs/>
+          <w:sz w:val="24"/>
+          <w:szCs w:val="24"/>
+        </w:rPr>
+        <w:t>Konietzko</w:t>
+      </w:r>
+      <w:proofErr w:type="spellEnd"/>
+      <w:r>
+        <w:rPr>
+          <w:rFonts w:ascii="Arial" w:hAnsi="Arial" w:cs="Arial"/>
+          <w:bCs/>
+          <w:sz w:val="24"/>
+          <w:szCs w:val="24"/>
+        </w:rPr>
+        <w:t xml:space="preserve"> &amp; Winkler (2010)</w:t>
       </w:r>
     </w:p>
     <w:p>
@@ -3453,6 +4076,7 @@
           <w:szCs w:val="24"/>
         </w:rPr>
       </w:pPr>
+      <w:proofErr w:type="spellStart"/>
       <w:r>
         <w:rPr>
           <w:rFonts w:ascii="Arial" w:hAnsi="Arial" w:cs="Arial"/>
@@ -3462,6 +4086,7 @@
         </w:rPr>
         <w:t>ToBI</w:t>
       </w:r>
+      <w:proofErr w:type="spellEnd"/>
     </w:p>
     <w:p>
       <w:pPr>
@@ -3615,13 +4240,41 @@
           <w:szCs w:val="24"/>
         </w:rPr>
       </w:pPr>
-      <w:r>
-        <w:rPr>
-          <w:rFonts w:ascii="Arial" w:hAnsi="Arial" w:cs="Arial"/>
-          <w:sz w:val="24"/>
-          <w:szCs w:val="24"/>
-        </w:rPr>
-        <w:t>Brechtbau, Signatur: GJ 600.412 b</w:t>
+      <w:proofErr w:type="spellStart"/>
+      <w:r>
+        <w:rPr>
+          <w:rFonts w:ascii="Arial" w:hAnsi="Arial" w:cs="Arial"/>
+          <w:sz w:val="24"/>
+          <w:szCs w:val="24"/>
+        </w:rPr>
+        <w:t>Brechtbau</w:t>
+      </w:r>
+      <w:proofErr w:type="spellEnd"/>
+      <w:r>
+        <w:rPr>
+          <w:rFonts w:ascii="Arial" w:hAnsi="Arial" w:cs="Arial"/>
+          <w:sz w:val="24"/>
+          <w:szCs w:val="24"/>
+        </w:rPr>
+        <w:t xml:space="preserve">, </w:t>
+      </w:r>
+      <w:proofErr w:type="spellStart"/>
+      <w:r>
+        <w:rPr>
+          <w:rFonts w:ascii="Arial" w:hAnsi="Arial" w:cs="Arial"/>
+          <w:sz w:val="24"/>
+          <w:szCs w:val="24"/>
+        </w:rPr>
+        <w:t>Signatur</w:t>
+      </w:r>
+      <w:proofErr w:type="spellEnd"/>
+      <w:r>
+        <w:rPr>
+          <w:rFonts w:ascii="Arial" w:hAnsi="Arial" w:cs="Arial"/>
+          <w:sz w:val="24"/>
+          <w:szCs w:val="24"/>
+        </w:rPr>
+        <w:t>: GJ 600.412 b</w:t>
       </w:r>
     </w:p>
     <w:p>
@@ -3645,7 +4298,25 @@
           <w:sz w:val="24"/>
           <w:szCs w:val="24"/>
         </w:rPr>
-        <w:t>1999 version ausleihbar in UB</w:t>
+        <w:t xml:space="preserve">1999 version </w:t>
+      </w:r>
+      <w:proofErr w:type="spellStart"/>
+      <w:r>
+        <w:rPr>
+          <w:rFonts w:ascii="Arial" w:hAnsi="Arial" w:cs="Arial"/>
+          <w:sz w:val="24"/>
+          <w:szCs w:val="24"/>
+        </w:rPr>
+        <w:t>ausleihbar</w:t>
+      </w:r>
+      <w:proofErr w:type="spellEnd"/>
+      <w:r>
+        <w:rPr>
+          <w:rFonts w:ascii="Arial" w:hAnsi="Arial" w:cs="Arial"/>
+          <w:sz w:val="24"/>
+          <w:szCs w:val="24"/>
+        </w:rPr>
+        <w:t xml:space="preserve"> in UB</w:t>
       </w:r>
     </w:p>
     <w:p>
@@ -3960,7 +4631,25 @@
           <w:sz w:val="24"/>
           <w:szCs w:val="24"/>
         </w:rPr>
-        <w:t>Propose that sental-final default locations for focus interfere with the identification of focus in non-default positions from overtly marked constituents</w:t>
+        <w:t xml:space="preserve">Propose that </w:t>
+      </w:r>
+      <w:proofErr w:type="spellStart"/>
+      <w:r>
+        <w:rPr>
+          <w:rFonts w:ascii="Arial" w:hAnsi="Arial" w:cs="Arial"/>
+          <w:sz w:val="24"/>
+          <w:szCs w:val="24"/>
+        </w:rPr>
+        <w:t>sental</w:t>
+      </w:r>
+      <w:proofErr w:type="spellEnd"/>
+      <w:r>
+        <w:rPr>
+          <w:rFonts w:ascii="Arial" w:hAnsi="Arial" w:cs="Arial"/>
+          <w:sz w:val="24"/>
+          <w:szCs w:val="24"/>
+        </w:rPr>
+        <w:t>-final default locations for focus interfere with the identification of focus in non-default positions from overtly marked constituents</w:t>
       </w:r>
     </w:p>
     <w:p>
@@ -4695,13 +5384,23 @@
           <w:szCs w:val="24"/>
         </w:rPr>
       </w:pPr>
-      <w:r>
-        <w:rPr>
-          <w:rFonts w:ascii="Arial" w:hAnsi="Arial" w:cs="Arial"/>
-          <w:sz w:val="24"/>
-          <w:szCs w:val="24"/>
-        </w:rPr>
-        <w:t xml:space="preserve">i. e., investigating how contrastive pitch accent location interacts with global preferences for local correlates in the </w:t>
+      <w:proofErr w:type="spellStart"/>
+      <w:r>
+        <w:rPr>
+          <w:rFonts w:ascii="Arial" w:hAnsi="Arial" w:cs="Arial"/>
+          <w:sz w:val="24"/>
+          <w:szCs w:val="24"/>
+        </w:rPr>
+        <w:t>i</w:t>
+      </w:r>
+      <w:proofErr w:type="spellEnd"/>
+      <w:r>
+        <w:rPr>
+          <w:rFonts w:ascii="Arial" w:hAnsi="Arial" w:cs="Arial"/>
+          <w:sz w:val="24"/>
+          <w:szCs w:val="24"/>
+        </w:rPr>
+        <w:t xml:space="preserve">. e., investigating how contrastive pitch accent location interacts with global preferences for local correlates in the </w:t>
       </w:r>
       <w:r>
         <w:rPr>
@@ -4856,7 +5555,79 @@
           <w:sz w:val="24"/>
           <w:szCs w:val="24"/>
         </w:rPr>
-        <w:t>2x2 design with remnant type (ObjectRem vs. SubjectRem) and pitch accent location (ObjectPA vs. SubjectPA)</w:t>
+        <w:t>2x2 design with remnant type (</w:t>
+      </w:r>
+      <w:proofErr w:type="spellStart"/>
+      <w:r>
+        <w:rPr>
+          <w:rFonts w:ascii="Arial" w:hAnsi="Arial" w:cs="Arial"/>
+          <w:sz w:val="24"/>
+          <w:szCs w:val="24"/>
+        </w:rPr>
+        <w:t>ObjectRem</w:t>
+      </w:r>
+      <w:proofErr w:type="spellEnd"/>
+      <w:r>
+        <w:rPr>
+          <w:rFonts w:ascii="Arial" w:hAnsi="Arial" w:cs="Arial"/>
+          <w:sz w:val="24"/>
+          <w:szCs w:val="24"/>
+        </w:rPr>
+        <w:t xml:space="preserve"> vs. </w:t>
+      </w:r>
+      <w:proofErr w:type="spellStart"/>
+      <w:r>
+        <w:rPr>
+          <w:rFonts w:ascii="Arial" w:hAnsi="Arial" w:cs="Arial"/>
+          <w:sz w:val="24"/>
+          <w:szCs w:val="24"/>
+        </w:rPr>
+        <w:t>SubjectRem</w:t>
+      </w:r>
+      <w:proofErr w:type="spellEnd"/>
+      <w:r>
+        <w:rPr>
+          <w:rFonts w:ascii="Arial" w:hAnsi="Arial" w:cs="Arial"/>
+          <w:sz w:val="24"/>
+          <w:szCs w:val="24"/>
+        </w:rPr>
+        <w:t>) and pitch accent location (</w:t>
+      </w:r>
+      <w:proofErr w:type="spellStart"/>
+      <w:r>
+        <w:rPr>
+          <w:rFonts w:ascii="Arial" w:hAnsi="Arial" w:cs="Arial"/>
+          <w:sz w:val="24"/>
+          <w:szCs w:val="24"/>
+        </w:rPr>
+        <w:t>ObjectPA</w:t>
+      </w:r>
+      <w:proofErr w:type="spellEnd"/>
+      <w:r>
+        <w:rPr>
+          <w:rFonts w:ascii="Arial" w:hAnsi="Arial" w:cs="Arial"/>
+          <w:sz w:val="24"/>
+          <w:szCs w:val="24"/>
+        </w:rPr>
+        <w:t xml:space="preserve"> vs. </w:t>
+      </w:r>
+      <w:proofErr w:type="spellStart"/>
+      <w:r>
+        <w:rPr>
+          <w:rFonts w:ascii="Arial" w:hAnsi="Arial" w:cs="Arial"/>
+          <w:sz w:val="24"/>
+          <w:szCs w:val="24"/>
+        </w:rPr>
+        <w:t>SubjectPA</w:t>
+      </w:r>
+      <w:proofErr w:type="spellEnd"/>
+      <w:r>
+        <w:rPr>
+          <w:rFonts w:ascii="Arial" w:hAnsi="Arial" w:cs="Arial"/>
+          <w:sz w:val="24"/>
+          <w:szCs w:val="24"/>
+        </w:rPr>
+        <w:t>)</w:t>
       </w:r>
     </w:p>
     <w:p>
@@ -5033,13 +5804,23 @@
           <w:szCs w:val="24"/>
         </w:rPr>
       </w:pPr>
-      <w:r>
-        <w:rPr>
-          <w:rFonts w:ascii="Arial" w:hAnsi="Arial" w:cs="Arial"/>
-          <w:sz w:val="24"/>
-          <w:szCs w:val="24"/>
-        </w:rPr>
-        <w:t>Rasekhi &amp; Harris (2021)</w:t>
+      <w:proofErr w:type="spellStart"/>
+      <w:r>
+        <w:rPr>
+          <w:rFonts w:ascii="Arial" w:hAnsi="Arial" w:cs="Arial"/>
+          <w:sz w:val="24"/>
+          <w:szCs w:val="24"/>
+        </w:rPr>
+        <w:t>Rasekhi</w:t>
+      </w:r>
+      <w:proofErr w:type="spellEnd"/>
+      <w:r>
+        <w:rPr>
+          <w:rFonts w:ascii="Arial" w:hAnsi="Arial" w:cs="Arial"/>
+          <w:sz w:val="24"/>
+          <w:szCs w:val="24"/>
+        </w:rPr>
+        <w:t xml:space="preserve"> &amp; Harris (2021)</w:t>
       </w:r>
     </w:p>
     <w:p>
@@ -5349,7 +6130,29 @@
           <w:sz w:val="24"/>
           <w:szCs w:val="24"/>
         </w:rPr>
-        <w:t>In silent reading, comprehenders thus default to the object DP as the location for contrastive accent. However, information structural factors, such as explicit and implicit marking of pitch accent or the location of a contrastive adjective (11), may overturn the default, so that a remnant is paired with a non-local correlate</w:t>
+        <w:t xml:space="preserve">In silent reading, </w:t>
+      </w:r>
+      <w:proofErr w:type="spellStart"/>
+      <w:r>
+        <w:rPr>
+          <w:rFonts w:ascii="Arial" w:hAnsi="Arial" w:cs="Arial"/>
+          <w:b/>
+          <w:bCs/>
+          <w:sz w:val="24"/>
+          <w:szCs w:val="24"/>
+        </w:rPr>
+        <w:t>comprehenders</w:t>
+      </w:r>
+      <w:proofErr w:type="spellEnd"/>
+      <w:r>
+        <w:rPr>
+          <w:rFonts w:ascii="Arial" w:hAnsi="Arial" w:cs="Arial"/>
+          <w:b/>
+          <w:bCs/>
+          <w:sz w:val="24"/>
+          <w:szCs w:val="24"/>
+        </w:rPr>
+        <w:t xml:space="preserve"> thus default to the object DP as the location for contrastive accent. However, information structural factors, such as explicit and implicit marking of pitch accent or the location of a contrastive adjective (11), may overturn the default, so that a remnant is paired with a non-local correlate</w:t>
       </w:r>
       <w:r>
         <w:rPr>

</xml_diff>

<commit_message>
literature review on sentence comprehension
</commit_message>
<xml_diff>
--- a/0 Literature/1 overview of literature.docx
+++ b/0 Literature/1 overview of literature.docx
@@ -90,14 +90,45 @@
           <w:szCs w:val="24"/>
         </w:rPr>
       </w:pPr>
-      <w:r>
-        <w:rPr>
-          <w:rFonts w:ascii="Arial" w:hAnsi="Arial" w:cs="Arial"/>
-          <w:bCs/>
-          <w:sz w:val="24"/>
-          <w:szCs w:val="24"/>
-        </w:rPr>
-        <w:t>Sedarous &amp; Namboodiripad (20</w:t>
+      <w:proofErr w:type="spellStart"/>
+      <w:r>
+        <w:rPr>
+          <w:rFonts w:ascii="Arial" w:hAnsi="Arial" w:cs="Arial"/>
+          <w:bCs/>
+          <w:sz w:val="24"/>
+          <w:szCs w:val="24"/>
+        </w:rPr>
+        <w:t>Sedarous</w:t>
+      </w:r>
+      <w:proofErr w:type="spellEnd"/>
+      <w:r>
+        <w:rPr>
+          <w:rFonts w:ascii="Arial" w:hAnsi="Arial" w:cs="Arial"/>
+          <w:bCs/>
+          <w:sz w:val="24"/>
+          <w:szCs w:val="24"/>
+        </w:rPr>
+        <w:t xml:space="preserve"> &amp; </w:t>
+      </w:r>
+      <w:proofErr w:type="spellStart"/>
+      <w:r>
+        <w:rPr>
+          <w:rFonts w:ascii="Arial" w:hAnsi="Arial" w:cs="Arial"/>
+          <w:bCs/>
+          <w:sz w:val="24"/>
+          <w:szCs w:val="24"/>
+        </w:rPr>
+        <w:t>Namboodiripad</w:t>
+      </w:r>
+      <w:proofErr w:type="spellEnd"/>
+      <w:r>
+        <w:rPr>
+          <w:rFonts w:ascii="Arial" w:hAnsi="Arial" w:cs="Arial"/>
+          <w:bCs/>
+          <w:sz w:val="24"/>
+          <w:szCs w:val="24"/>
+        </w:rPr>
+        <w:t xml:space="preserve"> (20</w:t>
       </w:r>
       <w:r>
         <w:rPr>
@@ -237,7 +268,27 @@
           <w:sz w:val="24"/>
           <w:szCs w:val="24"/>
         </w:rPr>
-        <w:t>Written stimuli limits the research, participation pools, languages to be investigated, etc.</w:t>
+        <w:t xml:space="preserve">Written stimuli </w:t>
+      </w:r>
+      <w:proofErr w:type="gramStart"/>
+      <w:r>
+        <w:rPr>
+          <w:rFonts w:ascii="Arial" w:hAnsi="Arial" w:cs="Arial"/>
+          <w:bCs/>
+          <w:sz w:val="24"/>
+          <w:szCs w:val="24"/>
+        </w:rPr>
+        <w:t>limits</w:t>
+      </w:r>
+      <w:proofErr w:type="gramEnd"/>
+      <w:r>
+        <w:rPr>
+          <w:rFonts w:ascii="Arial" w:hAnsi="Arial" w:cs="Arial"/>
+          <w:bCs/>
+          <w:sz w:val="24"/>
+          <w:szCs w:val="24"/>
+        </w:rPr>
+        <w:t xml:space="preserve"> the research, participation pools, languages to be investigated, etc.</w:t>
       </w:r>
     </w:p>
     <w:p>
@@ -472,7 +523,25 @@
           <w:sz w:val="24"/>
           <w:szCs w:val="24"/>
         </w:rPr>
-        <w:t>Inhale and exhalte between each sentence</w:t>
+        <w:t xml:space="preserve">Inhale and </w:t>
+      </w:r>
+      <w:r>
+        <w:rPr>
+          <w:rFonts w:ascii="Arial" w:hAnsi="Arial" w:cs="Arial"/>
+          <w:bCs/>
+          <w:sz w:val="24"/>
+          <w:szCs w:val="24"/>
+        </w:rPr>
+        <w:t>exhale</w:t>
+      </w:r>
+      <w:r>
+        <w:rPr>
+          <w:rFonts w:ascii="Arial" w:hAnsi="Arial" w:cs="Arial"/>
+          <w:bCs/>
+          <w:sz w:val="24"/>
+          <w:szCs w:val="24"/>
+        </w:rPr>
+        <w:t xml:space="preserve"> between each sentence</w:t>
       </w:r>
     </w:p>
     <w:p>
@@ -706,7 +775,47 @@
           <w:sz w:val="24"/>
           <w:szCs w:val="24"/>
         </w:rPr>
-        <w:t>How to set up the experiment in praat? Pp. 8-9 In Qualtics? Pp. 9-13</w:t>
+        <w:t xml:space="preserve">How to set up the experiment in </w:t>
+      </w:r>
+      <w:proofErr w:type="spellStart"/>
+      <w:r>
+        <w:rPr>
+          <w:rFonts w:ascii="Arial" w:hAnsi="Arial" w:cs="Arial"/>
+          <w:bCs/>
+          <w:sz w:val="24"/>
+          <w:szCs w:val="24"/>
+        </w:rPr>
+        <w:t>praat</w:t>
+      </w:r>
+      <w:proofErr w:type="spellEnd"/>
+      <w:r>
+        <w:rPr>
+          <w:rFonts w:ascii="Arial" w:hAnsi="Arial" w:cs="Arial"/>
+          <w:bCs/>
+          <w:sz w:val="24"/>
+          <w:szCs w:val="24"/>
+        </w:rPr>
+        <w:t xml:space="preserve">? Pp. 8-9 In </w:t>
+      </w:r>
+      <w:proofErr w:type="spellStart"/>
+      <w:r>
+        <w:rPr>
+          <w:rFonts w:ascii="Arial" w:hAnsi="Arial" w:cs="Arial"/>
+          <w:bCs/>
+          <w:sz w:val="24"/>
+          <w:szCs w:val="24"/>
+        </w:rPr>
+        <w:t>Qualtics</w:t>
+      </w:r>
+      <w:proofErr w:type="spellEnd"/>
+      <w:r>
+        <w:rPr>
+          <w:rFonts w:ascii="Arial" w:hAnsi="Arial" w:cs="Arial"/>
+          <w:bCs/>
+          <w:sz w:val="24"/>
+          <w:szCs w:val="24"/>
+        </w:rPr>
+        <w:t>? Pp. 9-13</w:t>
       </w:r>
     </w:p>
     <w:p>
@@ -784,7 +893,27 @@
           <w:sz w:val="24"/>
           <w:szCs w:val="24"/>
         </w:rPr>
-        <w:t>How to use penncontroller for ibex? Pp. 14-17</w:t>
+        <w:t xml:space="preserve">How to use </w:t>
+      </w:r>
+      <w:proofErr w:type="spellStart"/>
+      <w:r>
+        <w:rPr>
+          <w:rFonts w:ascii="Arial" w:hAnsi="Arial" w:cs="Arial"/>
+          <w:bCs/>
+          <w:sz w:val="24"/>
+          <w:szCs w:val="24"/>
+        </w:rPr>
+        <w:t>penncontroller</w:t>
+      </w:r>
+      <w:proofErr w:type="spellEnd"/>
+      <w:r>
+        <w:rPr>
+          <w:rFonts w:ascii="Arial" w:hAnsi="Arial" w:cs="Arial"/>
+          <w:bCs/>
+          <w:sz w:val="24"/>
+          <w:szCs w:val="24"/>
+        </w:rPr>
+        <w:t xml:space="preserve"> for ibex? Pp. 14-17</w:t>
       </w:r>
     </w:p>
     <w:p>
@@ -827,32 +956,51 @@
           <w:sz w:val="24"/>
           <w:szCs w:val="24"/>
         </w:rPr>
-        <w:t>Section 8 of Gibson, Piantadosi, and Fedorenko (2011)</w:t>
-      </w:r>
-    </w:p>
-    <w:p>
-      <w:pPr>
-        <w:spacing w:after="0" w:line="276" w:lineRule="auto"/>
-        <w:jc w:val="both"/>
-        <w:rPr>
-          <w:rFonts w:ascii="Arial" w:hAnsi="Arial" w:cs="Arial"/>
-          <w:bCs/>
-          <w:sz w:val="24"/>
-          <w:szCs w:val="24"/>
-        </w:rPr>
-      </w:pPr>
-    </w:p>
-    <w:p>
-      <w:pPr>
-        <w:spacing w:after="0" w:line="276" w:lineRule="auto"/>
-        <w:jc w:val="both"/>
-        <w:rPr>
-          <w:rFonts w:ascii="Arial" w:hAnsi="Arial" w:cs="Arial"/>
-          <w:bCs/>
-          <w:sz w:val="24"/>
-          <w:szCs w:val="24"/>
-        </w:rPr>
-      </w:pPr>
+        <w:t xml:space="preserve">Section 8 of Gibson, Piantadosi, and </w:t>
+      </w:r>
+      <w:proofErr w:type="spellStart"/>
+      <w:r>
+        <w:rPr>
+          <w:rFonts w:ascii="Arial" w:hAnsi="Arial" w:cs="Arial"/>
+          <w:sz w:val="24"/>
+          <w:szCs w:val="24"/>
+        </w:rPr>
+        <w:t>Fedorenko</w:t>
+      </w:r>
+      <w:proofErr w:type="spellEnd"/>
+      <w:r>
+        <w:rPr>
+          <w:rFonts w:ascii="Arial" w:hAnsi="Arial" w:cs="Arial"/>
+          <w:sz w:val="24"/>
+          <w:szCs w:val="24"/>
+        </w:rPr>
+        <w:t xml:space="preserve"> (2011)</w:t>
+      </w:r>
+    </w:p>
+    <w:p>
+      <w:pPr>
+        <w:spacing w:after="0" w:line="276" w:lineRule="auto"/>
+        <w:jc w:val="both"/>
+        <w:rPr>
+          <w:rFonts w:ascii="Arial" w:hAnsi="Arial" w:cs="Arial"/>
+          <w:bCs/>
+          <w:sz w:val="24"/>
+          <w:szCs w:val="24"/>
+        </w:rPr>
+      </w:pPr>
+    </w:p>
+    <w:p>
+      <w:pPr>
+        <w:spacing w:after="0" w:line="276" w:lineRule="auto"/>
+        <w:jc w:val="both"/>
+        <w:rPr>
+          <w:rFonts w:ascii="Arial" w:hAnsi="Arial" w:cs="Arial"/>
+          <w:bCs/>
+          <w:sz w:val="24"/>
+          <w:szCs w:val="24"/>
+        </w:rPr>
+      </w:pPr>
+      <w:proofErr w:type="spellStart"/>
       <w:r>
         <w:rPr>
           <w:rFonts w:ascii="Arial" w:hAnsi="Arial" w:cs="Arial"/>
@@ -862,6 +1010,7 @@
         </w:rPr>
         <w:t>Bross</w:t>
       </w:r>
+      <w:proofErr w:type="spellEnd"/>
       <w:r>
         <w:rPr>
           <w:rFonts w:ascii="Arial" w:hAnsi="Arial" w:cs="Arial"/>
@@ -939,7 +1088,35 @@
           <w:szCs w:val="24"/>
         </w:rPr>
         <w:lastRenderedPageBreak/>
-        <w:t>In addition to your sentences of interest, include some grammatical and some completely ill-formed sentences -&gt; can be used as anchor values against which to interpret the actual data and to check whether participants filled our the questionnaire randomly or not</w:t>
+        <w:t xml:space="preserve">In addition to your sentences of interest, include some grammatical and some completely ill-formed sentences -&gt; can be used as anchor values against which to interpret the actual data and to check whether participants filled </w:t>
+      </w:r>
+      <w:proofErr w:type="spellStart"/>
+      <w:proofErr w:type="gramStart"/>
+      <w:r>
+        <w:rPr>
+          <w:rFonts w:ascii="Arial" w:hAnsi="Arial" w:cs="Arial"/>
+          <w:sz w:val="24"/>
+          <w:szCs w:val="24"/>
+        </w:rPr>
+        <w:t>our</w:t>
+      </w:r>
+      <w:proofErr w:type="spellEnd"/>
+      <w:r>
+        <w:rPr>
+          <w:rFonts w:ascii="Arial" w:hAnsi="Arial" w:cs="Arial"/>
+          <w:sz w:val="24"/>
+          <w:szCs w:val="24"/>
+        </w:rPr>
+        <w:t xml:space="preserve"> the</w:t>
+      </w:r>
+      <w:proofErr w:type="gramEnd"/>
+      <w:r>
+        <w:rPr>
+          <w:rFonts w:ascii="Arial" w:hAnsi="Arial" w:cs="Arial"/>
+          <w:sz w:val="24"/>
+          <w:szCs w:val="24"/>
+        </w:rPr>
+        <w:t xml:space="preserve"> questionnaire randomly or not</w:t>
       </w:r>
     </w:p>
     <w:p>
@@ -962,7 +1139,43 @@
           <w:sz w:val="24"/>
           <w:szCs w:val="24"/>
         </w:rPr>
-        <w:t>Present participants with acceptable and unacceptable sentences at the beginning of the study (as recommended by Sedarous &amp; Namboodiripad 2019: 6)</w:t>
+        <w:t xml:space="preserve">Present participants with acceptable and unacceptable sentences at the beginning of the study (as recommended by </w:t>
+      </w:r>
+      <w:proofErr w:type="spellStart"/>
+      <w:r>
+        <w:rPr>
+          <w:rFonts w:ascii="Arial" w:hAnsi="Arial" w:cs="Arial"/>
+          <w:sz w:val="24"/>
+          <w:szCs w:val="24"/>
+        </w:rPr>
+        <w:t>Sedarous</w:t>
+      </w:r>
+      <w:proofErr w:type="spellEnd"/>
+      <w:r>
+        <w:rPr>
+          <w:rFonts w:ascii="Arial" w:hAnsi="Arial" w:cs="Arial"/>
+          <w:sz w:val="24"/>
+          <w:szCs w:val="24"/>
+        </w:rPr>
+        <w:t xml:space="preserve"> &amp; </w:t>
+      </w:r>
+      <w:proofErr w:type="spellStart"/>
+      <w:r>
+        <w:rPr>
+          <w:rFonts w:ascii="Arial" w:hAnsi="Arial" w:cs="Arial"/>
+          <w:sz w:val="24"/>
+          <w:szCs w:val="24"/>
+        </w:rPr>
+        <w:t>Namboodiripad</w:t>
+      </w:r>
+      <w:proofErr w:type="spellEnd"/>
+      <w:r>
+        <w:rPr>
+          <w:rFonts w:ascii="Arial" w:hAnsi="Arial" w:cs="Arial"/>
+          <w:sz w:val="24"/>
+          <w:szCs w:val="24"/>
+        </w:rPr>
+        <w:t xml:space="preserve"> 2019: 6)</w:t>
       </w:r>
     </w:p>
     <w:p>
@@ -1010,7 +1223,25 @@
           <w:sz w:val="24"/>
           <w:szCs w:val="24"/>
         </w:rPr>
-        <w:t xml:space="preserve"> (own emphasis) </w:t>
+        <w:t xml:space="preserve"> (</w:t>
+      </w:r>
+      <w:proofErr w:type="gramStart"/>
+      <w:r>
+        <w:rPr>
+          <w:rFonts w:ascii="Arial" w:hAnsi="Arial" w:cs="Arial"/>
+          <w:sz w:val="24"/>
+          <w:szCs w:val="24"/>
+        </w:rPr>
+        <w:t>own</w:t>
+      </w:r>
+      <w:proofErr w:type="gramEnd"/>
+      <w:r>
+        <w:rPr>
+          <w:rFonts w:ascii="Arial" w:hAnsi="Arial" w:cs="Arial"/>
+          <w:sz w:val="24"/>
+          <w:szCs w:val="24"/>
+        </w:rPr>
+        <w:t xml:space="preserve"> emphasis) </w:t>
       </w:r>
       <w:r>
         <w:rPr>
@@ -1131,7 +1362,25 @@
           <w:sz w:val="24"/>
           <w:szCs w:val="24"/>
         </w:rPr>
-        <w:t>Specialized role approach: prosodic boundaries determines(?) hierarchical structure, but pitch accents determines accessibility of a constituent</w:t>
+        <w:t xml:space="preserve">Specialized role approach: prosodic boundaries </w:t>
+      </w:r>
+      <w:proofErr w:type="gramStart"/>
+      <w:r>
+        <w:rPr>
+          <w:rFonts w:ascii="Arial" w:hAnsi="Arial" w:cs="Arial"/>
+          <w:sz w:val="24"/>
+          <w:szCs w:val="24"/>
+        </w:rPr>
+        <w:t>determines</w:t>
+      </w:r>
+      <w:proofErr w:type="gramEnd"/>
+      <w:r>
+        <w:rPr>
+          <w:rFonts w:ascii="Arial" w:hAnsi="Arial" w:cs="Arial"/>
+          <w:sz w:val="24"/>
+          <w:szCs w:val="24"/>
+        </w:rPr>
+        <w:t>(?) hierarchical structure, but pitch accents determines accessibility of a constituent</w:t>
       </w:r>
     </w:p>
     <w:p>
@@ -1301,8 +1550,18 @@
           <w:sz w:val="24"/>
           <w:szCs w:val="24"/>
         </w:rPr>
-        <w:t>Experiment 3: testing the influence of pitch accent on interpretation of ambiguous replacives</w:t>
-      </w:r>
+        <w:t xml:space="preserve">Experiment 3: testing the influence of pitch accent on interpretation of ambiguous </w:t>
+      </w:r>
+      <w:proofErr w:type="spellStart"/>
+      <w:r>
+        <w:rPr>
+          <w:rFonts w:ascii="Arial" w:hAnsi="Arial" w:cs="Arial"/>
+          <w:sz w:val="24"/>
+          <w:szCs w:val="24"/>
+        </w:rPr>
+        <w:t>replacives</w:t>
+      </w:r>
+      <w:proofErr w:type="spellEnd"/>
     </w:p>
     <w:p>
       <w:pPr>
@@ -1347,7 +1606,25 @@
           <w:sz w:val="24"/>
           <w:szCs w:val="24"/>
         </w:rPr>
-        <w:t>Set-up similar to Exp. 1 but including pitch accents</w:t>
+        <w:t xml:space="preserve">Set-up </w:t>
+      </w:r>
+      <w:proofErr w:type="gramStart"/>
+      <w:r>
+        <w:rPr>
+          <w:rFonts w:ascii="Arial" w:hAnsi="Arial" w:cs="Arial"/>
+          <w:sz w:val="24"/>
+          <w:szCs w:val="24"/>
+        </w:rPr>
+        <w:t>similar to</w:t>
+      </w:r>
+      <w:proofErr w:type="gramEnd"/>
+      <w:r>
+        <w:rPr>
+          <w:rFonts w:ascii="Arial" w:hAnsi="Arial" w:cs="Arial"/>
+          <w:sz w:val="24"/>
+          <w:szCs w:val="24"/>
+        </w:rPr>
+        <w:t xml:space="preserve"> Exp. 1 but including pitch accents</w:t>
       </w:r>
     </w:p>
     <w:p>
@@ -1370,7 +1647,23 @@
           <w:sz w:val="24"/>
           <w:szCs w:val="24"/>
         </w:rPr>
-        <w:t>Position of pitch accent significantly affected the choise of correlate of the replacive</w:t>
+        <w:t xml:space="preserve">Position of pitch accent significantly affected the </w:t>
+      </w:r>
+      <w:r>
+        <w:rPr>
+          <w:rFonts w:ascii="Arial" w:hAnsi="Arial" w:cs="Arial"/>
+          <w:sz w:val="24"/>
+          <w:szCs w:val="24"/>
+        </w:rPr>
+        <w:t>choice</w:t>
+      </w:r>
+      <w:r>
+        <w:rPr>
+          <w:rFonts w:ascii="Arial" w:hAnsi="Arial" w:cs="Arial"/>
+          <w:sz w:val="24"/>
+          <w:szCs w:val="24"/>
+        </w:rPr>
+        <w:t xml:space="preserve"> of correlate of the replacive</w:t>
       </w:r>
     </w:p>
     <w:p>
@@ -1526,13 +1819,41 @@
           <w:szCs w:val="24"/>
         </w:rPr>
       </w:pPr>
-      <w:r>
-        <w:rPr>
-          <w:rFonts w:ascii="Arial" w:hAnsi="Arial" w:cs="Arial"/>
-          <w:sz w:val="24"/>
-          <w:szCs w:val="24"/>
-        </w:rPr>
-        <w:t>Brechtbau, Signatur: GJ 600.412 b</w:t>
+      <w:proofErr w:type="spellStart"/>
+      <w:r>
+        <w:rPr>
+          <w:rFonts w:ascii="Arial" w:hAnsi="Arial" w:cs="Arial"/>
+          <w:sz w:val="24"/>
+          <w:szCs w:val="24"/>
+        </w:rPr>
+        <w:t>Brechtbau</w:t>
+      </w:r>
+      <w:proofErr w:type="spellEnd"/>
+      <w:r>
+        <w:rPr>
+          <w:rFonts w:ascii="Arial" w:hAnsi="Arial" w:cs="Arial"/>
+          <w:sz w:val="24"/>
+          <w:szCs w:val="24"/>
+        </w:rPr>
+        <w:t xml:space="preserve">, </w:t>
+      </w:r>
+      <w:proofErr w:type="spellStart"/>
+      <w:r>
+        <w:rPr>
+          <w:rFonts w:ascii="Arial" w:hAnsi="Arial" w:cs="Arial"/>
+          <w:sz w:val="24"/>
+          <w:szCs w:val="24"/>
+        </w:rPr>
+        <w:t>Signatur</w:t>
+      </w:r>
+      <w:proofErr w:type="spellEnd"/>
+      <w:r>
+        <w:rPr>
+          <w:rFonts w:ascii="Arial" w:hAnsi="Arial" w:cs="Arial"/>
+          <w:sz w:val="24"/>
+          <w:szCs w:val="24"/>
+        </w:rPr>
+        <w:t>: GJ 600.412 b</w:t>
       </w:r>
     </w:p>
     <w:p>
@@ -1556,7 +1877,25 @@
           <w:sz w:val="24"/>
           <w:szCs w:val="24"/>
         </w:rPr>
-        <w:t>1999 version ausleihbar in UB</w:t>
+        <w:t xml:space="preserve">1999 version </w:t>
+      </w:r>
+      <w:proofErr w:type="spellStart"/>
+      <w:r>
+        <w:rPr>
+          <w:rFonts w:ascii="Arial" w:hAnsi="Arial" w:cs="Arial"/>
+          <w:sz w:val="24"/>
+          <w:szCs w:val="24"/>
+        </w:rPr>
+        <w:t>ausleihbar</w:t>
+      </w:r>
+      <w:proofErr w:type="spellEnd"/>
+      <w:r>
+        <w:rPr>
+          <w:rFonts w:ascii="Arial" w:hAnsi="Arial" w:cs="Arial"/>
+          <w:sz w:val="24"/>
+          <w:szCs w:val="24"/>
+        </w:rPr>
+        <w:t xml:space="preserve"> in UB</w:t>
       </w:r>
     </w:p>
     <w:p>
@@ -1887,6 +2226,7 @@
           <w14:ligatures w14:val="none"/>
         </w:rPr>
       </w:pPr>
+      <w:proofErr w:type="spellStart"/>
       <w:r>
         <w:rPr>
           <w:rFonts w:ascii="Arial" w:hAnsi="Arial" w:cs="Arial"/>
@@ -1895,7 +2235,18 @@
           <w:szCs w:val="24"/>
           <w:lang w:val="de-DE"/>
         </w:rPr>
-        <w:t xml:space="preserve">Signature: </w:t>
+        <w:t>Signature</w:t>
+      </w:r>
+      <w:proofErr w:type="spellEnd"/>
+      <w:r>
+        <w:rPr>
+          <w:rFonts w:ascii="Arial" w:hAnsi="Arial" w:cs="Arial"/>
+          <w:bCs/>
+          <w:sz w:val="24"/>
+          <w:szCs w:val="24"/>
+          <w:lang w:val="de-DE"/>
+        </w:rPr>
+        <w:t xml:space="preserve">: </w:t>
       </w:r>
       <w:r>
         <w:rPr>
@@ -1959,7 +2310,27 @@
           <w:sz w:val="24"/>
           <w:szCs w:val="24"/>
         </w:rPr>
-        <w:t>Griffiths &amp; Lipták 2014</w:t>
+        <w:t xml:space="preserve">Griffiths &amp; </w:t>
+      </w:r>
+      <w:proofErr w:type="spellStart"/>
+      <w:r>
+        <w:rPr>
+          <w:rFonts w:ascii="Arial" w:hAnsi="Arial" w:cs="Arial"/>
+          <w:bCs/>
+          <w:sz w:val="24"/>
+          <w:szCs w:val="24"/>
+        </w:rPr>
+        <w:t>Lipták</w:t>
+      </w:r>
+      <w:proofErr w:type="spellEnd"/>
+      <w:r>
+        <w:rPr>
+          <w:rFonts w:ascii="Arial" w:hAnsi="Arial" w:cs="Arial"/>
+          <w:bCs/>
+          <w:sz w:val="24"/>
+          <w:szCs w:val="24"/>
+        </w:rPr>
+        <w:t xml:space="preserve"> 2014</w:t>
       </w:r>
     </w:p>
     <w:p>
@@ -2520,7 +2891,25 @@
           <w:sz w:val="24"/>
           <w:szCs w:val="24"/>
         </w:rPr>
-        <w:t>ş &amp; Lipták 2023</w:t>
+        <w:t xml:space="preserve">ş &amp; </w:t>
+      </w:r>
+      <w:proofErr w:type="spellStart"/>
+      <w:r>
+        <w:rPr>
+          <w:rFonts w:ascii="Arial" w:hAnsi="Arial" w:cs="Arial"/>
+          <w:sz w:val="24"/>
+          <w:szCs w:val="24"/>
+        </w:rPr>
+        <w:t>Lipták</w:t>
+      </w:r>
+      <w:proofErr w:type="spellEnd"/>
+      <w:r>
+        <w:rPr>
+          <w:rFonts w:ascii="Arial" w:hAnsi="Arial" w:cs="Arial"/>
+          <w:sz w:val="24"/>
+          <w:szCs w:val="24"/>
+        </w:rPr>
+        <w:t xml:space="preserve"> 2023</w:t>
       </w:r>
     </w:p>
     <w:p>
@@ -2821,15 +3210,27 @@
           <w:szCs w:val="24"/>
         </w:rPr>
       </w:pPr>
-      <w:r>
-        <w:rPr>
-          <w:rFonts w:ascii="Arial" w:hAnsi="Arial" w:cs="Arial"/>
-          <w:bCs/>
-          <w:color w:val="808080" w:themeColor="background1" w:themeShade="80"/>
-          <w:sz w:val="24"/>
-          <w:szCs w:val="24"/>
-        </w:rPr>
-        <w:t>Krifka 2008</w:t>
+      <w:proofErr w:type="spellStart"/>
+      <w:r>
+        <w:rPr>
+          <w:rFonts w:ascii="Arial" w:hAnsi="Arial" w:cs="Arial"/>
+          <w:bCs/>
+          <w:color w:val="808080" w:themeColor="background1" w:themeShade="80"/>
+          <w:sz w:val="24"/>
+          <w:szCs w:val="24"/>
+        </w:rPr>
+        <w:t>Krifka</w:t>
+      </w:r>
+      <w:proofErr w:type="spellEnd"/>
+      <w:r>
+        <w:rPr>
+          <w:rFonts w:ascii="Arial" w:hAnsi="Arial" w:cs="Arial"/>
+          <w:bCs/>
+          <w:color w:val="808080" w:themeColor="background1" w:themeShade="80"/>
+          <w:sz w:val="24"/>
+          <w:szCs w:val="24"/>
+        </w:rPr>
+        <w:t xml:space="preserve"> 2008</w:t>
       </w:r>
     </w:p>
     <w:p>
@@ -2864,7 +3265,25 @@
           <w:color w:val="808080" w:themeColor="background1" w:themeShade="80"/>
           <w:szCs w:val="24"/>
         </w:rPr>
-        <w:t>property F of an expression α is a Focus property iff F signals</w:t>
+        <w:t xml:space="preserve">property F of an expression α is a Focus property </w:t>
+      </w:r>
+      <w:proofErr w:type="spellStart"/>
+      <w:r>
+        <w:rPr>
+          <w:rFonts w:cs="Arial"/>
+          <w:color w:val="808080" w:themeColor="background1" w:themeShade="80"/>
+          <w:szCs w:val="24"/>
+        </w:rPr>
+        <w:t>iff</w:t>
+      </w:r>
+      <w:proofErr w:type="spellEnd"/>
+      <w:r>
+        <w:rPr>
+          <w:rFonts w:cs="Arial"/>
+          <w:color w:val="808080" w:themeColor="background1" w:themeShade="80"/>
+          <w:szCs w:val="24"/>
+        </w:rPr>
+        <w:t xml:space="preserve"> F signals</w:t>
       </w:r>
     </w:p>
     <w:p>
@@ -2936,43 +3355,73 @@
           <w:color w:val="808080" w:themeColor="background1" w:themeShade="80"/>
           <w:szCs w:val="24"/>
         </w:rPr>
-        <w:t>(Krifka 2008, p. 248, emphasis removed)</w:t>
-      </w:r>
-    </w:p>
-    <w:p>
-      <w:pPr>
-        <w:spacing w:after="0" w:line="276" w:lineRule="auto"/>
-        <w:jc w:val="both"/>
-        <w:rPr>
-          <w:rFonts w:ascii="Arial" w:hAnsi="Arial" w:cs="Arial"/>
-          <w:bCs/>
-          <w:color w:val="808080" w:themeColor="background1" w:themeShade="80"/>
-          <w:sz w:val="24"/>
-          <w:szCs w:val="24"/>
-        </w:rPr>
-      </w:pPr>
-    </w:p>
-    <w:p>
-      <w:pPr>
-        <w:spacing w:after="0" w:line="276" w:lineRule="auto"/>
-        <w:jc w:val="both"/>
-        <w:rPr>
-          <w:rFonts w:ascii="Arial" w:hAnsi="Arial" w:cs="Arial"/>
-          <w:bCs/>
-          <w:color w:val="808080" w:themeColor="background1" w:themeShade="80"/>
-          <w:sz w:val="24"/>
-          <w:szCs w:val="24"/>
-        </w:rPr>
-      </w:pPr>
-      <w:r>
-        <w:rPr>
-          <w:rFonts w:ascii="Arial" w:hAnsi="Arial" w:cs="Arial"/>
-          <w:bCs/>
-          <w:color w:val="808080" w:themeColor="background1" w:themeShade="80"/>
-          <w:sz w:val="24"/>
-          <w:szCs w:val="24"/>
-        </w:rPr>
-        <w:t>Katzir 2014</w:t>
+        <w:t>(</w:t>
+      </w:r>
+      <w:proofErr w:type="spellStart"/>
+      <w:r>
+        <w:rPr>
+          <w:rFonts w:cs="Arial"/>
+          <w:color w:val="808080" w:themeColor="background1" w:themeShade="80"/>
+          <w:szCs w:val="24"/>
+        </w:rPr>
+        <w:t>Krifka</w:t>
+      </w:r>
+      <w:proofErr w:type="spellEnd"/>
+      <w:r>
+        <w:rPr>
+          <w:rFonts w:cs="Arial"/>
+          <w:color w:val="808080" w:themeColor="background1" w:themeShade="80"/>
+          <w:szCs w:val="24"/>
+        </w:rPr>
+        <w:t xml:space="preserve"> 2008, p. 248, emphasis removed)</w:t>
+      </w:r>
+    </w:p>
+    <w:p>
+      <w:pPr>
+        <w:spacing w:after="0" w:line="276" w:lineRule="auto"/>
+        <w:jc w:val="both"/>
+        <w:rPr>
+          <w:rFonts w:ascii="Arial" w:hAnsi="Arial" w:cs="Arial"/>
+          <w:bCs/>
+          <w:color w:val="808080" w:themeColor="background1" w:themeShade="80"/>
+          <w:sz w:val="24"/>
+          <w:szCs w:val="24"/>
+        </w:rPr>
+      </w:pPr>
+    </w:p>
+    <w:p>
+      <w:pPr>
+        <w:spacing w:after="0" w:line="276" w:lineRule="auto"/>
+        <w:jc w:val="both"/>
+        <w:rPr>
+          <w:rFonts w:ascii="Arial" w:hAnsi="Arial" w:cs="Arial"/>
+          <w:bCs/>
+          <w:color w:val="808080" w:themeColor="background1" w:themeShade="80"/>
+          <w:sz w:val="24"/>
+          <w:szCs w:val="24"/>
+        </w:rPr>
+      </w:pPr>
+      <w:proofErr w:type="spellStart"/>
+      <w:r>
+        <w:rPr>
+          <w:rFonts w:ascii="Arial" w:hAnsi="Arial" w:cs="Arial"/>
+          <w:bCs/>
+          <w:color w:val="808080" w:themeColor="background1" w:themeShade="80"/>
+          <w:sz w:val="24"/>
+          <w:szCs w:val="24"/>
+        </w:rPr>
+        <w:t>Katzir</w:t>
+      </w:r>
+      <w:proofErr w:type="spellEnd"/>
+      <w:r>
+        <w:rPr>
+          <w:rFonts w:ascii="Arial" w:hAnsi="Arial" w:cs="Arial"/>
+          <w:bCs/>
+          <w:color w:val="808080" w:themeColor="background1" w:themeShade="80"/>
+          <w:sz w:val="24"/>
+          <w:szCs w:val="24"/>
+        </w:rPr>
+        <w:t xml:space="preserve"> 2014</w:t>
       </w:r>
     </w:p>
     <w:p>
@@ -3054,14 +3503,25 @@
           <w:szCs w:val="24"/>
         </w:rPr>
       </w:pPr>
-      <w:r>
-        <w:rPr>
-          <w:rFonts w:ascii="Arial" w:hAnsi="Arial" w:cs="Arial"/>
-          <w:bCs/>
-          <w:sz w:val="24"/>
-          <w:szCs w:val="24"/>
-        </w:rPr>
-        <w:t>Vallduvi 1992</w:t>
+      <w:proofErr w:type="spellStart"/>
+      <w:r>
+        <w:rPr>
+          <w:rFonts w:ascii="Arial" w:hAnsi="Arial" w:cs="Arial"/>
+          <w:bCs/>
+          <w:sz w:val="24"/>
+          <w:szCs w:val="24"/>
+        </w:rPr>
+        <w:t>Vallduvi</w:t>
+      </w:r>
+      <w:proofErr w:type="spellEnd"/>
+      <w:r>
+        <w:rPr>
+          <w:rFonts w:ascii="Arial" w:hAnsi="Arial" w:cs="Arial"/>
+          <w:bCs/>
+          <w:sz w:val="24"/>
+          <w:szCs w:val="24"/>
+        </w:rPr>
+        <w:t xml:space="preserve"> 1992</w:t>
       </w:r>
     </w:p>
     <w:p>
@@ -3265,42 +3725,74 @@
           <w:sz w:val="24"/>
           <w:szCs w:val="24"/>
         </w:rPr>
-        <w:t>Contrastive focus marking […] indicate[s] […] acontrast between the information conveyed by the speaker in asserting α and the assumed expectation state of the hearer: the speaker marks the content of α as— in her view—unlikely to be expected by the hearer, thus preparing the scene for a swifter update of the common ground</w:t>
-      </w:r>
-    </w:p>
-    <w:p>
-      <w:pPr>
-        <w:spacing w:after="0" w:line="276" w:lineRule="auto"/>
-        <w:jc w:val="both"/>
-        <w:rPr>
-          <w:rFonts w:ascii="Arial" w:hAnsi="Arial" w:cs="Arial"/>
-          <w:bCs/>
-          <w:sz w:val="24"/>
-          <w:szCs w:val="24"/>
-        </w:rPr>
-      </w:pPr>
-    </w:p>
-    <w:p>
-      <w:pPr>
-        <w:spacing w:after="0" w:line="276" w:lineRule="auto"/>
-        <w:jc w:val="both"/>
-        <w:rPr>
-          <w:rFonts w:ascii="Arial" w:hAnsi="Arial" w:cs="Arial"/>
-          <w:bCs/>
-          <w:color w:val="808080" w:themeColor="background1" w:themeShade="80"/>
-          <w:sz w:val="24"/>
-          <w:szCs w:val="24"/>
-        </w:rPr>
-      </w:pPr>
-      <w:r>
-        <w:rPr>
-          <w:rFonts w:ascii="Arial" w:hAnsi="Arial" w:cs="Arial"/>
-          <w:bCs/>
-          <w:color w:val="808080" w:themeColor="background1" w:themeShade="80"/>
-          <w:sz w:val="24"/>
-          <w:szCs w:val="24"/>
-        </w:rPr>
-        <w:t>Steube (2001)</w:t>
+        <w:t xml:space="preserve">Contrastive focus marking […] indicate[s] […] </w:t>
+      </w:r>
+      <w:proofErr w:type="spellStart"/>
+      <w:r>
+        <w:rPr>
+          <w:rFonts w:ascii="Arial" w:hAnsi="Arial" w:cs="Arial"/>
+          <w:color w:val="808080" w:themeColor="background1" w:themeShade="80"/>
+          <w:sz w:val="24"/>
+          <w:szCs w:val="24"/>
+        </w:rPr>
+        <w:t>acontrast</w:t>
+      </w:r>
+      <w:proofErr w:type="spellEnd"/>
+      <w:r>
+        <w:rPr>
+          <w:rFonts w:ascii="Arial" w:hAnsi="Arial" w:cs="Arial"/>
+          <w:color w:val="808080" w:themeColor="background1" w:themeShade="80"/>
+          <w:sz w:val="24"/>
+          <w:szCs w:val="24"/>
+        </w:rPr>
+        <w:t xml:space="preserve"> between the information conveyed by the speaker in asserting α and the assumed expectation state of the hearer: the speaker marks the content of α as— in her view—unlikely to be expected by the hearer, thus preparing the scene for a swifter update of the common ground</w:t>
+      </w:r>
+    </w:p>
+    <w:p>
+      <w:pPr>
+        <w:spacing w:after="0" w:line="276" w:lineRule="auto"/>
+        <w:jc w:val="both"/>
+        <w:rPr>
+          <w:rFonts w:ascii="Arial" w:hAnsi="Arial" w:cs="Arial"/>
+          <w:bCs/>
+          <w:sz w:val="24"/>
+          <w:szCs w:val="24"/>
+        </w:rPr>
+      </w:pPr>
+    </w:p>
+    <w:p>
+      <w:pPr>
+        <w:spacing w:after="0" w:line="276" w:lineRule="auto"/>
+        <w:jc w:val="both"/>
+        <w:rPr>
+          <w:rFonts w:ascii="Arial" w:hAnsi="Arial" w:cs="Arial"/>
+          <w:bCs/>
+          <w:color w:val="808080" w:themeColor="background1" w:themeShade="80"/>
+          <w:sz w:val="24"/>
+          <w:szCs w:val="24"/>
+        </w:rPr>
+      </w:pPr>
+      <w:proofErr w:type="spellStart"/>
+      <w:r>
+        <w:rPr>
+          <w:rFonts w:ascii="Arial" w:hAnsi="Arial" w:cs="Arial"/>
+          <w:bCs/>
+          <w:color w:val="808080" w:themeColor="background1" w:themeShade="80"/>
+          <w:sz w:val="24"/>
+          <w:szCs w:val="24"/>
+        </w:rPr>
+        <w:t>Steube</w:t>
+      </w:r>
+      <w:proofErr w:type="spellEnd"/>
+      <w:r>
+        <w:rPr>
+          <w:rFonts w:ascii="Arial" w:hAnsi="Arial" w:cs="Arial"/>
+          <w:bCs/>
+          <w:color w:val="808080" w:themeColor="background1" w:themeShade="80"/>
+          <w:sz w:val="24"/>
+          <w:szCs w:val="24"/>
+        </w:rPr>
+        <w:t xml:space="preserve"> (2001)</w:t>
       </w:r>
     </w:p>
     <w:p>
@@ -3320,15 +3812,49 @@
           <w:szCs w:val="24"/>
         </w:rPr>
       </w:pPr>
-      <w:r>
-        <w:rPr>
-          <w:rFonts w:ascii="Arial" w:hAnsi="Arial" w:cs="Arial"/>
-          <w:bCs/>
-          <w:color w:val="808080" w:themeColor="background1" w:themeShade="80"/>
-          <w:sz w:val="24"/>
-          <w:szCs w:val="24"/>
-        </w:rPr>
-        <w:t>Coorigendum and corrigens in German</w:t>
+      <w:proofErr w:type="spellStart"/>
+      <w:r>
+        <w:rPr>
+          <w:rFonts w:ascii="Arial" w:hAnsi="Arial" w:cs="Arial"/>
+          <w:bCs/>
+          <w:color w:val="808080" w:themeColor="background1" w:themeShade="80"/>
+          <w:sz w:val="24"/>
+          <w:szCs w:val="24"/>
+        </w:rPr>
+        <w:t>Coorigendum</w:t>
+      </w:r>
+      <w:proofErr w:type="spellEnd"/>
+      <w:r>
+        <w:rPr>
+          <w:rFonts w:ascii="Arial" w:hAnsi="Arial" w:cs="Arial"/>
+          <w:bCs/>
+          <w:color w:val="808080" w:themeColor="background1" w:themeShade="80"/>
+          <w:sz w:val="24"/>
+          <w:szCs w:val="24"/>
+        </w:rPr>
+        <w:t xml:space="preserve"> and </w:t>
+      </w:r>
+      <w:proofErr w:type="spellStart"/>
+      <w:r>
+        <w:rPr>
+          <w:rFonts w:ascii="Arial" w:hAnsi="Arial" w:cs="Arial"/>
+          <w:bCs/>
+          <w:color w:val="808080" w:themeColor="background1" w:themeShade="80"/>
+          <w:sz w:val="24"/>
+          <w:szCs w:val="24"/>
+        </w:rPr>
+        <w:t>corrigens</w:t>
+      </w:r>
+      <w:proofErr w:type="spellEnd"/>
+      <w:r>
+        <w:rPr>
+          <w:rFonts w:ascii="Arial" w:hAnsi="Arial" w:cs="Arial"/>
+          <w:bCs/>
+          <w:color w:val="808080" w:themeColor="background1" w:themeShade="80"/>
+          <w:sz w:val="24"/>
+          <w:szCs w:val="24"/>
+        </w:rPr>
+        <w:t xml:space="preserve"> in German</w:t>
       </w:r>
     </w:p>
     <w:p>
@@ -3469,7 +3995,47 @@
           <w:sz w:val="24"/>
           <w:szCs w:val="24"/>
         </w:rPr>
-        <w:t>Contrastive focus has been characterized phonologically with a L + H* pitch for English and German, other propose a postfocal metrical deaccentuation for contrast in German (p. 1529)</w:t>
+        <w:t xml:space="preserve">Contrastive focus has been characterized phonologically with a L + H* pitch for English and German, other propose a </w:t>
+      </w:r>
+      <w:proofErr w:type="spellStart"/>
+      <w:r>
+        <w:rPr>
+          <w:rFonts w:ascii="Arial" w:hAnsi="Arial" w:cs="Arial"/>
+          <w:bCs/>
+          <w:sz w:val="24"/>
+          <w:szCs w:val="24"/>
+        </w:rPr>
+        <w:t>postfocal</w:t>
+      </w:r>
+      <w:proofErr w:type="spellEnd"/>
+      <w:r>
+        <w:rPr>
+          <w:rFonts w:ascii="Arial" w:hAnsi="Arial" w:cs="Arial"/>
+          <w:bCs/>
+          <w:sz w:val="24"/>
+          <w:szCs w:val="24"/>
+        </w:rPr>
+        <w:t xml:space="preserve"> metrical </w:t>
+      </w:r>
+      <w:proofErr w:type="spellStart"/>
+      <w:r>
+        <w:rPr>
+          <w:rFonts w:ascii="Arial" w:hAnsi="Arial" w:cs="Arial"/>
+          <w:bCs/>
+          <w:sz w:val="24"/>
+          <w:szCs w:val="24"/>
+        </w:rPr>
+        <w:t>deaccentuation</w:t>
+      </w:r>
+      <w:proofErr w:type="spellEnd"/>
+      <w:r>
+        <w:rPr>
+          <w:rFonts w:ascii="Arial" w:hAnsi="Arial" w:cs="Arial"/>
+          <w:bCs/>
+          <w:sz w:val="24"/>
+          <w:szCs w:val="24"/>
+        </w:rPr>
+        <w:t xml:space="preserve"> for contrast in German (p. 1529)</w:t>
       </w:r>
     </w:p>
     <w:p>
@@ -3495,7 +4061,27 @@
           <w:sz w:val="24"/>
           <w:szCs w:val="24"/>
         </w:rPr>
-        <w:t>correction contrast is characterized acoustically as an increase in duration on the focal word plus a postfocal flattening of the F0-contour (p. 1529)</w:t>
+        <w:t xml:space="preserve">correction contrast is characterized acoustically as an increase in duration on the focal word plus a </w:t>
+      </w:r>
+      <w:proofErr w:type="spellStart"/>
+      <w:r>
+        <w:rPr>
+          <w:rFonts w:ascii="Arial" w:hAnsi="Arial" w:cs="Arial"/>
+          <w:bCs/>
+          <w:sz w:val="24"/>
+          <w:szCs w:val="24"/>
+        </w:rPr>
+        <w:t>postfocal</w:t>
+      </w:r>
+      <w:proofErr w:type="spellEnd"/>
+      <w:r>
+        <w:rPr>
+          <w:rFonts w:ascii="Arial" w:hAnsi="Arial" w:cs="Arial"/>
+          <w:bCs/>
+          <w:sz w:val="24"/>
+          <w:szCs w:val="24"/>
+        </w:rPr>
+        <w:t xml:space="preserve"> flattening of the F0-contour (p. 1529)</w:t>
       </w:r>
     </w:p>
     <w:p>
@@ -3520,7 +4106,43 @@
           <w:sz w:val="24"/>
           <w:szCs w:val="24"/>
         </w:rPr>
-        <w:t>results clearly indicate a preference for those environments where a deaccentuation of the postfocal domain and a further durational increase of the focal syllable was employed (p. 1532)</w:t>
+        <w:t xml:space="preserve">results clearly indicate a preference for those environments where a </w:t>
+      </w:r>
+      <w:proofErr w:type="spellStart"/>
+      <w:r>
+        <w:rPr>
+          <w:rFonts w:ascii="Arial" w:hAnsi="Arial" w:cs="Arial"/>
+          <w:sz w:val="24"/>
+          <w:szCs w:val="24"/>
+        </w:rPr>
+        <w:t>deaccentuation</w:t>
+      </w:r>
+      <w:proofErr w:type="spellEnd"/>
+      <w:r>
+        <w:rPr>
+          <w:rFonts w:ascii="Arial" w:hAnsi="Arial" w:cs="Arial"/>
+          <w:sz w:val="24"/>
+          <w:szCs w:val="24"/>
+        </w:rPr>
+        <w:t xml:space="preserve"> of the </w:t>
+      </w:r>
+      <w:proofErr w:type="spellStart"/>
+      <w:r>
+        <w:rPr>
+          <w:rFonts w:ascii="Arial" w:hAnsi="Arial" w:cs="Arial"/>
+          <w:sz w:val="24"/>
+          <w:szCs w:val="24"/>
+        </w:rPr>
+        <w:t>postfocal</w:t>
+      </w:r>
+      <w:proofErr w:type="spellEnd"/>
+      <w:r>
+        <w:rPr>
+          <w:rFonts w:ascii="Arial" w:hAnsi="Arial" w:cs="Arial"/>
+          <w:sz w:val="24"/>
+          <w:szCs w:val="24"/>
+        </w:rPr>
+        <w:t xml:space="preserve"> domain and a further durational increase of the focal syllable was employed (p. 1532)</w:t>
       </w:r>
     </w:p>
     <w:p>
@@ -3678,14 +4300,25 @@
           <w:szCs w:val="24"/>
         </w:rPr>
       </w:pPr>
-      <w:r>
-        <w:rPr>
-          <w:rFonts w:ascii="Arial" w:hAnsi="Arial" w:cs="Arial"/>
-          <w:bCs/>
-          <w:sz w:val="24"/>
-          <w:szCs w:val="24"/>
-        </w:rPr>
-        <w:t>Konietzko &amp; Winkler (2010)</w:t>
+      <w:proofErr w:type="spellStart"/>
+      <w:r>
+        <w:rPr>
+          <w:rFonts w:ascii="Arial" w:hAnsi="Arial" w:cs="Arial"/>
+          <w:bCs/>
+          <w:sz w:val="24"/>
+          <w:szCs w:val="24"/>
+        </w:rPr>
+        <w:t>Konietzko</w:t>
+      </w:r>
+      <w:proofErr w:type="spellEnd"/>
+      <w:r>
+        <w:rPr>
+          <w:rFonts w:ascii="Arial" w:hAnsi="Arial" w:cs="Arial"/>
+          <w:bCs/>
+          <w:sz w:val="24"/>
+          <w:szCs w:val="24"/>
+        </w:rPr>
+        <w:t xml:space="preserve"> &amp; Winkler (2010)</w:t>
       </w:r>
     </w:p>
     <w:p>
@@ -3809,6 +4442,7 @@
           <w:szCs w:val="24"/>
         </w:rPr>
       </w:pPr>
+      <w:proofErr w:type="spellStart"/>
       <w:r>
         <w:rPr>
           <w:rFonts w:ascii="Arial" w:hAnsi="Arial" w:cs="Arial"/>
@@ -3818,6 +4452,7 @@
         </w:rPr>
         <w:t>ToBI</w:t>
       </w:r>
+      <w:proofErr w:type="spellEnd"/>
     </w:p>
     <w:p>
       <w:pPr>
@@ -4728,13 +5363,23 @@
           <w:szCs w:val="24"/>
         </w:rPr>
       </w:pPr>
-      <w:r>
-        <w:rPr>
-          <w:rFonts w:ascii="Arial" w:hAnsi="Arial" w:cs="Arial"/>
-          <w:sz w:val="24"/>
-          <w:szCs w:val="24"/>
-        </w:rPr>
-        <w:t xml:space="preserve">i. e., investigating how contrastive pitch accent location interacts with global preferences for local correlates in the </w:t>
+      <w:proofErr w:type="spellStart"/>
+      <w:r>
+        <w:rPr>
+          <w:rFonts w:ascii="Arial" w:hAnsi="Arial" w:cs="Arial"/>
+          <w:sz w:val="24"/>
+          <w:szCs w:val="24"/>
+        </w:rPr>
+        <w:t>i</w:t>
+      </w:r>
+      <w:proofErr w:type="spellEnd"/>
+      <w:r>
+        <w:rPr>
+          <w:rFonts w:ascii="Arial" w:hAnsi="Arial" w:cs="Arial"/>
+          <w:sz w:val="24"/>
+          <w:szCs w:val="24"/>
+        </w:rPr>
+        <w:t xml:space="preserve">. e., investigating how contrastive pitch accent location interacts with global preferences for local correlates in the </w:t>
       </w:r>
       <w:r>
         <w:rPr>
@@ -4889,7 +5534,79 @@
           <w:sz w:val="24"/>
           <w:szCs w:val="24"/>
         </w:rPr>
-        <w:t>2x2 design with remnant type (ObjectRem vs. SubjectRem) and pitch accent location (ObjectPA vs. SubjectPA)</w:t>
+        <w:t>2x2 design with remnant type (</w:t>
+      </w:r>
+      <w:proofErr w:type="spellStart"/>
+      <w:r>
+        <w:rPr>
+          <w:rFonts w:ascii="Arial" w:hAnsi="Arial" w:cs="Arial"/>
+          <w:sz w:val="24"/>
+          <w:szCs w:val="24"/>
+        </w:rPr>
+        <w:t>ObjectRem</w:t>
+      </w:r>
+      <w:proofErr w:type="spellEnd"/>
+      <w:r>
+        <w:rPr>
+          <w:rFonts w:ascii="Arial" w:hAnsi="Arial" w:cs="Arial"/>
+          <w:sz w:val="24"/>
+          <w:szCs w:val="24"/>
+        </w:rPr>
+        <w:t xml:space="preserve"> vs. </w:t>
+      </w:r>
+      <w:proofErr w:type="spellStart"/>
+      <w:r>
+        <w:rPr>
+          <w:rFonts w:ascii="Arial" w:hAnsi="Arial" w:cs="Arial"/>
+          <w:sz w:val="24"/>
+          <w:szCs w:val="24"/>
+        </w:rPr>
+        <w:t>SubjectRem</w:t>
+      </w:r>
+      <w:proofErr w:type="spellEnd"/>
+      <w:r>
+        <w:rPr>
+          <w:rFonts w:ascii="Arial" w:hAnsi="Arial" w:cs="Arial"/>
+          <w:sz w:val="24"/>
+          <w:szCs w:val="24"/>
+        </w:rPr>
+        <w:t>) and pitch accent location (</w:t>
+      </w:r>
+      <w:proofErr w:type="spellStart"/>
+      <w:r>
+        <w:rPr>
+          <w:rFonts w:ascii="Arial" w:hAnsi="Arial" w:cs="Arial"/>
+          <w:sz w:val="24"/>
+          <w:szCs w:val="24"/>
+        </w:rPr>
+        <w:t>ObjectPA</w:t>
+      </w:r>
+      <w:proofErr w:type="spellEnd"/>
+      <w:r>
+        <w:rPr>
+          <w:rFonts w:ascii="Arial" w:hAnsi="Arial" w:cs="Arial"/>
+          <w:sz w:val="24"/>
+          <w:szCs w:val="24"/>
+        </w:rPr>
+        <w:t xml:space="preserve"> vs. </w:t>
+      </w:r>
+      <w:proofErr w:type="spellStart"/>
+      <w:r>
+        <w:rPr>
+          <w:rFonts w:ascii="Arial" w:hAnsi="Arial" w:cs="Arial"/>
+          <w:sz w:val="24"/>
+          <w:szCs w:val="24"/>
+        </w:rPr>
+        <w:t>SubjectPA</w:t>
+      </w:r>
+      <w:proofErr w:type="spellEnd"/>
+      <w:r>
+        <w:rPr>
+          <w:rFonts w:ascii="Arial" w:hAnsi="Arial" w:cs="Arial"/>
+          <w:sz w:val="24"/>
+          <w:szCs w:val="24"/>
+        </w:rPr>
+        <w:t>)</w:t>
       </w:r>
     </w:p>
     <w:p>
@@ -5033,37 +5750,65 @@
           <w:sz w:val="24"/>
           <w:szCs w:val="24"/>
         </w:rPr>
-        <w:t>reflects the prioritization of syntactic over prosodic information in the interpretation of ellipsis. While pitch accent type and location clearly guides processing expectations, it would appear that the syntactic information has a more robust effect when it comes to interpreting ellipsis.</w:t>
-      </w:r>
-    </w:p>
-    <w:p>
-      <w:pPr>
-        <w:spacing w:after="0" w:line="276" w:lineRule="auto"/>
-        <w:jc w:val="both"/>
-        <w:rPr>
-          <w:rFonts w:ascii="Arial" w:hAnsi="Arial" w:cs="Arial"/>
-          <w:sz w:val="24"/>
-          <w:szCs w:val="24"/>
-        </w:rPr>
-      </w:pPr>
-    </w:p>
-    <w:p>
-      <w:pPr>
-        <w:spacing w:after="0" w:line="276" w:lineRule="auto"/>
-        <w:jc w:val="both"/>
-        <w:rPr>
-          <w:rFonts w:ascii="Arial" w:hAnsi="Arial" w:cs="Arial"/>
-          <w:sz w:val="24"/>
-          <w:szCs w:val="24"/>
-        </w:rPr>
-      </w:pPr>
-      <w:r>
-        <w:rPr>
-          <w:rFonts w:ascii="Arial" w:hAnsi="Arial" w:cs="Arial"/>
-          <w:sz w:val="24"/>
-          <w:szCs w:val="24"/>
-        </w:rPr>
-        <w:t>Rasekhi &amp; Harris (2021)</w:t>
+        <w:t xml:space="preserve">reflects the prioritization of syntactic over prosodic information in the interpretation of ellipsis. While pitch accent type and location clearly </w:t>
+      </w:r>
+      <w:proofErr w:type="gramStart"/>
+      <w:r>
+        <w:rPr>
+          <w:rFonts w:ascii="Arial" w:hAnsi="Arial" w:cs="Arial"/>
+          <w:sz w:val="24"/>
+          <w:szCs w:val="24"/>
+        </w:rPr>
+        <w:t>guides</w:t>
+      </w:r>
+      <w:proofErr w:type="gramEnd"/>
+      <w:r>
+        <w:rPr>
+          <w:rFonts w:ascii="Arial" w:hAnsi="Arial" w:cs="Arial"/>
+          <w:sz w:val="24"/>
+          <w:szCs w:val="24"/>
+        </w:rPr>
+        <w:t xml:space="preserve"> processing expectations, it would appear that the syntactic information has a more robust effect when it comes to interpreting ellipsis.</w:t>
+      </w:r>
+    </w:p>
+    <w:p>
+      <w:pPr>
+        <w:spacing w:after="0" w:line="276" w:lineRule="auto"/>
+        <w:jc w:val="both"/>
+        <w:rPr>
+          <w:rFonts w:ascii="Arial" w:hAnsi="Arial" w:cs="Arial"/>
+          <w:sz w:val="24"/>
+          <w:szCs w:val="24"/>
+        </w:rPr>
+      </w:pPr>
+    </w:p>
+    <w:p>
+      <w:pPr>
+        <w:spacing w:after="0" w:line="276" w:lineRule="auto"/>
+        <w:jc w:val="both"/>
+        <w:rPr>
+          <w:rFonts w:ascii="Arial" w:hAnsi="Arial" w:cs="Arial"/>
+          <w:sz w:val="24"/>
+          <w:szCs w:val="24"/>
+        </w:rPr>
+      </w:pPr>
+      <w:proofErr w:type="spellStart"/>
+      <w:r>
+        <w:rPr>
+          <w:rFonts w:ascii="Arial" w:hAnsi="Arial" w:cs="Arial"/>
+          <w:sz w:val="24"/>
+          <w:szCs w:val="24"/>
+        </w:rPr>
+        <w:t>Rasekhi</w:t>
+      </w:r>
+      <w:proofErr w:type="spellEnd"/>
+      <w:r>
+        <w:rPr>
+          <w:rFonts w:ascii="Arial" w:hAnsi="Arial" w:cs="Arial"/>
+          <w:sz w:val="24"/>
+          <w:szCs w:val="24"/>
+        </w:rPr>
+        <w:t xml:space="preserve"> &amp; Harris (2021)</w:t>
       </w:r>
     </w:p>
     <w:p>
@@ -5231,7 +5976,25 @@
           <w:sz w:val="24"/>
           <w:szCs w:val="24"/>
         </w:rPr>
-        <w:t>“processer prefers to contrast the remnant with the closest possible DP, typically the object” (p. 4), re-formulation of locality bias defined in literature mentioned above</w:t>
+        <w:t>“</w:t>
+      </w:r>
+      <w:proofErr w:type="gramStart"/>
+      <w:r>
+        <w:rPr>
+          <w:rFonts w:ascii="Arial" w:hAnsi="Arial" w:cs="Arial"/>
+          <w:sz w:val="24"/>
+          <w:szCs w:val="24"/>
+        </w:rPr>
+        <w:t>processer</w:t>
+      </w:r>
+      <w:proofErr w:type="gramEnd"/>
+      <w:r>
+        <w:rPr>
+          <w:rFonts w:ascii="Arial" w:hAnsi="Arial" w:cs="Arial"/>
+          <w:sz w:val="24"/>
+          <w:szCs w:val="24"/>
+        </w:rPr>
+        <w:t xml:space="preserve"> prefers to contrast the remnant with the closest possible DP, typically the object” (p. 4), re-formulation of locality bias defined in literature mentioned above</w:t>
       </w:r>
     </w:p>
     <w:p>
@@ -5306,13 +6069,23 @@
         <w:lastRenderedPageBreak/>
         <w:t>“</w:t>
       </w:r>
-      <w:r>
-        <w:rPr>
-          <w:rFonts w:ascii="Arial" w:hAnsi="Arial" w:cs="Arial"/>
-          <w:sz w:val="24"/>
-          <w:szCs w:val="24"/>
-        </w:rPr>
-        <w:t xml:space="preserve">licensing of ellipsis is sensitive to information status of constituents </w:t>
+      <w:proofErr w:type="gramStart"/>
+      <w:r>
+        <w:rPr>
+          <w:rFonts w:ascii="Arial" w:hAnsi="Arial" w:cs="Arial"/>
+          <w:sz w:val="24"/>
+          <w:szCs w:val="24"/>
+        </w:rPr>
+        <w:t>licensing</w:t>
+      </w:r>
+      <w:proofErr w:type="gramEnd"/>
+      <w:r>
+        <w:rPr>
+          <w:rFonts w:ascii="Arial" w:hAnsi="Arial" w:cs="Arial"/>
+          <w:sz w:val="24"/>
+          <w:szCs w:val="24"/>
+        </w:rPr>
+        <w:t xml:space="preserve"> of ellipsis is sensitive to information status of constituents </w:t>
       </w:r>
       <w:r>
         <w:rPr>
@@ -5374,7 +6147,29 @@
           <w:sz w:val="24"/>
           <w:szCs w:val="24"/>
         </w:rPr>
-        <w:t>In silent reading, comprehenders thus default to the object DP as the location for contrastive accent. However, information structural factors, such as explicit and implicit marking of pitch accent or the location of a contrastive adjective (11), may overturn the default, so that a remnant is paired with a non-local correlate</w:t>
+        <w:t xml:space="preserve">In silent reading, </w:t>
+      </w:r>
+      <w:proofErr w:type="spellStart"/>
+      <w:r>
+        <w:rPr>
+          <w:rFonts w:ascii="Arial" w:hAnsi="Arial" w:cs="Arial"/>
+          <w:b/>
+          <w:bCs/>
+          <w:sz w:val="24"/>
+          <w:szCs w:val="24"/>
+        </w:rPr>
+        <w:t>comprehenders</w:t>
+      </w:r>
+      <w:proofErr w:type="spellEnd"/>
+      <w:r>
+        <w:rPr>
+          <w:rFonts w:ascii="Arial" w:hAnsi="Arial" w:cs="Arial"/>
+          <w:b/>
+          <w:bCs/>
+          <w:sz w:val="24"/>
+          <w:szCs w:val="24"/>
+        </w:rPr>
+        <w:t xml:space="preserve"> thus default to the object DP as the location for contrastive accent. However, information structural factors, such as explicit and implicit marking of pitch accent or the location of a contrastive adjective (11), may overturn the default, so that a remnant is paired with a non-local correlate</w:t>
       </w:r>
       <w:r>
         <w:rPr>
@@ -6834,15 +7629,27 @@
           <w:szCs w:val="24"/>
         </w:rPr>
       </w:pPr>
-      <w:r>
-        <w:rPr>
-          <w:rFonts w:ascii="Arial" w:hAnsi="Arial" w:cs="Arial"/>
-          <w:bCs/>
-          <w:color w:val="808080" w:themeColor="background1" w:themeShade="80"/>
-          <w:sz w:val="24"/>
-          <w:szCs w:val="24"/>
-        </w:rPr>
-        <w:t>Koev 2018</w:t>
+      <w:proofErr w:type="spellStart"/>
+      <w:r>
+        <w:rPr>
+          <w:rFonts w:ascii="Arial" w:hAnsi="Arial" w:cs="Arial"/>
+          <w:bCs/>
+          <w:color w:val="808080" w:themeColor="background1" w:themeShade="80"/>
+          <w:sz w:val="24"/>
+          <w:szCs w:val="24"/>
+        </w:rPr>
+        <w:t>Koev</w:t>
+      </w:r>
+      <w:proofErr w:type="spellEnd"/>
+      <w:r>
+        <w:rPr>
+          <w:rFonts w:ascii="Arial" w:hAnsi="Arial" w:cs="Arial"/>
+          <w:bCs/>
+          <w:color w:val="808080" w:themeColor="background1" w:themeShade="80"/>
+          <w:sz w:val="24"/>
+          <w:szCs w:val="24"/>
+        </w:rPr>
+        <w:t xml:space="preserve"> 2018</w:t>
       </w:r>
     </w:p>
     <w:p>
@@ -6890,15 +7697,27 @@
           <w:szCs w:val="24"/>
         </w:rPr>
       </w:pPr>
-      <w:r>
-        <w:rPr>
-          <w:rFonts w:ascii="Arial" w:hAnsi="Arial" w:cs="Arial"/>
-          <w:bCs/>
-          <w:color w:val="808080" w:themeColor="background1" w:themeShade="80"/>
-          <w:sz w:val="24"/>
-          <w:szCs w:val="24"/>
-        </w:rPr>
-        <w:t>Koev’s proposal: differentiate between three specific notions of at-issueness</w:t>
+      <w:proofErr w:type="spellStart"/>
+      <w:r>
+        <w:rPr>
+          <w:rFonts w:ascii="Arial" w:hAnsi="Arial" w:cs="Arial"/>
+          <w:bCs/>
+          <w:color w:val="808080" w:themeColor="background1" w:themeShade="80"/>
+          <w:sz w:val="24"/>
+          <w:szCs w:val="24"/>
+        </w:rPr>
+        <w:t>Koev’s</w:t>
+      </w:r>
+      <w:proofErr w:type="spellEnd"/>
+      <w:r>
+        <w:rPr>
+          <w:rFonts w:ascii="Arial" w:hAnsi="Arial" w:cs="Arial"/>
+          <w:bCs/>
+          <w:color w:val="808080" w:themeColor="background1" w:themeShade="80"/>
+          <w:sz w:val="24"/>
+          <w:szCs w:val="24"/>
+        </w:rPr>
+        <w:t xml:space="preserve"> proposal: differentiate between three specific notions of at-issueness</w:t>
       </w:r>
     </w:p>
     <w:p>
@@ -7122,7 +7941,51 @@
           <w:sz w:val="24"/>
           <w:szCs w:val="24"/>
         </w:rPr>
-        <w:t>According to Stalnaker, discources eveolves against a shared set of background beliefs, modeled as a set of propositions (the common ground) or, alternatively, as a set of possible worlds (the context set). Participants aim to gain information via assertion (=proposal to reduce the context set to those worlds in which the asserted content is true)</w:t>
+        <w:t xml:space="preserve">According to Stalnaker, </w:t>
+      </w:r>
+      <w:proofErr w:type="spellStart"/>
+      <w:r>
+        <w:rPr>
+          <w:rFonts w:ascii="Arial" w:hAnsi="Arial" w:cs="Arial"/>
+          <w:bCs/>
+          <w:color w:val="808080" w:themeColor="background1" w:themeShade="80"/>
+          <w:sz w:val="24"/>
+          <w:szCs w:val="24"/>
+        </w:rPr>
+        <w:t>discources</w:t>
+      </w:r>
+      <w:proofErr w:type="spellEnd"/>
+      <w:r>
+        <w:rPr>
+          <w:rFonts w:ascii="Arial" w:hAnsi="Arial" w:cs="Arial"/>
+          <w:bCs/>
+          <w:color w:val="808080" w:themeColor="background1" w:themeShade="80"/>
+          <w:sz w:val="24"/>
+          <w:szCs w:val="24"/>
+        </w:rPr>
+        <w:t xml:space="preserve"> </w:t>
+      </w:r>
+      <w:proofErr w:type="spellStart"/>
+      <w:r>
+        <w:rPr>
+          <w:rFonts w:ascii="Arial" w:hAnsi="Arial" w:cs="Arial"/>
+          <w:bCs/>
+          <w:color w:val="808080" w:themeColor="background1" w:themeShade="80"/>
+          <w:sz w:val="24"/>
+          <w:szCs w:val="24"/>
+        </w:rPr>
+        <w:t>eveolves</w:t>
+      </w:r>
+      <w:proofErr w:type="spellEnd"/>
+      <w:r>
+        <w:rPr>
+          <w:rFonts w:ascii="Arial" w:hAnsi="Arial" w:cs="Arial"/>
+          <w:bCs/>
+          <w:color w:val="808080" w:themeColor="background1" w:themeShade="80"/>
+          <w:sz w:val="24"/>
+          <w:szCs w:val="24"/>
+        </w:rPr>
+        <w:t xml:space="preserve"> against a shared set of background beliefs, modeled as a set of propositions (the common ground) or, alternatively, as a set of possible worlds (the context set). Participants aim to gain information via assertion (=proposal to reduce the context set to those worlds in which the asserted content is true)</w:t>
       </w:r>
     </w:p>
     <w:p>
@@ -7255,15 +8118,27 @@
           <w:szCs w:val="24"/>
         </w:rPr>
       </w:pPr>
-      <w:r>
-        <w:rPr>
-          <w:rFonts w:ascii="Arial" w:hAnsi="Arial" w:cs="Arial"/>
-          <w:bCs/>
-          <w:color w:val="808080" w:themeColor="background1" w:themeShade="80"/>
-          <w:sz w:val="24"/>
-          <w:szCs w:val="24"/>
-        </w:rPr>
-        <w:t>Coherance-at-issueness</w:t>
+      <w:proofErr w:type="spellStart"/>
+      <w:r>
+        <w:rPr>
+          <w:rFonts w:ascii="Arial" w:hAnsi="Arial" w:cs="Arial"/>
+          <w:bCs/>
+          <w:color w:val="808080" w:themeColor="background1" w:themeShade="80"/>
+          <w:sz w:val="24"/>
+          <w:szCs w:val="24"/>
+        </w:rPr>
+        <w:t>Coherance</w:t>
+      </w:r>
+      <w:proofErr w:type="spellEnd"/>
+      <w:r>
+        <w:rPr>
+          <w:rFonts w:ascii="Arial" w:hAnsi="Arial" w:cs="Arial"/>
+          <w:bCs/>
+          <w:color w:val="808080" w:themeColor="background1" w:themeShade="80"/>
+          <w:sz w:val="24"/>
+          <w:szCs w:val="24"/>
+        </w:rPr>
+        <w:t>-at-issueness</w:t>
       </w:r>
     </w:p>
     <w:p>
@@ -7319,7 +8194,29 @@
           <w:sz w:val="24"/>
           <w:szCs w:val="24"/>
         </w:rPr>
-        <w:t>Newly uttered clauses must attach to some part of the existing discourse. Coherences arises because speakers draw interfences about the way discourse segments are connected. E. g.</w:t>
+        <w:t xml:space="preserve">Newly uttered clauses must attach to some part of the existing discourse. Coherences arises because speakers draw </w:t>
+      </w:r>
+      <w:proofErr w:type="spellStart"/>
+      <w:r>
+        <w:rPr>
+          <w:rFonts w:ascii="Arial" w:hAnsi="Arial" w:cs="Arial"/>
+          <w:bCs/>
+          <w:color w:val="808080" w:themeColor="background1" w:themeShade="80"/>
+          <w:sz w:val="24"/>
+          <w:szCs w:val="24"/>
+        </w:rPr>
+        <w:t>interfences</w:t>
+      </w:r>
+      <w:proofErr w:type="spellEnd"/>
+      <w:r>
+        <w:rPr>
+          <w:rFonts w:ascii="Arial" w:hAnsi="Arial" w:cs="Arial"/>
+          <w:bCs/>
+          <w:color w:val="808080" w:themeColor="background1" w:themeShade="80"/>
+          <w:sz w:val="24"/>
+          <w:szCs w:val="24"/>
+        </w:rPr>
+        <w:t xml:space="preserve"> about the way discourse segments are connected. E. g.</w:t>
       </w:r>
       <w:r>
         <w:rPr>
@@ -7368,14 +8265,25 @@
           <w:szCs w:val="24"/>
         </w:rPr>
       </w:pPr>
-      <w:r>
-        <w:rPr>
-          <w:rFonts w:ascii="Arial" w:hAnsi="Arial" w:cs="Arial"/>
-          <w:color w:val="808080" w:themeColor="background1" w:themeShade="80"/>
-          <w:sz w:val="24"/>
-          <w:szCs w:val="24"/>
-        </w:rPr>
-        <w:t>Also probably not relevant for MA thesis because all stimuli only contain one sentence</w:t>
+      <w:proofErr w:type="gramStart"/>
+      <w:r>
+        <w:rPr>
+          <w:rFonts w:ascii="Arial" w:hAnsi="Arial" w:cs="Arial"/>
+          <w:color w:val="808080" w:themeColor="background1" w:themeShade="80"/>
+          <w:sz w:val="24"/>
+          <w:szCs w:val="24"/>
+        </w:rPr>
+        <w:t>Also</w:t>
+      </w:r>
+      <w:proofErr w:type="gramEnd"/>
+      <w:r>
+        <w:rPr>
+          <w:rFonts w:ascii="Arial" w:hAnsi="Arial" w:cs="Arial"/>
+          <w:color w:val="808080" w:themeColor="background1" w:themeShade="80"/>
+          <w:sz w:val="24"/>
+          <w:szCs w:val="24"/>
+        </w:rPr>
+        <w:t xml:space="preserve"> probably not relevant for MA thesis because all stimuli only contain one sentence</w:t>
       </w:r>
     </w:p>
     <w:p>
@@ -7403,7 +8311,29 @@
           <w:sz w:val="24"/>
           <w:szCs w:val="24"/>
         </w:rPr>
-        <w:t>According to Koev, those three theories do not make comparable predictions (p. 10)</w:t>
+        <w:t xml:space="preserve">According to </w:t>
+      </w:r>
+      <w:proofErr w:type="spellStart"/>
+      <w:r>
+        <w:rPr>
+          <w:rFonts w:ascii="Arial" w:hAnsi="Arial" w:cs="Arial"/>
+          <w:bCs/>
+          <w:color w:val="808080" w:themeColor="background1" w:themeShade="80"/>
+          <w:sz w:val="24"/>
+          <w:szCs w:val="24"/>
+        </w:rPr>
+        <w:t>Koev</w:t>
+      </w:r>
+      <w:proofErr w:type="spellEnd"/>
+      <w:r>
+        <w:rPr>
+          <w:rFonts w:ascii="Arial" w:hAnsi="Arial" w:cs="Arial"/>
+          <w:bCs/>
+          <w:color w:val="808080" w:themeColor="background1" w:themeShade="80"/>
+          <w:sz w:val="24"/>
+          <w:szCs w:val="24"/>
+        </w:rPr>
+        <w:t>, those three theories do not make comparable predictions (p. 10)</w:t>
       </w:r>
     </w:p>
     <w:p>
@@ -7517,7 +8447,27 @@
           <w:sz w:val="24"/>
           <w:szCs w:val="24"/>
         </w:rPr>
-        <w:t>C: Not true – his car is fince. / #Not true – he’ll be coming to the party.</w:t>
+        <w:t xml:space="preserve">C: Not true – his car is </w:t>
+      </w:r>
+      <w:proofErr w:type="spellStart"/>
+      <w:r>
+        <w:rPr>
+          <w:rFonts w:ascii="Arial" w:hAnsi="Arial" w:cs="Arial"/>
+          <w:color w:val="808080" w:themeColor="background1" w:themeShade="80"/>
+          <w:sz w:val="24"/>
+          <w:szCs w:val="24"/>
+        </w:rPr>
+        <w:t>fince</w:t>
+      </w:r>
+      <w:proofErr w:type="spellEnd"/>
+      <w:r>
+        <w:rPr>
+          <w:rFonts w:ascii="Arial" w:hAnsi="Arial" w:cs="Arial"/>
+          <w:color w:val="808080" w:themeColor="background1" w:themeShade="80"/>
+          <w:sz w:val="24"/>
+          <w:szCs w:val="24"/>
+        </w:rPr>
+        <w:t>. / #Not true – he’ll be coming to the party.</w:t>
       </w:r>
     </w:p>
     <w:p>
@@ -7545,7 +8495,29 @@
           <w:sz w:val="24"/>
           <w:szCs w:val="24"/>
         </w:rPr>
-        <w:t>Implications are Q-at issue by definition (inform the discourse topic in the most efficient way, p.10)</w:t>
+        <w:t xml:space="preserve">Implications are Q-at </w:t>
+      </w:r>
+      <w:proofErr w:type="gramStart"/>
+      <w:r>
+        <w:rPr>
+          <w:rFonts w:ascii="Arial" w:hAnsi="Arial" w:cs="Arial"/>
+          <w:bCs/>
+          <w:color w:val="808080" w:themeColor="background1" w:themeShade="80"/>
+          <w:sz w:val="24"/>
+          <w:szCs w:val="24"/>
+        </w:rPr>
+        <w:t>issue by definition</w:t>
+      </w:r>
+      <w:proofErr w:type="gramEnd"/>
+      <w:r>
+        <w:rPr>
+          <w:rFonts w:ascii="Arial" w:hAnsi="Arial" w:cs="Arial"/>
+          <w:bCs/>
+          <w:color w:val="808080" w:themeColor="background1" w:themeShade="80"/>
+          <w:sz w:val="24"/>
+          <w:szCs w:val="24"/>
+        </w:rPr>
+        <w:t xml:space="preserve"> (inform the discourse topic in the most efficient way, p.10)</w:t>
       </w:r>
     </w:p>
     <w:p>
@@ -7629,15 +8601,27 @@
           <w:szCs w:val="24"/>
         </w:rPr>
       </w:pPr>
-      <w:r>
-        <w:rPr>
-          <w:rFonts w:ascii="Arial" w:hAnsi="Arial" w:cs="Arial"/>
-          <w:bCs/>
-          <w:color w:val="808080" w:themeColor="background1" w:themeShade="80"/>
-          <w:sz w:val="24"/>
-          <w:szCs w:val="24"/>
-        </w:rPr>
-        <w:t>Esipova 2018</w:t>
+      <w:proofErr w:type="spellStart"/>
+      <w:r>
+        <w:rPr>
+          <w:rFonts w:ascii="Arial" w:hAnsi="Arial" w:cs="Arial"/>
+          <w:bCs/>
+          <w:color w:val="808080" w:themeColor="background1" w:themeShade="80"/>
+          <w:sz w:val="24"/>
+          <w:szCs w:val="24"/>
+        </w:rPr>
+        <w:t>Esipova</w:t>
+      </w:r>
+      <w:proofErr w:type="spellEnd"/>
+      <w:r>
+        <w:rPr>
+          <w:rFonts w:ascii="Arial" w:hAnsi="Arial" w:cs="Arial"/>
+          <w:bCs/>
+          <w:color w:val="808080" w:themeColor="background1" w:themeShade="80"/>
+          <w:sz w:val="24"/>
+          <w:szCs w:val="24"/>
+        </w:rPr>
+        <w:t xml:space="preserve"> 2018</w:t>
       </w:r>
     </w:p>
     <w:p>
@@ -7920,7 +8904,29 @@
           <w:sz w:val="24"/>
           <w:szCs w:val="24"/>
         </w:rPr>
-        <w:t>finds differences in attachment in syntax as a second factor but it is not relevant to the MA project because none of the stimuli contrains a subclause</w:t>
+        <w:t xml:space="preserve">finds differences in attachment in syntax as a second factor but it is not relevant to the MA project because none of the stimuli </w:t>
+      </w:r>
+      <w:proofErr w:type="spellStart"/>
+      <w:r>
+        <w:rPr>
+          <w:rFonts w:ascii="Arial" w:hAnsi="Arial" w:cs="Arial"/>
+          <w:bCs/>
+          <w:color w:val="808080" w:themeColor="background1" w:themeShade="80"/>
+          <w:sz w:val="24"/>
+          <w:szCs w:val="24"/>
+        </w:rPr>
+        <w:t>contrains</w:t>
+      </w:r>
+      <w:proofErr w:type="spellEnd"/>
+      <w:r>
+        <w:rPr>
+          <w:rFonts w:ascii="Arial" w:hAnsi="Arial" w:cs="Arial"/>
+          <w:bCs/>
+          <w:color w:val="808080" w:themeColor="background1" w:themeShade="80"/>
+          <w:sz w:val="24"/>
+          <w:szCs w:val="24"/>
+        </w:rPr>
+        <w:t xml:space="preserve"> a subclause</w:t>
       </w:r>
     </w:p>
     <w:p>

</xml_diff>